<commit_message>
Added one more test to the test rapport.
</commit_message>
<xml_diff>
--- a/arcoentim/Testrapport.docx
+++ b/arcoentim/Testrapport.docx
@@ -20,10 +20,7 @@
     <w:p/>
     <w:p>
       <w:r>
-        <w:t>Dit testrapport omvat de testen die zijn uitgevoerd voor het drankjes mix systeem. Het testrapport is gebaseerd op het testplan. Helaas was het echter niet mogelijk om alle testen die eerder in het testplan stonden uit te voeren. Dit kwam doordat gedurende</w:t>
-      </w:r>
-      <w:r>
-        <w:t xml:space="preserve"> de weken het project veranderde en sommige aannames van eerst niet meer klopten. Hieronder volgt een lijst van de testen die wij niet meer hebben kunnen uitvoeren per niveau.</w:t>
+        <w:t>Dit testrapport omvat de testen die zijn uitgevoerd voor het drankjes mix systeem. Het testrapport is gebaseerd op het testplan. Helaas was het echter niet mogelijk om alle testen die eerder in het testplan stonden uit te voeren. Dit kwam doordat gedurende de weken het project veranderde en sommige aannames van eerst niet meer klopten. Hieronder volgt een lijst van de testen die wij niet meer hebben kunnen uitvoeren per niveau.</w:t>
       </w:r>
     </w:p>
     <w:p/>
@@ -96,10 +93,7 @@
         <w:contextualSpacing/>
       </w:pPr>
       <w:r>
-        <w:t>Volu</w:t>
-      </w:r>
-      <w:r>
-        <w:t>metest</w:t>
+        <w:t>Volumetest</w:t>
       </w:r>
     </w:p>
     <w:p>
@@ -165,16 +159,7 @@
     <w:p/>
     <w:p>
       <w:r>
-        <w:t>Er zijn verschillende redenen waarom deze testen niet uitgevoerd kunnen worden. In het geval van de temperatuur en kleur is dit vrij eenvoudig. Er is toegegeven dat deze sensoren niet werk</w:t>
-      </w:r>
-      <w:r>
-        <w:t>ten of niet werkten naar behoren. Hierdoor werd het onmogelijk dit te testen. Verder was er eerst gezegd dat de valve en het volume (de pomp) geregeld werden met een bepaalde voltagewaarde. De subsysteem testen die hierbij horen kunnen we niet uitvoeren wa</w:t>
-      </w:r>
-      <w:r>
-        <w:t xml:space="preserve">nt daar werd ook een voltagewaarde verwacht terwijl de latere implementatie ervoor zorgden dat wij deze moesten besturen met een boolean waarde. Bij de test op unit niveau was dit niet gespecificeerd en kunnen wij deze test dus wel uitvoeren. Verder is de </w:t>
-      </w:r>
-      <w:r>
-        <w:t>volumetest op systeemniveau wel mogelijk.</w:t>
+        <w:t>Er zijn verschillende redenen waarom deze testen niet uitgevoerd kunnen worden. In het geval van de temperatuur en kleur is dit vrij eenvoudig. Er is toegegeven dat deze sensoren niet werkten of niet werkten naar behoren. Hierdoor werd het onmogelijk dit te testen. Verder was er eerst gezegd dat de valve en het volume (de pomp) geregeld werden met een bepaalde voltagewaarde. De subsysteem testen die hierbij horen kunnen we niet uitvoeren want daar werd ook een voltagewaarde verwacht terwijl de latere implementatie ervoor zorgden dat wij deze moesten besturen met een boolean waarde. Bij de test op unit niveau was dit niet gespecificeerd en kunnen wij deze test dus wel uitvoeren. Verder is de volumetest op systeemniveau wel mogelijk.</w:t>
       </w:r>
     </w:p>
     <w:p/>
@@ -196,23 +181,83 @@
       <w:bookmarkEnd w:id="1"/>
       <w:r>
         <w:lastRenderedPageBreak/>
-        <w:t>Volumeregelin</w:t>
-      </w:r>
-      <w:r>
-        <w:t>g</w:t>
+        <w:t>Volumeregeling</w:t>
       </w:r>
     </w:p>
     <w:p>
       <w:pPr>
         <w:pStyle w:val="Ondertitel"/>
+        <w:rPr>
+          <w:lang w:val="en-US"/>
+        </w:rPr>
       </w:pPr>
       <w:bookmarkStart w:id="2" w:name="_jb6qqr5q06cy" w:colFirst="0" w:colLast="0"/>
       <w:bookmarkEnd w:id="2"/>
       <w:r>
-        <w:t>Black</w:t>
-      </w:r>
-      <w:r>
-        <w:t xml:space="preserve"> box unit level test</w:t>
+        <w:rPr>
+          <w:lang w:val="en-US"/>
+        </w:rPr>
+        <w:t xml:space="preserve">Test </w:t>
+      </w:r>
+      <w:proofErr w:type="spellStart"/>
+      <w:r>
+        <w:rPr>
+          <w:lang w:val="en-US"/>
+        </w:rPr>
+        <w:t>stijl</w:t>
+      </w:r>
+      <w:proofErr w:type="spellEnd"/>
+      <w:r>
+        <w:rPr>
+          <w:lang w:val="en-US"/>
+        </w:rPr>
+        <w:t xml:space="preserve">: </w:t>
+      </w:r>
+      <w:r>
+        <w:rPr>
+          <w:lang w:val="en-US"/>
+        </w:rPr>
+        <w:t>Black box</w:t>
+      </w:r>
+    </w:p>
+    <w:p>
+      <w:pPr>
+        <w:pStyle w:val="Ondertitel"/>
+        <w:rPr>
+          <w:lang w:val="en-US"/>
+        </w:rPr>
+      </w:pPr>
+      <w:r>
+        <w:rPr>
+          <w:lang w:val="en-US"/>
+        </w:rPr>
+        <w:t xml:space="preserve">Test </w:t>
+      </w:r>
+      <w:proofErr w:type="spellStart"/>
+      <w:r>
+        <w:rPr>
+          <w:lang w:val="en-US"/>
+        </w:rPr>
+        <w:t>situatie</w:t>
+      </w:r>
+      <w:proofErr w:type="spellEnd"/>
+      <w:r>
+        <w:rPr>
+          <w:lang w:val="en-US"/>
+        </w:rPr>
+        <w:t xml:space="preserve">: </w:t>
+      </w:r>
+      <w:r>
+        <w:rPr>
+          <w:lang w:val="en-US"/>
+        </w:rPr>
+        <w:t>Unit test</w:t>
+      </w:r>
+      <w:r>
+        <w:rPr>
+          <w:lang w:val="en-US"/>
+        </w:rPr>
+        <w:t xml:space="preserve"> </w:t>
       </w:r>
     </w:p>
     <w:p>
@@ -335,21 +380,13 @@
       <w:bookmarkStart w:id="6" w:name="_zah1p9nvm34z" w:colFirst="0" w:colLast="0"/>
       <w:bookmarkEnd w:id="6"/>
       <w:r>
-        <w:t>R</w:t>
-      </w:r>
-      <w:r>
-        <w:t>esultaten</w:t>
-      </w:r>
-    </w:p>
-    <w:p>
-      <w:r>
-        <w:t>H</w:t>
-      </w:r>
-      <w:r>
-        <w:t>et result</w:t>
-      </w:r>
-      <w:r>
-        <w:t>aat wat wij verkregen was altijd het juiste gebaseerd op de</w:t>
+        <w:lastRenderedPageBreak/>
+        <w:t>Resultaten</w:t>
+      </w:r>
+    </w:p>
+    <w:p>
+      <w:r>
+        <w:t>Het resultaat wat wij verkregen was altijd het juiste gebaseerd op de</w:t>
       </w:r>
       <w:r>
         <w:t xml:space="preserve"> verwachte resultaten. Dus True (1)</w:t>
@@ -367,11 +404,7 @@
         <w:t>)</w:t>
       </w:r>
       <w:r>
-        <w:t xml:space="preserve"> </w:t>
-      </w:r>
-      <w:r>
-        <w:lastRenderedPageBreak/>
-        <w:t>wanneer de pomp uit hoort te zijn.</w:t>
+        <w:t xml:space="preserve"> wanneer de pomp uit hoort te zijn.</w:t>
       </w:r>
       <w:r>
         <w:t xml:space="preserve"> Hier word automatisch voor getest door Doctest. De uitkomst die zichtbaar word in je commandline tool wanneer je de test runt staat hier onder. </w:t>
@@ -383,12 +416,14 @@
         <w:rPr>
           <w:sz w:val="20"/>
           <w:szCs w:val="20"/>
+          <w:lang w:val="en-US"/>
         </w:rPr>
       </w:pPr>
       <w:r>
         <w:rPr>
           <w:sz w:val="20"/>
           <w:szCs w:val="20"/>
+          <w:lang w:val="en-US"/>
         </w:rPr>
         <w:t>C:\Users\Arco\Documents\practicum-atp\arcoentim\simulator&gt;python controller.py</w:t>
       </w:r>
@@ -407,15 +442,7 @@
           <w:sz w:val="20"/>
           <w:szCs w:val="20"/>
         </w:rPr>
-        <w:t>TestRe</w:t>
-      </w:r>
-      <w:r>
-        <w:rPr>
-          <w:color w:val="2F5496" w:themeColor="accent1" w:themeShade="BF"/>
-          <w:sz w:val="20"/>
-          <w:szCs w:val="20"/>
-        </w:rPr>
-        <w:t>sults(failed=0, attempted=3)</w:t>
+        <w:t>TestResults(failed=0, attempted=3)</w:t>
       </w:r>
     </w:p>
     <w:p/>
@@ -431,10 +458,7 @@
       <w:bookmarkStart w:id="7" w:name="_ap6h63vphsqo" w:colFirst="0" w:colLast="0"/>
       <w:bookmarkEnd w:id="7"/>
       <w:r>
-        <w:t>C</w:t>
-      </w:r>
-      <w:r>
-        <w:t>onclusie</w:t>
+        <w:t>Conclusie</w:t>
       </w:r>
     </w:p>
     <w:p>
@@ -476,395 +500,465 @@
           <w:lang w:val="en-US"/>
         </w:rPr>
       </w:pPr>
-      <w:bookmarkStart w:id="9" w:name="_u6wbkwrfj4ov" w:colFirst="0" w:colLast="0"/>
+      <w:r>
+        <w:rPr>
+          <w:lang w:val="en-US"/>
+        </w:rPr>
+        <w:t xml:space="preserve">Test </w:t>
+      </w:r>
+      <w:proofErr w:type="spellStart"/>
+      <w:r>
+        <w:rPr>
+          <w:lang w:val="en-US"/>
+        </w:rPr>
+        <w:t>stijl</w:t>
+      </w:r>
+      <w:proofErr w:type="spellEnd"/>
+      <w:r>
+        <w:rPr>
+          <w:lang w:val="en-US"/>
+        </w:rPr>
+        <w:t xml:space="preserve">: </w:t>
+      </w:r>
+      <w:r>
+        <w:rPr>
+          <w:lang w:val="en-US"/>
+        </w:rPr>
+        <w:t>Black</w:t>
+      </w:r>
+      <w:r>
+        <w:rPr>
+          <w:lang w:val="en-US"/>
+        </w:rPr>
+        <w:t xml:space="preserve"> box</w:t>
+      </w:r>
+    </w:p>
+    <w:p>
+      <w:pPr>
+        <w:pStyle w:val="Ondertitel"/>
+        <w:rPr>
+          <w:lang w:val="en-US"/>
+        </w:rPr>
+      </w:pPr>
+      <w:r>
+        <w:rPr>
+          <w:lang w:val="en-US"/>
+        </w:rPr>
+        <w:t xml:space="preserve">Test </w:t>
+      </w:r>
+      <w:proofErr w:type="spellStart"/>
+      <w:r>
+        <w:rPr>
+          <w:lang w:val="en-US"/>
+        </w:rPr>
+        <w:t>situatie</w:t>
+      </w:r>
+      <w:proofErr w:type="spellEnd"/>
+      <w:r>
+        <w:rPr>
+          <w:lang w:val="en-US"/>
+        </w:rPr>
+        <w:t xml:space="preserve">: </w:t>
+      </w:r>
+      <w:r>
+        <w:rPr>
+          <w:lang w:val="en-US"/>
+        </w:rPr>
+        <w:t>System test</w:t>
+      </w:r>
+    </w:p>
+    <w:p>
+      <w:r>
+        <w:t>Test verantwoordelijke: Tim IJntema</w:t>
+      </w:r>
+    </w:p>
+    <w:p>
+      <w:pPr>
+        <w:pStyle w:val="Kop2"/>
+      </w:pPr>
+      <w:bookmarkStart w:id="9" w:name="_zpsolu6q4jd" w:colFirst="0" w:colLast="0"/>
       <w:bookmarkEnd w:id="9"/>
       <w:r>
-        <w:rPr>
-          <w:lang w:val="en-US"/>
-        </w:rPr>
-        <w:t>Black box system level test</w:t>
-      </w:r>
-    </w:p>
-    <w:p>
-      <w:r>
-        <w:t xml:space="preserve">Test verantwoordelijke: </w:t>
-      </w:r>
-      <w:r>
-        <w:t>Tim IJntema</w:t>
+        <w:t>Doel</w:t>
+      </w:r>
+    </w:p>
+    <w:p>
+      <w:r>
+        <w:t>Controleren of de verwachte hoeveelheid vloeistof geleverd wordt.</w:t>
       </w:r>
     </w:p>
     <w:p>
       <w:pPr>
         <w:pStyle w:val="Kop2"/>
       </w:pPr>
-      <w:bookmarkStart w:id="10" w:name="_zpsolu6q4jd" w:colFirst="0" w:colLast="0"/>
+      <w:bookmarkStart w:id="10" w:name="_ocwle4o2cr6y" w:colFirst="0" w:colLast="0"/>
       <w:bookmarkEnd w:id="10"/>
       <w:r>
-        <w:t>Doel</w:t>
-      </w:r>
-    </w:p>
-    <w:p>
-      <w:r>
-        <w:t>C</w:t>
-      </w:r>
-      <w:r>
-        <w:t>ontroleren of de verwachte hoeveelheid vloeistof geleverd wordt.</w:t>
+        <w:t>Beschrijving</w:t>
+      </w:r>
+    </w:p>
+    <w:p>
+      <w:r>
+        <w:t>De gebruiker stelt een hoeveelheid in en ontvangt die hoeveelheid in de beker.</w:t>
+      </w:r>
+      <w:r>
+        <w:t xml:space="preserve"> In de simulator word dit zichtbaar gemaakt door bij het kopje “Level sensor: … ml”.</w:t>
+      </w:r>
+      <w:r>
+        <w:t xml:space="preserve"> Deze test </w:t>
+      </w:r>
+      <w:r>
+        <w:t>word uitgevoerd op de hardware.</w:t>
+      </w:r>
+      <w:r>
+        <w:t xml:space="preserve"> De metingen zijn dan ook genomen van de waardes die we krijgen van de afstand sensor. </w:t>
       </w:r>
     </w:p>
     <w:p>
       <w:pPr>
         <w:pStyle w:val="Kop2"/>
       </w:pPr>
-      <w:bookmarkStart w:id="11" w:name="_ocwle4o2cr6y" w:colFirst="0" w:colLast="0"/>
+      <w:bookmarkStart w:id="11" w:name="_xc2s6rhec6sl" w:colFirst="0" w:colLast="0"/>
       <w:bookmarkEnd w:id="11"/>
       <w:r>
-        <w:t>Beschrijving</w:t>
-      </w:r>
-    </w:p>
-    <w:p>
-      <w:r>
-        <w:t>De gebruiker stelt een hoeveelheid in en ontvangt die hoeveelheid in de beker.</w:t>
-      </w:r>
-      <w:r>
-        <w:t xml:space="preserve"> In de simulator word dit zichtbaar gemaakt door bij het kopje “Level sensor: … ml”.</w:t>
-      </w:r>
-      <w:r>
-        <w:t xml:space="preserve"> Deze test </w:t>
-      </w:r>
-      <w:r>
-        <w:t>word uitgevoerd op de hardware.</w:t>
+        <w:t>Methode</w:t>
+      </w:r>
+    </w:p>
+    <w:p>
+      <w:r>
+        <w:t>De test wordt uitgevoerd</w:t>
+      </w:r>
+      <w:r>
+        <w:t xml:space="preserve"> door de waarden in te stellen op de hardware en vervolgens het programma zijn werk te laten doen. Er wordt consequent 10 mL ingesteld en nadat de applicatie klaar is met</w:t>
+      </w:r>
+      <w:r>
+        <w:t xml:space="preserve"> runnen wordt de hoeveelheid mL afgelezen uit de GUI van de simulator</w:t>
+      </w:r>
+      <w:r>
+        <w:t xml:space="preserve">. </w:t>
+      </w:r>
+      <w:r>
+        <w:t>Deze test word 5 keer herhaald. Een gemiddelde word genomen van de afgelezen waardes.</w:t>
+      </w:r>
+    </w:p>
+    <w:p/>
+    <w:p>
+      <w:r>
+        <w:t>Om de test uit te voeren sluit je de hardware aan op de com</w:t>
+      </w:r>
+      <w:r>
+        <w:t>puter, je navigeert met “cd &lt;path</w:t>
+      </w:r>
+      <w:r>
+        <w:t>&gt;” naar de locatie van de simulator in een command line tool, en start de main.py met het commando “python main.py”. Voor deze test is het belangrijk om hardware support aan te zetten door de variabele “gui.sharedVariables.usingHardware” op True te zetten.</w:t>
+      </w:r>
+      <w:r>
+        <w:t xml:space="preserve"> </w:t>
+      </w:r>
+    </w:p>
+    <w:p/>
+    <w:p>
+      <w:r>
+        <w:t xml:space="preserve">Wanneer het system </w:t>
+      </w:r>
+      <w:r>
+        <w:t>gestart is zet je een kopje in de lemonator. Op het schermpje zou de tekst moeten veranderen van “</w:t>
+      </w:r>
+      <w:r>
+        <w:t>Put cup in machine</w:t>
+      </w:r>
+      <w:r>
+        <w:t>” naar</w:t>
+      </w:r>
+      <w:r>
+        <w:t>:</w:t>
+      </w:r>
+    </w:p>
+    <w:p>
+      <w:pPr>
+        <w:rPr>
+          <w:lang w:val="en-US"/>
+        </w:rPr>
+      </w:pPr>
+      <w:r>
+        <w:rPr>
+          <w:lang w:val="en-US"/>
+        </w:rPr>
+        <w:t>“Start(C)</w:t>
+      </w:r>
+    </w:p>
+    <w:p>
+      <w:pPr>
+        <w:rPr>
+          <w:lang w:val="en-US"/>
+        </w:rPr>
+      </w:pPr>
+      <w:r>
+        <w:rPr>
+          <w:lang w:val="en-US"/>
+        </w:rPr>
+        <w:t>W(A): 0</w:t>
+      </w:r>
+    </w:p>
+    <w:p>
+      <w:pPr>
+        <w:rPr>
+          <w:lang w:val="en-US"/>
+        </w:rPr>
+      </w:pPr>
+      <w:r>
+        <w:rPr>
+          <w:lang w:val="en-US"/>
+        </w:rPr>
+        <w:t>L(B): 0</w:t>
+      </w:r>
+    </w:p>
+    <w:p>
+      <w:pPr>
+        <w:rPr>
+          <w:lang w:val="nl-NL"/>
+        </w:rPr>
+      </w:pPr>
+      <w:r>
+        <w:rPr>
+          <w:lang w:val="nl-NL"/>
+        </w:rPr>
+        <w:t>Change L”</w:t>
+      </w:r>
+    </w:p>
+    <w:p>
+      <w:pPr>
+        <w:rPr>
+          <w:lang w:val="nl-NL"/>
+        </w:rPr>
+      </w:pPr>
+    </w:p>
+    <w:p>
+      <w:pPr>
+        <w:rPr>
+          <w:lang w:val="nl-NL"/>
+        </w:rPr>
+      </w:pPr>
+      <w:r>
+        <w:rPr>
+          <w:lang w:val="nl-NL"/>
+        </w:rPr>
+        <w:t>Hierin staat L voor limonade en W voor water</w:t>
+      </w:r>
+      <w:r>
+        <w:rPr>
+          <w:lang w:val="nl-NL"/>
+        </w:rPr>
+        <w:t xml:space="preserve">. </w:t>
+      </w:r>
+      <w:r>
+        <w:rPr>
+          <w:lang w:val="nl-NL"/>
+        </w:rPr>
+        <w:t xml:space="preserve">Als je deze tekst ziet zit het systeem te wachten op een aantal ML voor limonade. Druk nu op 5 op het </w:t>
+      </w:r>
+      <w:proofErr w:type="spellStart"/>
+      <w:r>
+        <w:rPr>
+          <w:lang w:val="nl-NL"/>
+        </w:rPr>
+        <w:t>keypad</w:t>
+      </w:r>
+      <w:proofErr w:type="spellEnd"/>
+      <w:r>
+        <w:rPr>
+          <w:lang w:val="nl-NL"/>
+        </w:rPr>
+        <w:t xml:space="preserve"> om 5 ml </w:t>
+      </w:r>
+      <w:r>
+        <w:rPr>
+          <w:lang w:val="nl-NL"/>
+        </w:rPr>
+        <w:lastRenderedPageBreak/>
+        <w:t xml:space="preserve">limonade toe te voegen. Druk vervolgens op </w:t>
+      </w:r>
+      <w:r>
+        <w:rPr>
+          <w:lang w:val="nl-NL"/>
+        </w:rPr>
+        <w:t xml:space="preserve">A en dan op 5. </w:t>
+      </w:r>
+      <w:r>
+        <w:rPr>
+          <w:lang w:val="nl-NL"/>
+        </w:rPr>
+        <w:t>Nu zou er het volgende moeten staan:</w:t>
+      </w:r>
+    </w:p>
+    <w:p>
+      <w:pPr>
+        <w:rPr>
+          <w:lang w:val="en-US"/>
+        </w:rPr>
+      </w:pPr>
+      <w:r>
+        <w:rPr>
+          <w:lang w:val="en-US"/>
+        </w:rPr>
+        <w:t>“Start(C)</w:t>
+      </w:r>
+    </w:p>
+    <w:p>
+      <w:pPr>
+        <w:rPr>
+          <w:lang w:val="en-US"/>
+        </w:rPr>
+      </w:pPr>
+      <w:r>
+        <w:rPr>
+          <w:lang w:val="en-US"/>
+        </w:rPr>
+        <w:t>W(A):</w:t>
+      </w:r>
+      <w:r>
+        <w:rPr>
+          <w:lang w:val="en-US"/>
+        </w:rPr>
+        <w:t xml:space="preserve"> 5</w:t>
+      </w:r>
+    </w:p>
+    <w:p>
+      <w:pPr>
+        <w:rPr>
+          <w:lang w:val="en-US"/>
+        </w:rPr>
+      </w:pPr>
+      <w:r>
+        <w:rPr>
+          <w:lang w:val="en-US"/>
+        </w:rPr>
+        <w:t>L(B): 5</w:t>
+      </w:r>
+    </w:p>
+    <w:p>
+      <w:pPr>
+        <w:rPr>
+          <w:lang w:val="en-US"/>
+        </w:rPr>
+      </w:pPr>
+      <w:r>
+        <w:rPr>
+          <w:lang w:val="en-US"/>
+        </w:rPr>
+        <w:t>Chang</w:t>
+      </w:r>
+      <w:r>
+        <w:rPr>
+          <w:lang w:val="en-US"/>
+        </w:rPr>
+        <w:t>e W</w:t>
+      </w:r>
+      <w:r>
+        <w:rPr>
+          <w:lang w:val="en-US"/>
+        </w:rPr>
+        <w:t>”</w:t>
+      </w:r>
+    </w:p>
+    <w:p>
+      <w:pPr>
+        <w:rPr>
+          <w:lang w:val="en-US"/>
+        </w:rPr>
+      </w:pPr>
+    </w:p>
+    <w:p>
+      <w:pPr>
+        <w:rPr>
+          <w:lang w:val="nl-NL"/>
+        </w:rPr>
+      </w:pPr>
+      <w:r>
+        <w:rPr>
+          <w:lang w:val="nl-NL"/>
+        </w:rPr>
+        <w:t xml:space="preserve">Druk nu op C en het drankje </w:t>
+      </w:r>
+      <w:proofErr w:type="gramStart"/>
+      <w:r>
+        <w:rPr>
+          <w:lang w:val="nl-NL"/>
+        </w:rPr>
+        <w:t>word</w:t>
+      </w:r>
+      <w:proofErr w:type="gramEnd"/>
+      <w:r>
+        <w:rPr>
+          <w:lang w:val="nl-NL"/>
+        </w:rPr>
+        <w:t xml:space="preserve"> gemaakt. </w:t>
+      </w:r>
+      <w:r>
+        <w:rPr>
+          <w:lang w:val="nl-NL"/>
+        </w:rPr>
+        <w:t xml:space="preserve">Als het systeem niet lijkt te reageren op </w:t>
+      </w:r>
+      <w:proofErr w:type="spellStart"/>
+      <w:r>
+        <w:rPr>
+          <w:lang w:val="nl-NL"/>
+        </w:rPr>
+        <w:t>keypad</w:t>
+      </w:r>
+      <w:proofErr w:type="spellEnd"/>
+      <w:r>
+        <w:rPr>
+          <w:lang w:val="nl-NL"/>
+        </w:rPr>
+        <w:t xml:space="preserve"> acties, moet je de </w:t>
+      </w:r>
+      <w:proofErr w:type="spellStart"/>
+      <w:r>
+        <w:rPr>
+          <w:lang w:val="nl-NL"/>
+        </w:rPr>
+        <w:t>keypad</w:t>
+      </w:r>
+      <w:proofErr w:type="spellEnd"/>
+      <w:r>
+        <w:rPr>
+          <w:lang w:val="nl-NL"/>
+        </w:rPr>
+        <w:t xml:space="preserve"> knop ingedrukt houden tot het schermpje leeggehaald </w:t>
+      </w:r>
+      <w:proofErr w:type="gramStart"/>
+      <w:r>
+        <w:rPr>
+          <w:lang w:val="nl-NL"/>
+        </w:rPr>
+        <w:t>word</w:t>
+      </w:r>
+      <w:proofErr w:type="gramEnd"/>
+      <w:r>
+        <w:rPr>
+          <w:lang w:val="nl-NL"/>
+        </w:rPr>
+        <w:t xml:space="preserve"> en nieuwe letters typt. Als het schermpje raar gaat doen (gekke tekens laat zien), reset dan het systeem en start opnieuw.</w:t>
       </w:r>
     </w:p>
     <w:p>
       <w:pPr>
         <w:pStyle w:val="Kop2"/>
       </w:pPr>
-      <w:bookmarkStart w:id="12" w:name="_xc2s6rhec6sl" w:colFirst="0" w:colLast="0"/>
+      <w:bookmarkStart w:id="12" w:name="_e6a7jfes82ps" w:colFirst="0" w:colLast="0"/>
       <w:bookmarkEnd w:id="12"/>
       <w:r>
-        <w:t>Methode</w:t>
-      </w:r>
-    </w:p>
-    <w:p>
-      <w:r>
-        <w:t>De test wordt uitgevoerd</w:t>
-      </w:r>
-      <w:r>
-        <w:t xml:space="preserve"> door de waarden in te stellen op de hardware en vervolgens het programma zijn werk te laten doen. Er wordt consequent 10 mL ingesteld en nadat de applicatie klaar is met</w:t>
-      </w:r>
-      <w:r>
-        <w:t xml:space="preserve"> runnen wordt de hoeveelheid mL afgelezen uit de GUI van de simulator</w:t>
-      </w:r>
-      <w:r>
-        <w:t xml:space="preserve">. </w:t>
-      </w:r>
-      <w:r>
-        <w:t>Deze test word 5 keer herhaald. Een gemiddelde word genomen van de afgelezen waardes.</w:t>
-      </w:r>
-    </w:p>
-    <w:p/>
-    <w:p>
-      <w:r>
-        <w:t xml:space="preserve">Om de test uit te voeren sluit je de hardware aan op de computer, je navigeert met “cd &lt;pad&gt;” naar de locatie van de simulator in een command line tool, en start de main.py met het commando “python main.py”. Voor deze test is het belangrijk om hardware support aan te zetten door de variabele </w:t>
-      </w:r>
-      <w:r>
-        <w:t>“gui.sharedVariables.usingHardware”</w:t>
-      </w:r>
-      <w:r>
-        <w:t xml:space="preserve"> op True te zetten.</w:t>
-      </w:r>
-      <w:r>
-        <w:t xml:space="preserve"> Bij het starten is het mogelijk dat er een STOI error komt. Wanneer dit gebeurt, voer opnieuw het start command uit. Blijf dit doen totdat de de code start.</w:t>
-      </w:r>
-    </w:p>
-    <w:p/>
-    <w:p>
-      <w:r>
-        <w:t xml:space="preserve">Wanneer het system </w:t>
-      </w:r>
-      <w:r>
-        <w:t>gestart is zet je een kopje in de lemonator. Op het schermpje zou de tekst moeten veranderen van “</w:t>
-      </w:r>
-      <w:r>
-        <w:t>Put cup in machine</w:t>
-      </w:r>
-      <w:r>
-        <w:t>” naar</w:t>
-      </w:r>
-      <w:r>
-        <w:t>:</w:t>
-      </w:r>
-    </w:p>
-    <w:p>
-      <w:r>
-        <w:t>“Start(C)</w:t>
-      </w:r>
-    </w:p>
-    <w:p>
-      <w:pPr>
-        <w:rPr>
-          <w:lang w:val="en-US"/>
-        </w:rPr>
-      </w:pPr>
-      <w:r>
-        <w:rPr>
-          <w:lang w:val="en-US"/>
-        </w:rPr>
-        <w:t>W(A): 0</w:t>
-      </w:r>
-    </w:p>
-    <w:p>
-      <w:pPr>
-        <w:rPr>
-          <w:lang w:val="en-US"/>
-        </w:rPr>
-      </w:pPr>
-      <w:r>
-        <w:rPr>
-          <w:lang w:val="en-US"/>
-        </w:rPr>
-        <w:t>L(B): 0</w:t>
-      </w:r>
-    </w:p>
-    <w:p>
-      <w:pPr>
-        <w:rPr>
-          <w:lang w:val="en-US"/>
-        </w:rPr>
-      </w:pPr>
-      <w:r>
-        <w:rPr>
-          <w:lang w:val="en-US"/>
-        </w:rPr>
-        <w:t>Change L”</w:t>
-      </w:r>
-    </w:p>
-    <w:p>
-      <w:pPr>
-        <w:rPr>
-          <w:lang w:val="en-US"/>
-        </w:rPr>
-      </w:pPr>
-    </w:p>
-    <w:p>
-      <w:pPr>
-        <w:rPr>
-          <w:lang w:val="nl-NL"/>
-        </w:rPr>
-      </w:pPr>
-      <w:r>
-        <w:rPr>
-          <w:lang w:val="nl-NL"/>
-        </w:rPr>
-        <w:t>Hierin staat L voor limonade en W voor water</w:t>
-      </w:r>
-      <w:r>
-        <w:rPr>
-          <w:lang w:val="nl-NL"/>
-        </w:rPr>
-        <w:t xml:space="preserve">. </w:t>
-      </w:r>
-      <w:r>
-        <w:rPr>
-          <w:lang w:val="nl-NL"/>
-        </w:rPr>
-        <w:t xml:space="preserve">Als je deze tekst ziet zit het systeem te wachten op een aantal ML voor limonade. Druk nu op 5 op het </w:t>
-      </w:r>
-      <w:proofErr w:type="spellStart"/>
-      <w:r>
-        <w:rPr>
-          <w:lang w:val="nl-NL"/>
-        </w:rPr>
-        <w:t>keypad</w:t>
-      </w:r>
-      <w:proofErr w:type="spellEnd"/>
-      <w:r>
-        <w:rPr>
-          <w:lang w:val="nl-NL"/>
-        </w:rPr>
-        <w:t xml:space="preserve"> om 5 ml limonade toe te voegen. Druk vervolgens op </w:t>
-      </w:r>
-      <w:r>
-        <w:rPr>
-          <w:lang w:val="nl-NL"/>
-        </w:rPr>
-        <w:t xml:space="preserve">A en dan op 5. </w:t>
-      </w:r>
-      <w:r>
-        <w:rPr>
-          <w:lang w:val="nl-NL"/>
-        </w:rPr>
-        <w:t>Nu zou er het volgende moeten staan:</w:t>
-      </w:r>
-    </w:p>
-    <w:p>
-      <w:pPr>
-        <w:rPr>
-          <w:lang w:val="en-US"/>
-        </w:rPr>
-      </w:pPr>
-      <w:r>
-        <w:rPr>
-          <w:lang w:val="en-US"/>
-        </w:rPr>
-        <w:t>“Start(C)</w:t>
-      </w:r>
-    </w:p>
-    <w:p>
-      <w:pPr>
-        <w:rPr>
-          <w:lang w:val="en-US"/>
-        </w:rPr>
-      </w:pPr>
-      <w:r>
-        <w:rPr>
-          <w:lang w:val="en-US"/>
-        </w:rPr>
-        <w:lastRenderedPageBreak/>
-        <w:t>W(A):</w:t>
-      </w:r>
-      <w:r>
-        <w:rPr>
-          <w:lang w:val="en-US"/>
-        </w:rPr>
-        <w:t xml:space="preserve"> 5</w:t>
-      </w:r>
-    </w:p>
-    <w:p>
-      <w:pPr>
-        <w:rPr>
-          <w:lang w:val="en-US"/>
-        </w:rPr>
-      </w:pPr>
-      <w:r>
-        <w:rPr>
-          <w:lang w:val="en-US"/>
-        </w:rPr>
-        <w:t>L(B): 5</w:t>
-      </w:r>
-    </w:p>
-    <w:p>
-      <w:pPr>
-        <w:rPr>
-          <w:lang w:val="en-US"/>
-        </w:rPr>
-      </w:pPr>
-      <w:r>
-        <w:rPr>
-          <w:lang w:val="en-US"/>
-        </w:rPr>
-        <w:t>Chang</w:t>
-      </w:r>
-      <w:r>
-        <w:rPr>
-          <w:lang w:val="en-US"/>
-        </w:rPr>
-        <w:t>e W</w:t>
-      </w:r>
-      <w:r>
-        <w:rPr>
-          <w:lang w:val="en-US"/>
-        </w:rPr>
-        <w:t>”</w:t>
-      </w:r>
-    </w:p>
-    <w:p>
-      <w:pPr>
-        <w:rPr>
-          <w:lang w:val="en-US"/>
-        </w:rPr>
-      </w:pPr>
-    </w:p>
-    <w:p>
-      <w:pPr>
-        <w:rPr>
-          <w:lang w:val="nl-NL"/>
-        </w:rPr>
-      </w:pPr>
-      <w:r>
-        <w:rPr>
-          <w:lang w:val="nl-NL"/>
-        </w:rPr>
-        <w:t xml:space="preserve">Druk nu op C en het drankje </w:t>
-      </w:r>
-      <w:proofErr w:type="gramStart"/>
-      <w:r>
-        <w:rPr>
-          <w:lang w:val="nl-NL"/>
-        </w:rPr>
-        <w:t>word</w:t>
-      </w:r>
-      <w:proofErr w:type="gramEnd"/>
-      <w:r>
-        <w:rPr>
-          <w:lang w:val="nl-NL"/>
-        </w:rPr>
-        <w:t xml:space="preserve"> gemaakt. </w:t>
-      </w:r>
-      <w:r>
-        <w:rPr>
-          <w:lang w:val="nl-NL"/>
-        </w:rPr>
-        <w:t xml:space="preserve">Als het systeem niet lijkt te reageren op </w:t>
-      </w:r>
-      <w:proofErr w:type="spellStart"/>
-      <w:r>
-        <w:rPr>
-          <w:lang w:val="nl-NL"/>
-        </w:rPr>
-        <w:t>keypad</w:t>
-      </w:r>
-      <w:proofErr w:type="spellEnd"/>
-      <w:r>
-        <w:rPr>
-          <w:lang w:val="nl-NL"/>
-        </w:rPr>
-        <w:t xml:space="preserve"> acties, moet je de </w:t>
-      </w:r>
-      <w:proofErr w:type="spellStart"/>
-      <w:r>
-        <w:rPr>
-          <w:lang w:val="nl-NL"/>
-        </w:rPr>
-        <w:t>keypad</w:t>
-      </w:r>
-      <w:proofErr w:type="spellEnd"/>
-      <w:r>
-        <w:rPr>
-          <w:lang w:val="nl-NL"/>
-        </w:rPr>
-        <w:t xml:space="preserve"> knop ingedrukt houden tot het schermpje leeggehaald </w:t>
-      </w:r>
-      <w:proofErr w:type="gramStart"/>
-      <w:r>
-        <w:rPr>
-          <w:lang w:val="nl-NL"/>
-        </w:rPr>
-        <w:t>word</w:t>
-      </w:r>
-      <w:proofErr w:type="gramEnd"/>
-      <w:r>
-        <w:rPr>
-          <w:lang w:val="nl-NL"/>
-        </w:rPr>
-        <w:t xml:space="preserve"> en nieuwe letters typt. Als het schermpje raar gaat doen (gekke tekens laat zien), reset dan het systeem en start opnieuw.</w:t>
-      </w:r>
-    </w:p>
-    <w:p>
-      <w:pPr>
-        <w:pStyle w:val="Kop2"/>
-      </w:pPr>
-      <w:bookmarkStart w:id="13" w:name="_e6a7jfes82ps" w:colFirst="0" w:colLast="0"/>
-      <w:bookmarkStart w:id="14" w:name="_GoBack"/>
-      <w:bookmarkEnd w:id="13"/>
-      <w:bookmarkEnd w:id="14"/>
-      <w:r>
         <w:t>Resultaten</w:t>
       </w:r>
     </w:p>
     <w:p>
       <w:r>
         <w:t>De resultaten van de metingen zijn ondergebracht in de onderstaande tabel.</w:t>
+      </w:r>
+      <w:r>
+        <w:t xml:space="preserve"> Ze zijn afgerond op 1 cijfer achter de comma.</w:t>
       </w:r>
     </w:p>
     <w:tbl>
@@ -989,7 +1083,7 @@
               <w:spacing w:line="240" w:lineRule="auto"/>
             </w:pPr>
             <w:r>
-              <w:t>10</w:t>
+              <w:t>150,0</w:t>
             </w:r>
           </w:p>
         </w:tc>
@@ -1010,7 +1104,16 @@
               <w:spacing w:line="240" w:lineRule="auto"/>
             </w:pPr>
             <w:r>
-              <w:t>13</w:t>
+              <w:t>15</w:t>
+            </w:r>
+            <w:r>
+              <w:t>4</w:t>
+            </w:r>
+            <w:r>
+              <w:t>,</w:t>
+            </w:r>
+            <w:r>
+              <w:t>1</w:t>
             </w:r>
           </w:p>
         </w:tc>
@@ -1054,7 +1157,13 @@
               <w:spacing w:line="240" w:lineRule="auto"/>
             </w:pPr>
             <w:r>
-              <w:t>10</w:t>
+              <w:t>1</w:t>
+            </w:r>
+            <w:r>
+              <w:t>50</w:t>
+            </w:r>
+            <w:r>
+              <w:t>,0</w:t>
             </w:r>
           </w:p>
         </w:tc>
@@ -1076,6 +1185,15 @@
             </w:pPr>
             <w:r>
               <w:t>15</w:t>
+            </w:r>
+            <w:r>
+              <w:t>7</w:t>
+            </w:r>
+            <w:r>
+              <w:t>,</w:t>
+            </w:r>
+            <w:r>
+              <w:t>6</w:t>
             </w:r>
           </w:p>
         </w:tc>
@@ -1119,7 +1237,7 @@
               <w:spacing w:line="240" w:lineRule="auto"/>
             </w:pPr>
             <w:r>
-              <w:t>10</w:t>
+              <w:t>150,0</w:t>
             </w:r>
           </w:p>
         </w:tc>
@@ -1140,7 +1258,16 @@
               <w:spacing w:line="240" w:lineRule="auto"/>
             </w:pPr>
             <w:r>
-              <w:t>12</w:t>
+              <w:t>15</w:t>
+            </w:r>
+            <w:r>
+              <w:t>2</w:t>
+            </w:r>
+            <w:r>
+              <w:t>,</w:t>
+            </w:r>
+            <w:r>
+              <w:t>4</w:t>
             </w:r>
           </w:p>
         </w:tc>
@@ -1184,7 +1311,7 @@
               <w:spacing w:line="240" w:lineRule="auto"/>
             </w:pPr>
             <w:r>
-              <w:t>10</w:t>
+              <w:t>150,0</w:t>
             </w:r>
           </w:p>
         </w:tc>
@@ -1205,7 +1332,16 @@
               <w:spacing w:line="240" w:lineRule="auto"/>
             </w:pPr>
             <w:r>
-              <w:t>14</w:t>
+              <w:t>15</w:t>
+            </w:r>
+            <w:r>
+              <w:t>6</w:t>
+            </w:r>
+            <w:r>
+              <w:t>,</w:t>
+            </w:r>
+            <w:r>
+              <w:t>8</w:t>
             </w:r>
           </w:p>
         </w:tc>
@@ -1249,7 +1385,7 @@
               <w:spacing w:line="240" w:lineRule="auto"/>
             </w:pPr>
             <w:r>
-              <w:t>10</w:t>
+              <w:t>150,0</w:t>
             </w:r>
           </w:p>
         </w:tc>
@@ -1270,7 +1406,13 @@
               <w:spacing w:line="240" w:lineRule="auto"/>
             </w:pPr>
             <w:r>
-              <w:t>17</w:t>
+              <w:t>159</w:t>
+            </w:r>
+            <w:r>
+              <w:t>,</w:t>
+            </w:r>
+            <w:r>
+              <w:t>3</w:t>
             </w:r>
           </w:p>
         </w:tc>
@@ -1284,35 +1426,3034 @@
     </w:p>
     <w:p>
       <w:r>
-        <w:t>(13+15+12+11+17) / 5 = 13,6 mL</w:t>
+        <w:t>(</w:t>
+      </w:r>
+      <w:r>
+        <w:t>154,1+157,6+152,4+156,8+159,3</w:t>
+      </w:r>
+      <w:r>
+        <w:t xml:space="preserve">) / 5 = </w:t>
+      </w:r>
+      <w:r>
+        <w:t>156,0</w:t>
+      </w:r>
+      <w:r>
+        <w:t xml:space="preserve"> mL</w:t>
       </w:r>
     </w:p>
     <w:p>
       <w:pPr>
         <w:pStyle w:val="Kop2"/>
       </w:pPr>
-      <w:bookmarkStart w:id="15" w:name="_kw4x121eqqq4" w:colFirst="0" w:colLast="0"/>
-      <w:bookmarkEnd w:id="15"/>
+      <w:bookmarkStart w:id="13" w:name="_kw4x121eqqq4" w:colFirst="0" w:colLast="0"/>
+      <w:bookmarkEnd w:id="13"/>
       <w:r>
         <w:t>Conclusie</w:t>
       </w:r>
     </w:p>
     <w:p>
       <w:r>
-        <w:t xml:space="preserve">De gemeten hoeveelheid 13,6 mL is meer dan de ingestelde hoeveelheid. Er bestaat een afwijking van 3,6. Interessant is dat geen enkel moment de werkelijke hoeveelheid ingestelde mL is uitgegeven door de lemonator. </w:t>
-      </w:r>
-      <w:r>
-        <w:t xml:space="preserve">Dit kan mogelijk komen door de uitlees snelheid of reactiesnelheid van het systeem. Daarnaast is de sensor precizie een probleem in combinatie met water. Wat we proberen te meten is water wat langzaam aan dichter bij de sensor komt. Dit water zal soms iets plonsen of uitdijen. Hierdoor kan het zijn dat de sensor bij een keer lezen </w:t>
-      </w:r>
-      <w:r>
-        <w:t>een verkeerde water krijgt.</w:t>
+        <w:t xml:space="preserve">De gemeten hoeveelheid </w:t>
+      </w:r>
+      <w:r>
+        <w:t xml:space="preserve">156,0 </w:t>
+      </w:r>
+      <w:r>
+        <w:t xml:space="preserve">mL is meer dan de ingestelde hoeveelheid. Er bestaat een </w:t>
+      </w:r>
+      <w:bookmarkStart w:id="14" w:name="_GoBack"/>
+      <w:bookmarkEnd w:id="14"/>
+      <w:r>
+        <w:t xml:space="preserve">afwijking van </w:t>
+      </w:r>
+      <w:r>
+        <w:t>ongeveer 6 mL</w:t>
+      </w:r>
+      <w:r>
+        <w:t xml:space="preserve">. Interessant is dat geen enkel moment de werkelijke hoeveelheid ingestelde mL is uitgegeven door de lemonator. </w:t>
+      </w:r>
+      <w:r>
+        <w:t>Dit kan mogelijk komen door de uitlees snelheid of reactiesnelheid van het systeem. Daarnaast is de sensor precizie een probleem in combinatie met water. Wat we proberen te meten is water wat langzaam aan dichter bij de sensor komt. Dit water zal soms iets plonsen of uitdijen. Hierdoor</w:t>
+      </w:r>
+      <w:r>
+        <w:t xml:space="preserve"> kan het zijn dat de sensor </w:t>
+      </w:r>
+      <w:r>
+        <w:t>een verkeerde water krijgt</w:t>
+      </w:r>
+      <w:r>
+        <w:t xml:space="preserve"> die hoger of lager is dan wat de echte waarde is</w:t>
+      </w:r>
+      <w:r>
+        <w:t>.</w:t>
       </w:r>
       <w:r>
         <w:t xml:space="preserve"> </w:t>
       </w:r>
     </w:p>
+    <w:p>
+      <w:r>
+        <w:br w:type="page"/>
+      </w:r>
+    </w:p>
+    <w:p>
+      <w:pPr>
+        <w:pStyle w:val="Kop1"/>
+        <w:rPr>
+          <w:lang w:val="en-US"/>
+        </w:rPr>
+      </w:pPr>
+      <w:r>
+        <w:rPr>
+          <w:lang w:val="en-US"/>
+        </w:rPr>
+        <w:lastRenderedPageBreak/>
+        <w:t>Simulator functionality test</w:t>
+      </w:r>
+    </w:p>
+    <w:p>
+      <w:pPr>
+        <w:pStyle w:val="Ondertitel"/>
+        <w:rPr>
+          <w:lang w:val="en-US"/>
+        </w:rPr>
+      </w:pPr>
+      <w:r>
+        <w:rPr>
+          <w:lang w:val="en-US"/>
+        </w:rPr>
+        <w:t xml:space="preserve">Test </w:t>
+      </w:r>
+      <w:proofErr w:type="spellStart"/>
+      <w:r>
+        <w:rPr>
+          <w:lang w:val="en-US"/>
+        </w:rPr>
+        <w:t>stijl</w:t>
+      </w:r>
+      <w:proofErr w:type="spellEnd"/>
+      <w:r>
+        <w:rPr>
+          <w:lang w:val="en-US"/>
+        </w:rPr>
+        <w:t xml:space="preserve">: </w:t>
+      </w:r>
+      <w:r>
+        <w:rPr>
+          <w:lang w:val="en-US"/>
+        </w:rPr>
+        <w:t>Black box</w:t>
+      </w:r>
+    </w:p>
+    <w:p>
+      <w:pPr>
+        <w:pStyle w:val="Ondertitel"/>
+        <w:rPr>
+          <w:lang w:val="en-US"/>
+        </w:rPr>
+      </w:pPr>
+      <w:r>
+        <w:rPr>
+          <w:lang w:val="en-US"/>
+        </w:rPr>
+        <w:t xml:space="preserve">Test </w:t>
+      </w:r>
+      <w:proofErr w:type="spellStart"/>
+      <w:r>
+        <w:rPr>
+          <w:lang w:val="en-US"/>
+        </w:rPr>
+        <w:t>situatie</w:t>
+      </w:r>
+      <w:proofErr w:type="spellEnd"/>
+      <w:r>
+        <w:rPr>
+          <w:lang w:val="en-US"/>
+        </w:rPr>
+        <w:t>: Acceptance</w:t>
+      </w:r>
+      <w:r>
+        <w:rPr>
+          <w:lang w:val="en-US"/>
+        </w:rPr>
+        <w:t xml:space="preserve"> test</w:t>
+      </w:r>
+    </w:p>
+    <w:p>
+      <w:r>
+        <w:t>Test verantwoordelijke: Tim IJntema</w:t>
+      </w:r>
+    </w:p>
+    <w:p>
+      <w:pPr>
+        <w:pStyle w:val="Kop2"/>
+      </w:pPr>
+      <w:r>
+        <w:t>Doel</w:t>
+      </w:r>
+    </w:p>
+    <w:p>
+      <w:r>
+        <w:t>Het testen van het gedrag van de simulator bij standaard gebruik.</w:t>
+      </w:r>
+      <w:r>
+        <w:t xml:space="preserve"> Krijgt de gebruiker de informatie die wij verwachten dat de gebruiker krijgt.</w:t>
+      </w:r>
+    </w:p>
+    <w:p>
+      <w:pPr>
+        <w:pStyle w:val="Kop2"/>
+      </w:pPr>
+      <w:r>
+        <w:t>Beschrijving</w:t>
+      </w:r>
+    </w:p>
+    <w:p>
+      <w:r>
+        <w:t>Met deze test word het standaard gebruik van de simulator</w:t>
+      </w:r>
+      <w:r>
+        <w:t xml:space="preserve"> getest op fouten. Deze test word</w:t>
+      </w:r>
+      <w:r>
+        <w:t xml:space="preserve"> volledig uitgevoer</w:t>
+      </w:r>
+      <w:r>
+        <w:t>d zonder hardware communicatie en is bedoeld om fouten op te sporen bij het gebruiken van het systeem op normale wijze.</w:t>
+      </w:r>
+      <w:r>
+        <w:t xml:space="preserve"> </w:t>
+      </w:r>
+    </w:p>
+    <w:p>
+      <w:pPr>
+        <w:pStyle w:val="Kop2"/>
+      </w:pPr>
+      <w:r>
+        <w:t>Methode</w:t>
+      </w:r>
+    </w:p>
+    <w:p>
+      <w:pPr>
+        <w:rPr>
+          <w:lang w:val="nl-NL"/>
+        </w:rPr>
+      </w:pPr>
+      <w:r>
+        <w:rPr>
+          <w:lang w:val="nl-NL"/>
+        </w:rPr>
+        <w:t>Als eerst moet de simulator opgestart worden. Check of de variabele “</w:t>
+      </w:r>
+      <w:proofErr w:type="gramStart"/>
+      <w:r>
+        <w:t>gui.sharedVariables.usingHardware</w:t>
+      </w:r>
+      <w:proofErr w:type="gramEnd"/>
+      <w:r>
+        <w:rPr>
+          <w:lang w:val="nl-NL"/>
+        </w:rPr>
+        <w:t xml:space="preserve">” op </w:t>
+      </w:r>
+      <w:proofErr w:type="spellStart"/>
+      <w:r>
+        <w:rPr>
+          <w:lang w:val="nl-NL"/>
+        </w:rPr>
+        <w:t>False</w:t>
+      </w:r>
+      <w:proofErr w:type="spellEnd"/>
+      <w:r>
+        <w:rPr>
+          <w:lang w:val="nl-NL"/>
+        </w:rPr>
+        <w:t xml:space="preserve"> staat, aangezien we geen hardware willen gebruiken</w:t>
+      </w:r>
+      <w:r>
+        <w:rPr>
+          <w:lang w:val="nl-NL"/>
+        </w:rPr>
+        <w:t xml:space="preserve">, en open een </w:t>
+      </w:r>
+      <w:proofErr w:type="spellStart"/>
+      <w:r>
+        <w:rPr>
+          <w:lang w:val="nl-NL"/>
+        </w:rPr>
+        <w:t>command</w:t>
+      </w:r>
+      <w:proofErr w:type="spellEnd"/>
+      <w:r>
+        <w:rPr>
+          <w:lang w:val="nl-NL"/>
+        </w:rPr>
+        <w:t xml:space="preserve"> line tool. Hierin navigeer je naar de locatie van de simulator met het commando “cd &lt;</w:t>
+      </w:r>
+      <w:proofErr w:type="spellStart"/>
+      <w:r>
+        <w:rPr>
+          <w:lang w:val="nl-NL"/>
+        </w:rPr>
+        <w:t>Path</w:t>
+      </w:r>
+      <w:proofErr w:type="spellEnd"/>
+      <w:r>
+        <w:rPr>
+          <w:lang w:val="nl-NL"/>
+        </w:rPr>
+        <w:t>&gt;” en daarna start je de simulator met “python main.py”.</w:t>
+      </w:r>
+    </w:p>
+    <w:p>
+      <w:pPr>
+        <w:rPr>
+          <w:lang w:val="nl-NL"/>
+        </w:rPr>
+      </w:pPr>
+    </w:p>
+    <w:p>
+      <w:pPr>
+        <w:rPr>
+          <w:lang w:val="nl-NL"/>
+        </w:rPr>
+      </w:pPr>
+      <w:r>
+        <w:rPr>
+          <w:lang w:val="nl-NL"/>
+        </w:rPr>
+        <w:t xml:space="preserve">Wanneer de simulator gestart is kunnen we beginnen met de test. Druk als eerste op de “Put cup in machine” knop. </w:t>
+      </w:r>
+      <w:r>
+        <w:rPr>
+          <w:lang w:val="nl-NL"/>
+        </w:rPr>
+        <w:t xml:space="preserve">Het kopje “lcd </w:t>
+      </w:r>
+      <w:proofErr w:type="spellStart"/>
+      <w:r>
+        <w:rPr>
+          <w:lang w:val="nl-NL"/>
+        </w:rPr>
+        <w:t>value</w:t>
+      </w:r>
+      <w:proofErr w:type="spellEnd"/>
+      <w:r>
+        <w:rPr>
+          <w:lang w:val="nl-NL"/>
+        </w:rPr>
+        <w:t>: ” zou nu op</w:t>
+      </w:r>
+    </w:p>
+    <w:p>
+      <w:pPr>
+        <w:rPr>
+          <w:lang w:val="nl-NL"/>
+        </w:rPr>
+      </w:pPr>
+      <w:r>
+        <w:rPr>
+          <w:lang w:val="nl-NL"/>
+        </w:rPr>
+        <w:t>“</w:t>
+      </w:r>
+    </w:p>
+    <w:p>
+      <w:pPr>
+        <w:rPr>
+          <w:lang w:val="nl-NL"/>
+        </w:rPr>
+      </w:pPr>
+      <w:r>
+        <w:rPr>
+          <w:lang w:val="nl-NL"/>
+        </w:rPr>
+        <w:t>Start(C)</w:t>
+      </w:r>
+    </w:p>
+    <w:p>
+      <w:pPr>
+        <w:rPr>
+          <w:lang w:val="en-US"/>
+        </w:rPr>
+      </w:pPr>
+      <w:r>
+        <w:rPr>
+          <w:lang w:val="en-US"/>
+        </w:rPr>
+        <w:t>W(A): 0</w:t>
+      </w:r>
+    </w:p>
+    <w:p>
+      <w:pPr>
+        <w:rPr>
+          <w:lang w:val="en-US"/>
+        </w:rPr>
+      </w:pPr>
+      <w:r>
+        <w:rPr>
+          <w:lang w:val="en-US"/>
+        </w:rPr>
+        <w:t>L(B): 0</w:t>
+      </w:r>
+    </w:p>
+    <w:p>
+      <w:pPr>
+        <w:rPr>
+          <w:lang w:val="en-US"/>
+        </w:rPr>
+      </w:pPr>
+      <w:r>
+        <w:rPr>
+          <w:lang w:val="en-US"/>
+        </w:rPr>
+        <w:t>Change L</w:t>
+      </w:r>
+    </w:p>
+    <w:p>
+      <w:pPr>
+        <w:rPr>
+          <w:lang w:val="nl-NL"/>
+        </w:rPr>
+      </w:pPr>
+      <w:r>
+        <w:rPr>
+          <w:lang w:val="nl-NL"/>
+        </w:rPr>
+        <w:t>”</w:t>
+      </w:r>
+    </w:p>
+    <w:p>
+      <w:pPr>
+        <w:rPr>
+          <w:lang w:val="nl-NL"/>
+        </w:rPr>
+      </w:pPr>
+      <w:proofErr w:type="gramStart"/>
+      <w:r>
+        <w:rPr>
+          <w:lang w:val="nl-NL"/>
+        </w:rPr>
+        <w:t>moeten</w:t>
+      </w:r>
+      <w:proofErr w:type="gramEnd"/>
+      <w:r>
+        <w:rPr>
+          <w:lang w:val="nl-NL"/>
+        </w:rPr>
+        <w:t xml:space="preserve"> staan. Nu kunnen we een aantal ml invoeren voor limonade (L)</w:t>
+      </w:r>
+      <w:r>
+        <w:rPr>
+          <w:lang w:val="nl-NL"/>
+        </w:rPr>
+        <w:t xml:space="preserve">. Vul hier 10 met de </w:t>
+      </w:r>
+      <w:proofErr w:type="spellStart"/>
+      <w:r>
+        <w:rPr>
+          <w:lang w:val="nl-NL"/>
+        </w:rPr>
+        <w:t>keypad</w:t>
+      </w:r>
+      <w:proofErr w:type="spellEnd"/>
+      <w:r>
+        <w:rPr>
+          <w:lang w:val="nl-NL"/>
+        </w:rPr>
+        <w:t>.</w:t>
+      </w:r>
+      <w:r>
+        <w:rPr>
+          <w:lang w:val="nl-NL"/>
+        </w:rPr>
+        <w:t xml:space="preserve"> </w:t>
+      </w:r>
+      <w:r>
+        <w:rPr>
+          <w:lang w:val="nl-NL"/>
+        </w:rPr>
+        <w:t>Deze waarde is in milliliter.</w:t>
+      </w:r>
+      <w:r>
+        <w:rPr>
+          <w:lang w:val="nl-NL"/>
+        </w:rPr>
+        <w:t xml:space="preserve"> </w:t>
+      </w:r>
+      <w:r>
+        <w:rPr>
+          <w:lang w:val="nl-NL"/>
+        </w:rPr>
+        <w:t xml:space="preserve">Nu zou het kopje </w:t>
+      </w:r>
+      <w:r>
+        <w:rPr>
+          <w:lang w:val="nl-NL"/>
+        </w:rPr>
+        <w:t xml:space="preserve">“lcd </w:t>
+      </w:r>
+      <w:proofErr w:type="spellStart"/>
+      <w:r>
+        <w:rPr>
+          <w:lang w:val="nl-NL"/>
+        </w:rPr>
+        <w:t>value</w:t>
+      </w:r>
+      <w:proofErr w:type="spellEnd"/>
+      <w:r>
+        <w:rPr>
+          <w:lang w:val="nl-NL"/>
+        </w:rPr>
+        <w:t>: ”</w:t>
+      </w:r>
+      <w:r>
+        <w:rPr>
+          <w:lang w:val="nl-NL"/>
+        </w:rPr>
+        <w:t xml:space="preserve"> het volgende moeten laten zien:</w:t>
+      </w:r>
+    </w:p>
+    <w:p>
+      <w:pPr>
+        <w:rPr>
+          <w:lang w:val="en-US"/>
+        </w:rPr>
+      </w:pPr>
+      <w:r>
+        <w:rPr>
+          <w:lang w:val="en-US"/>
+        </w:rPr>
+        <w:t>“</w:t>
+      </w:r>
+    </w:p>
+    <w:p>
+      <w:pPr>
+        <w:rPr>
+          <w:lang w:val="en-US"/>
+        </w:rPr>
+      </w:pPr>
+      <w:r>
+        <w:rPr>
+          <w:lang w:val="en-US"/>
+        </w:rPr>
+        <w:t>Start(C)</w:t>
+      </w:r>
+    </w:p>
+    <w:p>
+      <w:pPr>
+        <w:rPr>
+          <w:lang w:val="en-US"/>
+        </w:rPr>
+      </w:pPr>
+      <w:r>
+        <w:rPr>
+          <w:lang w:val="en-US"/>
+        </w:rPr>
+        <w:t>W(A): 0</w:t>
+      </w:r>
+    </w:p>
+    <w:p>
+      <w:pPr>
+        <w:rPr>
+          <w:lang w:val="en-US"/>
+        </w:rPr>
+      </w:pPr>
+      <w:r>
+        <w:rPr>
+          <w:lang w:val="en-US"/>
+        </w:rPr>
+        <w:t>L(B): 10</w:t>
+      </w:r>
+    </w:p>
+    <w:p>
+      <w:pPr>
+        <w:rPr>
+          <w:lang w:val="en-US"/>
+        </w:rPr>
+      </w:pPr>
+      <w:r>
+        <w:rPr>
+          <w:lang w:val="en-US"/>
+        </w:rPr>
+        <w:t>Change L</w:t>
+      </w:r>
+    </w:p>
+    <w:p>
+      <w:pPr>
+        <w:rPr>
+          <w:lang w:val="nl-NL"/>
+        </w:rPr>
+      </w:pPr>
+      <w:r>
+        <w:rPr>
+          <w:lang w:val="nl-NL"/>
+        </w:rPr>
+        <w:lastRenderedPageBreak/>
+        <w:t>”</w:t>
+      </w:r>
+    </w:p>
+    <w:p>
+      <w:pPr>
+        <w:rPr>
+          <w:lang w:val="nl-NL"/>
+        </w:rPr>
+      </w:pPr>
+      <w:r>
+        <w:rPr>
+          <w:lang w:val="nl-NL"/>
+        </w:rPr>
+        <w:t>Druk nu</w:t>
+      </w:r>
+      <w:r>
+        <w:rPr>
+          <w:lang w:val="nl-NL"/>
+        </w:rPr>
+        <w:t xml:space="preserve"> op de </w:t>
+      </w:r>
+      <w:proofErr w:type="gramStart"/>
+      <w:r>
+        <w:rPr>
+          <w:lang w:val="nl-NL"/>
+        </w:rPr>
+        <w:t>A knop</w:t>
+      </w:r>
+      <w:proofErr w:type="gramEnd"/>
+      <w:r>
+        <w:rPr>
+          <w:lang w:val="nl-NL"/>
+        </w:rPr>
+        <w:t xml:space="preserve"> om een waarde in te kunnen vullen voor water. Voer vervolgens de waarde 20 in.</w:t>
+      </w:r>
+      <w:r>
+        <w:rPr>
+          <w:lang w:val="nl-NL"/>
+        </w:rPr>
+        <w:t xml:space="preserve"> Deze waarde is in milliliter.</w:t>
+      </w:r>
+      <w:r>
+        <w:rPr>
+          <w:lang w:val="nl-NL"/>
+        </w:rPr>
+        <w:t xml:space="preserve"> Om het systeem te laten beginnen met het drankje maken, druk op C.</w:t>
+      </w:r>
+      <w:r>
+        <w:rPr>
+          <w:lang w:val="nl-NL"/>
+        </w:rPr>
+        <w:t xml:space="preserve"> “lcd </w:t>
+      </w:r>
+      <w:proofErr w:type="spellStart"/>
+      <w:r>
+        <w:rPr>
+          <w:lang w:val="nl-NL"/>
+        </w:rPr>
+        <w:t>value</w:t>
+      </w:r>
+      <w:proofErr w:type="spellEnd"/>
+      <w:r>
+        <w:rPr>
+          <w:lang w:val="nl-NL"/>
+        </w:rPr>
+        <w:t xml:space="preserve">: </w:t>
+      </w:r>
+      <w:proofErr w:type="gramStart"/>
+      <w:r>
+        <w:rPr>
+          <w:lang w:val="nl-NL"/>
+        </w:rPr>
+        <w:t>“ zou</w:t>
+      </w:r>
+      <w:proofErr w:type="gramEnd"/>
+      <w:r>
+        <w:rPr>
+          <w:lang w:val="nl-NL"/>
+        </w:rPr>
+        <w:t xml:space="preserve"> nu op het volgende moeten staan:</w:t>
+      </w:r>
+    </w:p>
+    <w:p>
+      <w:pPr>
+        <w:rPr>
+          <w:lang w:val="en-US"/>
+        </w:rPr>
+      </w:pPr>
+      <w:r>
+        <w:rPr>
+          <w:lang w:val="en-US"/>
+        </w:rPr>
+        <w:t>“</w:t>
+      </w:r>
+    </w:p>
+    <w:p>
+      <w:pPr>
+        <w:rPr>
+          <w:lang w:val="en-US"/>
+        </w:rPr>
+      </w:pPr>
+      <w:r>
+        <w:rPr>
+          <w:lang w:val="en-US"/>
+        </w:rPr>
+        <w:t>Start(C)</w:t>
+      </w:r>
+    </w:p>
+    <w:p>
+      <w:pPr>
+        <w:rPr>
+          <w:lang w:val="en-US"/>
+        </w:rPr>
+      </w:pPr>
+      <w:r>
+        <w:rPr>
+          <w:lang w:val="en-US"/>
+        </w:rPr>
+        <w:t>W(A): 20</w:t>
+      </w:r>
+    </w:p>
+    <w:p>
+      <w:pPr>
+        <w:rPr>
+          <w:lang w:val="en-US"/>
+        </w:rPr>
+      </w:pPr>
+      <w:r>
+        <w:rPr>
+          <w:lang w:val="en-US"/>
+        </w:rPr>
+        <w:t>L(B): 10</w:t>
+      </w:r>
+    </w:p>
+    <w:p>
+      <w:pPr>
+        <w:rPr>
+          <w:lang w:val="en-US"/>
+        </w:rPr>
+      </w:pPr>
+      <w:r>
+        <w:rPr>
+          <w:lang w:val="en-US"/>
+        </w:rPr>
+        <w:t>Change W</w:t>
+      </w:r>
+    </w:p>
+    <w:p>
+      <w:pPr>
+        <w:rPr>
+          <w:lang w:val="nl-NL"/>
+        </w:rPr>
+      </w:pPr>
+      <w:r>
+        <w:rPr>
+          <w:lang w:val="nl-NL"/>
+        </w:rPr>
+        <w:t>”</w:t>
+      </w:r>
+    </w:p>
+    <w:p>
+      <w:pPr>
+        <w:rPr>
+          <w:lang w:val="nl-NL"/>
+        </w:rPr>
+      </w:pPr>
+    </w:p>
+    <w:p>
+      <w:pPr>
+        <w:rPr>
+          <w:lang w:val="nl-NL"/>
+        </w:rPr>
+      </w:pPr>
+      <w:r>
+        <w:rPr>
+          <w:lang w:val="nl-NL"/>
+        </w:rPr>
+        <w:t xml:space="preserve">Het systeem zou nu moeten beginnen met de waarde bij “level sensor: </w:t>
+      </w:r>
+      <w:proofErr w:type="gramStart"/>
+      <w:r>
+        <w:rPr>
+          <w:lang w:val="nl-NL"/>
+        </w:rPr>
+        <w:t>“ op</w:t>
+      </w:r>
+      <w:proofErr w:type="gramEnd"/>
+      <w:r>
+        <w:rPr>
+          <w:lang w:val="nl-NL"/>
+        </w:rPr>
+        <w:t xml:space="preserve"> te laten tellen. Er is overigens wel een 3 seconde delay voordat dit gebeurt om de “pomp </w:t>
+      </w:r>
+      <w:proofErr w:type="spellStart"/>
+      <w:r>
+        <w:rPr>
+          <w:lang w:val="nl-NL"/>
+        </w:rPr>
+        <w:t>rampup</w:t>
+      </w:r>
+      <w:proofErr w:type="spellEnd"/>
+      <w:r>
+        <w:rPr>
+          <w:lang w:val="nl-NL"/>
+        </w:rPr>
+        <w:t>”</w:t>
+      </w:r>
+      <w:r>
+        <w:rPr>
+          <w:lang w:val="nl-NL"/>
+        </w:rPr>
+        <w:t xml:space="preserve"> te simuleren. </w:t>
+      </w:r>
+      <w:r>
+        <w:rPr>
+          <w:lang w:val="nl-NL"/>
+        </w:rPr>
+        <w:t xml:space="preserve">Als eerst </w:t>
+      </w:r>
+      <w:proofErr w:type="gramStart"/>
+      <w:r>
+        <w:rPr>
+          <w:lang w:val="nl-NL"/>
+        </w:rPr>
+        <w:t>word</w:t>
+      </w:r>
+      <w:proofErr w:type="gramEnd"/>
+      <w:r>
+        <w:rPr>
+          <w:lang w:val="nl-NL"/>
+        </w:rPr>
+        <w:t xml:space="preserve"> er limonade toegevoegd. De pomp en </w:t>
+      </w:r>
+      <w:proofErr w:type="spellStart"/>
+      <w:r>
+        <w:rPr>
+          <w:lang w:val="nl-NL"/>
+        </w:rPr>
+        <w:t>valve</w:t>
+      </w:r>
+      <w:proofErr w:type="spellEnd"/>
+      <w:r>
+        <w:rPr>
+          <w:lang w:val="nl-NL"/>
+        </w:rPr>
+        <w:t xml:space="preserve"> waardes zouden in dit geval als volgt moeten zijn:</w:t>
+      </w:r>
+    </w:p>
+    <w:p>
+      <w:pPr>
+        <w:rPr>
+          <w:lang w:val="en-US"/>
+        </w:rPr>
+      </w:pPr>
+      <w:r>
+        <w:rPr>
+          <w:lang w:val="en-US"/>
+        </w:rPr>
+        <w:t>“</w:t>
+      </w:r>
+    </w:p>
+    <w:p>
+      <w:pPr>
+        <w:rPr>
+          <w:lang w:val="en-US"/>
+        </w:rPr>
+      </w:pPr>
+      <w:proofErr w:type="spellStart"/>
+      <w:r>
+        <w:rPr>
+          <w:lang w:val="en-US"/>
+        </w:rPr>
+        <w:t>Sirup</w:t>
+      </w:r>
+      <w:proofErr w:type="spellEnd"/>
+      <w:r>
+        <w:rPr>
+          <w:lang w:val="en-US"/>
+        </w:rPr>
+        <w:t xml:space="preserve"> P</w:t>
+      </w:r>
+      <w:r>
+        <w:rPr>
+          <w:lang w:val="en-US"/>
+        </w:rPr>
+        <w:t>ump:</w:t>
+      </w:r>
+      <w:r>
+        <w:rPr>
+          <w:lang w:val="en-US"/>
+        </w:rPr>
+        <w:t xml:space="preserve"> 1</w:t>
+      </w:r>
+    </w:p>
+    <w:p>
+      <w:pPr>
+        <w:rPr>
+          <w:lang w:val="en-US"/>
+        </w:rPr>
+      </w:pPr>
+      <w:proofErr w:type="spellStart"/>
+      <w:r>
+        <w:rPr>
+          <w:lang w:val="en-US"/>
+        </w:rPr>
+        <w:t>Sirup</w:t>
+      </w:r>
+      <w:proofErr w:type="spellEnd"/>
+      <w:r>
+        <w:rPr>
+          <w:lang w:val="en-US"/>
+        </w:rPr>
+        <w:t xml:space="preserve"> V</w:t>
+      </w:r>
+      <w:r>
+        <w:rPr>
+          <w:lang w:val="en-US"/>
+        </w:rPr>
+        <w:t>alve:</w:t>
+      </w:r>
+      <w:r>
+        <w:rPr>
+          <w:lang w:val="en-US"/>
+        </w:rPr>
+        <w:t xml:space="preserve"> 0</w:t>
+      </w:r>
+    </w:p>
+    <w:p>
+      <w:pPr>
+        <w:rPr>
+          <w:lang w:val="en-US"/>
+        </w:rPr>
+      </w:pPr>
+      <w:r>
+        <w:rPr>
+          <w:lang w:val="en-US"/>
+        </w:rPr>
+        <w:t>Water P</w:t>
+      </w:r>
+      <w:r>
+        <w:rPr>
+          <w:lang w:val="en-US"/>
+        </w:rPr>
+        <w:t>ump:</w:t>
+      </w:r>
+      <w:r>
+        <w:rPr>
+          <w:lang w:val="en-US"/>
+        </w:rPr>
+        <w:t xml:space="preserve"> 0</w:t>
+      </w:r>
+    </w:p>
+    <w:p>
+      <w:pPr>
+        <w:rPr>
+          <w:lang w:val="en-US"/>
+        </w:rPr>
+      </w:pPr>
+      <w:r>
+        <w:rPr>
+          <w:lang w:val="en-US"/>
+        </w:rPr>
+        <w:t>Water Valve: 1</w:t>
+      </w:r>
+    </w:p>
+    <w:p>
+      <w:pPr>
+        <w:rPr>
+          <w:lang w:val="nl-NL"/>
+        </w:rPr>
+      </w:pPr>
+      <w:r>
+        <w:rPr>
+          <w:lang w:val="nl-NL"/>
+        </w:rPr>
+        <w:t>“</w:t>
+      </w:r>
+    </w:p>
+    <w:p>
+      <w:pPr>
+        <w:rPr>
+          <w:lang w:val="nl-NL"/>
+        </w:rPr>
+      </w:pPr>
+    </w:p>
+    <w:p>
+      <w:pPr>
+        <w:rPr>
+          <w:lang w:val="nl-NL"/>
+        </w:rPr>
+      </w:pPr>
+      <w:r>
+        <w:rPr>
+          <w:lang w:val="nl-NL"/>
+        </w:rPr>
+        <w:t xml:space="preserve">Na het vullen van de limonade tot het correcte aantal zou het systeem weer 3 seconden moeten wachten om de “pomp </w:t>
+      </w:r>
+      <w:proofErr w:type="spellStart"/>
+      <w:r>
+        <w:rPr>
+          <w:lang w:val="nl-NL"/>
+        </w:rPr>
+        <w:t>rampup</w:t>
+      </w:r>
+      <w:proofErr w:type="spellEnd"/>
+      <w:r>
+        <w:rPr>
+          <w:lang w:val="nl-NL"/>
+        </w:rPr>
+        <w:t xml:space="preserve">” te simuleren voor de waterpomp. Nadat de waarde bij “level sensor: </w:t>
+      </w:r>
+      <w:proofErr w:type="gramStart"/>
+      <w:r>
+        <w:rPr>
+          <w:lang w:val="nl-NL"/>
+        </w:rPr>
+        <w:t>“</w:t>
+      </w:r>
+      <w:r>
+        <w:rPr>
+          <w:lang w:val="nl-NL"/>
+        </w:rPr>
+        <w:t xml:space="preserve"> weer</w:t>
+      </w:r>
+      <w:proofErr w:type="gramEnd"/>
+      <w:r>
+        <w:rPr>
+          <w:lang w:val="nl-NL"/>
+        </w:rPr>
+        <w:t xml:space="preserve"> omhoog begint te gaan zouden de waardes voor pomp en </w:t>
+      </w:r>
+      <w:proofErr w:type="spellStart"/>
+      <w:r>
+        <w:rPr>
+          <w:lang w:val="nl-NL"/>
+        </w:rPr>
+        <w:t>valves</w:t>
+      </w:r>
+      <w:proofErr w:type="spellEnd"/>
+      <w:r>
+        <w:rPr>
+          <w:lang w:val="nl-NL"/>
+        </w:rPr>
+        <w:t xml:space="preserve"> als volgt moeten zijn:</w:t>
+      </w:r>
+    </w:p>
+    <w:p>
+      <w:pPr>
+        <w:rPr>
+          <w:lang w:val="en-US"/>
+        </w:rPr>
+      </w:pPr>
+      <w:r>
+        <w:rPr>
+          <w:lang w:val="en-US"/>
+        </w:rPr>
+        <w:t>“</w:t>
+      </w:r>
+    </w:p>
+    <w:p>
+      <w:pPr>
+        <w:rPr>
+          <w:lang w:val="en-US"/>
+        </w:rPr>
+      </w:pPr>
+      <w:proofErr w:type="spellStart"/>
+      <w:r>
+        <w:rPr>
+          <w:lang w:val="en-US"/>
+        </w:rPr>
+        <w:t>Sirup</w:t>
+      </w:r>
+      <w:proofErr w:type="spellEnd"/>
+      <w:r>
+        <w:rPr>
+          <w:lang w:val="en-US"/>
+        </w:rPr>
+        <w:t xml:space="preserve"> Pump:</w:t>
+      </w:r>
+      <w:r>
+        <w:rPr>
+          <w:lang w:val="en-US"/>
+        </w:rPr>
+        <w:t xml:space="preserve"> 0</w:t>
+      </w:r>
+    </w:p>
+    <w:p>
+      <w:pPr>
+        <w:rPr>
+          <w:lang w:val="en-US"/>
+        </w:rPr>
+      </w:pPr>
+      <w:proofErr w:type="spellStart"/>
+      <w:r>
+        <w:rPr>
+          <w:lang w:val="en-US"/>
+        </w:rPr>
+        <w:t>Sirup</w:t>
+      </w:r>
+      <w:proofErr w:type="spellEnd"/>
+      <w:r>
+        <w:rPr>
+          <w:lang w:val="en-US"/>
+        </w:rPr>
+        <w:t xml:space="preserve"> Valve:</w:t>
+      </w:r>
+      <w:r>
+        <w:rPr>
+          <w:lang w:val="en-US"/>
+        </w:rPr>
+        <w:t xml:space="preserve"> 1</w:t>
+      </w:r>
+    </w:p>
+    <w:p>
+      <w:pPr>
+        <w:rPr>
+          <w:lang w:val="en-US"/>
+        </w:rPr>
+      </w:pPr>
+      <w:r>
+        <w:rPr>
+          <w:lang w:val="en-US"/>
+        </w:rPr>
+        <w:t>Water Pump:</w:t>
+      </w:r>
+      <w:r>
+        <w:rPr>
+          <w:lang w:val="en-US"/>
+        </w:rPr>
+        <w:t xml:space="preserve"> 1</w:t>
+      </w:r>
+    </w:p>
+    <w:p>
+      <w:pPr>
+        <w:rPr>
+          <w:lang w:val="nl-NL"/>
+        </w:rPr>
+      </w:pPr>
+      <w:r>
+        <w:rPr>
+          <w:lang w:val="nl-NL"/>
+        </w:rPr>
+        <w:t xml:space="preserve">Water </w:t>
+      </w:r>
+      <w:proofErr w:type="spellStart"/>
+      <w:r>
+        <w:rPr>
+          <w:lang w:val="nl-NL"/>
+        </w:rPr>
+        <w:t>Valve</w:t>
+      </w:r>
+      <w:proofErr w:type="spellEnd"/>
+      <w:r>
+        <w:rPr>
+          <w:lang w:val="nl-NL"/>
+        </w:rPr>
+        <w:t>:</w:t>
+      </w:r>
+      <w:r>
+        <w:rPr>
+          <w:lang w:val="nl-NL"/>
+        </w:rPr>
+        <w:t xml:space="preserve"> 0</w:t>
+      </w:r>
+    </w:p>
+    <w:p>
+      <w:pPr>
+        <w:rPr>
+          <w:lang w:val="nl-NL"/>
+        </w:rPr>
+      </w:pPr>
+      <w:r>
+        <w:rPr>
+          <w:lang w:val="nl-NL"/>
+        </w:rPr>
+        <w:t>“</w:t>
+      </w:r>
+    </w:p>
+    <w:p>
+      <w:pPr>
+        <w:rPr>
+          <w:lang w:val="nl-NL"/>
+        </w:rPr>
+      </w:pPr>
+      <w:r>
+        <w:rPr>
+          <w:lang w:val="nl-NL"/>
+        </w:rPr>
+        <w:t xml:space="preserve">Nadat de simulator de gewenste “Level sensor: ” waarde </w:t>
+      </w:r>
+      <w:r>
+        <w:rPr>
+          <w:lang w:val="nl-NL"/>
+        </w:rPr>
+        <w:t>heeft zouden deze waardes op het volgende moeten staan:</w:t>
+      </w:r>
+    </w:p>
+    <w:p>
+      <w:pPr>
+        <w:rPr>
+          <w:lang w:val="en-US"/>
+        </w:rPr>
+      </w:pPr>
+      <w:r>
+        <w:rPr>
+          <w:lang w:val="en-US"/>
+        </w:rPr>
+        <w:t>“</w:t>
+      </w:r>
+    </w:p>
+    <w:p>
+      <w:pPr>
+        <w:rPr>
+          <w:lang w:val="en-US"/>
+        </w:rPr>
+      </w:pPr>
+      <w:proofErr w:type="spellStart"/>
+      <w:r>
+        <w:rPr>
+          <w:lang w:val="en-US"/>
+        </w:rPr>
+        <w:t>Sirup</w:t>
+      </w:r>
+      <w:proofErr w:type="spellEnd"/>
+      <w:r>
+        <w:rPr>
+          <w:lang w:val="en-US"/>
+        </w:rPr>
+        <w:t xml:space="preserve"> Pump:</w:t>
+      </w:r>
+      <w:r>
+        <w:rPr>
+          <w:lang w:val="en-US"/>
+        </w:rPr>
+        <w:t xml:space="preserve"> 0</w:t>
+      </w:r>
+    </w:p>
+    <w:p>
+      <w:pPr>
+        <w:rPr>
+          <w:lang w:val="en-US"/>
+        </w:rPr>
+      </w:pPr>
+      <w:proofErr w:type="spellStart"/>
+      <w:r>
+        <w:rPr>
+          <w:lang w:val="en-US"/>
+        </w:rPr>
+        <w:t>Sirup</w:t>
+      </w:r>
+      <w:proofErr w:type="spellEnd"/>
+      <w:r>
+        <w:rPr>
+          <w:lang w:val="en-US"/>
+        </w:rPr>
+        <w:t xml:space="preserve"> Valve:</w:t>
+      </w:r>
+      <w:r>
+        <w:rPr>
+          <w:lang w:val="en-US"/>
+        </w:rPr>
+        <w:t xml:space="preserve"> 1</w:t>
+      </w:r>
+    </w:p>
+    <w:p>
+      <w:pPr>
+        <w:rPr>
+          <w:lang w:val="en-US"/>
+        </w:rPr>
+      </w:pPr>
+      <w:r>
+        <w:rPr>
+          <w:lang w:val="en-US"/>
+        </w:rPr>
+        <w:t>Water Pump:</w:t>
+      </w:r>
+      <w:r>
+        <w:rPr>
+          <w:lang w:val="en-US"/>
+        </w:rPr>
+        <w:t xml:space="preserve"> 0</w:t>
+      </w:r>
+    </w:p>
+    <w:p>
+      <w:pPr>
+        <w:rPr>
+          <w:lang w:val="nl-NL"/>
+        </w:rPr>
+      </w:pPr>
+      <w:r>
+        <w:rPr>
+          <w:lang w:val="nl-NL"/>
+        </w:rPr>
+        <w:t xml:space="preserve">Water </w:t>
+      </w:r>
+      <w:proofErr w:type="spellStart"/>
+      <w:r>
+        <w:rPr>
+          <w:lang w:val="nl-NL"/>
+        </w:rPr>
+        <w:t>Valve</w:t>
+      </w:r>
+      <w:proofErr w:type="spellEnd"/>
+      <w:r>
+        <w:rPr>
+          <w:lang w:val="nl-NL"/>
+        </w:rPr>
+        <w:t>:</w:t>
+      </w:r>
+      <w:r>
+        <w:rPr>
+          <w:lang w:val="nl-NL"/>
+        </w:rPr>
+        <w:t xml:space="preserve"> 1</w:t>
+      </w:r>
+    </w:p>
+    <w:p>
+      <w:pPr>
+        <w:rPr>
+          <w:lang w:val="nl-NL"/>
+        </w:rPr>
+      </w:pPr>
+      <w:r>
+        <w:rPr>
+          <w:lang w:val="nl-NL"/>
+        </w:rPr>
+        <w:t>“</w:t>
+      </w:r>
+    </w:p>
+    <w:p>
+      <w:pPr>
+        <w:rPr>
+          <w:lang w:val="nl-NL"/>
+        </w:rPr>
+      </w:pPr>
+      <w:r>
+        <w:rPr>
+          <w:lang w:val="nl-NL"/>
+        </w:rPr>
+        <w:t xml:space="preserve">De Waarde bij </w:t>
+      </w:r>
+      <w:r>
+        <w:rPr>
+          <w:lang w:val="nl-NL"/>
+        </w:rPr>
+        <w:t>“Level sensor: ”</w:t>
+      </w:r>
+      <w:r>
+        <w:rPr>
+          <w:lang w:val="nl-NL"/>
+        </w:rPr>
+        <w:t xml:space="preserve"> zou ongeveer op 30 moeten staan indien de limonade en water waardes van hierboven ingevuld zijn (Limonade: 10, Water: 20).</w:t>
+      </w:r>
+    </w:p>
+    <w:p>
+      <w:pPr>
+        <w:rPr>
+          <w:lang w:val="nl-NL"/>
+        </w:rPr>
+      </w:pPr>
+    </w:p>
+    <w:p>
+      <w:pPr>
+        <w:pStyle w:val="Kop2"/>
+      </w:pPr>
+      <w:r>
+        <w:lastRenderedPageBreak/>
+        <w:t>Resultaten</w:t>
+      </w:r>
+    </w:p>
+    <w:p>
+      <w:r>
+        <w:t>Wij hebben alle bovenstaande test stappen gevolgd en hebben de volgende resultaten gekregen.</w:t>
+      </w:r>
+    </w:p>
+    <w:p/>
+    <w:p>
+      <w:r>
+        <w:t>Recht</w:t>
+      </w:r>
+      <w:r>
+        <w:t>s</w:t>
+      </w:r>
+      <w:r>
+        <w:t xml:space="preserve"> zie je hoe de simulator er uit zag zo gauw we het opgestart hadden</w:t>
+      </w:r>
+      <w:r>
+        <w:t xml:space="preserve"> (Afbeelding 1)</w:t>
+      </w:r>
+      <w:r>
+        <w:t xml:space="preserve">. </w:t>
+      </w:r>
+    </w:p>
+    <w:p>
+      <w:r>
+        <w:rPr>
+          <w:noProof/>
+          <w:lang w:val="nl-NL"/>
+        </w:rPr>
+        <w:drawing>
+          <wp:anchor distT="0" distB="0" distL="114300" distR="114300" simplePos="0" relativeHeight="251658240" behindDoc="0" locked="0" layoutInCell="1" allowOverlap="1" wp14:anchorId="7E780945" wp14:editId="2AA37D4A">
+            <wp:simplePos x="0" y="0"/>
+            <wp:positionH relativeFrom="column">
+              <wp:posOffset>4738370</wp:posOffset>
+            </wp:positionH>
+            <wp:positionV relativeFrom="paragraph">
+              <wp:posOffset>-796290</wp:posOffset>
+            </wp:positionV>
+            <wp:extent cx="1651635" cy="1749425"/>
+            <wp:effectExtent l="0" t="0" r="0" b="3175"/>
+            <wp:wrapTight wrapText="bothSides">
+              <wp:wrapPolygon edited="0">
+                <wp:start x="0" y="0"/>
+                <wp:lineTo x="0" y="21326"/>
+                <wp:lineTo x="21260" y="21326"/>
+                <wp:lineTo x="21260" y="0"/>
+                <wp:lineTo x="0" y="0"/>
+              </wp:wrapPolygon>
+            </wp:wrapTight>
+            <wp:docPr id="7" name="Afbeelding 7" descr="../../../../../../../Downloads/Original%20windo"/>
+            <wp:cNvGraphicFramePr>
+              <a:graphicFrameLocks xmlns:a="http://schemas.openxmlformats.org/drawingml/2006/main" noChangeAspect="1"/>
+            </wp:cNvGraphicFramePr>
+            <a:graphic xmlns:a="http://schemas.openxmlformats.org/drawingml/2006/main">
+              <a:graphicData uri="http://schemas.openxmlformats.org/drawingml/2006/picture">
+                <pic:pic xmlns:pic="http://schemas.openxmlformats.org/drawingml/2006/picture">
+                  <pic:nvPicPr>
+                    <pic:cNvPr id="0" name="Picture 7" descr="../../../../../../../Downloads/Original%20windo"/>
+                    <pic:cNvPicPr>
+                      <a:picLocks noChangeAspect="1" noChangeArrowheads="1"/>
+                    </pic:cNvPicPr>
+                  </pic:nvPicPr>
+                  <pic:blipFill>
+                    <a:blip r:embed="rId7" cstate="print">
+                      <a:extLst>
+                        <a:ext uri="{28A0092B-C50C-407E-A947-70E740481C1C}">
+                          <a14:useLocalDpi xmlns:a14="http://schemas.microsoft.com/office/drawing/2010/main" val="0"/>
+                        </a:ext>
+                      </a:extLst>
+                    </a:blip>
+                    <a:srcRect/>
+                    <a:stretch>
+                      <a:fillRect/>
+                    </a:stretch>
+                  </pic:blipFill>
+                  <pic:spPr bwMode="auto">
+                    <a:xfrm>
+                      <a:off x="0" y="0"/>
+                      <a:ext cx="1651635" cy="1749425"/>
+                    </a:xfrm>
+                    <a:prstGeom prst="rect">
+                      <a:avLst/>
+                    </a:prstGeom>
+                    <a:noFill/>
+                    <a:ln>
+                      <a:noFill/>
+                    </a:ln>
+                  </pic:spPr>
+                </pic:pic>
+              </a:graphicData>
+            </a:graphic>
+            <wp14:sizeRelH relativeFrom="page">
+              <wp14:pctWidth>0</wp14:pctWidth>
+            </wp14:sizeRelH>
+            <wp14:sizeRelV relativeFrom="page">
+              <wp14:pctHeight>0</wp14:pctHeight>
+            </wp14:sizeRelV>
+          </wp:anchor>
+        </w:drawing>
+      </w:r>
+    </w:p>
+    <w:p>
+      <w:r>
+        <w:rPr>
+          <w:noProof/>
+          <w:lang w:val="nl-NL"/>
+        </w:rPr>
+        <mc:AlternateContent>
+          <mc:Choice Requires="wps">
+            <w:drawing>
+              <wp:anchor distT="0" distB="0" distL="114300" distR="114300" simplePos="0" relativeHeight="251659264" behindDoc="0" locked="0" layoutInCell="1" allowOverlap="1" wp14:anchorId="378B0920" wp14:editId="447CA6D2">
+                <wp:simplePos x="0" y="0"/>
+                <wp:positionH relativeFrom="column">
+                  <wp:posOffset>4737100</wp:posOffset>
+                </wp:positionH>
+                <wp:positionV relativeFrom="paragraph">
+                  <wp:posOffset>768985</wp:posOffset>
+                </wp:positionV>
+                <wp:extent cx="1600835" cy="229870"/>
+                <wp:effectExtent l="0" t="0" r="0" b="0"/>
+                <wp:wrapSquare wrapText="bothSides"/>
+                <wp:docPr id="8" name="Tekstvak 8"/>
+                <wp:cNvGraphicFramePr/>
+                <a:graphic xmlns:a="http://schemas.openxmlformats.org/drawingml/2006/main">
+                  <a:graphicData uri="http://schemas.microsoft.com/office/word/2010/wordprocessingShape">
+                    <wps:wsp>
+                      <wps:cNvSpPr txBox="1"/>
+                      <wps:spPr>
+                        <a:xfrm>
+                          <a:off x="0" y="0"/>
+                          <a:ext cx="1600835" cy="229870"/>
+                        </a:xfrm>
+                        <a:prstGeom prst="rect">
+                          <a:avLst/>
+                        </a:prstGeom>
+                        <a:noFill/>
+                        <a:ln>
+                          <a:noFill/>
+                        </a:ln>
+                        <a:effectLst/>
+                      </wps:spPr>
+                      <wps:style>
+                        <a:lnRef idx="0">
+                          <a:schemeClr val="accent1"/>
+                        </a:lnRef>
+                        <a:fillRef idx="0">
+                          <a:schemeClr val="accent1"/>
+                        </a:fillRef>
+                        <a:effectRef idx="0">
+                          <a:schemeClr val="accent1"/>
+                        </a:effectRef>
+                        <a:fontRef idx="minor">
+                          <a:schemeClr val="dk1"/>
+                        </a:fontRef>
+                      </wps:style>
+                      <wps:txbx>
+                        <w:txbxContent>
+                          <w:p>
+                            <w:pPr>
+                              <w:rPr>
+                                <w:sz w:val="10"/>
+                                <w:szCs w:val="10"/>
+                                <w:lang w:val="en-US"/>
+                              </w:rPr>
+                            </w:pPr>
+                            <w:proofErr w:type="spellStart"/>
+                            <w:r>
+                              <w:rPr>
+                                <w:sz w:val="10"/>
+                                <w:szCs w:val="10"/>
+                                <w:lang w:val="en-US"/>
+                              </w:rPr>
+                              <w:t>Afbeelding</w:t>
+                            </w:r>
+                            <w:proofErr w:type="spellEnd"/>
+                            <w:r>
+                              <w:rPr>
+                                <w:sz w:val="10"/>
+                                <w:szCs w:val="10"/>
+                                <w:lang w:val="en-US"/>
+                              </w:rPr>
+                              <w:t xml:space="preserve"> 1: Simulator </w:t>
+                            </w:r>
+                            <w:proofErr w:type="spellStart"/>
+                            <w:r>
+                              <w:rPr>
+                                <w:sz w:val="10"/>
+                                <w:szCs w:val="10"/>
+                                <w:lang w:val="en-US"/>
+                              </w:rPr>
+                              <w:t>na</w:t>
+                            </w:r>
+                            <w:proofErr w:type="spellEnd"/>
+                            <w:r>
+                              <w:rPr>
+                                <w:sz w:val="10"/>
+                                <w:szCs w:val="10"/>
+                                <w:lang w:val="en-US"/>
+                              </w:rPr>
+                              <w:t xml:space="preserve"> </w:t>
+                            </w:r>
+                            <w:proofErr w:type="spellStart"/>
+                            <w:r>
+                              <w:rPr>
+                                <w:sz w:val="10"/>
+                                <w:szCs w:val="10"/>
+                                <w:lang w:val="en-US"/>
+                              </w:rPr>
+                              <w:t>opstarten</w:t>
+                            </w:r>
+                            <w:proofErr w:type="spellEnd"/>
+                          </w:p>
+                        </w:txbxContent>
+                      </wps:txbx>
+                      <wps:bodyPr rot="0" spcFirstLastPara="0" vertOverflow="overflow" horzOverflow="overflow" vert="horz" wrap="square" lIns="91440" tIns="45720" rIns="91440" bIns="45720" numCol="1" spcCol="0" rtlCol="0" fromWordArt="0" anchor="t" anchorCtr="0" forceAA="0" compatLnSpc="1">
+                        <a:prstTxWarp prst="textNoShape">
+                          <a:avLst/>
+                        </a:prstTxWarp>
+                        <a:noAutofit/>
+                      </wps:bodyPr>
+                    </wps:wsp>
+                  </a:graphicData>
+                </a:graphic>
+                <wp14:sizeRelH relativeFrom="margin">
+                  <wp14:pctWidth>0</wp14:pctWidth>
+                </wp14:sizeRelH>
+                <wp14:sizeRelV relativeFrom="margin">
+                  <wp14:pctHeight>0</wp14:pctHeight>
+                </wp14:sizeRelV>
+              </wp:anchor>
+            </w:drawing>
+          </mc:Choice>
+          <mc:Fallback>
+            <w:pict>
+              <v:shapetype w14:anchorId="378B0920" id="_x0000_t202" coordsize="21600,21600" o:spt="202" path="m0,0l0,21600,21600,21600,21600,0xe">
+                <v:stroke joinstyle="miter"/>
+                <v:path gradientshapeok="t" o:connecttype="rect"/>
+              </v:shapetype>
+              <v:shape id="Tekstvak 8" o:spid="_x0000_s1026" type="#_x0000_t202" style="position:absolute;margin-left:373pt;margin-top:60.55pt;width:126.05pt;height:18.1pt;z-index:251659264;visibility:visible;mso-wrap-style:square;mso-width-percent:0;mso-height-percent:0;mso-wrap-distance-left:9pt;mso-wrap-distance-top:0;mso-wrap-distance-right:9pt;mso-wrap-distance-bottom:0;mso-position-horizontal:absolute;mso-position-horizontal-relative:text;mso-position-vertical:absolute;mso-position-vertical-relative:text;mso-width-percent:0;mso-height-percent:0;mso-width-relative:margin;mso-height-relative:margin;v-text-anchor:top" o:gfxdata="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" filled="f" stroked="f">
+                <v:textbox>
+                  <w:txbxContent>
+                    <w:p>
+                      <w:pPr>
+                        <w:rPr>
+                          <w:sz w:val="10"/>
+                          <w:szCs w:val="10"/>
+                          <w:lang w:val="en-US"/>
+                        </w:rPr>
+                      </w:pPr>
+                      <w:proofErr w:type="spellStart"/>
+                      <w:r>
+                        <w:rPr>
+                          <w:sz w:val="10"/>
+                          <w:szCs w:val="10"/>
+                          <w:lang w:val="en-US"/>
+                        </w:rPr>
+                        <w:t>Afbeelding</w:t>
+                      </w:r>
+                      <w:proofErr w:type="spellEnd"/>
+                      <w:r>
+                        <w:rPr>
+                          <w:sz w:val="10"/>
+                          <w:szCs w:val="10"/>
+                          <w:lang w:val="en-US"/>
+                        </w:rPr>
+                        <w:t xml:space="preserve"> 1: Simulator </w:t>
+                      </w:r>
+                      <w:proofErr w:type="spellStart"/>
+                      <w:r>
+                        <w:rPr>
+                          <w:sz w:val="10"/>
+                          <w:szCs w:val="10"/>
+                          <w:lang w:val="en-US"/>
+                        </w:rPr>
+                        <w:t>na</w:t>
+                      </w:r>
+                      <w:proofErr w:type="spellEnd"/>
+                      <w:r>
+                        <w:rPr>
+                          <w:sz w:val="10"/>
+                          <w:szCs w:val="10"/>
+                          <w:lang w:val="en-US"/>
+                        </w:rPr>
+                        <w:t xml:space="preserve"> </w:t>
+                      </w:r>
+                      <w:proofErr w:type="spellStart"/>
+                      <w:r>
+                        <w:rPr>
+                          <w:sz w:val="10"/>
+                          <w:szCs w:val="10"/>
+                          <w:lang w:val="en-US"/>
+                        </w:rPr>
+                        <w:t>opstarten</w:t>
+                      </w:r>
+                      <w:proofErr w:type="spellEnd"/>
+                    </w:p>
+                  </w:txbxContent>
+                </v:textbox>
+                <w10:wrap type="square"/>
+              </v:shape>
+            </w:pict>
+          </mc:Fallback>
+        </mc:AlternateContent>
+      </w:r>
+      <w:r>
+        <w:t>De volgende afbeelding laat zien hoe de simulator er uit zag nadat een kopje in de machine was gezet (Afbeelding 2).</w:t>
+      </w:r>
+    </w:p>
+    <w:p/>
+    <w:p>
+      <w:r>
+        <w:rPr>
+          <w:noProof/>
+          <w:lang w:val="nl-NL"/>
+        </w:rPr>
+        <w:drawing>
+          <wp:anchor distT="0" distB="0" distL="114300" distR="114300" simplePos="0" relativeHeight="251660288" behindDoc="0" locked="0" layoutInCell="1" allowOverlap="1" wp14:anchorId="75281095" wp14:editId="7974D9C7">
+            <wp:simplePos x="0" y="0"/>
+            <wp:positionH relativeFrom="column">
+              <wp:posOffset>4737735</wp:posOffset>
+            </wp:positionH>
+            <wp:positionV relativeFrom="paragraph">
+              <wp:posOffset>393700</wp:posOffset>
+            </wp:positionV>
+            <wp:extent cx="1537335" cy="1628140"/>
+            <wp:effectExtent l="0" t="0" r="12065" b="0"/>
+            <wp:wrapTight wrapText="bothSides">
+              <wp:wrapPolygon edited="0">
+                <wp:start x="0" y="0"/>
+                <wp:lineTo x="0" y="21229"/>
+                <wp:lineTo x="21413" y="21229"/>
+                <wp:lineTo x="21413" y="0"/>
+                <wp:lineTo x="0" y="0"/>
+              </wp:wrapPolygon>
+            </wp:wrapTight>
+            <wp:docPr id="9" name="Afbeelding 9" descr="../../../../../../../Downloads/Cup%20in%20mach"/>
+            <wp:cNvGraphicFramePr>
+              <a:graphicFrameLocks xmlns:a="http://schemas.openxmlformats.org/drawingml/2006/main" noChangeAspect="1"/>
+            </wp:cNvGraphicFramePr>
+            <a:graphic xmlns:a="http://schemas.openxmlformats.org/drawingml/2006/main">
+              <a:graphicData uri="http://schemas.openxmlformats.org/drawingml/2006/picture">
+                <pic:pic xmlns:pic="http://schemas.openxmlformats.org/drawingml/2006/picture">
+                  <pic:nvPicPr>
+                    <pic:cNvPr id="0" name="Picture 8" descr="../../../../../../../Downloads/Cup%20in%20mach"/>
+                    <pic:cNvPicPr>
+                      <a:picLocks noChangeAspect="1" noChangeArrowheads="1"/>
+                    </pic:cNvPicPr>
+                  </pic:nvPicPr>
+                  <pic:blipFill>
+                    <a:blip r:embed="rId8" cstate="print">
+                      <a:extLst>
+                        <a:ext uri="{28A0092B-C50C-407E-A947-70E740481C1C}">
+                          <a14:useLocalDpi xmlns:a14="http://schemas.microsoft.com/office/drawing/2010/main" val="0"/>
+                        </a:ext>
+                      </a:extLst>
+                    </a:blip>
+                    <a:srcRect/>
+                    <a:stretch>
+                      <a:fillRect/>
+                    </a:stretch>
+                  </pic:blipFill>
+                  <pic:spPr bwMode="auto">
+                    <a:xfrm>
+                      <a:off x="0" y="0"/>
+                      <a:ext cx="1537335" cy="1628140"/>
+                    </a:xfrm>
+                    <a:prstGeom prst="rect">
+                      <a:avLst/>
+                    </a:prstGeom>
+                    <a:noFill/>
+                    <a:ln>
+                      <a:noFill/>
+                    </a:ln>
+                  </pic:spPr>
+                </pic:pic>
+              </a:graphicData>
+            </a:graphic>
+            <wp14:sizeRelH relativeFrom="page">
+              <wp14:pctWidth>0</wp14:pctWidth>
+            </wp14:sizeRelH>
+            <wp14:sizeRelV relativeFrom="page">
+              <wp14:pctHeight>0</wp14:pctHeight>
+            </wp14:sizeRelV>
+          </wp:anchor>
+        </w:drawing>
+      </w:r>
+      <w:r>
+        <w:t>De derde afbeelding laat het moment zien waarop de machine klaar was om het vullen te starten met de C knop op de keypad (Afbeelding 3).</w:t>
+      </w:r>
+      <w:r>
+        <w:t xml:space="preserve"> De hoeveelheden waren ingevuld.</w:t>
+      </w:r>
+    </w:p>
+    <w:p/>
+    <w:p>
+      <w:r>
+        <w:t>Vervolgens laten afbeeldingen 4 en 5 zien dat de pompen correct aangaan wanneer het systeem het kopje aan het vullen is met limonade (Afbeelding 4, Afbeelding 5).</w:t>
+      </w:r>
+      <w:r>
+        <w:t xml:space="preserve"> Bij afbeelding 4 is de pomp wel aan maar is de foto genomen in de “ramp up” tijd van de pompen. Zodoende is de “Sensor Level: “ waarde niet omhoog gegaan.</w:t>
+      </w:r>
+    </w:p>
+    <w:p/>
+    <w:p>
+      <w:r>
+        <w:rPr>
+          <w:noProof/>
+          <w:lang w:val="nl-NL"/>
+        </w:rPr>
+        <mc:AlternateContent>
+          <mc:Choice Requires="wps">
+            <w:drawing>
+              <wp:anchor distT="0" distB="0" distL="114300" distR="114300" simplePos="0" relativeHeight="251662336" behindDoc="0" locked="0" layoutInCell="1" allowOverlap="1" wp14:anchorId="7E05AA3D" wp14:editId="5555E4CD">
+                <wp:simplePos x="0" y="0"/>
+                <wp:positionH relativeFrom="column">
+                  <wp:posOffset>4737735</wp:posOffset>
+                </wp:positionH>
+                <wp:positionV relativeFrom="paragraph">
+                  <wp:posOffset>345440</wp:posOffset>
+                </wp:positionV>
+                <wp:extent cx="1600835" cy="229870"/>
+                <wp:effectExtent l="0" t="0" r="0" b="0"/>
+                <wp:wrapSquare wrapText="bothSides"/>
+                <wp:docPr id="10" name="Tekstvak 10"/>
+                <wp:cNvGraphicFramePr/>
+                <a:graphic xmlns:a="http://schemas.openxmlformats.org/drawingml/2006/main">
+                  <a:graphicData uri="http://schemas.microsoft.com/office/word/2010/wordprocessingShape">
+                    <wps:wsp>
+                      <wps:cNvSpPr txBox="1"/>
+                      <wps:spPr>
+                        <a:xfrm>
+                          <a:off x="0" y="0"/>
+                          <a:ext cx="1600835" cy="229870"/>
+                        </a:xfrm>
+                        <a:prstGeom prst="rect">
+                          <a:avLst/>
+                        </a:prstGeom>
+                        <a:noFill/>
+                        <a:ln>
+                          <a:noFill/>
+                        </a:ln>
+                        <a:effectLst/>
+                      </wps:spPr>
+                      <wps:style>
+                        <a:lnRef idx="0">
+                          <a:schemeClr val="accent1"/>
+                        </a:lnRef>
+                        <a:fillRef idx="0">
+                          <a:schemeClr val="accent1"/>
+                        </a:fillRef>
+                        <a:effectRef idx="0">
+                          <a:schemeClr val="accent1"/>
+                        </a:effectRef>
+                        <a:fontRef idx="minor">
+                          <a:schemeClr val="dk1"/>
+                        </a:fontRef>
+                      </wps:style>
+                      <wps:txbx>
+                        <w:txbxContent>
+                          <w:p>
+                            <w:pPr>
+                              <w:rPr>
+                                <w:sz w:val="10"/>
+                                <w:szCs w:val="10"/>
+                                <w:lang w:val="nl-NL"/>
+                              </w:rPr>
+                            </w:pPr>
+                            <w:r>
+                              <w:rPr>
+                                <w:sz w:val="10"/>
+                                <w:szCs w:val="10"/>
+                                <w:lang w:val="nl-NL"/>
+                              </w:rPr>
+                              <w:t>Afbeelding 2: Simulator nadat er een kopje in zit</w:t>
+                            </w:r>
+                          </w:p>
+                        </w:txbxContent>
+                      </wps:txbx>
+                      <wps:bodyPr rot="0" spcFirstLastPara="0" vertOverflow="overflow" horzOverflow="overflow" vert="horz" wrap="square" lIns="91440" tIns="45720" rIns="91440" bIns="45720" numCol="1" spcCol="0" rtlCol="0" fromWordArt="0" anchor="t" anchorCtr="0" forceAA="0" compatLnSpc="1">
+                        <a:prstTxWarp prst="textNoShape">
+                          <a:avLst/>
+                        </a:prstTxWarp>
+                        <a:noAutofit/>
+                      </wps:bodyPr>
+                    </wps:wsp>
+                  </a:graphicData>
+                </a:graphic>
+                <wp14:sizeRelH relativeFrom="margin">
+                  <wp14:pctWidth>0</wp14:pctWidth>
+                </wp14:sizeRelH>
+                <wp14:sizeRelV relativeFrom="margin">
+                  <wp14:pctHeight>0</wp14:pctHeight>
+                </wp14:sizeRelV>
+              </wp:anchor>
+            </w:drawing>
+          </mc:Choice>
+          <mc:Fallback>
+            <w:pict>
+              <v:shape w14:anchorId="7E05AA3D" id="Tekstvak 10" o:spid="_x0000_s1027" type="#_x0000_t202" style="position:absolute;margin-left:373.05pt;margin-top:27.2pt;width:126.05pt;height:18.1pt;z-index:251662336;visibility:visible;mso-wrap-style:square;mso-width-percent:0;mso-height-percent:0;mso-wrap-distance-left:9pt;mso-wrap-distance-top:0;mso-wrap-distance-right:9pt;mso-wrap-distance-bottom:0;mso-position-horizontal:absolute;mso-position-horizontal-relative:text;mso-position-vertical:absolute;mso-position-vertical-relative:text;mso-width-percent:0;mso-height-percent:0;mso-width-relative:margin;mso-height-relative:margin;v-text-anchor:top" o:gfxdata="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" filled="f" stroked="f">
+                <v:textbox>
+                  <w:txbxContent>
+                    <w:p>
+                      <w:pPr>
+                        <w:rPr>
+                          <w:sz w:val="10"/>
+                          <w:szCs w:val="10"/>
+                          <w:lang w:val="nl-NL"/>
+                        </w:rPr>
+                      </w:pPr>
+                      <w:r>
+                        <w:rPr>
+                          <w:sz w:val="10"/>
+                          <w:szCs w:val="10"/>
+                          <w:lang w:val="nl-NL"/>
+                        </w:rPr>
+                        <w:t>Afbeelding 2: Simulator nadat er een kopje in zit</w:t>
+                      </w:r>
+                    </w:p>
+                  </w:txbxContent>
+                </v:textbox>
+                <w10:wrap type="square"/>
+              </v:shape>
+            </w:pict>
+          </mc:Fallback>
+        </mc:AlternateContent>
+      </w:r>
+      <w:r>
+        <w:t>Als laatst hebben we de simulator wanneer hij klaar is met het drankje maken (Afbeelding 6).</w:t>
+      </w:r>
+    </w:p>
+    <w:p>
+      <w:pPr>
+        <w:pStyle w:val="Kop2"/>
+      </w:pPr>
+      <w:r>
+        <w:rPr>
+          <w:noProof/>
+          <w:lang w:val="nl-NL"/>
+        </w:rPr>
+        <w:drawing>
+          <wp:anchor distT="0" distB="0" distL="114300" distR="114300" simplePos="0" relativeHeight="251663360" behindDoc="0" locked="0" layoutInCell="1" allowOverlap="1" wp14:anchorId="26CF2DB4" wp14:editId="10E258CB">
+            <wp:simplePos x="0" y="0"/>
+            <wp:positionH relativeFrom="column">
+              <wp:posOffset>4737100</wp:posOffset>
+            </wp:positionH>
+            <wp:positionV relativeFrom="paragraph">
+              <wp:posOffset>170815</wp:posOffset>
+            </wp:positionV>
+            <wp:extent cx="1612265" cy="1708150"/>
+            <wp:effectExtent l="0" t="0" r="0" b="0"/>
+            <wp:wrapTight wrapText="bothSides">
+              <wp:wrapPolygon edited="0">
+                <wp:start x="0" y="0"/>
+                <wp:lineTo x="0" y="21199"/>
+                <wp:lineTo x="21098" y="21199"/>
+                <wp:lineTo x="21098" y="0"/>
+                <wp:lineTo x="0" y="0"/>
+              </wp:wrapPolygon>
+            </wp:wrapTight>
+            <wp:docPr id="11" name="Afbeelding 11" descr="../../../../../../../Downloads/Ready%20to%20p"/>
+            <wp:cNvGraphicFramePr>
+              <a:graphicFrameLocks xmlns:a="http://schemas.openxmlformats.org/drawingml/2006/main" noChangeAspect="1"/>
+            </wp:cNvGraphicFramePr>
+            <a:graphic xmlns:a="http://schemas.openxmlformats.org/drawingml/2006/main">
+              <a:graphicData uri="http://schemas.openxmlformats.org/drawingml/2006/picture">
+                <pic:pic xmlns:pic="http://schemas.openxmlformats.org/drawingml/2006/picture">
+                  <pic:nvPicPr>
+                    <pic:cNvPr id="0" name="Picture 9" descr="../../../../../../../Downloads/Ready%20to%20p"/>
+                    <pic:cNvPicPr>
+                      <a:picLocks noChangeAspect="1" noChangeArrowheads="1"/>
+                    </pic:cNvPicPr>
+                  </pic:nvPicPr>
+                  <pic:blipFill>
+                    <a:blip r:embed="rId9" cstate="print">
+                      <a:extLst>
+                        <a:ext uri="{28A0092B-C50C-407E-A947-70E740481C1C}">
+                          <a14:useLocalDpi xmlns:a14="http://schemas.microsoft.com/office/drawing/2010/main" val="0"/>
+                        </a:ext>
+                      </a:extLst>
+                    </a:blip>
+                    <a:srcRect/>
+                    <a:stretch>
+                      <a:fillRect/>
+                    </a:stretch>
+                  </pic:blipFill>
+                  <pic:spPr bwMode="auto">
+                    <a:xfrm>
+                      <a:off x="0" y="0"/>
+                      <a:ext cx="1612265" cy="1708150"/>
+                    </a:xfrm>
+                    <a:prstGeom prst="rect">
+                      <a:avLst/>
+                    </a:prstGeom>
+                    <a:noFill/>
+                    <a:ln>
+                      <a:noFill/>
+                    </a:ln>
+                  </pic:spPr>
+                </pic:pic>
+              </a:graphicData>
+            </a:graphic>
+            <wp14:sizeRelH relativeFrom="page">
+              <wp14:pctWidth>0</wp14:pctWidth>
+            </wp14:sizeRelH>
+            <wp14:sizeRelV relativeFrom="page">
+              <wp14:pctHeight>0</wp14:pctHeight>
+            </wp14:sizeRelV>
+          </wp:anchor>
+        </w:drawing>
+      </w:r>
+      <w:r>
+        <w:t>Conclusie</w:t>
+      </w:r>
+    </w:p>
+    <w:p>
+      <w:r>
+        <w:t>De simulator werkt naar verwachting</w:t>
+      </w:r>
+      <w:r>
+        <w:t>. Het laat de verwachte waardes zien voor de lcd, pompen en valves.</w:t>
+      </w:r>
+    </w:p>
+    <w:p>
+      <w:r>
+        <w:rPr>
+          <w:noProof/>
+          <w:lang w:val="nl-NL"/>
+        </w:rPr>
+        <mc:AlternateContent>
+          <mc:Choice Requires="wps">
+            <w:drawing>
+              <wp:anchor distT="0" distB="0" distL="114300" distR="114300" simplePos="0" relativeHeight="251674624" behindDoc="0" locked="0" layoutInCell="1" allowOverlap="1" wp14:anchorId="27E70C26" wp14:editId="694A3AAC">
+                <wp:simplePos x="0" y="0"/>
+                <wp:positionH relativeFrom="column">
+                  <wp:posOffset>-62865</wp:posOffset>
+                </wp:positionH>
+                <wp:positionV relativeFrom="paragraph">
+                  <wp:posOffset>3215005</wp:posOffset>
+                </wp:positionV>
+                <wp:extent cx="1600835" cy="341630"/>
+                <wp:effectExtent l="0" t="0" r="0" b="0"/>
+                <wp:wrapSquare wrapText="bothSides"/>
+                <wp:docPr id="18" name="Tekstvak 18"/>
+                <wp:cNvGraphicFramePr/>
+                <a:graphic xmlns:a="http://schemas.openxmlformats.org/drawingml/2006/main">
+                  <a:graphicData uri="http://schemas.microsoft.com/office/word/2010/wordprocessingShape">
+                    <wps:wsp>
+                      <wps:cNvSpPr txBox="1"/>
+                      <wps:spPr>
+                        <a:xfrm>
+                          <a:off x="0" y="0"/>
+                          <a:ext cx="1600835" cy="341630"/>
+                        </a:xfrm>
+                        <a:prstGeom prst="rect">
+                          <a:avLst/>
+                        </a:prstGeom>
+                        <a:noFill/>
+                        <a:ln>
+                          <a:noFill/>
+                        </a:ln>
+                        <a:effectLst/>
+                      </wps:spPr>
+                      <wps:style>
+                        <a:lnRef idx="0">
+                          <a:schemeClr val="accent1"/>
+                        </a:lnRef>
+                        <a:fillRef idx="0">
+                          <a:schemeClr val="accent1"/>
+                        </a:fillRef>
+                        <a:effectRef idx="0">
+                          <a:schemeClr val="accent1"/>
+                        </a:effectRef>
+                        <a:fontRef idx="minor">
+                          <a:schemeClr val="dk1"/>
+                        </a:fontRef>
+                      </wps:style>
+                      <wps:txbx>
+                        <w:txbxContent>
+                          <w:p>
+                            <w:pPr>
+                              <w:rPr>
+                                <w:sz w:val="10"/>
+                                <w:szCs w:val="10"/>
+                                <w:lang w:val="nl-NL"/>
+                              </w:rPr>
+                            </w:pPr>
+                            <w:r>
+                              <w:rPr>
+                                <w:sz w:val="10"/>
+                                <w:szCs w:val="10"/>
+                                <w:lang w:val="nl-NL"/>
+                              </w:rPr>
+                              <w:t>Afbeelding</w:t>
+                            </w:r>
+                            <w:r>
+                              <w:rPr>
+                                <w:sz w:val="10"/>
+                                <w:szCs w:val="10"/>
+                                <w:lang w:val="nl-NL"/>
+                              </w:rPr>
+                              <w:t xml:space="preserve"> 6</w:t>
+                            </w:r>
+                            <w:r>
+                              <w:rPr>
+                                <w:sz w:val="10"/>
+                                <w:szCs w:val="10"/>
+                                <w:lang w:val="nl-NL"/>
+                              </w:rPr>
+                              <w:t xml:space="preserve">: </w:t>
+                            </w:r>
+                            <w:r>
+                              <w:rPr>
+                                <w:sz w:val="10"/>
+                                <w:szCs w:val="10"/>
+                                <w:lang w:val="nl-NL"/>
+                              </w:rPr>
+                              <w:t>Pompen s</w:t>
+                            </w:r>
+                            <w:r>
+                              <w:rPr>
+                                <w:sz w:val="10"/>
+                                <w:szCs w:val="10"/>
+                                <w:lang w:val="nl-NL"/>
+                              </w:rPr>
+                              <w:t xml:space="preserve">taan uit, </w:t>
+                            </w:r>
+                            <w:proofErr w:type="spellStart"/>
+                            <w:r>
+                              <w:rPr>
+                                <w:sz w:val="10"/>
+                                <w:szCs w:val="10"/>
+                                <w:lang w:val="nl-NL"/>
+                              </w:rPr>
+                              <w:t>valves</w:t>
+                            </w:r>
+                            <w:proofErr w:type="spellEnd"/>
+                            <w:r>
+                              <w:rPr>
+                                <w:sz w:val="10"/>
+                                <w:szCs w:val="10"/>
+                                <w:lang w:val="nl-NL"/>
+                              </w:rPr>
+                              <w:t xml:space="preserve"> zijn open, het vloeistof level in het kopje is ongeveer 30</w:t>
+                            </w:r>
+                          </w:p>
+                        </w:txbxContent>
+                      </wps:txbx>
+                      <wps:bodyPr rot="0" spcFirstLastPara="0" vertOverflow="overflow" horzOverflow="overflow" vert="horz" wrap="square" lIns="91440" tIns="45720" rIns="91440" bIns="45720" numCol="1" spcCol="0" rtlCol="0" fromWordArt="0" anchor="t" anchorCtr="0" forceAA="0" compatLnSpc="1">
+                        <a:prstTxWarp prst="textNoShape">
+                          <a:avLst/>
+                        </a:prstTxWarp>
+                        <a:noAutofit/>
+                      </wps:bodyPr>
+                    </wps:wsp>
+                  </a:graphicData>
+                </a:graphic>
+                <wp14:sizeRelH relativeFrom="margin">
+                  <wp14:pctWidth>0</wp14:pctWidth>
+                </wp14:sizeRelH>
+                <wp14:sizeRelV relativeFrom="margin">
+                  <wp14:pctHeight>0</wp14:pctHeight>
+                </wp14:sizeRelV>
+              </wp:anchor>
+            </w:drawing>
+          </mc:Choice>
+          <mc:Fallback>
+            <w:pict>
+              <v:shape w14:anchorId="27E70C26" id="Tekstvak 18" o:spid="_x0000_s1028" type="#_x0000_t202" style="position:absolute;margin-left:-4.95pt;margin-top:253.15pt;width:126.05pt;height:26.9pt;z-index:251674624;visibility:visible;mso-wrap-style:square;mso-width-percent:0;mso-height-percent:0;mso-wrap-distance-left:9pt;mso-wrap-distance-top:0;mso-wrap-distance-right:9pt;mso-wrap-distance-bottom:0;mso-position-horizontal:absolute;mso-position-horizontal-relative:text;mso-position-vertical:absolute;mso-position-vertical-relative:text;mso-width-percent:0;mso-height-percent:0;mso-width-relative:margin;mso-height-relative:margin;v-text-anchor:top" o:gfxdata="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" filled="f" stroked="f">
+                <v:textbox>
+                  <w:txbxContent>
+                    <w:p>
+                      <w:pPr>
+                        <w:rPr>
+                          <w:sz w:val="10"/>
+                          <w:szCs w:val="10"/>
+                          <w:lang w:val="nl-NL"/>
+                        </w:rPr>
+                      </w:pPr>
+                      <w:r>
+                        <w:rPr>
+                          <w:sz w:val="10"/>
+                          <w:szCs w:val="10"/>
+                          <w:lang w:val="nl-NL"/>
+                        </w:rPr>
+                        <w:t>Afbeelding</w:t>
+                      </w:r>
+                      <w:r>
+                        <w:rPr>
+                          <w:sz w:val="10"/>
+                          <w:szCs w:val="10"/>
+                          <w:lang w:val="nl-NL"/>
+                        </w:rPr>
+                        <w:t xml:space="preserve"> 6</w:t>
+                      </w:r>
+                      <w:r>
+                        <w:rPr>
+                          <w:sz w:val="10"/>
+                          <w:szCs w:val="10"/>
+                          <w:lang w:val="nl-NL"/>
+                        </w:rPr>
+                        <w:t xml:space="preserve">: </w:t>
+                      </w:r>
+                      <w:r>
+                        <w:rPr>
+                          <w:sz w:val="10"/>
+                          <w:szCs w:val="10"/>
+                          <w:lang w:val="nl-NL"/>
+                        </w:rPr>
+                        <w:t>Pompen s</w:t>
+                      </w:r>
+                      <w:r>
+                        <w:rPr>
+                          <w:sz w:val="10"/>
+                          <w:szCs w:val="10"/>
+                          <w:lang w:val="nl-NL"/>
+                        </w:rPr>
+                        <w:t xml:space="preserve">taan uit, </w:t>
+                      </w:r>
+                      <w:proofErr w:type="spellStart"/>
+                      <w:r>
+                        <w:rPr>
+                          <w:sz w:val="10"/>
+                          <w:szCs w:val="10"/>
+                          <w:lang w:val="nl-NL"/>
+                        </w:rPr>
+                        <w:t>valves</w:t>
+                      </w:r>
+                      <w:proofErr w:type="spellEnd"/>
+                      <w:r>
+                        <w:rPr>
+                          <w:sz w:val="10"/>
+                          <w:szCs w:val="10"/>
+                          <w:lang w:val="nl-NL"/>
+                        </w:rPr>
+                        <w:t xml:space="preserve"> zijn open, het vloeistof level in het kopje is ongeveer 30</w:t>
+                      </w:r>
+                    </w:p>
+                  </w:txbxContent>
+                </v:textbox>
+                <w10:wrap type="square"/>
+              </v:shape>
+            </w:pict>
+          </mc:Fallback>
+        </mc:AlternateContent>
+      </w:r>
+      <w:r>
+        <w:rPr>
+          <w:noProof/>
+          <w:lang w:val="nl-NL"/>
+        </w:rPr>
+        <w:drawing>
+          <wp:anchor distT="0" distB="0" distL="114300" distR="114300" simplePos="0" relativeHeight="251672576" behindDoc="0" locked="0" layoutInCell="1" allowOverlap="1" wp14:anchorId="40CF596F" wp14:editId="0693A1AF">
+            <wp:simplePos x="0" y="0"/>
+            <wp:positionH relativeFrom="column">
+              <wp:posOffset>-63500</wp:posOffset>
+            </wp:positionH>
+            <wp:positionV relativeFrom="paragraph">
+              <wp:posOffset>1503045</wp:posOffset>
+            </wp:positionV>
+            <wp:extent cx="1600200" cy="1694815"/>
+            <wp:effectExtent l="0" t="0" r="0" b="6985"/>
+            <wp:wrapTight wrapText="bothSides">
+              <wp:wrapPolygon edited="0">
+                <wp:start x="0" y="0"/>
+                <wp:lineTo x="0" y="21365"/>
+                <wp:lineTo x="21257" y="21365"/>
+                <wp:lineTo x="21257" y="0"/>
+                <wp:lineTo x="0" y="0"/>
+              </wp:wrapPolygon>
+            </wp:wrapTight>
+            <wp:docPr id="17" name="Afbeelding 17" descr="../../../../../../../Downloads/end."/>
+            <wp:cNvGraphicFramePr>
+              <a:graphicFrameLocks xmlns:a="http://schemas.openxmlformats.org/drawingml/2006/main" noChangeAspect="1"/>
+            </wp:cNvGraphicFramePr>
+            <a:graphic xmlns:a="http://schemas.openxmlformats.org/drawingml/2006/main">
+              <a:graphicData uri="http://schemas.openxmlformats.org/drawingml/2006/picture">
+                <pic:pic xmlns:pic="http://schemas.openxmlformats.org/drawingml/2006/picture">
+                  <pic:nvPicPr>
+                    <pic:cNvPr id="0" name="Picture 12" descr="../../../../../../../Downloads/end."/>
+                    <pic:cNvPicPr>
+                      <a:picLocks noChangeAspect="1" noChangeArrowheads="1"/>
+                    </pic:cNvPicPr>
+                  </pic:nvPicPr>
+                  <pic:blipFill>
+                    <a:blip r:embed="rId10" cstate="print">
+                      <a:extLst>
+                        <a:ext uri="{28A0092B-C50C-407E-A947-70E740481C1C}">
+                          <a14:useLocalDpi xmlns:a14="http://schemas.microsoft.com/office/drawing/2010/main" val="0"/>
+                        </a:ext>
+                      </a:extLst>
+                    </a:blip>
+                    <a:srcRect/>
+                    <a:stretch>
+                      <a:fillRect/>
+                    </a:stretch>
+                  </pic:blipFill>
+                  <pic:spPr bwMode="auto">
+                    <a:xfrm>
+                      <a:off x="0" y="0"/>
+                      <a:ext cx="1600200" cy="1694815"/>
+                    </a:xfrm>
+                    <a:prstGeom prst="rect">
+                      <a:avLst/>
+                    </a:prstGeom>
+                    <a:noFill/>
+                    <a:ln>
+                      <a:noFill/>
+                    </a:ln>
+                  </pic:spPr>
+                </pic:pic>
+              </a:graphicData>
+            </a:graphic>
+            <wp14:sizeRelH relativeFrom="page">
+              <wp14:pctWidth>0</wp14:pctWidth>
+            </wp14:sizeRelH>
+            <wp14:sizeRelV relativeFrom="page">
+              <wp14:pctHeight>0</wp14:pctHeight>
+            </wp14:sizeRelV>
+          </wp:anchor>
+        </w:drawing>
+      </w:r>
+      <w:r>
+        <w:rPr>
+          <w:noProof/>
+          <w:lang w:val="nl-NL"/>
+        </w:rPr>
+        <mc:AlternateContent>
+          <mc:Choice Requires="wps">
+            <w:drawing>
+              <wp:anchor distT="0" distB="0" distL="114300" distR="114300" simplePos="0" relativeHeight="251671552" behindDoc="0" locked="0" layoutInCell="1" allowOverlap="1" wp14:anchorId="559CF6EB" wp14:editId="227A2455">
+                <wp:simplePos x="0" y="0"/>
+                <wp:positionH relativeFrom="column">
+                  <wp:posOffset>2451100</wp:posOffset>
+                </wp:positionH>
+                <wp:positionV relativeFrom="paragraph">
+                  <wp:posOffset>3213735</wp:posOffset>
+                </wp:positionV>
+                <wp:extent cx="1600835" cy="341630"/>
+                <wp:effectExtent l="0" t="0" r="0" b="0"/>
+                <wp:wrapSquare wrapText="bothSides"/>
+                <wp:docPr id="16" name="Tekstvak 16"/>
+                <wp:cNvGraphicFramePr/>
+                <a:graphic xmlns:a="http://schemas.openxmlformats.org/drawingml/2006/main">
+                  <a:graphicData uri="http://schemas.microsoft.com/office/word/2010/wordprocessingShape">
+                    <wps:wsp>
+                      <wps:cNvSpPr txBox="1"/>
+                      <wps:spPr>
+                        <a:xfrm>
+                          <a:off x="0" y="0"/>
+                          <a:ext cx="1600835" cy="341630"/>
+                        </a:xfrm>
+                        <a:prstGeom prst="rect">
+                          <a:avLst/>
+                        </a:prstGeom>
+                        <a:noFill/>
+                        <a:ln>
+                          <a:noFill/>
+                        </a:ln>
+                        <a:effectLst/>
+                      </wps:spPr>
+                      <wps:style>
+                        <a:lnRef idx="0">
+                          <a:schemeClr val="accent1"/>
+                        </a:lnRef>
+                        <a:fillRef idx="0">
+                          <a:schemeClr val="accent1"/>
+                        </a:fillRef>
+                        <a:effectRef idx="0">
+                          <a:schemeClr val="accent1"/>
+                        </a:effectRef>
+                        <a:fontRef idx="minor">
+                          <a:schemeClr val="dk1"/>
+                        </a:fontRef>
+                      </wps:style>
+                      <wps:txbx>
+                        <w:txbxContent>
+                          <w:p>
+                            <w:pPr>
+                              <w:rPr>
+                                <w:sz w:val="10"/>
+                                <w:szCs w:val="10"/>
+                                <w:lang w:val="nl-NL"/>
+                              </w:rPr>
+                            </w:pPr>
+                            <w:r>
+                              <w:rPr>
+                                <w:sz w:val="10"/>
+                                <w:szCs w:val="10"/>
+                                <w:lang w:val="nl-NL"/>
+                              </w:rPr>
+                              <w:t>Afbeelding</w:t>
+                            </w:r>
+                            <w:r>
+                              <w:rPr>
+                                <w:sz w:val="10"/>
+                                <w:szCs w:val="10"/>
+                                <w:lang w:val="nl-NL"/>
+                              </w:rPr>
+                              <w:t xml:space="preserve"> 5</w:t>
+                            </w:r>
+                            <w:r>
+                              <w:rPr>
+                                <w:sz w:val="10"/>
+                                <w:szCs w:val="10"/>
+                                <w:lang w:val="nl-NL"/>
+                              </w:rPr>
+                              <w:t xml:space="preserve">: </w:t>
+                            </w:r>
+                            <w:proofErr w:type="gramStart"/>
+                            <w:r>
+                              <w:rPr>
+                                <w:sz w:val="10"/>
+                                <w:szCs w:val="10"/>
+                                <w:lang w:val="nl-NL"/>
+                              </w:rPr>
+                              <w:t>Water</w:t>
+                            </w:r>
+                            <w:r>
+                              <w:rPr>
+                                <w:sz w:val="10"/>
+                                <w:szCs w:val="10"/>
+                                <w:lang w:val="nl-NL"/>
+                              </w:rPr>
+                              <w:t xml:space="preserve"> pomp</w:t>
+                            </w:r>
+                            <w:proofErr w:type="gramEnd"/>
+                            <w:r>
+                              <w:rPr>
+                                <w:sz w:val="10"/>
+                                <w:szCs w:val="10"/>
+                                <w:lang w:val="nl-NL"/>
+                              </w:rPr>
+                              <w:t xml:space="preserve"> staat aan</w:t>
+                            </w:r>
+                            <w:r>
+                              <w:rPr>
+                                <w:sz w:val="10"/>
+                                <w:szCs w:val="10"/>
+                                <w:lang w:val="nl-NL"/>
+                              </w:rPr>
+                              <w:t xml:space="preserve">, water </w:t>
+                            </w:r>
+                            <w:proofErr w:type="spellStart"/>
+                            <w:r>
+                              <w:rPr>
+                                <w:sz w:val="10"/>
+                                <w:szCs w:val="10"/>
+                                <w:lang w:val="nl-NL"/>
+                              </w:rPr>
+                              <w:t>valve</w:t>
+                            </w:r>
+                            <w:proofErr w:type="spellEnd"/>
+                            <w:r>
+                              <w:rPr>
+                                <w:sz w:val="10"/>
+                                <w:szCs w:val="10"/>
+                                <w:lang w:val="nl-NL"/>
+                              </w:rPr>
+                              <w:t xml:space="preserve"> staat dicht</w:t>
+                            </w:r>
+                          </w:p>
+                        </w:txbxContent>
+                      </wps:txbx>
+                      <wps:bodyPr rot="0" spcFirstLastPara="0" vertOverflow="overflow" horzOverflow="overflow" vert="horz" wrap="square" lIns="91440" tIns="45720" rIns="91440" bIns="45720" numCol="1" spcCol="0" rtlCol="0" fromWordArt="0" anchor="t" anchorCtr="0" forceAA="0" compatLnSpc="1">
+                        <a:prstTxWarp prst="textNoShape">
+                          <a:avLst/>
+                        </a:prstTxWarp>
+                        <a:noAutofit/>
+                      </wps:bodyPr>
+                    </wps:wsp>
+                  </a:graphicData>
+                </a:graphic>
+                <wp14:sizeRelH relativeFrom="margin">
+                  <wp14:pctWidth>0</wp14:pctWidth>
+                </wp14:sizeRelH>
+                <wp14:sizeRelV relativeFrom="margin">
+                  <wp14:pctHeight>0</wp14:pctHeight>
+                </wp14:sizeRelV>
+              </wp:anchor>
+            </w:drawing>
+          </mc:Choice>
+          <mc:Fallback>
+            <w:pict>
+              <v:shape w14:anchorId="559CF6EB" id="Tekstvak 16" o:spid="_x0000_s1029" type="#_x0000_t202" style="position:absolute;margin-left:193pt;margin-top:253.05pt;width:126.05pt;height:26.9pt;z-index:251671552;visibility:visible;mso-wrap-style:square;mso-width-percent:0;mso-height-percent:0;mso-wrap-distance-left:9pt;mso-wrap-distance-top:0;mso-wrap-distance-right:9pt;mso-wrap-distance-bottom:0;mso-position-horizontal:absolute;mso-position-horizontal-relative:text;mso-position-vertical:absolute;mso-position-vertical-relative:text;mso-width-percent:0;mso-height-percent:0;mso-width-relative:margin;mso-height-relative:margin;v-text-anchor:top" o:gfxdata="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" filled="f" stroked="f">
+                <v:textbox>
+                  <w:txbxContent>
+                    <w:p>
+                      <w:pPr>
+                        <w:rPr>
+                          <w:sz w:val="10"/>
+                          <w:szCs w:val="10"/>
+                          <w:lang w:val="nl-NL"/>
+                        </w:rPr>
+                      </w:pPr>
+                      <w:r>
+                        <w:rPr>
+                          <w:sz w:val="10"/>
+                          <w:szCs w:val="10"/>
+                          <w:lang w:val="nl-NL"/>
+                        </w:rPr>
+                        <w:t>Afbeelding</w:t>
+                      </w:r>
+                      <w:r>
+                        <w:rPr>
+                          <w:sz w:val="10"/>
+                          <w:szCs w:val="10"/>
+                          <w:lang w:val="nl-NL"/>
+                        </w:rPr>
+                        <w:t xml:space="preserve"> 5</w:t>
+                      </w:r>
+                      <w:r>
+                        <w:rPr>
+                          <w:sz w:val="10"/>
+                          <w:szCs w:val="10"/>
+                          <w:lang w:val="nl-NL"/>
+                        </w:rPr>
+                        <w:t xml:space="preserve">: </w:t>
+                      </w:r>
+                      <w:proofErr w:type="gramStart"/>
+                      <w:r>
+                        <w:rPr>
+                          <w:sz w:val="10"/>
+                          <w:szCs w:val="10"/>
+                          <w:lang w:val="nl-NL"/>
+                        </w:rPr>
+                        <w:t>Water</w:t>
+                      </w:r>
+                      <w:r>
+                        <w:rPr>
+                          <w:sz w:val="10"/>
+                          <w:szCs w:val="10"/>
+                          <w:lang w:val="nl-NL"/>
+                        </w:rPr>
+                        <w:t xml:space="preserve"> pomp</w:t>
+                      </w:r>
+                      <w:proofErr w:type="gramEnd"/>
+                      <w:r>
+                        <w:rPr>
+                          <w:sz w:val="10"/>
+                          <w:szCs w:val="10"/>
+                          <w:lang w:val="nl-NL"/>
+                        </w:rPr>
+                        <w:t xml:space="preserve"> staat aan</w:t>
+                      </w:r>
+                      <w:r>
+                        <w:rPr>
+                          <w:sz w:val="10"/>
+                          <w:szCs w:val="10"/>
+                          <w:lang w:val="nl-NL"/>
+                        </w:rPr>
+                        <w:t xml:space="preserve">, water </w:t>
+                      </w:r>
+                      <w:proofErr w:type="spellStart"/>
+                      <w:r>
+                        <w:rPr>
+                          <w:sz w:val="10"/>
+                          <w:szCs w:val="10"/>
+                          <w:lang w:val="nl-NL"/>
+                        </w:rPr>
+                        <w:t>valve</w:t>
+                      </w:r>
+                      <w:proofErr w:type="spellEnd"/>
+                      <w:r>
+                        <w:rPr>
+                          <w:sz w:val="10"/>
+                          <w:szCs w:val="10"/>
+                          <w:lang w:val="nl-NL"/>
+                        </w:rPr>
+                        <w:t xml:space="preserve"> staat dicht</w:t>
+                      </w:r>
+                    </w:p>
+                  </w:txbxContent>
+                </v:textbox>
+                <w10:wrap type="square"/>
+              </v:shape>
+            </w:pict>
+          </mc:Fallback>
+        </mc:AlternateContent>
+      </w:r>
+      <w:r>
+        <w:rPr>
+          <w:noProof/>
+          <w:lang w:val="nl-NL"/>
+        </w:rPr>
+        <w:drawing>
+          <wp:anchor distT="0" distB="0" distL="114300" distR="114300" simplePos="0" relativeHeight="251669504" behindDoc="0" locked="0" layoutInCell="1" allowOverlap="1" wp14:anchorId="3186D049" wp14:editId="779744CF">
+            <wp:simplePos x="0" y="0"/>
+            <wp:positionH relativeFrom="column">
+              <wp:posOffset>2451100</wp:posOffset>
+            </wp:positionH>
+            <wp:positionV relativeFrom="paragraph">
+              <wp:posOffset>1498600</wp:posOffset>
+            </wp:positionV>
+            <wp:extent cx="1600835" cy="1695450"/>
+            <wp:effectExtent l="0" t="0" r="0" b="6350"/>
+            <wp:wrapTight wrapText="bothSides">
+              <wp:wrapPolygon edited="0">
+                <wp:start x="0" y="0"/>
+                <wp:lineTo x="0" y="21357"/>
+                <wp:lineTo x="21249" y="21357"/>
+                <wp:lineTo x="21249" y="0"/>
+                <wp:lineTo x="0" y="0"/>
+              </wp:wrapPolygon>
+            </wp:wrapTight>
+            <wp:docPr id="15" name="Afbeelding 15" descr="../../../../../../../Downloads/pump%20"/>
+            <wp:cNvGraphicFramePr>
+              <a:graphicFrameLocks xmlns:a="http://schemas.openxmlformats.org/drawingml/2006/main" noChangeAspect="1"/>
+            </wp:cNvGraphicFramePr>
+            <a:graphic xmlns:a="http://schemas.openxmlformats.org/drawingml/2006/main">
+              <a:graphicData uri="http://schemas.openxmlformats.org/drawingml/2006/picture">
+                <pic:pic xmlns:pic="http://schemas.openxmlformats.org/drawingml/2006/picture">
+                  <pic:nvPicPr>
+                    <pic:cNvPr id="0" name="Picture 11" descr="../../../../../../../Downloads/pump%20"/>
+                    <pic:cNvPicPr>
+                      <a:picLocks noChangeAspect="1" noChangeArrowheads="1"/>
+                    </pic:cNvPicPr>
+                  </pic:nvPicPr>
+                  <pic:blipFill>
+                    <a:blip r:embed="rId11" cstate="print">
+                      <a:extLst>
+                        <a:ext uri="{28A0092B-C50C-407E-A947-70E740481C1C}">
+                          <a14:useLocalDpi xmlns:a14="http://schemas.microsoft.com/office/drawing/2010/main" val="0"/>
+                        </a:ext>
+                      </a:extLst>
+                    </a:blip>
+                    <a:srcRect/>
+                    <a:stretch>
+                      <a:fillRect/>
+                    </a:stretch>
+                  </pic:blipFill>
+                  <pic:spPr bwMode="auto">
+                    <a:xfrm>
+                      <a:off x="0" y="0"/>
+                      <a:ext cx="1600835" cy="1695450"/>
+                    </a:xfrm>
+                    <a:prstGeom prst="rect">
+                      <a:avLst/>
+                    </a:prstGeom>
+                    <a:noFill/>
+                    <a:ln>
+                      <a:noFill/>
+                    </a:ln>
+                  </pic:spPr>
+                </pic:pic>
+              </a:graphicData>
+            </a:graphic>
+            <wp14:sizeRelH relativeFrom="page">
+              <wp14:pctWidth>0</wp14:pctWidth>
+            </wp14:sizeRelH>
+            <wp14:sizeRelV relativeFrom="page">
+              <wp14:pctHeight>0</wp14:pctHeight>
+            </wp14:sizeRelV>
+          </wp:anchor>
+        </w:drawing>
+      </w:r>
+      <w:r>
+        <w:rPr>
+          <w:noProof/>
+          <w:lang w:val="nl-NL"/>
+        </w:rPr>
+        <mc:AlternateContent>
+          <mc:Choice Requires="wps">
+            <w:drawing>
+              <wp:anchor distT="0" distB="0" distL="114300" distR="114300" simplePos="0" relativeHeight="251668480" behindDoc="0" locked="0" layoutInCell="1" allowOverlap="1" wp14:anchorId="03841A4E" wp14:editId="7E01E87F">
+                <wp:simplePos x="0" y="0"/>
+                <wp:positionH relativeFrom="column">
+                  <wp:posOffset>4738370</wp:posOffset>
+                </wp:positionH>
+                <wp:positionV relativeFrom="paragraph">
+                  <wp:posOffset>3246120</wp:posOffset>
+                </wp:positionV>
+                <wp:extent cx="1600835" cy="310515"/>
+                <wp:effectExtent l="0" t="0" r="0" b="0"/>
+                <wp:wrapSquare wrapText="bothSides"/>
+                <wp:docPr id="14" name="Tekstvak 14"/>
+                <wp:cNvGraphicFramePr/>
+                <a:graphic xmlns:a="http://schemas.openxmlformats.org/drawingml/2006/main">
+                  <a:graphicData uri="http://schemas.microsoft.com/office/word/2010/wordprocessingShape">
+                    <wps:wsp>
+                      <wps:cNvSpPr txBox="1"/>
+                      <wps:spPr>
+                        <a:xfrm>
+                          <a:off x="0" y="0"/>
+                          <a:ext cx="1600835" cy="310515"/>
+                        </a:xfrm>
+                        <a:prstGeom prst="rect">
+                          <a:avLst/>
+                        </a:prstGeom>
+                        <a:noFill/>
+                        <a:ln>
+                          <a:noFill/>
+                        </a:ln>
+                        <a:effectLst/>
+                      </wps:spPr>
+                      <wps:style>
+                        <a:lnRef idx="0">
+                          <a:schemeClr val="accent1"/>
+                        </a:lnRef>
+                        <a:fillRef idx="0">
+                          <a:schemeClr val="accent1"/>
+                        </a:fillRef>
+                        <a:effectRef idx="0">
+                          <a:schemeClr val="accent1"/>
+                        </a:effectRef>
+                        <a:fontRef idx="minor">
+                          <a:schemeClr val="dk1"/>
+                        </a:fontRef>
+                      </wps:style>
+                      <wps:txbx>
+                        <w:txbxContent>
+                          <w:p>
+                            <w:pPr>
+                              <w:rPr>
+                                <w:sz w:val="10"/>
+                                <w:szCs w:val="10"/>
+                                <w:lang w:val="nl-NL"/>
+                              </w:rPr>
+                            </w:pPr>
+                            <w:r>
+                              <w:rPr>
+                                <w:sz w:val="10"/>
+                                <w:szCs w:val="10"/>
+                                <w:lang w:val="nl-NL"/>
+                              </w:rPr>
+                              <w:t>Afbeelding</w:t>
+                            </w:r>
+                            <w:r>
+                              <w:rPr>
+                                <w:sz w:val="10"/>
+                                <w:szCs w:val="10"/>
+                                <w:lang w:val="nl-NL"/>
+                              </w:rPr>
+                              <w:t xml:space="preserve"> 4</w:t>
+                            </w:r>
+                            <w:r>
+                              <w:rPr>
+                                <w:sz w:val="10"/>
+                                <w:szCs w:val="10"/>
+                                <w:lang w:val="nl-NL"/>
+                              </w:rPr>
+                              <w:t xml:space="preserve">: </w:t>
+                            </w:r>
+                            <w:r>
+                              <w:rPr>
+                                <w:sz w:val="10"/>
+                                <w:szCs w:val="10"/>
+                                <w:lang w:val="nl-NL"/>
+                              </w:rPr>
+                              <w:t xml:space="preserve">Limonade pomp staat aan, limonade </w:t>
+                            </w:r>
+                            <w:proofErr w:type="spellStart"/>
+                            <w:r>
+                              <w:rPr>
+                                <w:sz w:val="10"/>
+                                <w:szCs w:val="10"/>
+                                <w:lang w:val="nl-NL"/>
+                              </w:rPr>
+                              <w:t>valve</w:t>
+                            </w:r>
+                            <w:proofErr w:type="spellEnd"/>
+                            <w:r>
+                              <w:rPr>
+                                <w:sz w:val="10"/>
+                                <w:szCs w:val="10"/>
+                                <w:lang w:val="nl-NL"/>
+                              </w:rPr>
+                              <w:t xml:space="preserve"> staat dicht</w:t>
+                            </w:r>
+                          </w:p>
+                        </w:txbxContent>
+                      </wps:txbx>
+                      <wps:bodyPr rot="0" spcFirstLastPara="0" vertOverflow="overflow" horzOverflow="overflow" vert="horz" wrap="square" lIns="91440" tIns="45720" rIns="91440" bIns="45720" numCol="1" spcCol="0" rtlCol="0" fromWordArt="0" anchor="t" anchorCtr="0" forceAA="0" compatLnSpc="1">
+                        <a:prstTxWarp prst="textNoShape">
+                          <a:avLst/>
+                        </a:prstTxWarp>
+                        <a:noAutofit/>
+                      </wps:bodyPr>
+                    </wps:wsp>
+                  </a:graphicData>
+                </a:graphic>
+                <wp14:sizeRelH relativeFrom="margin">
+                  <wp14:pctWidth>0</wp14:pctWidth>
+                </wp14:sizeRelH>
+                <wp14:sizeRelV relativeFrom="margin">
+                  <wp14:pctHeight>0</wp14:pctHeight>
+                </wp14:sizeRelV>
+              </wp:anchor>
+            </w:drawing>
+          </mc:Choice>
+          <mc:Fallback>
+            <w:pict>
+              <v:shape w14:anchorId="03841A4E" id="Tekstvak 14" o:spid="_x0000_s1030" type="#_x0000_t202" style="position:absolute;margin-left:373.1pt;margin-top:255.6pt;width:126.05pt;height:24.45pt;z-index:251668480;visibility:visible;mso-wrap-style:square;mso-width-percent:0;mso-height-percent:0;mso-wrap-distance-left:9pt;mso-wrap-distance-top:0;mso-wrap-distance-right:9pt;mso-wrap-distance-bottom:0;mso-position-horizontal:absolute;mso-position-horizontal-relative:text;mso-position-vertical:absolute;mso-position-vertical-relative:text;mso-width-percent:0;mso-height-percent:0;mso-width-relative:margin;mso-height-relative:margin;v-text-anchor:top" o:gfxdata="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" filled="f" stroked="f">
+                <v:textbox>
+                  <w:txbxContent>
+                    <w:p>
+                      <w:pPr>
+                        <w:rPr>
+                          <w:sz w:val="10"/>
+                          <w:szCs w:val="10"/>
+                          <w:lang w:val="nl-NL"/>
+                        </w:rPr>
+                      </w:pPr>
+                      <w:r>
+                        <w:rPr>
+                          <w:sz w:val="10"/>
+                          <w:szCs w:val="10"/>
+                          <w:lang w:val="nl-NL"/>
+                        </w:rPr>
+                        <w:t>Afbeelding</w:t>
+                      </w:r>
+                      <w:r>
+                        <w:rPr>
+                          <w:sz w:val="10"/>
+                          <w:szCs w:val="10"/>
+                          <w:lang w:val="nl-NL"/>
+                        </w:rPr>
+                        <w:t xml:space="preserve"> 4</w:t>
+                      </w:r>
+                      <w:r>
+                        <w:rPr>
+                          <w:sz w:val="10"/>
+                          <w:szCs w:val="10"/>
+                          <w:lang w:val="nl-NL"/>
+                        </w:rPr>
+                        <w:t xml:space="preserve">: </w:t>
+                      </w:r>
+                      <w:r>
+                        <w:rPr>
+                          <w:sz w:val="10"/>
+                          <w:szCs w:val="10"/>
+                          <w:lang w:val="nl-NL"/>
+                        </w:rPr>
+                        <w:t xml:space="preserve">Limonade pomp staat aan, limonade </w:t>
+                      </w:r>
+                      <w:proofErr w:type="spellStart"/>
+                      <w:r>
+                        <w:rPr>
+                          <w:sz w:val="10"/>
+                          <w:szCs w:val="10"/>
+                          <w:lang w:val="nl-NL"/>
+                        </w:rPr>
+                        <w:t>valve</w:t>
+                      </w:r>
+                      <w:proofErr w:type="spellEnd"/>
+                      <w:r>
+                        <w:rPr>
+                          <w:sz w:val="10"/>
+                          <w:szCs w:val="10"/>
+                          <w:lang w:val="nl-NL"/>
+                        </w:rPr>
+                        <w:t xml:space="preserve"> staat dicht</w:t>
+                      </w:r>
+                    </w:p>
+                  </w:txbxContent>
+                </v:textbox>
+                <w10:wrap type="square"/>
+              </v:shape>
+            </w:pict>
+          </mc:Fallback>
+        </mc:AlternateContent>
+      </w:r>
+      <w:r>
+        <w:rPr>
+          <w:noProof/>
+          <w:lang w:val="nl-NL"/>
+        </w:rPr>
+        <w:drawing>
+          <wp:anchor distT="0" distB="0" distL="114300" distR="114300" simplePos="0" relativeHeight="251666432" behindDoc="0" locked="0" layoutInCell="1" allowOverlap="1" wp14:anchorId="42AF3D6B" wp14:editId="0174C049">
+            <wp:simplePos x="0" y="0"/>
+            <wp:positionH relativeFrom="column">
+              <wp:posOffset>4737735</wp:posOffset>
+            </wp:positionH>
+            <wp:positionV relativeFrom="paragraph">
+              <wp:posOffset>1418590</wp:posOffset>
+            </wp:positionV>
+            <wp:extent cx="1651635" cy="1749425"/>
+            <wp:effectExtent l="0" t="0" r="0" b="3175"/>
+            <wp:wrapTight wrapText="bothSides">
+              <wp:wrapPolygon edited="0">
+                <wp:start x="0" y="0"/>
+                <wp:lineTo x="0" y="21326"/>
+                <wp:lineTo x="21260" y="21326"/>
+                <wp:lineTo x="21260" y="0"/>
+                <wp:lineTo x="0" y="0"/>
+              </wp:wrapPolygon>
+            </wp:wrapTight>
+            <wp:docPr id="13" name="Afbeelding 13" descr="../../../../../../../Downloads/pump%20"/>
+            <wp:cNvGraphicFramePr>
+              <a:graphicFrameLocks xmlns:a="http://schemas.openxmlformats.org/drawingml/2006/main" noChangeAspect="1"/>
+            </wp:cNvGraphicFramePr>
+            <a:graphic xmlns:a="http://schemas.openxmlformats.org/drawingml/2006/main">
+              <a:graphicData uri="http://schemas.openxmlformats.org/drawingml/2006/picture">
+                <pic:pic xmlns:pic="http://schemas.openxmlformats.org/drawingml/2006/picture">
+                  <pic:nvPicPr>
+                    <pic:cNvPr id="0" name="Picture 10" descr="../../../../../../../Downloads/pump%20"/>
+                    <pic:cNvPicPr>
+                      <a:picLocks noChangeAspect="1" noChangeArrowheads="1"/>
+                    </pic:cNvPicPr>
+                  </pic:nvPicPr>
+                  <pic:blipFill>
+                    <a:blip r:embed="rId12" cstate="print">
+                      <a:extLst>
+                        <a:ext uri="{28A0092B-C50C-407E-A947-70E740481C1C}">
+                          <a14:useLocalDpi xmlns:a14="http://schemas.microsoft.com/office/drawing/2010/main" val="0"/>
+                        </a:ext>
+                      </a:extLst>
+                    </a:blip>
+                    <a:srcRect/>
+                    <a:stretch>
+                      <a:fillRect/>
+                    </a:stretch>
+                  </pic:blipFill>
+                  <pic:spPr bwMode="auto">
+                    <a:xfrm>
+                      <a:off x="0" y="0"/>
+                      <a:ext cx="1651635" cy="1749425"/>
+                    </a:xfrm>
+                    <a:prstGeom prst="rect">
+                      <a:avLst/>
+                    </a:prstGeom>
+                    <a:noFill/>
+                    <a:ln>
+                      <a:noFill/>
+                    </a:ln>
+                  </pic:spPr>
+                </pic:pic>
+              </a:graphicData>
+            </a:graphic>
+            <wp14:sizeRelH relativeFrom="page">
+              <wp14:pctWidth>0</wp14:pctWidth>
+            </wp14:sizeRelH>
+            <wp14:sizeRelV relativeFrom="page">
+              <wp14:pctHeight>0</wp14:pctHeight>
+            </wp14:sizeRelV>
+          </wp:anchor>
+        </w:drawing>
+      </w:r>
+      <w:r>
+        <w:rPr>
+          <w:noProof/>
+          <w:lang w:val="nl-NL"/>
+        </w:rPr>
+        <mc:AlternateContent>
+          <mc:Choice Requires="wps">
+            <w:drawing>
+              <wp:anchor distT="0" distB="0" distL="114300" distR="114300" simplePos="0" relativeHeight="251665408" behindDoc="0" locked="0" layoutInCell="1" allowOverlap="1" wp14:anchorId="441D6A1E" wp14:editId="4540159D">
+                <wp:simplePos x="0" y="0"/>
+                <wp:positionH relativeFrom="column">
+                  <wp:posOffset>4737735</wp:posOffset>
+                </wp:positionH>
+                <wp:positionV relativeFrom="paragraph">
+                  <wp:posOffset>1225550</wp:posOffset>
+                </wp:positionV>
+                <wp:extent cx="1600835" cy="229870"/>
+                <wp:effectExtent l="0" t="0" r="0" b="0"/>
+                <wp:wrapSquare wrapText="bothSides"/>
+                <wp:docPr id="12" name="Tekstvak 12"/>
+                <wp:cNvGraphicFramePr/>
+                <a:graphic xmlns:a="http://schemas.openxmlformats.org/drawingml/2006/main">
+                  <a:graphicData uri="http://schemas.microsoft.com/office/word/2010/wordprocessingShape">
+                    <wps:wsp>
+                      <wps:cNvSpPr txBox="1"/>
+                      <wps:spPr>
+                        <a:xfrm>
+                          <a:off x="0" y="0"/>
+                          <a:ext cx="1600835" cy="229870"/>
+                        </a:xfrm>
+                        <a:prstGeom prst="rect">
+                          <a:avLst/>
+                        </a:prstGeom>
+                        <a:noFill/>
+                        <a:ln>
+                          <a:noFill/>
+                        </a:ln>
+                        <a:effectLst/>
+                      </wps:spPr>
+                      <wps:style>
+                        <a:lnRef idx="0">
+                          <a:schemeClr val="accent1"/>
+                        </a:lnRef>
+                        <a:fillRef idx="0">
+                          <a:schemeClr val="accent1"/>
+                        </a:fillRef>
+                        <a:effectRef idx="0">
+                          <a:schemeClr val="accent1"/>
+                        </a:effectRef>
+                        <a:fontRef idx="minor">
+                          <a:schemeClr val="dk1"/>
+                        </a:fontRef>
+                      </wps:style>
+                      <wps:txbx>
+                        <w:txbxContent>
+                          <w:p>
+                            <w:pPr>
+                              <w:rPr>
+                                <w:sz w:val="10"/>
+                                <w:szCs w:val="10"/>
+                                <w:lang w:val="nl-NL"/>
+                              </w:rPr>
+                            </w:pPr>
+                            <w:r>
+                              <w:rPr>
+                                <w:sz w:val="10"/>
+                                <w:szCs w:val="10"/>
+                                <w:lang w:val="nl-NL"/>
+                              </w:rPr>
+                              <w:t>Afbeelding 3</w:t>
+                            </w:r>
+                            <w:r>
+                              <w:rPr>
+                                <w:sz w:val="10"/>
+                                <w:szCs w:val="10"/>
+                                <w:lang w:val="nl-NL"/>
+                              </w:rPr>
+                              <w:t xml:space="preserve">: </w:t>
+                            </w:r>
+                            <w:r>
+                              <w:rPr>
+                                <w:sz w:val="10"/>
+                                <w:szCs w:val="10"/>
+                                <w:lang w:val="nl-NL"/>
+                              </w:rPr>
+                              <w:t>Klaar om een drankje te maken</w:t>
+                            </w:r>
+                          </w:p>
+                        </w:txbxContent>
+                      </wps:txbx>
+                      <wps:bodyPr rot="0" spcFirstLastPara="0" vertOverflow="overflow" horzOverflow="overflow" vert="horz" wrap="square" lIns="91440" tIns="45720" rIns="91440" bIns="45720" numCol="1" spcCol="0" rtlCol="0" fromWordArt="0" anchor="t" anchorCtr="0" forceAA="0" compatLnSpc="1">
+                        <a:prstTxWarp prst="textNoShape">
+                          <a:avLst/>
+                        </a:prstTxWarp>
+                        <a:noAutofit/>
+                      </wps:bodyPr>
+                    </wps:wsp>
+                  </a:graphicData>
+                </a:graphic>
+                <wp14:sizeRelH relativeFrom="margin">
+                  <wp14:pctWidth>0</wp14:pctWidth>
+                </wp14:sizeRelH>
+                <wp14:sizeRelV relativeFrom="margin">
+                  <wp14:pctHeight>0</wp14:pctHeight>
+                </wp14:sizeRelV>
+              </wp:anchor>
+            </w:drawing>
+          </mc:Choice>
+          <mc:Fallback>
+            <w:pict>
+              <v:shape w14:anchorId="441D6A1E" id="Tekstvak 12" o:spid="_x0000_s1031" type="#_x0000_t202" style="position:absolute;margin-left:373.05pt;margin-top:96.5pt;width:126.05pt;height:18.1pt;z-index:251665408;visibility:visible;mso-wrap-style:square;mso-width-percent:0;mso-height-percent:0;mso-wrap-distance-left:9pt;mso-wrap-distance-top:0;mso-wrap-distance-right:9pt;mso-wrap-distance-bottom:0;mso-position-horizontal:absolute;mso-position-horizontal-relative:text;mso-position-vertical:absolute;mso-position-vertical-relative:text;mso-width-percent:0;mso-height-percent:0;mso-width-relative:margin;mso-height-relative:margin;v-text-anchor:top" o:gfxdata="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" filled="f" stroked="f">
+                <v:textbox>
+                  <w:txbxContent>
+                    <w:p>
+                      <w:pPr>
+                        <w:rPr>
+                          <w:sz w:val="10"/>
+                          <w:szCs w:val="10"/>
+                          <w:lang w:val="nl-NL"/>
+                        </w:rPr>
+                      </w:pPr>
+                      <w:r>
+                        <w:rPr>
+                          <w:sz w:val="10"/>
+                          <w:szCs w:val="10"/>
+                          <w:lang w:val="nl-NL"/>
+                        </w:rPr>
+                        <w:t>Afbeelding 3</w:t>
+                      </w:r>
+                      <w:r>
+                        <w:rPr>
+                          <w:sz w:val="10"/>
+                          <w:szCs w:val="10"/>
+                          <w:lang w:val="nl-NL"/>
+                        </w:rPr>
+                        <w:t xml:space="preserve">: </w:t>
+                      </w:r>
+                      <w:r>
+                        <w:rPr>
+                          <w:sz w:val="10"/>
+                          <w:szCs w:val="10"/>
+                          <w:lang w:val="nl-NL"/>
+                        </w:rPr>
+                        <w:t>Klaar om een drankje te maken</w:t>
+                      </w:r>
+                    </w:p>
+                  </w:txbxContent>
+                </v:textbox>
+                <w10:wrap type="square"/>
+              </v:shape>
+            </w:pict>
+          </mc:Fallback>
+        </mc:AlternateContent>
+      </w:r>
+    </w:p>
     <w:sectPr>
-      <w:headerReference w:type="default" r:id="rId7"/>
+      <w:headerReference w:type="default" r:id="rId13"/>
       <w:pgSz w:w="11909" w:h="16834"/>
       <w:pgMar w:top="1440" w:right="1440" w:bottom="1440" w:left="1440" w:header="0" w:footer="708" w:gutter="0"/>
       <w:pgNumType w:start="1"/>

</xml_diff>

<commit_message>
Update to test report
</commit_message>
<xml_diff>
--- a/arcoentim/Testrapport.docx
+++ b/arcoentim/Testrapport.docx
@@ -188,34 +188,20 @@
       <w:pPr>
         <w:pStyle w:val="Ondertitel"/>
         <w:rPr>
-          <w:lang w:val="en-US"/>
+          <w:lang w:val="nl-NL"/>
         </w:rPr>
       </w:pPr>
       <w:bookmarkStart w:id="2" w:name="_jb6qqr5q06cy" w:colFirst="0" w:colLast="0"/>
       <w:bookmarkEnd w:id="2"/>
       <w:r>
         <w:rPr>
-          <w:lang w:val="en-US"/>
-        </w:rPr>
-        <w:t xml:space="preserve">Test </w:t>
-      </w:r>
-      <w:proofErr w:type="spellStart"/>
-      <w:r>
-        <w:rPr>
-          <w:lang w:val="en-US"/>
-        </w:rPr>
-        <w:t>stijl</w:t>
-      </w:r>
-      <w:proofErr w:type="spellEnd"/>
-      <w:r>
-        <w:rPr>
-          <w:lang w:val="en-US"/>
-        </w:rPr>
-        <w:t xml:space="preserve">: </w:t>
-      </w:r>
-      <w:r>
-        <w:rPr>
-          <w:lang w:val="en-US"/>
+          <w:lang w:val="nl-NL"/>
+        </w:rPr>
+        <w:t xml:space="preserve">Test stijl: </w:t>
+      </w:r>
+      <w:r>
+        <w:rPr>
+          <w:lang w:val="nl-NL"/>
         </w:rPr>
         <w:t>Black box</w:t>
       </w:r>
@@ -224,38 +210,24 @@
       <w:pPr>
         <w:pStyle w:val="Ondertitel"/>
         <w:rPr>
-          <w:lang w:val="en-US"/>
-        </w:rPr>
-      </w:pPr>
-      <w:r>
-        <w:rPr>
-          <w:lang w:val="en-US"/>
-        </w:rPr>
-        <w:t xml:space="preserve">Test </w:t>
-      </w:r>
-      <w:proofErr w:type="spellStart"/>
-      <w:r>
-        <w:rPr>
-          <w:lang w:val="en-US"/>
-        </w:rPr>
-        <w:t>situatie</w:t>
-      </w:r>
-      <w:proofErr w:type="spellEnd"/>
-      <w:r>
-        <w:rPr>
-          <w:lang w:val="en-US"/>
-        </w:rPr>
-        <w:t xml:space="preserve">: </w:t>
-      </w:r>
-      <w:r>
-        <w:rPr>
-          <w:lang w:val="en-US"/>
+          <w:lang w:val="nl-NL"/>
+        </w:rPr>
+      </w:pPr>
+      <w:r>
+        <w:rPr>
+          <w:lang w:val="nl-NL"/>
+        </w:rPr>
+        <w:t xml:space="preserve">Test situatie: </w:t>
+      </w:r>
+      <w:r>
+        <w:rPr>
+          <w:lang w:val="nl-NL"/>
         </w:rPr>
         <w:t>Unit test</w:t>
       </w:r>
       <w:r>
         <w:rPr>
-          <w:lang w:val="en-US"/>
+          <w:lang w:val="nl-NL"/>
         </w:rPr>
         <w:t xml:space="preserve"> </w:t>
       </w:r>
@@ -558,13 +530,7 @@
         <w:rPr>
           <w:lang w:val="en-US"/>
         </w:rPr>
-        <w:t xml:space="preserve">: </w:t>
-      </w:r>
-      <w:r>
-        <w:rPr>
-          <w:lang w:val="en-US"/>
-        </w:rPr>
-        <w:t>System test</w:t>
+        <w:t>: System test</w:t>
       </w:r>
     </w:p>
     <w:p>
@@ -880,14 +846,12 @@
         </w:rPr>
         <w:t xml:space="preserve">Druk nu op C en het drankje </w:t>
       </w:r>
-      <w:proofErr w:type="gramStart"/>
-      <w:r>
-        <w:rPr>
-          <w:lang w:val="nl-NL"/>
-        </w:rPr>
-        <w:t>word</w:t>
-      </w:r>
-      <w:proofErr w:type="gramEnd"/>
+      <w:r>
+        <w:rPr>
+          <w:lang w:val="nl-NL"/>
+        </w:rPr>
+        <w:t>wordt</w:t>
+      </w:r>
       <w:r>
         <w:rPr>
           <w:lang w:val="nl-NL"/>
@@ -1104,16 +1068,7 @@
               <w:spacing w:line="240" w:lineRule="auto"/>
             </w:pPr>
             <w:r>
-              <w:t>15</w:t>
-            </w:r>
-            <w:r>
-              <w:t>4</w:t>
-            </w:r>
-            <w:r>
-              <w:t>,</w:t>
-            </w:r>
-            <w:r>
-              <w:t>1</w:t>
+              <w:t>154,1</w:t>
             </w:r>
           </w:p>
         </w:tc>
@@ -1160,10 +1115,7 @@
               <w:t>1</w:t>
             </w:r>
             <w:r>
-              <w:t>50</w:t>
-            </w:r>
-            <w:r>
-              <w:t>,0</w:t>
+              <w:t>50,0</w:t>
             </w:r>
           </w:p>
         </w:tc>
@@ -1184,16 +1136,7 @@
               <w:spacing w:line="240" w:lineRule="auto"/>
             </w:pPr>
             <w:r>
-              <w:t>15</w:t>
-            </w:r>
-            <w:r>
-              <w:t>7</w:t>
-            </w:r>
-            <w:r>
-              <w:t>,</w:t>
-            </w:r>
-            <w:r>
-              <w:t>6</w:t>
+              <w:t>157,6</w:t>
             </w:r>
           </w:p>
         </w:tc>
@@ -1258,16 +1201,7 @@
               <w:spacing w:line="240" w:lineRule="auto"/>
             </w:pPr>
             <w:r>
-              <w:t>15</w:t>
-            </w:r>
-            <w:r>
-              <w:t>2</w:t>
-            </w:r>
-            <w:r>
-              <w:t>,</w:t>
-            </w:r>
-            <w:r>
-              <w:t>4</w:t>
+              <w:t>152,4</w:t>
             </w:r>
           </w:p>
         </w:tc>
@@ -1332,16 +1266,7 @@
               <w:spacing w:line="240" w:lineRule="auto"/>
             </w:pPr>
             <w:r>
-              <w:t>15</w:t>
-            </w:r>
-            <w:r>
-              <w:t>6</w:t>
-            </w:r>
-            <w:r>
-              <w:t>,</w:t>
-            </w:r>
-            <w:r>
-              <w:t>8</w:t>
+              <w:t>156,8</w:t>
             </w:r>
           </w:p>
         </w:tc>
@@ -1406,13 +1331,7 @@
               <w:spacing w:line="240" w:lineRule="auto"/>
             </w:pPr>
             <w:r>
-              <w:t>159</w:t>
-            </w:r>
-            <w:r>
-              <w:t>,</w:t>
-            </w:r>
-            <w:r>
-              <w:t>3</w:t>
+              <w:t>159,3</w:t>
             </w:r>
           </w:p>
         </w:tc>
@@ -1459,39 +1378,2673 @@
         <w:t xml:space="preserve">156,0 </w:t>
       </w:r>
       <w:r>
-        <w:t xml:space="preserve">mL is meer dan de ingestelde hoeveelheid. Er bestaat een </w:t>
+        <w:t xml:space="preserve">mL is meer dan de ingestelde hoeveelheid. Er bestaat een afwijking van </w:t>
+      </w:r>
+      <w:r>
+        <w:t>ongeveer 6 mL</w:t>
+      </w:r>
+      <w:r>
+        <w:t xml:space="preserve">. Interessant is dat geen enkel moment de werkelijke hoeveelheid ingestelde mL is uitgegeven door de lemonator. </w:t>
+      </w:r>
+      <w:r>
+        <w:t>Dit kan mogelijk komen door de uitlees snelheid of reactiesnelheid van het systeem. Daarnaast is de sensor precizie een probleem in combinatie met water. Wat we proberen te meten is water wat langzaam aan dichter bij de sensor komt. Dit water zal soms iets plonsen of uitdijen. Hierdoor</w:t>
+      </w:r>
+      <w:r>
+        <w:t xml:space="preserve"> kan het zijn dat de sensor </w:t>
+      </w:r>
+      <w:r>
+        <w:t>een verkeerde water krijgt</w:t>
+      </w:r>
+      <w:r>
+        <w:t xml:space="preserve"> die hoger of lager is dan wat de echte waarde is</w:t>
+      </w:r>
+      <w:r>
+        <w:t>.</w:t>
+      </w:r>
+      <w:r>
+        <w:t xml:space="preserve"> </w:t>
+      </w:r>
+    </w:p>
+    <w:p>
+      <w:r>
+        <w:br w:type="page"/>
+      </w:r>
+    </w:p>
+    <w:p>
+      <w:pPr>
+        <w:pStyle w:val="Kop1"/>
+        <w:rPr>
+          <w:lang w:val="nl-NL"/>
+        </w:rPr>
+      </w:pPr>
+      <w:proofErr w:type="spellStart"/>
+      <w:r>
+        <w:rPr>
+          <w:lang w:val="nl-NL"/>
+        </w:rPr>
+        <w:lastRenderedPageBreak/>
+        <w:t>Hardwaretest</w:t>
+      </w:r>
+      <w:proofErr w:type="spellEnd"/>
+    </w:p>
+    <w:p>
+      <w:pPr>
+        <w:pStyle w:val="Ondertitel"/>
+        <w:rPr>
+          <w:lang w:val="en-US"/>
+        </w:rPr>
+      </w:pPr>
+      <w:r>
+        <w:rPr>
+          <w:lang w:val="en-US"/>
+        </w:rPr>
+        <w:t xml:space="preserve">Test </w:t>
+      </w:r>
+      <w:proofErr w:type="spellStart"/>
+      <w:r>
+        <w:rPr>
+          <w:lang w:val="en-US"/>
+        </w:rPr>
+        <w:t>stijl</w:t>
+      </w:r>
+      <w:proofErr w:type="spellEnd"/>
+      <w:r>
+        <w:rPr>
+          <w:lang w:val="en-US"/>
+        </w:rPr>
+        <w:t>: Black box</w:t>
+      </w:r>
+    </w:p>
+    <w:p>
+      <w:pPr>
+        <w:pStyle w:val="Ondertitel"/>
+        <w:rPr>
+          <w:lang w:val="en-US"/>
+        </w:rPr>
+      </w:pPr>
+      <w:r>
+        <w:rPr>
+          <w:lang w:val="en-US"/>
+        </w:rPr>
+        <w:t xml:space="preserve">Test </w:t>
+      </w:r>
+      <w:proofErr w:type="spellStart"/>
+      <w:r>
+        <w:rPr>
+          <w:lang w:val="en-US"/>
+        </w:rPr>
+        <w:t>situatie</w:t>
+      </w:r>
+      <w:proofErr w:type="spellEnd"/>
+      <w:r>
+        <w:rPr>
+          <w:lang w:val="en-US"/>
+        </w:rPr>
+        <w:t>: System test</w:t>
+      </w:r>
+    </w:p>
+    <w:p>
+      <w:r>
+        <w:t>Testverantwoordelijke: Arco Gelderblom</w:t>
+      </w:r>
+    </w:p>
+    <w:p>
+      <w:pPr>
+        <w:pStyle w:val="Kop2"/>
+      </w:pPr>
+      <w:r>
+        <w:t>Doel</w:t>
+      </w:r>
+    </w:p>
+    <w:p>
+      <w:r>
+        <w:t>Het doel van deze test is het vaststellen dat verschillende knoppen op de keypad de verwachte uitwerking hebben. De verwachting is als volgt:</w:t>
+      </w:r>
+    </w:p>
+    <w:p/>
+    <w:tbl>
+      <w:tblPr>
+        <w:tblStyle w:val="Tabelzonderopmaak2"/>
+        <w:tblW w:w="0" w:type="auto"/>
+        <w:tblLook w:val="04A0" w:firstRow="1" w:lastRow="0" w:firstColumn="1" w:lastColumn="0" w:noHBand="0" w:noVBand="1"/>
+      </w:tblPr>
+      <w:tblGrid>
+        <w:gridCol w:w="1526"/>
+        <w:gridCol w:w="7643"/>
+      </w:tblGrid>
+      <w:tr>
+        <w:trPr>
+          <w:cnfStyle w:val="100000000000" w:firstRow="1" w:lastRow="0" w:firstColumn="0" w:lastColumn="0" w:oddVBand="0" w:evenVBand="0" w:oddHBand="0" w:evenHBand="0" w:firstRowFirstColumn="0" w:firstRowLastColumn="0" w:lastRowFirstColumn="0" w:lastRowLastColumn="0"/>
+        </w:trPr>
+        <w:tc>
+          <w:tcPr>
+            <w:cnfStyle w:val="001000000000" w:firstRow="0" w:lastRow="0" w:firstColumn="1" w:lastColumn="0" w:oddVBand="0" w:evenVBand="0" w:oddHBand="0" w:evenHBand="0" w:firstRowFirstColumn="0" w:firstRowLastColumn="0" w:lastRowFirstColumn="0" w:lastRowLastColumn="0"/>
+            <w:tcW w:w="1526" w:type="dxa"/>
+          </w:tcPr>
+          <w:p>
+            <w:pPr>
+              <w:pBdr>
+                <w:top w:val="none" w:sz="0" w:space="0" w:color="auto"/>
+                <w:left w:val="none" w:sz="0" w:space="0" w:color="auto"/>
+                <w:bottom w:val="none" w:sz="0" w:space="0" w:color="auto"/>
+                <w:right w:val="none" w:sz="0" w:space="0" w:color="auto"/>
+                <w:between w:val="none" w:sz="0" w:space="0" w:color="auto"/>
+              </w:pBdr>
+            </w:pPr>
+            <w:r>
+              <w:t>Knop</w:t>
+            </w:r>
+          </w:p>
+        </w:tc>
+        <w:tc>
+          <w:tcPr>
+            <w:tcW w:w="7643" w:type="dxa"/>
+          </w:tcPr>
+          <w:p>
+            <w:pPr>
+              <w:pBdr>
+                <w:top w:val="none" w:sz="0" w:space="0" w:color="auto"/>
+                <w:left w:val="none" w:sz="0" w:space="0" w:color="auto"/>
+                <w:bottom w:val="none" w:sz="0" w:space="0" w:color="auto"/>
+                <w:right w:val="none" w:sz="0" w:space="0" w:color="auto"/>
+                <w:between w:val="none" w:sz="0" w:space="0" w:color="auto"/>
+              </w:pBdr>
+              <w:cnfStyle w:val="100000000000" w:firstRow="1" w:lastRow="0" w:firstColumn="0" w:lastColumn="0" w:oddVBand="0" w:evenVBand="0" w:oddHBand="0" w:evenHBand="0" w:firstRowFirstColumn="0" w:firstRowLastColumn="0" w:lastRowFirstColumn="0" w:lastRowLastColumn="0"/>
+            </w:pPr>
+            <w:r>
+              <w:t>Uitwerking</w:t>
+            </w:r>
+          </w:p>
+        </w:tc>
+      </w:tr>
+      <w:tr>
+        <w:trPr>
+          <w:cnfStyle w:val="000000100000" w:firstRow="0" w:lastRow="0" w:firstColumn="0" w:lastColumn="0" w:oddVBand="0" w:evenVBand="0" w:oddHBand="1" w:evenHBand="0" w:firstRowFirstColumn="0" w:firstRowLastColumn="0" w:lastRowFirstColumn="0" w:lastRowLastColumn="0"/>
+        </w:trPr>
+        <w:tc>
+          <w:tcPr>
+            <w:cnfStyle w:val="001000000000" w:firstRow="0" w:lastRow="0" w:firstColumn="1" w:lastColumn="0" w:oddVBand="0" w:evenVBand="0" w:oddHBand="0" w:evenHBand="0" w:firstRowFirstColumn="0" w:firstRowLastColumn="0" w:lastRowFirstColumn="0" w:lastRowLastColumn="0"/>
+            <w:tcW w:w="1526" w:type="dxa"/>
+          </w:tcPr>
+          <w:p>
+            <w:pPr>
+              <w:pBdr>
+                <w:top w:val="none" w:sz="0" w:space="0" w:color="auto"/>
+                <w:left w:val="none" w:sz="0" w:space="0" w:color="auto"/>
+                <w:bottom w:val="none" w:sz="0" w:space="0" w:color="auto"/>
+                <w:right w:val="none" w:sz="0" w:space="0" w:color="auto"/>
+                <w:between w:val="none" w:sz="0" w:space="0" w:color="auto"/>
+              </w:pBdr>
+              <w:rPr>
+                <w:b w:val="0"/>
+              </w:rPr>
+            </w:pPr>
+            <w:r>
+              <w:rPr>
+                <w:b w:val="0"/>
+              </w:rPr>
+              <w:t>0</w:t>
+            </w:r>
+          </w:p>
+        </w:tc>
+        <w:tc>
+          <w:tcPr>
+            <w:tcW w:w="7643" w:type="dxa"/>
+          </w:tcPr>
+          <w:p>
+            <w:pPr>
+              <w:pBdr>
+                <w:top w:val="none" w:sz="0" w:space="0" w:color="auto"/>
+                <w:left w:val="none" w:sz="0" w:space="0" w:color="auto"/>
+                <w:bottom w:val="none" w:sz="0" w:space="0" w:color="auto"/>
+                <w:right w:val="none" w:sz="0" w:space="0" w:color="auto"/>
+                <w:between w:val="none" w:sz="0" w:space="0" w:color="auto"/>
+              </w:pBdr>
+              <w:cnfStyle w:val="000000100000" w:firstRow="0" w:lastRow="0" w:firstColumn="0" w:lastColumn="0" w:oddVBand="0" w:evenVBand="0" w:oddHBand="1" w:evenHBand="0" w:firstRowFirstColumn="0" w:firstRowLastColumn="0" w:lastRowFirstColumn="0" w:lastRowLastColumn="0"/>
+            </w:pPr>
+            <w:r>
+              <w:t>Instellen limonade- of waterwaarde</w:t>
+            </w:r>
+          </w:p>
+        </w:tc>
+      </w:tr>
+      <w:tr>
+        <w:tc>
+          <w:tcPr>
+            <w:cnfStyle w:val="001000000000" w:firstRow="0" w:lastRow="0" w:firstColumn="1" w:lastColumn="0" w:oddVBand="0" w:evenVBand="0" w:oddHBand="0" w:evenHBand="0" w:firstRowFirstColumn="0" w:firstRowLastColumn="0" w:lastRowFirstColumn="0" w:lastRowLastColumn="0"/>
+            <w:tcW w:w="1526" w:type="dxa"/>
+          </w:tcPr>
+          <w:p>
+            <w:pPr>
+              <w:pBdr>
+                <w:top w:val="none" w:sz="0" w:space="0" w:color="auto"/>
+                <w:left w:val="none" w:sz="0" w:space="0" w:color="auto"/>
+                <w:bottom w:val="none" w:sz="0" w:space="0" w:color="auto"/>
+                <w:right w:val="none" w:sz="0" w:space="0" w:color="auto"/>
+                <w:between w:val="none" w:sz="0" w:space="0" w:color="auto"/>
+              </w:pBdr>
+              <w:rPr>
+                <w:b w:val="0"/>
+              </w:rPr>
+            </w:pPr>
+            <w:r>
+              <w:rPr>
+                <w:b w:val="0"/>
+              </w:rPr>
+              <w:t>1</w:t>
+            </w:r>
+          </w:p>
+        </w:tc>
+        <w:tc>
+          <w:tcPr>
+            <w:tcW w:w="7643" w:type="dxa"/>
+          </w:tcPr>
+          <w:p>
+            <w:pPr>
+              <w:pBdr>
+                <w:top w:val="none" w:sz="0" w:space="0" w:color="auto"/>
+                <w:left w:val="none" w:sz="0" w:space="0" w:color="auto"/>
+                <w:bottom w:val="none" w:sz="0" w:space="0" w:color="auto"/>
+                <w:right w:val="none" w:sz="0" w:space="0" w:color="auto"/>
+                <w:between w:val="none" w:sz="0" w:space="0" w:color="auto"/>
+              </w:pBdr>
+              <w:cnfStyle w:val="000000000000" w:firstRow="0" w:lastRow="0" w:firstColumn="0" w:lastColumn="0" w:oddVBand="0" w:evenVBand="0" w:oddHBand="0" w:evenHBand="0" w:firstRowFirstColumn="0" w:firstRowLastColumn="0" w:lastRowFirstColumn="0" w:lastRowLastColumn="0"/>
+            </w:pPr>
+            <w:r>
+              <w:t>Instellen limonade- of waterwaarde</w:t>
+            </w:r>
+          </w:p>
+        </w:tc>
+      </w:tr>
+      <w:tr>
+        <w:trPr>
+          <w:cnfStyle w:val="000000100000" w:firstRow="0" w:lastRow="0" w:firstColumn="0" w:lastColumn="0" w:oddVBand="0" w:evenVBand="0" w:oddHBand="1" w:evenHBand="0" w:firstRowFirstColumn="0" w:firstRowLastColumn="0" w:lastRowFirstColumn="0" w:lastRowLastColumn="0"/>
+        </w:trPr>
+        <w:tc>
+          <w:tcPr>
+            <w:cnfStyle w:val="001000000000" w:firstRow="0" w:lastRow="0" w:firstColumn="1" w:lastColumn="0" w:oddVBand="0" w:evenVBand="0" w:oddHBand="0" w:evenHBand="0" w:firstRowFirstColumn="0" w:firstRowLastColumn="0" w:lastRowFirstColumn="0" w:lastRowLastColumn="0"/>
+            <w:tcW w:w="1526" w:type="dxa"/>
+          </w:tcPr>
+          <w:p>
+            <w:pPr>
+              <w:pBdr>
+                <w:top w:val="none" w:sz="0" w:space="0" w:color="auto"/>
+                <w:left w:val="none" w:sz="0" w:space="0" w:color="auto"/>
+                <w:bottom w:val="none" w:sz="0" w:space="0" w:color="auto"/>
+                <w:right w:val="none" w:sz="0" w:space="0" w:color="auto"/>
+                <w:between w:val="none" w:sz="0" w:space="0" w:color="auto"/>
+              </w:pBdr>
+              <w:rPr>
+                <w:b w:val="0"/>
+              </w:rPr>
+            </w:pPr>
+            <w:r>
+              <w:rPr>
+                <w:b w:val="0"/>
+              </w:rPr>
+              <w:t>2</w:t>
+            </w:r>
+          </w:p>
+        </w:tc>
+        <w:tc>
+          <w:tcPr>
+            <w:tcW w:w="7643" w:type="dxa"/>
+          </w:tcPr>
+          <w:p>
+            <w:pPr>
+              <w:pBdr>
+                <w:top w:val="none" w:sz="0" w:space="0" w:color="auto"/>
+                <w:left w:val="none" w:sz="0" w:space="0" w:color="auto"/>
+                <w:bottom w:val="none" w:sz="0" w:space="0" w:color="auto"/>
+                <w:right w:val="none" w:sz="0" w:space="0" w:color="auto"/>
+                <w:between w:val="none" w:sz="0" w:space="0" w:color="auto"/>
+              </w:pBdr>
+              <w:cnfStyle w:val="000000100000" w:firstRow="0" w:lastRow="0" w:firstColumn="0" w:lastColumn="0" w:oddVBand="0" w:evenVBand="0" w:oddHBand="1" w:evenHBand="0" w:firstRowFirstColumn="0" w:firstRowLastColumn="0" w:lastRowFirstColumn="0" w:lastRowLastColumn="0"/>
+            </w:pPr>
+            <w:r>
+              <w:t>Instellen limonade- of waterwaarde</w:t>
+            </w:r>
+          </w:p>
+        </w:tc>
+      </w:tr>
+      <w:tr>
+        <w:tc>
+          <w:tcPr>
+            <w:cnfStyle w:val="001000000000" w:firstRow="0" w:lastRow="0" w:firstColumn="1" w:lastColumn="0" w:oddVBand="0" w:evenVBand="0" w:oddHBand="0" w:evenHBand="0" w:firstRowFirstColumn="0" w:firstRowLastColumn="0" w:lastRowFirstColumn="0" w:lastRowLastColumn="0"/>
+            <w:tcW w:w="1526" w:type="dxa"/>
+          </w:tcPr>
+          <w:p>
+            <w:pPr>
+              <w:pBdr>
+                <w:top w:val="none" w:sz="0" w:space="0" w:color="auto"/>
+                <w:left w:val="none" w:sz="0" w:space="0" w:color="auto"/>
+                <w:bottom w:val="none" w:sz="0" w:space="0" w:color="auto"/>
+                <w:right w:val="none" w:sz="0" w:space="0" w:color="auto"/>
+                <w:between w:val="none" w:sz="0" w:space="0" w:color="auto"/>
+              </w:pBdr>
+              <w:rPr>
+                <w:b w:val="0"/>
+              </w:rPr>
+            </w:pPr>
+            <w:r>
+              <w:rPr>
+                <w:b w:val="0"/>
+              </w:rPr>
+              <w:t>3</w:t>
+            </w:r>
+          </w:p>
+        </w:tc>
+        <w:tc>
+          <w:tcPr>
+            <w:tcW w:w="7643" w:type="dxa"/>
+          </w:tcPr>
+          <w:p>
+            <w:pPr>
+              <w:pBdr>
+                <w:top w:val="none" w:sz="0" w:space="0" w:color="auto"/>
+                <w:left w:val="none" w:sz="0" w:space="0" w:color="auto"/>
+                <w:bottom w:val="none" w:sz="0" w:space="0" w:color="auto"/>
+                <w:right w:val="none" w:sz="0" w:space="0" w:color="auto"/>
+                <w:between w:val="none" w:sz="0" w:space="0" w:color="auto"/>
+              </w:pBdr>
+              <w:cnfStyle w:val="000000000000" w:firstRow="0" w:lastRow="0" w:firstColumn="0" w:lastColumn="0" w:oddVBand="0" w:evenVBand="0" w:oddHBand="0" w:evenHBand="0" w:firstRowFirstColumn="0" w:firstRowLastColumn="0" w:lastRowFirstColumn="0" w:lastRowLastColumn="0"/>
+            </w:pPr>
+            <w:r>
+              <w:t>Instellen limonade- of waterwaarde</w:t>
+            </w:r>
+          </w:p>
+        </w:tc>
+      </w:tr>
+      <w:tr>
+        <w:trPr>
+          <w:cnfStyle w:val="000000100000" w:firstRow="0" w:lastRow="0" w:firstColumn="0" w:lastColumn="0" w:oddVBand="0" w:evenVBand="0" w:oddHBand="1" w:evenHBand="0" w:firstRowFirstColumn="0" w:firstRowLastColumn="0" w:lastRowFirstColumn="0" w:lastRowLastColumn="0"/>
+        </w:trPr>
+        <w:tc>
+          <w:tcPr>
+            <w:cnfStyle w:val="001000000000" w:firstRow="0" w:lastRow="0" w:firstColumn="1" w:lastColumn="0" w:oddVBand="0" w:evenVBand="0" w:oddHBand="0" w:evenHBand="0" w:firstRowFirstColumn="0" w:firstRowLastColumn="0" w:lastRowFirstColumn="0" w:lastRowLastColumn="0"/>
+            <w:tcW w:w="1526" w:type="dxa"/>
+          </w:tcPr>
+          <w:p>
+            <w:pPr>
+              <w:pBdr>
+                <w:top w:val="none" w:sz="0" w:space="0" w:color="auto"/>
+                <w:left w:val="none" w:sz="0" w:space="0" w:color="auto"/>
+                <w:bottom w:val="none" w:sz="0" w:space="0" w:color="auto"/>
+                <w:right w:val="none" w:sz="0" w:space="0" w:color="auto"/>
+                <w:between w:val="none" w:sz="0" w:space="0" w:color="auto"/>
+              </w:pBdr>
+              <w:rPr>
+                <w:b w:val="0"/>
+              </w:rPr>
+            </w:pPr>
+            <w:r>
+              <w:rPr>
+                <w:b w:val="0"/>
+              </w:rPr>
+              <w:t>4</w:t>
+            </w:r>
+          </w:p>
+        </w:tc>
+        <w:tc>
+          <w:tcPr>
+            <w:tcW w:w="7643" w:type="dxa"/>
+          </w:tcPr>
+          <w:p>
+            <w:pPr>
+              <w:pBdr>
+                <w:top w:val="none" w:sz="0" w:space="0" w:color="auto"/>
+                <w:left w:val="none" w:sz="0" w:space="0" w:color="auto"/>
+                <w:bottom w:val="none" w:sz="0" w:space="0" w:color="auto"/>
+                <w:right w:val="none" w:sz="0" w:space="0" w:color="auto"/>
+                <w:between w:val="none" w:sz="0" w:space="0" w:color="auto"/>
+              </w:pBdr>
+              <w:cnfStyle w:val="000000100000" w:firstRow="0" w:lastRow="0" w:firstColumn="0" w:lastColumn="0" w:oddVBand="0" w:evenVBand="0" w:oddHBand="1" w:evenHBand="0" w:firstRowFirstColumn="0" w:firstRowLastColumn="0" w:lastRowFirstColumn="0" w:lastRowLastColumn="0"/>
+            </w:pPr>
+            <w:r>
+              <w:t>Instellen limonade- of waterwaarde</w:t>
+            </w:r>
+          </w:p>
+        </w:tc>
+      </w:tr>
+      <w:tr>
+        <w:tc>
+          <w:tcPr>
+            <w:cnfStyle w:val="001000000000" w:firstRow="0" w:lastRow="0" w:firstColumn="1" w:lastColumn="0" w:oddVBand="0" w:evenVBand="0" w:oddHBand="0" w:evenHBand="0" w:firstRowFirstColumn="0" w:firstRowLastColumn="0" w:lastRowFirstColumn="0" w:lastRowLastColumn="0"/>
+            <w:tcW w:w="1526" w:type="dxa"/>
+          </w:tcPr>
+          <w:p>
+            <w:pPr>
+              <w:pBdr>
+                <w:top w:val="none" w:sz="0" w:space="0" w:color="auto"/>
+                <w:left w:val="none" w:sz="0" w:space="0" w:color="auto"/>
+                <w:bottom w:val="none" w:sz="0" w:space="0" w:color="auto"/>
+                <w:right w:val="none" w:sz="0" w:space="0" w:color="auto"/>
+                <w:between w:val="none" w:sz="0" w:space="0" w:color="auto"/>
+              </w:pBdr>
+              <w:rPr>
+                <w:b w:val="0"/>
+              </w:rPr>
+            </w:pPr>
+            <w:r>
+              <w:rPr>
+                <w:b w:val="0"/>
+              </w:rPr>
+              <w:t>5</w:t>
+            </w:r>
+          </w:p>
+        </w:tc>
+        <w:tc>
+          <w:tcPr>
+            <w:tcW w:w="7643" w:type="dxa"/>
+          </w:tcPr>
+          <w:p>
+            <w:pPr>
+              <w:pBdr>
+                <w:top w:val="none" w:sz="0" w:space="0" w:color="auto"/>
+                <w:left w:val="none" w:sz="0" w:space="0" w:color="auto"/>
+                <w:bottom w:val="none" w:sz="0" w:space="0" w:color="auto"/>
+                <w:right w:val="none" w:sz="0" w:space="0" w:color="auto"/>
+                <w:between w:val="none" w:sz="0" w:space="0" w:color="auto"/>
+              </w:pBdr>
+              <w:cnfStyle w:val="000000000000" w:firstRow="0" w:lastRow="0" w:firstColumn="0" w:lastColumn="0" w:oddVBand="0" w:evenVBand="0" w:oddHBand="0" w:evenHBand="0" w:firstRowFirstColumn="0" w:firstRowLastColumn="0" w:lastRowFirstColumn="0" w:lastRowLastColumn="0"/>
+            </w:pPr>
+            <w:r>
+              <w:t>Instellen limonade- of waterwaarde</w:t>
+            </w:r>
+          </w:p>
+        </w:tc>
+      </w:tr>
+      <w:tr>
+        <w:trPr>
+          <w:cnfStyle w:val="000000100000" w:firstRow="0" w:lastRow="0" w:firstColumn="0" w:lastColumn="0" w:oddVBand="0" w:evenVBand="0" w:oddHBand="1" w:evenHBand="0" w:firstRowFirstColumn="0" w:firstRowLastColumn="0" w:lastRowFirstColumn="0" w:lastRowLastColumn="0"/>
+        </w:trPr>
+        <w:tc>
+          <w:tcPr>
+            <w:cnfStyle w:val="001000000000" w:firstRow="0" w:lastRow="0" w:firstColumn="1" w:lastColumn="0" w:oddVBand="0" w:evenVBand="0" w:oddHBand="0" w:evenHBand="0" w:firstRowFirstColumn="0" w:firstRowLastColumn="0" w:lastRowFirstColumn="0" w:lastRowLastColumn="0"/>
+            <w:tcW w:w="1526" w:type="dxa"/>
+          </w:tcPr>
+          <w:p>
+            <w:pPr>
+              <w:pBdr>
+                <w:top w:val="none" w:sz="0" w:space="0" w:color="auto"/>
+                <w:left w:val="none" w:sz="0" w:space="0" w:color="auto"/>
+                <w:bottom w:val="none" w:sz="0" w:space="0" w:color="auto"/>
+                <w:right w:val="none" w:sz="0" w:space="0" w:color="auto"/>
+                <w:between w:val="none" w:sz="0" w:space="0" w:color="auto"/>
+              </w:pBdr>
+              <w:rPr>
+                <w:b w:val="0"/>
+              </w:rPr>
+            </w:pPr>
+            <w:r>
+              <w:rPr>
+                <w:b w:val="0"/>
+              </w:rPr>
+              <w:t>6</w:t>
+            </w:r>
+          </w:p>
+        </w:tc>
+        <w:tc>
+          <w:tcPr>
+            <w:tcW w:w="7643" w:type="dxa"/>
+          </w:tcPr>
+          <w:p>
+            <w:pPr>
+              <w:pBdr>
+                <w:top w:val="none" w:sz="0" w:space="0" w:color="auto"/>
+                <w:left w:val="none" w:sz="0" w:space="0" w:color="auto"/>
+                <w:bottom w:val="none" w:sz="0" w:space="0" w:color="auto"/>
+                <w:right w:val="none" w:sz="0" w:space="0" w:color="auto"/>
+                <w:between w:val="none" w:sz="0" w:space="0" w:color="auto"/>
+              </w:pBdr>
+              <w:cnfStyle w:val="000000100000" w:firstRow="0" w:lastRow="0" w:firstColumn="0" w:lastColumn="0" w:oddVBand="0" w:evenVBand="0" w:oddHBand="1" w:evenHBand="0" w:firstRowFirstColumn="0" w:firstRowLastColumn="0" w:lastRowFirstColumn="0" w:lastRowLastColumn="0"/>
+            </w:pPr>
+            <w:r>
+              <w:t>Instellen limonade- of waterwaarde</w:t>
+            </w:r>
+          </w:p>
+        </w:tc>
+      </w:tr>
+      <w:tr>
+        <w:tc>
+          <w:tcPr>
+            <w:cnfStyle w:val="001000000000" w:firstRow="0" w:lastRow="0" w:firstColumn="1" w:lastColumn="0" w:oddVBand="0" w:evenVBand="0" w:oddHBand="0" w:evenHBand="0" w:firstRowFirstColumn="0" w:firstRowLastColumn="0" w:lastRowFirstColumn="0" w:lastRowLastColumn="0"/>
+            <w:tcW w:w="1526" w:type="dxa"/>
+          </w:tcPr>
+          <w:p>
+            <w:pPr>
+              <w:pBdr>
+                <w:top w:val="none" w:sz="0" w:space="0" w:color="auto"/>
+                <w:left w:val="none" w:sz="0" w:space="0" w:color="auto"/>
+                <w:bottom w:val="none" w:sz="0" w:space="0" w:color="auto"/>
+                <w:right w:val="none" w:sz="0" w:space="0" w:color="auto"/>
+                <w:between w:val="none" w:sz="0" w:space="0" w:color="auto"/>
+              </w:pBdr>
+              <w:rPr>
+                <w:b w:val="0"/>
+              </w:rPr>
+            </w:pPr>
+            <w:r>
+              <w:rPr>
+                <w:b w:val="0"/>
+              </w:rPr>
+              <w:t>7</w:t>
+            </w:r>
+          </w:p>
+        </w:tc>
+        <w:tc>
+          <w:tcPr>
+            <w:tcW w:w="7643" w:type="dxa"/>
+          </w:tcPr>
+          <w:p>
+            <w:pPr>
+              <w:pBdr>
+                <w:top w:val="none" w:sz="0" w:space="0" w:color="auto"/>
+                <w:left w:val="none" w:sz="0" w:space="0" w:color="auto"/>
+                <w:bottom w:val="none" w:sz="0" w:space="0" w:color="auto"/>
+                <w:right w:val="none" w:sz="0" w:space="0" w:color="auto"/>
+                <w:between w:val="none" w:sz="0" w:space="0" w:color="auto"/>
+              </w:pBdr>
+              <w:cnfStyle w:val="000000000000" w:firstRow="0" w:lastRow="0" w:firstColumn="0" w:lastColumn="0" w:oddVBand="0" w:evenVBand="0" w:oddHBand="0" w:evenHBand="0" w:firstRowFirstColumn="0" w:firstRowLastColumn="0" w:lastRowFirstColumn="0" w:lastRowLastColumn="0"/>
+            </w:pPr>
+            <w:r>
+              <w:t>Instellen limonade- of waterwaarde</w:t>
+            </w:r>
+          </w:p>
+        </w:tc>
+      </w:tr>
+      <w:tr>
+        <w:trPr>
+          <w:cnfStyle w:val="000000100000" w:firstRow="0" w:lastRow="0" w:firstColumn="0" w:lastColumn="0" w:oddVBand="0" w:evenVBand="0" w:oddHBand="1" w:evenHBand="0" w:firstRowFirstColumn="0" w:firstRowLastColumn="0" w:lastRowFirstColumn="0" w:lastRowLastColumn="0"/>
+        </w:trPr>
+        <w:tc>
+          <w:tcPr>
+            <w:cnfStyle w:val="001000000000" w:firstRow="0" w:lastRow="0" w:firstColumn="1" w:lastColumn="0" w:oddVBand="0" w:evenVBand="0" w:oddHBand="0" w:evenHBand="0" w:firstRowFirstColumn="0" w:firstRowLastColumn="0" w:lastRowFirstColumn="0" w:lastRowLastColumn="0"/>
+            <w:tcW w:w="1526" w:type="dxa"/>
+          </w:tcPr>
+          <w:p>
+            <w:pPr>
+              <w:pBdr>
+                <w:top w:val="none" w:sz="0" w:space="0" w:color="auto"/>
+                <w:left w:val="none" w:sz="0" w:space="0" w:color="auto"/>
+                <w:bottom w:val="none" w:sz="0" w:space="0" w:color="auto"/>
+                <w:right w:val="none" w:sz="0" w:space="0" w:color="auto"/>
+                <w:between w:val="none" w:sz="0" w:space="0" w:color="auto"/>
+              </w:pBdr>
+              <w:rPr>
+                <w:b w:val="0"/>
+              </w:rPr>
+            </w:pPr>
+            <w:r>
+              <w:rPr>
+                <w:b w:val="0"/>
+              </w:rPr>
+              <w:t>8</w:t>
+            </w:r>
+          </w:p>
+        </w:tc>
+        <w:tc>
+          <w:tcPr>
+            <w:tcW w:w="7643" w:type="dxa"/>
+          </w:tcPr>
+          <w:p>
+            <w:pPr>
+              <w:pBdr>
+                <w:top w:val="none" w:sz="0" w:space="0" w:color="auto"/>
+                <w:left w:val="none" w:sz="0" w:space="0" w:color="auto"/>
+                <w:bottom w:val="none" w:sz="0" w:space="0" w:color="auto"/>
+                <w:right w:val="none" w:sz="0" w:space="0" w:color="auto"/>
+                <w:between w:val="none" w:sz="0" w:space="0" w:color="auto"/>
+              </w:pBdr>
+              <w:cnfStyle w:val="000000100000" w:firstRow="0" w:lastRow="0" w:firstColumn="0" w:lastColumn="0" w:oddVBand="0" w:evenVBand="0" w:oddHBand="1" w:evenHBand="0" w:firstRowFirstColumn="0" w:firstRowLastColumn="0" w:lastRowFirstColumn="0" w:lastRowLastColumn="0"/>
+            </w:pPr>
+            <w:r>
+              <w:t>Instellen limonade- of waterwaarde</w:t>
+            </w:r>
+          </w:p>
+        </w:tc>
+      </w:tr>
+      <w:tr>
+        <w:tc>
+          <w:tcPr>
+            <w:cnfStyle w:val="001000000000" w:firstRow="0" w:lastRow="0" w:firstColumn="1" w:lastColumn="0" w:oddVBand="0" w:evenVBand="0" w:oddHBand="0" w:evenHBand="0" w:firstRowFirstColumn="0" w:firstRowLastColumn="0" w:lastRowFirstColumn="0" w:lastRowLastColumn="0"/>
+            <w:tcW w:w="1526" w:type="dxa"/>
+          </w:tcPr>
+          <w:p>
+            <w:pPr>
+              <w:pBdr>
+                <w:top w:val="none" w:sz="0" w:space="0" w:color="auto"/>
+                <w:left w:val="none" w:sz="0" w:space="0" w:color="auto"/>
+                <w:bottom w:val="none" w:sz="0" w:space="0" w:color="auto"/>
+                <w:right w:val="none" w:sz="0" w:space="0" w:color="auto"/>
+                <w:between w:val="none" w:sz="0" w:space="0" w:color="auto"/>
+              </w:pBdr>
+              <w:rPr>
+                <w:b w:val="0"/>
+              </w:rPr>
+            </w:pPr>
+            <w:r>
+              <w:rPr>
+                <w:b w:val="0"/>
+              </w:rPr>
+              <w:t>9</w:t>
+            </w:r>
+          </w:p>
+        </w:tc>
+        <w:tc>
+          <w:tcPr>
+            <w:tcW w:w="7643" w:type="dxa"/>
+          </w:tcPr>
+          <w:p>
+            <w:pPr>
+              <w:pBdr>
+                <w:top w:val="none" w:sz="0" w:space="0" w:color="auto"/>
+                <w:left w:val="none" w:sz="0" w:space="0" w:color="auto"/>
+                <w:bottom w:val="none" w:sz="0" w:space="0" w:color="auto"/>
+                <w:right w:val="none" w:sz="0" w:space="0" w:color="auto"/>
+                <w:between w:val="none" w:sz="0" w:space="0" w:color="auto"/>
+              </w:pBdr>
+              <w:cnfStyle w:val="000000000000" w:firstRow="0" w:lastRow="0" w:firstColumn="0" w:lastColumn="0" w:oddVBand="0" w:evenVBand="0" w:oddHBand="0" w:evenHBand="0" w:firstRowFirstColumn="0" w:firstRowLastColumn="0" w:lastRowFirstColumn="0" w:lastRowLastColumn="0"/>
+            </w:pPr>
+            <w:r>
+              <w:t>Instellen limonade- of waterwaarde</w:t>
+            </w:r>
+          </w:p>
+        </w:tc>
+      </w:tr>
+      <w:tr>
+        <w:trPr>
+          <w:cnfStyle w:val="000000100000" w:firstRow="0" w:lastRow="0" w:firstColumn="0" w:lastColumn="0" w:oddVBand="0" w:evenVBand="0" w:oddHBand="1" w:evenHBand="0" w:firstRowFirstColumn="0" w:firstRowLastColumn="0" w:lastRowFirstColumn="0" w:lastRowLastColumn="0"/>
+        </w:trPr>
+        <w:tc>
+          <w:tcPr>
+            <w:cnfStyle w:val="001000000000" w:firstRow="0" w:lastRow="0" w:firstColumn="1" w:lastColumn="0" w:oddVBand="0" w:evenVBand="0" w:oddHBand="0" w:evenHBand="0" w:firstRowFirstColumn="0" w:firstRowLastColumn="0" w:lastRowFirstColumn="0" w:lastRowLastColumn="0"/>
+            <w:tcW w:w="1526" w:type="dxa"/>
+          </w:tcPr>
+          <w:p>
+            <w:pPr>
+              <w:pBdr>
+                <w:top w:val="none" w:sz="0" w:space="0" w:color="auto"/>
+                <w:left w:val="none" w:sz="0" w:space="0" w:color="auto"/>
+                <w:bottom w:val="none" w:sz="0" w:space="0" w:color="auto"/>
+                <w:right w:val="none" w:sz="0" w:space="0" w:color="auto"/>
+                <w:between w:val="none" w:sz="0" w:space="0" w:color="auto"/>
+              </w:pBdr>
+              <w:rPr>
+                <w:b w:val="0"/>
+              </w:rPr>
+            </w:pPr>
+            <w:r>
+              <w:rPr>
+                <w:b w:val="0"/>
+              </w:rPr>
+              <w:t>A</w:t>
+            </w:r>
+          </w:p>
+        </w:tc>
+        <w:tc>
+          <w:tcPr>
+            <w:tcW w:w="7643" w:type="dxa"/>
+          </w:tcPr>
+          <w:p>
+            <w:pPr>
+              <w:pBdr>
+                <w:top w:val="none" w:sz="0" w:space="0" w:color="auto"/>
+                <w:left w:val="none" w:sz="0" w:space="0" w:color="auto"/>
+                <w:bottom w:val="none" w:sz="0" w:space="0" w:color="auto"/>
+                <w:right w:val="none" w:sz="0" w:space="0" w:color="auto"/>
+                <w:between w:val="none" w:sz="0" w:space="0" w:color="auto"/>
+              </w:pBdr>
+              <w:cnfStyle w:val="000000100000" w:firstRow="0" w:lastRow="0" w:firstColumn="0" w:lastColumn="0" w:oddVBand="0" w:evenVBand="0" w:oddHBand="1" w:evenHBand="0" w:firstRowFirstColumn="0" w:firstRowLastColumn="0" w:lastRowFirstColumn="0" w:lastRowLastColumn="0"/>
+            </w:pPr>
+            <w:r>
+              <w:t>Selecteren om waterwaarde aan te passen</w:t>
+            </w:r>
+          </w:p>
+        </w:tc>
+      </w:tr>
+      <w:tr>
+        <w:tc>
+          <w:tcPr>
+            <w:cnfStyle w:val="001000000000" w:firstRow="0" w:lastRow="0" w:firstColumn="1" w:lastColumn="0" w:oddVBand="0" w:evenVBand="0" w:oddHBand="0" w:evenHBand="0" w:firstRowFirstColumn="0" w:firstRowLastColumn="0" w:lastRowFirstColumn="0" w:lastRowLastColumn="0"/>
+            <w:tcW w:w="1526" w:type="dxa"/>
+          </w:tcPr>
+          <w:p>
+            <w:pPr>
+              <w:pBdr>
+                <w:top w:val="none" w:sz="0" w:space="0" w:color="auto"/>
+                <w:left w:val="none" w:sz="0" w:space="0" w:color="auto"/>
+                <w:bottom w:val="none" w:sz="0" w:space="0" w:color="auto"/>
+                <w:right w:val="none" w:sz="0" w:space="0" w:color="auto"/>
+                <w:between w:val="none" w:sz="0" w:space="0" w:color="auto"/>
+              </w:pBdr>
+              <w:rPr>
+                <w:b w:val="0"/>
+              </w:rPr>
+            </w:pPr>
+            <w:r>
+              <w:rPr>
+                <w:b w:val="0"/>
+              </w:rPr>
+              <w:t>B</w:t>
+            </w:r>
+          </w:p>
+        </w:tc>
+        <w:tc>
+          <w:tcPr>
+            <w:tcW w:w="7643" w:type="dxa"/>
+          </w:tcPr>
+          <w:p>
+            <w:pPr>
+              <w:pBdr>
+                <w:top w:val="none" w:sz="0" w:space="0" w:color="auto"/>
+                <w:left w:val="none" w:sz="0" w:space="0" w:color="auto"/>
+                <w:bottom w:val="none" w:sz="0" w:space="0" w:color="auto"/>
+                <w:right w:val="none" w:sz="0" w:space="0" w:color="auto"/>
+                <w:between w:val="none" w:sz="0" w:space="0" w:color="auto"/>
+              </w:pBdr>
+              <w:cnfStyle w:val="000000000000" w:firstRow="0" w:lastRow="0" w:firstColumn="0" w:lastColumn="0" w:oddVBand="0" w:evenVBand="0" w:oddHBand="0" w:evenHBand="0" w:firstRowFirstColumn="0" w:firstRowLastColumn="0" w:lastRowFirstColumn="0" w:lastRowLastColumn="0"/>
+            </w:pPr>
+            <w:r>
+              <w:t>Selecteren om limonadewaarde aan te passen</w:t>
+            </w:r>
+          </w:p>
+        </w:tc>
+      </w:tr>
+      <w:tr>
+        <w:trPr>
+          <w:cnfStyle w:val="000000100000" w:firstRow="0" w:lastRow="0" w:firstColumn="0" w:lastColumn="0" w:oddVBand="0" w:evenVBand="0" w:oddHBand="1" w:evenHBand="0" w:firstRowFirstColumn="0" w:firstRowLastColumn="0" w:lastRowFirstColumn="0" w:lastRowLastColumn="0"/>
+        </w:trPr>
+        <w:tc>
+          <w:tcPr>
+            <w:cnfStyle w:val="001000000000" w:firstRow="0" w:lastRow="0" w:firstColumn="1" w:lastColumn="0" w:oddVBand="0" w:evenVBand="0" w:oddHBand="0" w:evenHBand="0" w:firstRowFirstColumn="0" w:firstRowLastColumn="0" w:lastRowFirstColumn="0" w:lastRowLastColumn="0"/>
+            <w:tcW w:w="1526" w:type="dxa"/>
+          </w:tcPr>
+          <w:p>
+            <w:pPr>
+              <w:pBdr>
+                <w:top w:val="none" w:sz="0" w:space="0" w:color="auto"/>
+                <w:left w:val="none" w:sz="0" w:space="0" w:color="auto"/>
+                <w:bottom w:val="none" w:sz="0" w:space="0" w:color="auto"/>
+                <w:right w:val="none" w:sz="0" w:space="0" w:color="auto"/>
+                <w:between w:val="none" w:sz="0" w:space="0" w:color="auto"/>
+              </w:pBdr>
+              <w:rPr>
+                <w:b w:val="0"/>
+              </w:rPr>
+            </w:pPr>
+            <w:r>
+              <w:rPr>
+                <w:b w:val="0"/>
+              </w:rPr>
+              <w:t>C</w:t>
+            </w:r>
+          </w:p>
+        </w:tc>
+        <w:tc>
+          <w:tcPr>
+            <w:tcW w:w="7643" w:type="dxa"/>
+          </w:tcPr>
+          <w:p>
+            <w:pPr>
+              <w:pBdr>
+                <w:top w:val="none" w:sz="0" w:space="0" w:color="auto"/>
+                <w:left w:val="none" w:sz="0" w:space="0" w:color="auto"/>
+                <w:bottom w:val="none" w:sz="0" w:space="0" w:color="auto"/>
+                <w:right w:val="none" w:sz="0" w:space="0" w:color="auto"/>
+                <w:between w:val="none" w:sz="0" w:space="0" w:color="auto"/>
+              </w:pBdr>
+              <w:cnfStyle w:val="000000100000" w:firstRow="0" w:lastRow="0" w:firstColumn="0" w:lastColumn="0" w:oddVBand="0" w:evenVBand="0" w:oddHBand="1" w:evenHBand="0" w:firstRowFirstColumn="0" w:firstRowLastColumn="0" w:lastRowFirstColumn="0" w:lastRowLastColumn="0"/>
+            </w:pPr>
+            <w:r>
+              <w:t>Start met het maken van een drankje</w:t>
+            </w:r>
+          </w:p>
+        </w:tc>
+      </w:tr>
+      <w:tr>
+        <w:tc>
+          <w:tcPr>
+            <w:cnfStyle w:val="001000000000" w:firstRow="0" w:lastRow="0" w:firstColumn="1" w:lastColumn="0" w:oddVBand="0" w:evenVBand="0" w:oddHBand="0" w:evenHBand="0" w:firstRowFirstColumn="0" w:firstRowLastColumn="0" w:lastRowFirstColumn="0" w:lastRowLastColumn="0"/>
+            <w:tcW w:w="1526" w:type="dxa"/>
+          </w:tcPr>
+          <w:p>
+            <w:pPr>
+              <w:pBdr>
+                <w:top w:val="none" w:sz="0" w:space="0" w:color="auto"/>
+                <w:left w:val="none" w:sz="0" w:space="0" w:color="auto"/>
+                <w:bottom w:val="none" w:sz="0" w:space="0" w:color="auto"/>
+                <w:right w:val="none" w:sz="0" w:space="0" w:color="auto"/>
+                <w:between w:val="none" w:sz="0" w:space="0" w:color="auto"/>
+              </w:pBdr>
+              <w:rPr>
+                <w:b w:val="0"/>
+              </w:rPr>
+            </w:pPr>
+            <w:r>
+              <w:rPr>
+                <w:b w:val="0"/>
+              </w:rPr>
+              <w:t>D</w:t>
+            </w:r>
+          </w:p>
+        </w:tc>
+        <w:tc>
+          <w:tcPr>
+            <w:tcW w:w="7643" w:type="dxa"/>
+          </w:tcPr>
+          <w:p>
+            <w:pPr>
+              <w:pBdr>
+                <w:top w:val="none" w:sz="0" w:space="0" w:color="auto"/>
+                <w:left w:val="none" w:sz="0" w:space="0" w:color="auto"/>
+                <w:bottom w:val="none" w:sz="0" w:space="0" w:color="auto"/>
+                <w:right w:val="none" w:sz="0" w:space="0" w:color="auto"/>
+                <w:between w:val="none" w:sz="0" w:space="0" w:color="auto"/>
+              </w:pBdr>
+              <w:cnfStyle w:val="000000000000" w:firstRow="0" w:lastRow="0" w:firstColumn="0" w:lastColumn="0" w:oddVBand="0" w:evenVBand="0" w:oddHBand="0" w:evenHBand="0" w:firstRowFirstColumn="0" w:firstRowLastColumn="0" w:lastRowFirstColumn="0" w:lastRowLastColumn="0"/>
+            </w:pPr>
+            <w:r>
+              <w:t>Geen</w:t>
+            </w:r>
+          </w:p>
+        </w:tc>
+      </w:tr>
+      <w:tr>
+        <w:trPr>
+          <w:cnfStyle w:val="000000100000" w:firstRow="0" w:lastRow="0" w:firstColumn="0" w:lastColumn="0" w:oddVBand="0" w:evenVBand="0" w:oddHBand="1" w:evenHBand="0" w:firstRowFirstColumn="0" w:firstRowLastColumn="0" w:lastRowFirstColumn="0" w:lastRowLastColumn="0"/>
+        </w:trPr>
+        <w:tc>
+          <w:tcPr>
+            <w:cnfStyle w:val="001000000000" w:firstRow="0" w:lastRow="0" w:firstColumn="1" w:lastColumn="0" w:oddVBand="0" w:evenVBand="0" w:oddHBand="0" w:evenHBand="0" w:firstRowFirstColumn="0" w:firstRowLastColumn="0" w:lastRowFirstColumn="0" w:lastRowLastColumn="0"/>
+            <w:tcW w:w="1526" w:type="dxa"/>
+          </w:tcPr>
+          <w:p>
+            <w:pPr>
+              <w:pBdr>
+                <w:top w:val="none" w:sz="0" w:space="0" w:color="auto"/>
+                <w:left w:val="none" w:sz="0" w:space="0" w:color="auto"/>
+                <w:bottom w:val="none" w:sz="0" w:space="0" w:color="auto"/>
+                <w:right w:val="none" w:sz="0" w:space="0" w:color="auto"/>
+                <w:between w:val="none" w:sz="0" w:space="0" w:color="auto"/>
+              </w:pBdr>
+              <w:rPr>
+                <w:b w:val="0"/>
+              </w:rPr>
+            </w:pPr>
+            <w:r>
+              <w:rPr>
+                <w:b w:val="0"/>
+              </w:rPr>
+              <w:t>*</w:t>
+            </w:r>
+          </w:p>
+        </w:tc>
+        <w:tc>
+          <w:tcPr>
+            <w:tcW w:w="7643" w:type="dxa"/>
+          </w:tcPr>
+          <w:p>
+            <w:pPr>
+              <w:pBdr>
+                <w:top w:val="none" w:sz="0" w:space="0" w:color="auto"/>
+                <w:left w:val="none" w:sz="0" w:space="0" w:color="auto"/>
+                <w:bottom w:val="none" w:sz="0" w:space="0" w:color="auto"/>
+                <w:right w:val="none" w:sz="0" w:space="0" w:color="auto"/>
+                <w:between w:val="none" w:sz="0" w:space="0" w:color="auto"/>
+              </w:pBdr>
+              <w:cnfStyle w:val="000000100000" w:firstRow="0" w:lastRow="0" w:firstColumn="0" w:lastColumn="0" w:oddVBand="0" w:evenVBand="0" w:oddHBand="1" w:evenHBand="0" w:firstRowFirstColumn="0" w:firstRowLastColumn="0" w:lastRowFirstColumn="0" w:lastRowLastColumn="0"/>
+            </w:pPr>
+            <w:r>
+              <w:t>Geen</w:t>
+            </w:r>
+          </w:p>
+        </w:tc>
+      </w:tr>
+      <w:tr>
+        <w:tc>
+          <w:tcPr>
+            <w:cnfStyle w:val="001000000000" w:firstRow="0" w:lastRow="0" w:firstColumn="1" w:lastColumn="0" w:oddVBand="0" w:evenVBand="0" w:oddHBand="0" w:evenHBand="0" w:firstRowFirstColumn="0" w:firstRowLastColumn="0" w:lastRowFirstColumn="0" w:lastRowLastColumn="0"/>
+            <w:tcW w:w="1526" w:type="dxa"/>
+          </w:tcPr>
+          <w:p>
+            <w:pPr>
+              <w:pBdr>
+                <w:top w:val="none" w:sz="0" w:space="0" w:color="auto"/>
+                <w:left w:val="none" w:sz="0" w:space="0" w:color="auto"/>
+                <w:bottom w:val="none" w:sz="0" w:space="0" w:color="auto"/>
+                <w:right w:val="none" w:sz="0" w:space="0" w:color="auto"/>
+                <w:between w:val="none" w:sz="0" w:space="0" w:color="auto"/>
+              </w:pBdr>
+              <w:rPr>
+                <w:b w:val="0"/>
+              </w:rPr>
+            </w:pPr>
+            <w:r>
+              <w:rPr>
+                <w:b w:val="0"/>
+              </w:rPr>
+              <w:t>#</w:t>
+            </w:r>
+          </w:p>
+        </w:tc>
+        <w:tc>
+          <w:tcPr>
+            <w:tcW w:w="7643" w:type="dxa"/>
+          </w:tcPr>
+          <w:p>
+            <w:pPr>
+              <w:pBdr>
+                <w:top w:val="none" w:sz="0" w:space="0" w:color="auto"/>
+                <w:left w:val="none" w:sz="0" w:space="0" w:color="auto"/>
+                <w:bottom w:val="none" w:sz="0" w:space="0" w:color="auto"/>
+                <w:right w:val="none" w:sz="0" w:space="0" w:color="auto"/>
+                <w:between w:val="none" w:sz="0" w:space="0" w:color="auto"/>
+              </w:pBdr>
+              <w:cnfStyle w:val="000000000000" w:firstRow="0" w:lastRow="0" w:firstColumn="0" w:lastColumn="0" w:oddVBand="0" w:evenVBand="0" w:oddHBand="0" w:evenHBand="0" w:firstRowFirstColumn="0" w:firstRowLastColumn="0" w:lastRowFirstColumn="0" w:lastRowLastColumn="0"/>
+            </w:pPr>
+            <w:r>
+              <w:t>Geen</w:t>
+            </w:r>
+          </w:p>
+        </w:tc>
+      </w:tr>
+    </w:tbl>
+    <w:p>
+      <w:r>
+        <w:br/>
+        <w:t>Vervolgens wordt bekeken of de rest van het systeem werkt zoals behoren. Hierbij wordt vastgesteld of het systeem geen afwijkende werking heeft van de verwachting. Met andere woorden, gaan de pompen netjes een voor een aan en wordt de juiste hoeveelheid afgegeven.</w:t>
+      </w:r>
+    </w:p>
+    <w:p>
+      <w:pPr>
+        <w:pStyle w:val="Kop2"/>
+      </w:pPr>
+      <w:r>
+        <w:t>Beschrijving</w:t>
+      </w:r>
+    </w:p>
+    <w:p>
+      <w:r>
+        <w:t>De gebruiker plaatst een kopje. Gebruikt de keypad om de instellingen te doen. Alle knoppen worden langsgegaan ter verificatie. Het volume en de pompen worden getest door een waarde van 100 voor water in te voeren en 50 voor limonade. De test wordt uitgevoerd op de hardware.</w:t>
+      </w:r>
+    </w:p>
+    <w:p>
+      <w:pPr>
+        <w:pStyle w:val="Kop2"/>
+      </w:pPr>
+      <w:r>
+        <w:lastRenderedPageBreak/>
+        <w:t>Methode</w:t>
+      </w:r>
+    </w:p>
+    <w:p>
+      <w:r>
+        <w:t>Voor deze test wordt er gebruik gemaakt van de hardware. Zet daarom de variabele “gui.sharedVariables.usingHardware” op True. Vervolgens sluit je de hardware aan op de computer en navigeer je met “cd &lt;pad&gt;” naar de locatie van de simulator in een command line tool, en start de main.py met het commando “python main.py”. Let op dat de COM poort goed ingesteld staat (deze instelling is ook te doen in gui.py, wanneer de COM poort 3 is stel je 2 in bij lemonator.lemonator(COM-1)).</w:t>
+      </w:r>
+    </w:p>
+    <w:p/>
+    <w:p>
+      <w:r>
+        <w:t>Wanneer het system gestart is zet je een kopje in de lemonator. Op het schermpje zou de tekst moeten veranderen van “Put cup in machine” naar:</w:t>
+      </w:r>
+    </w:p>
+    <w:p>
+      <w:pPr>
+        <w:rPr>
+          <w:lang w:val="en-US"/>
+        </w:rPr>
+      </w:pPr>
+      <w:r>
+        <w:rPr>
+          <w:lang w:val="en-US"/>
+        </w:rPr>
+        <w:t>“Start(C)</w:t>
+      </w:r>
+    </w:p>
+    <w:p>
+      <w:pPr>
+        <w:rPr>
+          <w:lang w:val="en-US"/>
+        </w:rPr>
+      </w:pPr>
+      <w:r>
+        <w:rPr>
+          <w:lang w:val="en-US"/>
+        </w:rPr>
+        <w:t>W(A): 0</w:t>
+      </w:r>
+    </w:p>
+    <w:p>
+      <w:pPr>
+        <w:rPr>
+          <w:lang w:val="en-US"/>
+        </w:rPr>
+      </w:pPr>
+      <w:r>
+        <w:rPr>
+          <w:lang w:val="en-US"/>
+        </w:rPr>
+        <w:t>L(B): 0</w:t>
+      </w:r>
+    </w:p>
+    <w:p>
+      <w:pPr>
+        <w:rPr>
+          <w:lang w:val="nl-NL"/>
+        </w:rPr>
+      </w:pPr>
+      <w:r>
+        <w:rPr>
+          <w:lang w:val="nl-NL"/>
+        </w:rPr>
+        <w:t>Change L”</w:t>
+      </w:r>
+    </w:p>
+    <w:p>
+      <w:pPr>
+        <w:rPr>
+          <w:lang w:val="nl-NL"/>
+        </w:rPr>
+      </w:pPr>
+    </w:p>
+    <w:p>
+      <w:pPr>
+        <w:rPr>
+          <w:lang w:val="nl-NL"/>
+        </w:rPr>
+      </w:pPr>
+      <w:r>
+        <w:rPr>
+          <w:lang w:val="nl-NL"/>
+        </w:rPr>
+        <w:t>Het is nu mogelijk om alle numerieke toetsen te testen. Begin niet met een 0 want dan is het niet goed zichtbaar of een 0 is ingevoerd. Druk vervolgens op alle toetsen waarbij de verwacht is dat er niks gebeurd en stel dit vast. Nu dat alle toetsen niet noodzakelijk voor het mixen van een drankje, getest zijn is het aan te raden het systeem opnieuw te starten volgens het stappenplan beschreven hierboven. Zo start je weer met een nieuw systeem om de rest van de test uit te voeren, nu we gevalideerd hebben hoe de numerieke toetsen werken.</w:t>
+      </w:r>
+    </w:p>
+    <w:p>
+      <w:pPr>
+        <w:rPr>
+          <w:lang w:val="nl-NL"/>
+        </w:rPr>
+      </w:pPr>
+    </w:p>
+    <w:p>
+      <w:pPr>
+        <w:rPr>
+          <w:lang w:val="nl-NL"/>
+        </w:rPr>
+      </w:pPr>
+      <w:r>
+        <w:rPr>
+          <w:lang w:val="nl-NL"/>
+        </w:rPr>
+        <w:t>Wanneer het systeem opnieuw opgestart is gebruik je achtereenvolgens de 5 en de 0 om 50 in te stellen voor limonade.</w:t>
+      </w:r>
+    </w:p>
+    <w:p>
+      <w:pPr>
+        <w:rPr>
+          <w:lang w:val="nl-NL"/>
+        </w:rPr>
+      </w:pPr>
+      <w:r>
+        <w:rPr>
+          <w:lang w:val="nl-NL"/>
+        </w:rPr>
+        <w:t>Hierna gebruik je de A om het water in te stellen. Gebruik achtereenvolgens 1 en 2 maal de 0 om 100 in te stellen voor water. Verifieer dat het volgende op het scherm staat:</w:t>
+      </w:r>
+    </w:p>
+    <w:p>
+      <w:pPr>
+        <w:rPr>
+          <w:lang w:val="nl-NL"/>
+        </w:rPr>
+      </w:pPr>
+      <w:r>
+        <w:rPr>
+          <w:lang w:val="nl-NL"/>
+        </w:rPr>
+        <w:t>“Start(C)</w:t>
+      </w:r>
+    </w:p>
+    <w:p>
+      <w:pPr>
+        <w:rPr>
+          <w:lang w:val="en-US"/>
+        </w:rPr>
+      </w:pPr>
+      <w:r>
+        <w:rPr>
+          <w:lang w:val="en-US"/>
+        </w:rPr>
+        <w:t>W(A):</w:t>
+      </w:r>
+      <w:r>
+        <w:rPr>
+          <w:lang w:val="en-US"/>
+        </w:rPr>
+        <w:t xml:space="preserve"> 100</w:t>
+      </w:r>
+    </w:p>
+    <w:p>
+      <w:pPr>
+        <w:rPr>
+          <w:lang w:val="en-US"/>
+        </w:rPr>
+      </w:pPr>
+      <w:r>
+        <w:rPr>
+          <w:lang w:val="en-US"/>
+        </w:rPr>
+        <w:t>L(B): 50</w:t>
+      </w:r>
+    </w:p>
+    <w:p>
+      <w:pPr>
+        <w:rPr>
+          <w:lang w:val="en-US"/>
+        </w:rPr>
+      </w:pPr>
+      <w:r>
+        <w:rPr>
+          <w:lang w:val="en-US"/>
+        </w:rPr>
+        <w:t>Change W”</w:t>
+      </w:r>
+    </w:p>
+    <w:p>
+      <w:pPr>
+        <w:rPr>
+          <w:lang w:val="en-US"/>
+        </w:rPr>
+      </w:pPr>
+    </w:p>
+    <w:p>
+      <w:pPr>
+        <w:rPr>
+          <w:lang w:val="nl-NL"/>
+        </w:rPr>
+      </w:pPr>
+      <w:r>
+        <w:rPr>
+          <w:lang w:val="nl-NL"/>
+        </w:rPr>
+        <w:t>Druk nu op C en het drankje word</w:t>
+      </w:r>
+      <w:r>
+        <w:rPr>
+          <w:lang w:val="nl-NL"/>
+        </w:rPr>
+        <w:t>t</w:t>
+      </w:r>
+      <w:r>
+        <w:rPr>
+          <w:lang w:val="nl-NL"/>
+        </w:rPr>
+        <w:t xml:space="preserve"> gemaakt. </w:t>
+      </w:r>
+    </w:p>
+    <w:p>
+      <w:pPr>
+        <w:pStyle w:val="Kop2"/>
+      </w:pPr>
+      <w:r>
+        <w:t>Resultaten</w:t>
+      </w:r>
+    </w:p>
+    <w:p>
+      <w:r>
+        <w:t>De resultaten van het drukken op de verschillende knoppen zijn als volgt: (X wanneer de test gefaald is met uitleg van een andere werking, V wanneer het ging als verwacht)</w:t>
+      </w:r>
+    </w:p>
+    <w:tbl>
+      <w:tblPr>
+        <w:tblStyle w:val="Tabelzonderopmaak2"/>
+        <w:tblW w:w="0" w:type="auto"/>
+        <w:tblLook w:val="04A0" w:firstRow="1" w:lastRow="0" w:firstColumn="1" w:lastColumn="0" w:noHBand="0" w:noVBand="1"/>
+      </w:tblPr>
+      <w:tblGrid>
+        <w:gridCol w:w="1143"/>
+        <w:gridCol w:w="4533"/>
+        <w:gridCol w:w="3569"/>
+      </w:tblGrid>
+      <w:tr>
+        <w:trPr>
+          <w:cnfStyle w:val="100000000000" w:firstRow="1" w:lastRow="0" w:firstColumn="0" w:lastColumn="0" w:oddVBand="0" w:evenVBand="0" w:oddHBand="0" w:evenHBand="0" w:firstRowFirstColumn="0" w:firstRowLastColumn="0" w:lastRowFirstColumn="0" w:lastRowLastColumn="0"/>
+          <w:trHeight w:val="297"/>
+        </w:trPr>
+        <w:tc>
+          <w:tcPr>
+            <w:cnfStyle w:val="001000000000" w:firstRow="0" w:lastRow="0" w:firstColumn="1" w:lastColumn="0" w:oddVBand="0" w:evenVBand="0" w:oddHBand="0" w:evenHBand="0" w:firstRowFirstColumn="0" w:firstRowLastColumn="0" w:lastRowFirstColumn="0" w:lastRowLastColumn="0"/>
+            <w:tcW w:w="1143" w:type="dxa"/>
+          </w:tcPr>
+          <w:p>
+            <w:pPr>
+              <w:pBdr>
+                <w:top w:val="none" w:sz="0" w:space="0" w:color="auto"/>
+                <w:left w:val="none" w:sz="0" w:space="0" w:color="auto"/>
+                <w:bottom w:val="none" w:sz="0" w:space="0" w:color="auto"/>
+                <w:right w:val="none" w:sz="0" w:space="0" w:color="auto"/>
+                <w:between w:val="none" w:sz="0" w:space="0" w:color="auto"/>
+              </w:pBdr>
+            </w:pPr>
+            <w:r>
+              <w:t>Knop</w:t>
+            </w:r>
+          </w:p>
+        </w:tc>
+        <w:tc>
+          <w:tcPr>
+            <w:tcW w:w="4533" w:type="dxa"/>
+          </w:tcPr>
+          <w:p>
+            <w:pPr>
+              <w:pBdr>
+                <w:top w:val="none" w:sz="0" w:space="0" w:color="auto"/>
+                <w:left w:val="none" w:sz="0" w:space="0" w:color="auto"/>
+                <w:bottom w:val="none" w:sz="0" w:space="0" w:color="auto"/>
+                <w:right w:val="none" w:sz="0" w:space="0" w:color="auto"/>
+                <w:between w:val="none" w:sz="0" w:space="0" w:color="auto"/>
+              </w:pBdr>
+              <w:cnfStyle w:val="100000000000" w:firstRow="1" w:lastRow="0" w:firstColumn="0" w:lastColumn="0" w:oddVBand="0" w:evenVBand="0" w:oddHBand="0" w:evenHBand="0" w:firstRowFirstColumn="0" w:firstRowLastColumn="0" w:lastRowFirstColumn="0" w:lastRowLastColumn="0"/>
+            </w:pPr>
+            <w:r>
+              <w:t>Uitwerking</w:t>
+            </w:r>
+          </w:p>
+        </w:tc>
+        <w:tc>
+          <w:tcPr>
+            <w:tcW w:w="3569" w:type="dxa"/>
+          </w:tcPr>
+          <w:p>
+            <w:pPr>
+              <w:pBdr>
+                <w:top w:val="none" w:sz="0" w:space="0" w:color="auto"/>
+                <w:left w:val="none" w:sz="0" w:space="0" w:color="auto"/>
+                <w:bottom w:val="none" w:sz="0" w:space="0" w:color="auto"/>
+                <w:right w:val="none" w:sz="0" w:space="0" w:color="auto"/>
+                <w:between w:val="none" w:sz="0" w:space="0" w:color="auto"/>
+              </w:pBdr>
+              <w:cnfStyle w:val="100000000000" w:firstRow="1" w:lastRow="0" w:firstColumn="0" w:lastColumn="0" w:oddVBand="0" w:evenVBand="0" w:oddHBand="0" w:evenHBand="0" w:firstRowFirstColumn="0" w:firstRowLastColumn="0" w:lastRowFirstColumn="0" w:lastRowLastColumn="0"/>
+            </w:pPr>
+            <w:r>
+              <w:t>Resultaat (X of V)</w:t>
+            </w:r>
+          </w:p>
+        </w:tc>
+      </w:tr>
+      <w:tr>
+        <w:trPr>
+          <w:cnfStyle w:val="000000100000" w:firstRow="0" w:lastRow="0" w:firstColumn="0" w:lastColumn="0" w:oddVBand="0" w:evenVBand="0" w:oddHBand="1" w:evenHBand="0" w:firstRowFirstColumn="0" w:firstRowLastColumn="0" w:lastRowFirstColumn="0" w:lastRowLastColumn="0"/>
+        </w:trPr>
+        <w:tc>
+          <w:tcPr>
+            <w:cnfStyle w:val="001000000000" w:firstRow="0" w:lastRow="0" w:firstColumn="1" w:lastColumn="0" w:oddVBand="0" w:evenVBand="0" w:oddHBand="0" w:evenHBand="0" w:firstRowFirstColumn="0" w:firstRowLastColumn="0" w:lastRowFirstColumn="0" w:lastRowLastColumn="0"/>
+            <w:tcW w:w="1143" w:type="dxa"/>
+          </w:tcPr>
+          <w:p>
+            <w:pPr>
+              <w:pBdr>
+                <w:top w:val="none" w:sz="0" w:space="0" w:color="auto"/>
+                <w:left w:val="none" w:sz="0" w:space="0" w:color="auto"/>
+                <w:bottom w:val="none" w:sz="0" w:space="0" w:color="auto"/>
+                <w:right w:val="none" w:sz="0" w:space="0" w:color="auto"/>
+                <w:between w:val="none" w:sz="0" w:space="0" w:color="auto"/>
+              </w:pBdr>
+              <w:rPr>
+                <w:b w:val="0"/>
+              </w:rPr>
+            </w:pPr>
+            <w:r>
+              <w:rPr>
+                <w:b w:val="0"/>
+              </w:rPr>
+              <w:t>0</w:t>
+            </w:r>
+          </w:p>
+        </w:tc>
+        <w:tc>
+          <w:tcPr>
+            <w:tcW w:w="4533" w:type="dxa"/>
+          </w:tcPr>
+          <w:p>
+            <w:pPr>
+              <w:pBdr>
+                <w:top w:val="none" w:sz="0" w:space="0" w:color="auto"/>
+                <w:left w:val="none" w:sz="0" w:space="0" w:color="auto"/>
+                <w:bottom w:val="none" w:sz="0" w:space="0" w:color="auto"/>
+                <w:right w:val="none" w:sz="0" w:space="0" w:color="auto"/>
+                <w:between w:val="none" w:sz="0" w:space="0" w:color="auto"/>
+              </w:pBdr>
+              <w:cnfStyle w:val="000000100000" w:firstRow="0" w:lastRow="0" w:firstColumn="0" w:lastColumn="0" w:oddVBand="0" w:evenVBand="0" w:oddHBand="1" w:evenHBand="0" w:firstRowFirstColumn="0" w:firstRowLastColumn="0" w:lastRowFirstColumn="0" w:lastRowLastColumn="0"/>
+            </w:pPr>
+            <w:r>
+              <w:t>Instellen limonade- of waterwaarde</w:t>
+            </w:r>
+          </w:p>
+        </w:tc>
+        <w:tc>
+          <w:tcPr>
+            <w:tcW w:w="3569" w:type="dxa"/>
+          </w:tcPr>
+          <w:p>
+            <w:pPr>
+              <w:pBdr>
+                <w:top w:val="none" w:sz="0" w:space="0" w:color="auto"/>
+                <w:left w:val="none" w:sz="0" w:space="0" w:color="auto"/>
+                <w:bottom w:val="none" w:sz="0" w:space="0" w:color="auto"/>
+                <w:right w:val="none" w:sz="0" w:space="0" w:color="auto"/>
+                <w:between w:val="none" w:sz="0" w:space="0" w:color="auto"/>
+              </w:pBdr>
+              <w:cnfStyle w:val="000000100000" w:firstRow="0" w:lastRow="0" w:firstColumn="0" w:lastColumn="0" w:oddVBand="0" w:evenVBand="0" w:oddHBand="1" w:evenHBand="0" w:firstRowFirstColumn="0" w:firstRowLastColumn="0" w:lastRowFirstColumn="0" w:lastRowLastColumn="0"/>
+            </w:pPr>
+            <w:r>
+              <w:t>V</w:t>
+            </w:r>
+          </w:p>
+        </w:tc>
+      </w:tr>
+      <w:tr>
+        <w:tc>
+          <w:tcPr>
+            <w:cnfStyle w:val="001000000000" w:firstRow="0" w:lastRow="0" w:firstColumn="1" w:lastColumn="0" w:oddVBand="0" w:evenVBand="0" w:oddHBand="0" w:evenHBand="0" w:firstRowFirstColumn="0" w:firstRowLastColumn="0" w:lastRowFirstColumn="0" w:lastRowLastColumn="0"/>
+            <w:tcW w:w="1143" w:type="dxa"/>
+          </w:tcPr>
+          <w:p>
+            <w:pPr>
+              <w:pBdr>
+                <w:top w:val="none" w:sz="0" w:space="0" w:color="auto"/>
+                <w:left w:val="none" w:sz="0" w:space="0" w:color="auto"/>
+                <w:bottom w:val="none" w:sz="0" w:space="0" w:color="auto"/>
+                <w:right w:val="none" w:sz="0" w:space="0" w:color="auto"/>
+                <w:between w:val="none" w:sz="0" w:space="0" w:color="auto"/>
+              </w:pBdr>
+              <w:rPr>
+                <w:b w:val="0"/>
+              </w:rPr>
+            </w:pPr>
+            <w:r>
+              <w:rPr>
+                <w:b w:val="0"/>
+              </w:rPr>
+              <w:t>1</w:t>
+            </w:r>
+          </w:p>
+        </w:tc>
+        <w:tc>
+          <w:tcPr>
+            <w:tcW w:w="4533" w:type="dxa"/>
+          </w:tcPr>
+          <w:p>
+            <w:pPr>
+              <w:pBdr>
+                <w:top w:val="none" w:sz="0" w:space="0" w:color="auto"/>
+                <w:left w:val="none" w:sz="0" w:space="0" w:color="auto"/>
+                <w:bottom w:val="none" w:sz="0" w:space="0" w:color="auto"/>
+                <w:right w:val="none" w:sz="0" w:space="0" w:color="auto"/>
+                <w:between w:val="none" w:sz="0" w:space="0" w:color="auto"/>
+              </w:pBdr>
+              <w:cnfStyle w:val="000000000000" w:firstRow="0" w:lastRow="0" w:firstColumn="0" w:lastColumn="0" w:oddVBand="0" w:evenVBand="0" w:oddHBand="0" w:evenHBand="0" w:firstRowFirstColumn="0" w:firstRowLastColumn="0" w:lastRowFirstColumn="0" w:lastRowLastColumn="0"/>
+            </w:pPr>
+            <w:r>
+              <w:t>Instellen limonade- of waterwaarde</w:t>
+            </w:r>
+          </w:p>
+        </w:tc>
+        <w:tc>
+          <w:tcPr>
+            <w:tcW w:w="3569" w:type="dxa"/>
+          </w:tcPr>
+          <w:p>
+            <w:pPr>
+              <w:pBdr>
+                <w:top w:val="none" w:sz="0" w:space="0" w:color="auto"/>
+                <w:left w:val="none" w:sz="0" w:space="0" w:color="auto"/>
+                <w:bottom w:val="none" w:sz="0" w:space="0" w:color="auto"/>
+                <w:right w:val="none" w:sz="0" w:space="0" w:color="auto"/>
+                <w:between w:val="none" w:sz="0" w:space="0" w:color="auto"/>
+              </w:pBdr>
+              <w:cnfStyle w:val="000000000000" w:firstRow="0" w:lastRow="0" w:firstColumn="0" w:lastColumn="0" w:oddVBand="0" w:evenVBand="0" w:oddHBand="0" w:evenHBand="0" w:firstRowFirstColumn="0" w:firstRowLastColumn="0" w:lastRowFirstColumn="0" w:lastRowLastColumn="0"/>
+            </w:pPr>
+            <w:r>
+              <w:t>V</w:t>
+            </w:r>
+          </w:p>
+        </w:tc>
+      </w:tr>
+      <w:tr>
+        <w:trPr>
+          <w:cnfStyle w:val="000000100000" w:firstRow="0" w:lastRow="0" w:firstColumn="0" w:lastColumn="0" w:oddVBand="0" w:evenVBand="0" w:oddHBand="1" w:evenHBand="0" w:firstRowFirstColumn="0" w:firstRowLastColumn="0" w:lastRowFirstColumn="0" w:lastRowLastColumn="0"/>
+        </w:trPr>
+        <w:tc>
+          <w:tcPr>
+            <w:cnfStyle w:val="001000000000" w:firstRow="0" w:lastRow="0" w:firstColumn="1" w:lastColumn="0" w:oddVBand="0" w:evenVBand="0" w:oddHBand="0" w:evenHBand="0" w:firstRowFirstColumn="0" w:firstRowLastColumn="0" w:lastRowFirstColumn="0" w:lastRowLastColumn="0"/>
+            <w:tcW w:w="1143" w:type="dxa"/>
+          </w:tcPr>
+          <w:p>
+            <w:pPr>
+              <w:pBdr>
+                <w:top w:val="none" w:sz="0" w:space="0" w:color="auto"/>
+                <w:left w:val="none" w:sz="0" w:space="0" w:color="auto"/>
+                <w:bottom w:val="none" w:sz="0" w:space="0" w:color="auto"/>
+                <w:right w:val="none" w:sz="0" w:space="0" w:color="auto"/>
+                <w:between w:val="none" w:sz="0" w:space="0" w:color="auto"/>
+              </w:pBdr>
+              <w:rPr>
+                <w:b w:val="0"/>
+              </w:rPr>
+            </w:pPr>
+            <w:r>
+              <w:rPr>
+                <w:b w:val="0"/>
+              </w:rPr>
+              <w:lastRenderedPageBreak/>
+              <w:t>2</w:t>
+            </w:r>
+          </w:p>
+        </w:tc>
+        <w:tc>
+          <w:tcPr>
+            <w:tcW w:w="4533" w:type="dxa"/>
+          </w:tcPr>
+          <w:p>
+            <w:pPr>
+              <w:pBdr>
+                <w:top w:val="none" w:sz="0" w:space="0" w:color="auto"/>
+                <w:left w:val="none" w:sz="0" w:space="0" w:color="auto"/>
+                <w:bottom w:val="none" w:sz="0" w:space="0" w:color="auto"/>
+                <w:right w:val="none" w:sz="0" w:space="0" w:color="auto"/>
+                <w:between w:val="none" w:sz="0" w:space="0" w:color="auto"/>
+              </w:pBdr>
+              <w:cnfStyle w:val="000000100000" w:firstRow="0" w:lastRow="0" w:firstColumn="0" w:lastColumn="0" w:oddVBand="0" w:evenVBand="0" w:oddHBand="1" w:evenHBand="0" w:firstRowFirstColumn="0" w:firstRowLastColumn="0" w:lastRowFirstColumn="0" w:lastRowLastColumn="0"/>
+            </w:pPr>
+            <w:r>
+              <w:t>Instellen limonade- of waterwaarde</w:t>
+            </w:r>
+          </w:p>
+        </w:tc>
+        <w:tc>
+          <w:tcPr>
+            <w:tcW w:w="3569" w:type="dxa"/>
+          </w:tcPr>
+          <w:p>
+            <w:pPr>
+              <w:pBdr>
+                <w:top w:val="none" w:sz="0" w:space="0" w:color="auto"/>
+                <w:left w:val="none" w:sz="0" w:space="0" w:color="auto"/>
+                <w:bottom w:val="none" w:sz="0" w:space="0" w:color="auto"/>
+                <w:right w:val="none" w:sz="0" w:space="0" w:color="auto"/>
+                <w:between w:val="none" w:sz="0" w:space="0" w:color="auto"/>
+              </w:pBdr>
+              <w:cnfStyle w:val="000000100000" w:firstRow="0" w:lastRow="0" w:firstColumn="0" w:lastColumn="0" w:oddVBand="0" w:evenVBand="0" w:oddHBand="1" w:evenHBand="0" w:firstRowFirstColumn="0" w:firstRowLastColumn="0" w:lastRowFirstColumn="0" w:lastRowLastColumn="0"/>
+            </w:pPr>
+            <w:r>
+              <w:t>V</w:t>
+            </w:r>
+          </w:p>
+        </w:tc>
+      </w:tr>
+      <w:tr>
+        <w:tc>
+          <w:tcPr>
+            <w:cnfStyle w:val="001000000000" w:firstRow="0" w:lastRow="0" w:firstColumn="1" w:lastColumn="0" w:oddVBand="0" w:evenVBand="0" w:oddHBand="0" w:evenHBand="0" w:firstRowFirstColumn="0" w:firstRowLastColumn="0" w:lastRowFirstColumn="0" w:lastRowLastColumn="0"/>
+            <w:tcW w:w="1143" w:type="dxa"/>
+          </w:tcPr>
+          <w:p>
+            <w:pPr>
+              <w:pBdr>
+                <w:top w:val="none" w:sz="0" w:space="0" w:color="auto"/>
+                <w:left w:val="none" w:sz="0" w:space="0" w:color="auto"/>
+                <w:bottom w:val="none" w:sz="0" w:space="0" w:color="auto"/>
+                <w:right w:val="none" w:sz="0" w:space="0" w:color="auto"/>
+                <w:between w:val="none" w:sz="0" w:space="0" w:color="auto"/>
+              </w:pBdr>
+              <w:rPr>
+                <w:b w:val="0"/>
+              </w:rPr>
+            </w:pPr>
+            <w:r>
+              <w:rPr>
+                <w:b w:val="0"/>
+              </w:rPr>
+              <w:t>3</w:t>
+            </w:r>
+          </w:p>
+        </w:tc>
+        <w:tc>
+          <w:tcPr>
+            <w:tcW w:w="4533" w:type="dxa"/>
+          </w:tcPr>
+          <w:p>
+            <w:pPr>
+              <w:pBdr>
+                <w:top w:val="none" w:sz="0" w:space="0" w:color="auto"/>
+                <w:left w:val="none" w:sz="0" w:space="0" w:color="auto"/>
+                <w:bottom w:val="none" w:sz="0" w:space="0" w:color="auto"/>
+                <w:right w:val="none" w:sz="0" w:space="0" w:color="auto"/>
+                <w:between w:val="none" w:sz="0" w:space="0" w:color="auto"/>
+              </w:pBdr>
+              <w:cnfStyle w:val="000000000000" w:firstRow="0" w:lastRow="0" w:firstColumn="0" w:lastColumn="0" w:oddVBand="0" w:evenVBand="0" w:oddHBand="0" w:evenHBand="0" w:firstRowFirstColumn="0" w:firstRowLastColumn="0" w:lastRowFirstColumn="0" w:lastRowLastColumn="0"/>
+            </w:pPr>
+            <w:r>
+              <w:t>Instellen limonade- of waterwaarde</w:t>
+            </w:r>
+          </w:p>
+        </w:tc>
+        <w:tc>
+          <w:tcPr>
+            <w:tcW w:w="3569" w:type="dxa"/>
+          </w:tcPr>
+          <w:p>
+            <w:pPr>
+              <w:pBdr>
+                <w:top w:val="none" w:sz="0" w:space="0" w:color="auto"/>
+                <w:left w:val="none" w:sz="0" w:space="0" w:color="auto"/>
+                <w:bottom w:val="none" w:sz="0" w:space="0" w:color="auto"/>
+                <w:right w:val="none" w:sz="0" w:space="0" w:color="auto"/>
+                <w:between w:val="none" w:sz="0" w:space="0" w:color="auto"/>
+              </w:pBdr>
+              <w:cnfStyle w:val="000000000000" w:firstRow="0" w:lastRow="0" w:firstColumn="0" w:lastColumn="0" w:oddVBand="0" w:evenVBand="0" w:oddHBand="0" w:evenHBand="0" w:firstRowFirstColumn="0" w:firstRowLastColumn="0" w:lastRowFirstColumn="0" w:lastRowLastColumn="0"/>
+            </w:pPr>
+            <w:r>
+              <w:t>V</w:t>
+            </w:r>
+          </w:p>
+        </w:tc>
+      </w:tr>
+      <w:tr>
+        <w:trPr>
+          <w:cnfStyle w:val="000000100000" w:firstRow="0" w:lastRow="0" w:firstColumn="0" w:lastColumn="0" w:oddVBand="0" w:evenVBand="0" w:oddHBand="1" w:evenHBand="0" w:firstRowFirstColumn="0" w:firstRowLastColumn="0" w:lastRowFirstColumn="0" w:lastRowLastColumn="0"/>
+        </w:trPr>
+        <w:tc>
+          <w:tcPr>
+            <w:cnfStyle w:val="001000000000" w:firstRow="0" w:lastRow="0" w:firstColumn="1" w:lastColumn="0" w:oddVBand="0" w:evenVBand="0" w:oddHBand="0" w:evenHBand="0" w:firstRowFirstColumn="0" w:firstRowLastColumn="0" w:lastRowFirstColumn="0" w:lastRowLastColumn="0"/>
+            <w:tcW w:w="1143" w:type="dxa"/>
+          </w:tcPr>
+          <w:p>
+            <w:pPr>
+              <w:pBdr>
+                <w:top w:val="none" w:sz="0" w:space="0" w:color="auto"/>
+                <w:left w:val="none" w:sz="0" w:space="0" w:color="auto"/>
+                <w:bottom w:val="none" w:sz="0" w:space="0" w:color="auto"/>
+                <w:right w:val="none" w:sz="0" w:space="0" w:color="auto"/>
+                <w:between w:val="none" w:sz="0" w:space="0" w:color="auto"/>
+              </w:pBdr>
+              <w:rPr>
+                <w:b w:val="0"/>
+              </w:rPr>
+            </w:pPr>
+            <w:r>
+              <w:rPr>
+                <w:b w:val="0"/>
+              </w:rPr>
+              <w:t>4</w:t>
+            </w:r>
+          </w:p>
+        </w:tc>
+        <w:tc>
+          <w:tcPr>
+            <w:tcW w:w="4533" w:type="dxa"/>
+          </w:tcPr>
+          <w:p>
+            <w:pPr>
+              <w:pBdr>
+                <w:top w:val="none" w:sz="0" w:space="0" w:color="auto"/>
+                <w:left w:val="none" w:sz="0" w:space="0" w:color="auto"/>
+                <w:bottom w:val="none" w:sz="0" w:space="0" w:color="auto"/>
+                <w:right w:val="none" w:sz="0" w:space="0" w:color="auto"/>
+                <w:between w:val="none" w:sz="0" w:space="0" w:color="auto"/>
+              </w:pBdr>
+              <w:cnfStyle w:val="000000100000" w:firstRow="0" w:lastRow="0" w:firstColumn="0" w:lastColumn="0" w:oddVBand="0" w:evenVBand="0" w:oddHBand="1" w:evenHBand="0" w:firstRowFirstColumn="0" w:firstRowLastColumn="0" w:lastRowFirstColumn="0" w:lastRowLastColumn="0"/>
+            </w:pPr>
+            <w:r>
+              <w:t>Instellen limonade- of waterwaarde</w:t>
+            </w:r>
+          </w:p>
+        </w:tc>
+        <w:tc>
+          <w:tcPr>
+            <w:tcW w:w="3569" w:type="dxa"/>
+          </w:tcPr>
+          <w:p>
+            <w:pPr>
+              <w:pBdr>
+                <w:top w:val="none" w:sz="0" w:space="0" w:color="auto"/>
+                <w:left w:val="none" w:sz="0" w:space="0" w:color="auto"/>
+                <w:bottom w:val="none" w:sz="0" w:space="0" w:color="auto"/>
+                <w:right w:val="none" w:sz="0" w:space="0" w:color="auto"/>
+                <w:between w:val="none" w:sz="0" w:space="0" w:color="auto"/>
+              </w:pBdr>
+              <w:cnfStyle w:val="000000100000" w:firstRow="0" w:lastRow="0" w:firstColumn="0" w:lastColumn="0" w:oddVBand="0" w:evenVBand="0" w:oddHBand="1" w:evenHBand="0" w:firstRowFirstColumn="0" w:firstRowLastColumn="0" w:lastRowFirstColumn="0" w:lastRowLastColumn="0"/>
+            </w:pPr>
+            <w:r>
+              <w:t>V</w:t>
+            </w:r>
+          </w:p>
+        </w:tc>
+      </w:tr>
+      <w:tr>
+        <w:tc>
+          <w:tcPr>
+            <w:cnfStyle w:val="001000000000" w:firstRow="0" w:lastRow="0" w:firstColumn="1" w:lastColumn="0" w:oddVBand="0" w:evenVBand="0" w:oddHBand="0" w:evenHBand="0" w:firstRowFirstColumn="0" w:firstRowLastColumn="0" w:lastRowFirstColumn="0" w:lastRowLastColumn="0"/>
+            <w:tcW w:w="1143" w:type="dxa"/>
+          </w:tcPr>
+          <w:p>
+            <w:pPr>
+              <w:pBdr>
+                <w:top w:val="none" w:sz="0" w:space="0" w:color="auto"/>
+                <w:left w:val="none" w:sz="0" w:space="0" w:color="auto"/>
+                <w:bottom w:val="none" w:sz="0" w:space="0" w:color="auto"/>
+                <w:right w:val="none" w:sz="0" w:space="0" w:color="auto"/>
+                <w:between w:val="none" w:sz="0" w:space="0" w:color="auto"/>
+              </w:pBdr>
+              <w:rPr>
+                <w:b w:val="0"/>
+              </w:rPr>
+            </w:pPr>
+            <w:r>
+              <w:rPr>
+                <w:b w:val="0"/>
+              </w:rPr>
+              <w:t>5</w:t>
+            </w:r>
+          </w:p>
+        </w:tc>
+        <w:tc>
+          <w:tcPr>
+            <w:tcW w:w="4533" w:type="dxa"/>
+          </w:tcPr>
+          <w:p>
+            <w:pPr>
+              <w:pBdr>
+                <w:top w:val="none" w:sz="0" w:space="0" w:color="auto"/>
+                <w:left w:val="none" w:sz="0" w:space="0" w:color="auto"/>
+                <w:bottom w:val="none" w:sz="0" w:space="0" w:color="auto"/>
+                <w:right w:val="none" w:sz="0" w:space="0" w:color="auto"/>
+                <w:between w:val="none" w:sz="0" w:space="0" w:color="auto"/>
+              </w:pBdr>
+              <w:cnfStyle w:val="000000000000" w:firstRow="0" w:lastRow="0" w:firstColumn="0" w:lastColumn="0" w:oddVBand="0" w:evenVBand="0" w:oddHBand="0" w:evenHBand="0" w:firstRowFirstColumn="0" w:firstRowLastColumn="0" w:lastRowFirstColumn="0" w:lastRowLastColumn="0"/>
+            </w:pPr>
+            <w:r>
+              <w:t>Instellen limonade- of waterwaarde</w:t>
+            </w:r>
+          </w:p>
+        </w:tc>
+        <w:tc>
+          <w:tcPr>
+            <w:tcW w:w="3569" w:type="dxa"/>
+          </w:tcPr>
+          <w:p>
+            <w:pPr>
+              <w:pBdr>
+                <w:top w:val="none" w:sz="0" w:space="0" w:color="auto"/>
+                <w:left w:val="none" w:sz="0" w:space="0" w:color="auto"/>
+                <w:bottom w:val="none" w:sz="0" w:space="0" w:color="auto"/>
+                <w:right w:val="none" w:sz="0" w:space="0" w:color="auto"/>
+                <w:between w:val="none" w:sz="0" w:space="0" w:color="auto"/>
+              </w:pBdr>
+              <w:cnfStyle w:val="000000000000" w:firstRow="0" w:lastRow="0" w:firstColumn="0" w:lastColumn="0" w:oddVBand="0" w:evenVBand="0" w:oddHBand="0" w:evenHBand="0" w:firstRowFirstColumn="0" w:firstRowLastColumn="0" w:lastRowFirstColumn="0" w:lastRowLastColumn="0"/>
+            </w:pPr>
+            <w:r>
+              <w:t>V</w:t>
+            </w:r>
+          </w:p>
+        </w:tc>
+      </w:tr>
+      <w:tr>
+        <w:trPr>
+          <w:cnfStyle w:val="000000100000" w:firstRow="0" w:lastRow="0" w:firstColumn="0" w:lastColumn="0" w:oddVBand="0" w:evenVBand="0" w:oddHBand="1" w:evenHBand="0" w:firstRowFirstColumn="0" w:firstRowLastColumn="0" w:lastRowFirstColumn="0" w:lastRowLastColumn="0"/>
+        </w:trPr>
+        <w:tc>
+          <w:tcPr>
+            <w:cnfStyle w:val="001000000000" w:firstRow="0" w:lastRow="0" w:firstColumn="1" w:lastColumn="0" w:oddVBand="0" w:evenVBand="0" w:oddHBand="0" w:evenHBand="0" w:firstRowFirstColumn="0" w:firstRowLastColumn="0" w:lastRowFirstColumn="0" w:lastRowLastColumn="0"/>
+            <w:tcW w:w="1143" w:type="dxa"/>
+          </w:tcPr>
+          <w:p>
+            <w:pPr>
+              <w:pBdr>
+                <w:top w:val="none" w:sz="0" w:space="0" w:color="auto"/>
+                <w:left w:val="none" w:sz="0" w:space="0" w:color="auto"/>
+                <w:bottom w:val="none" w:sz="0" w:space="0" w:color="auto"/>
+                <w:right w:val="none" w:sz="0" w:space="0" w:color="auto"/>
+                <w:between w:val="none" w:sz="0" w:space="0" w:color="auto"/>
+              </w:pBdr>
+              <w:rPr>
+                <w:b w:val="0"/>
+              </w:rPr>
+            </w:pPr>
+            <w:r>
+              <w:rPr>
+                <w:b w:val="0"/>
+              </w:rPr>
+              <w:t>6</w:t>
+            </w:r>
+          </w:p>
+        </w:tc>
+        <w:tc>
+          <w:tcPr>
+            <w:tcW w:w="4533" w:type="dxa"/>
+          </w:tcPr>
+          <w:p>
+            <w:pPr>
+              <w:pBdr>
+                <w:top w:val="none" w:sz="0" w:space="0" w:color="auto"/>
+                <w:left w:val="none" w:sz="0" w:space="0" w:color="auto"/>
+                <w:bottom w:val="none" w:sz="0" w:space="0" w:color="auto"/>
+                <w:right w:val="none" w:sz="0" w:space="0" w:color="auto"/>
+                <w:between w:val="none" w:sz="0" w:space="0" w:color="auto"/>
+              </w:pBdr>
+              <w:cnfStyle w:val="000000100000" w:firstRow="0" w:lastRow="0" w:firstColumn="0" w:lastColumn="0" w:oddVBand="0" w:evenVBand="0" w:oddHBand="1" w:evenHBand="0" w:firstRowFirstColumn="0" w:firstRowLastColumn="0" w:lastRowFirstColumn="0" w:lastRowLastColumn="0"/>
+            </w:pPr>
+            <w:r>
+              <w:t>Instellen limonade- of waterwaarde</w:t>
+            </w:r>
+          </w:p>
+        </w:tc>
+        <w:tc>
+          <w:tcPr>
+            <w:tcW w:w="3569" w:type="dxa"/>
+          </w:tcPr>
+          <w:p>
+            <w:pPr>
+              <w:pBdr>
+                <w:top w:val="none" w:sz="0" w:space="0" w:color="auto"/>
+                <w:left w:val="none" w:sz="0" w:space="0" w:color="auto"/>
+                <w:bottom w:val="none" w:sz="0" w:space="0" w:color="auto"/>
+                <w:right w:val="none" w:sz="0" w:space="0" w:color="auto"/>
+                <w:between w:val="none" w:sz="0" w:space="0" w:color="auto"/>
+              </w:pBdr>
+              <w:cnfStyle w:val="000000100000" w:firstRow="0" w:lastRow="0" w:firstColumn="0" w:lastColumn="0" w:oddVBand="0" w:evenVBand="0" w:oddHBand="1" w:evenHBand="0" w:firstRowFirstColumn="0" w:firstRowLastColumn="0" w:lastRowFirstColumn="0" w:lastRowLastColumn="0"/>
+            </w:pPr>
+            <w:r>
+              <w:t>V</w:t>
+            </w:r>
+          </w:p>
+        </w:tc>
+      </w:tr>
+      <w:tr>
+        <w:tc>
+          <w:tcPr>
+            <w:cnfStyle w:val="001000000000" w:firstRow="0" w:lastRow="0" w:firstColumn="1" w:lastColumn="0" w:oddVBand="0" w:evenVBand="0" w:oddHBand="0" w:evenHBand="0" w:firstRowFirstColumn="0" w:firstRowLastColumn="0" w:lastRowFirstColumn="0" w:lastRowLastColumn="0"/>
+            <w:tcW w:w="1143" w:type="dxa"/>
+          </w:tcPr>
+          <w:p>
+            <w:pPr>
+              <w:pBdr>
+                <w:top w:val="none" w:sz="0" w:space="0" w:color="auto"/>
+                <w:left w:val="none" w:sz="0" w:space="0" w:color="auto"/>
+                <w:bottom w:val="none" w:sz="0" w:space="0" w:color="auto"/>
+                <w:right w:val="none" w:sz="0" w:space="0" w:color="auto"/>
+                <w:between w:val="none" w:sz="0" w:space="0" w:color="auto"/>
+              </w:pBdr>
+              <w:rPr>
+                <w:b w:val="0"/>
+              </w:rPr>
+            </w:pPr>
+            <w:r>
+              <w:rPr>
+                <w:b w:val="0"/>
+              </w:rPr>
+              <w:t>7</w:t>
+            </w:r>
+          </w:p>
+        </w:tc>
+        <w:tc>
+          <w:tcPr>
+            <w:tcW w:w="4533" w:type="dxa"/>
+          </w:tcPr>
+          <w:p>
+            <w:pPr>
+              <w:pBdr>
+                <w:top w:val="none" w:sz="0" w:space="0" w:color="auto"/>
+                <w:left w:val="none" w:sz="0" w:space="0" w:color="auto"/>
+                <w:bottom w:val="none" w:sz="0" w:space="0" w:color="auto"/>
+                <w:right w:val="none" w:sz="0" w:space="0" w:color="auto"/>
+                <w:between w:val="none" w:sz="0" w:space="0" w:color="auto"/>
+              </w:pBdr>
+              <w:cnfStyle w:val="000000000000" w:firstRow="0" w:lastRow="0" w:firstColumn="0" w:lastColumn="0" w:oddVBand="0" w:evenVBand="0" w:oddHBand="0" w:evenHBand="0" w:firstRowFirstColumn="0" w:firstRowLastColumn="0" w:lastRowFirstColumn="0" w:lastRowLastColumn="0"/>
+            </w:pPr>
+            <w:r>
+              <w:t>Instellen limonade- of waterwaarde</w:t>
+            </w:r>
+          </w:p>
+        </w:tc>
+        <w:tc>
+          <w:tcPr>
+            <w:tcW w:w="3569" w:type="dxa"/>
+          </w:tcPr>
+          <w:p>
+            <w:pPr>
+              <w:pBdr>
+                <w:top w:val="none" w:sz="0" w:space="0" w:color="auto"/>
+                <w:left w:val="none" w:sz="0" w:space="0" w:color="auto"/>
+                <w:bottom w:val="none" w:sz="0" w:space="0" w:color="auto"/>
+                <w:right w:val="none" w:sz="0" w:space="0" w:color="auto"/>
+                <w:between w:val="none" w:sz="0" w:space="0" w:color="auto"/>
+              </w:pBdr>
+              <w:cnfStyle w:val="000000000000" w:firstRow="0" w:lastRow="0" w:firstColumn="0" w:lastColumn="0" w:oddVBand="0" w:evenVBand="0" w:oddHBand="0" w:evenHBand="0" w:firstRowFirstColumn="0" w:firstRowLastColumn="0" w:lastRowFirstColumn="0" w:lastRowLastColumn="0"/>
+            </w:pPr>
+            <w:r>
+              <w:t>V</w:t>
+            </w:r>
+          </w:p>
+        </w:tc>
+      </w:tr>
+      <w:tr>
+        <w:trPr>
+          <w:cnfStyle w:val="000000100000" w:firstRow="0" w:lastRow="0" w:firstColumn="0" w:lastColumn="0" w:oddVBand="0" w:evenVBand="0" w:oddHBand="1" w:evenHBand="0" w:firstRowFirstColumn="0" w:firstRowLastColumn="0" w:lastRowFirstColumn="0" w:lastRowLastColumn="0"/>
+        </w:trPr>
+        <w:tc>
+          <w:tcPr>
+            <w:cnfStyle w:val="001000000000" w:firstRow="0" w:lastRow="0" w:firstColumn="1" w:lastColumn="0" w:oddVBand="0" w:evenVBand="0" w:oddHBand="0" w:evenHBand="0" w:firstRowFirstColumn="0" w:firstRowLastColumn="0" w:lastRowFirstColumn="0" w:lastRowLastColumn="0"/>
+            <w:tcW w:w="1143" w:type="dxa"/>
+          </w:tcPr>
+          <w:p>
+            <w:pPr>
+              <w:pBdr>
+                <w:top w:val="none" w:sz="0" w:space="0" w:color="auto"/>
+                <w:left w:val="none" w:sz="0" w:space="0" w:color="auto"/>
+                <w:bottom w:val="none" w:sz="0" w:space="0" w:color="auto"/>
+                <w:right w:val="none" w:sz="0" w:space="0" w:color="auto"/>
+                <w:between w:val="none" w:sz="0" w:space="0" w:color="auto"/>
+              </w:pBdr>
+              <w:rPr>
+                <w:b w:val="0"/>
+              </w:rPr>
+            </w:pPr>
+            <w:r>
+              <w:rPr>
+                <w:b w:val="0"/>
+              </w:rPr>
+              <w:t>8</w:t>
+            </w:r>
+          </w:p>
+        </w:tc>
+        <w:tc>
+          <w:tcPr>
+            <w:tcW w:w="4533" w:type="dxa"/>
+          </w:tcPr>
+          <w:p>
+            <w:pPr>
+              <w:pBdr>
+                <w:top w:val="none" w:sz="0" w:space="0" w:color="auto"/>
+                <w:left w:val="none" w:sz="0" w:space="0" w:color="auto"/>
+                <w:bottom w:val="none" w:sz="0" w:space="0" w:color="auto"/>
+                <w:right w:val="none" w:sz="0" w:space="0" w:color="auto"/>
+                <w:between w:val="none" w:sz="0" w:space="0" w:color="auto"/>
+              </w:pBdr>
+              <w:cnfStyle w:val="000000100000" w:firstRow="0" w:lastRow="0" w:firstColumn="0" w:lastColumn="0" w:oddVBand="0" w:evenVBand="0" w:oddHBand="1" w:evenHBand="0" w:firstRowFirstColumn="0" w:firstRowLastColumn="0" w:lastRowFirstColumn="0" w:lastRowLastColumn="0"/>
+            </w:pPr>
+            <w:r>
+              <w:t>Instellen limonade- of waterwaarde</w:t>
+            </w:r>
+          </w:p>
+        </w:tc>
+        <w:tc>
+          <w:tcPr>
+            <w:tcW w:w="3569" w:type="dxa"/>
+          </w:tcPr>
+          <w:p>
+            <w:pPr>
+              <w:pBdr>
+                <w:top w:val="none" w:sz="0" w:space="0" w:color="auto"/>
+                <w:left w:val="none" w:sz="0" w:space="0" w:color="auto"/>
+                <w:bottom w:val="none" w:sz="0" w:space="0" w:color="auto"/>
+                <w:right w:val="none" w:sz="0" w:space="0" w:color="auto"/>
+                <w:between w:val="none" w:sz="0" w:space="0" w:color="auto"/>
+              </w:pBdr>
+              <w:cnfStyle w:val="000000100000" w:firstRow="0" w:lastRow="0" w:firstColumn="0" w:lastColumn="0" w:oddVBand="0" w:evenVBand="0" w:oddHBand="1" w:evenHBand="0" w:firstRowFirstColumn="0" w:firstRowLastColumn="0" w:lastRowFirstColumn="0" w:lastRowLastColumn="0"/>
+            </w:pPr>
+            <w:r>
+              <w:t>V</w:t>
+            </w:r>
+          </w:p>
+        </w:tc>
+      </w:tr>
+      <w:tr>
+        <w:tc>
+          <w:tcPr>
+            <w:cnfStyle w:val="001000000000" w:firstRow="0" w:lastRow="0" w:firstColumn="1" w:lastColumn="0" w:oddVBand="0" w:evenVBand="0" w:oddHBand="0" w:evenHBand="0" w:firstRowFirstColumn="0" w:firstRowLastColumn="0" w:lastRowFirstColumn="0" w:lastRowLastColumn="0"/>
+            <w:tcW w:w="1143" w:type="dxa"/>
+          </w:tcPr>
+          <w:p>
+            <w:pPr>
+              <w:pBdr>
+                <w:top w:val="none" w:sz="0" w:space="0" w:color="auto"/>
+                <w:left w:val="none" w:sz="0" w:space="0" w:color="auto"/>
+                <w:bottom w:val="none" w:sz="0" w:space="0" w:color="auto"/>
+                <w:right w:val="none" w:sz="0" w:space="0" w:color="auto"/>
+                <w:between w:val="none" w:sz="0" w:space="0" w:color="auto"/>
+              </w:pBdr>
+              <w:rPr>
+                <w:b w:val="0"/>
+              </w:rPr>
+            </w:pPr>
+            <w:r>
+              <w:rPr>
+                <w:b w:val="0"/>
+              </w:rPr>
+              <w:t>9</w:t>
+            </w:r>
+          </w:p>
+        </w:tc>
+        <w:tc>
+          <w:tcPr>
+            <w:tcW w:w="4533" w:type="dxa"/>
+          </w:tcPr>
+          <w:p>
+            <w:pPr>
+              <w:pBdr>
+                <w:top w:val="none" w:sz="0" w:space="0" w:color="auto"/>
+                <w:left w:val="none" w:sz="0" w:space="0" w:color="auto"/>
+                <w:bottom w:val="none" w:sz="0" w:space="0" w:color="auto"/>
+                <w:right w:val="none" w:sz="0" w:space="0" w:color="auto"/>
+                <w:between w:val="none" w:sz="0" w:space="0" w:color="auto"/>
+              </w:pBdr>
+              <w:cnfStyle w:val="000000000000" w:firstRow="0" w:lastRow="0" w:firstColumn="0" w:lastColumn="0" w:oddVBand="0" w:evenVBand="0" w:oddHBand="0" w:evenHBand="0" w:firstRowFirstColumn="0" w:firstRowLastColumn="0" w:lastRowFirstColumn="0" w:lastRowLastColumn="0"/>
+            </w:pPr>
+            <w:r>
+              <w:t>Instellen limonade- of waterwaarde</w:t>
+            </w:r>
+          </w:p>
+        </w:tc>
+        <w:tc>
+          <w:tcPr>
+            <w:tcW w:w="3569" w:type="dxa"/>
+          </w:tcPr>
+          <w:p>
+            <w:pPr>
+              <w:pBdr>
+                <w:top w:val="none" w:sz="0" w:space="0" w:color="auto"/>
+                <w:left w:val="none" w:sz="0" w:space="0" w:color="auto"/>
+                <w:bottom w:val="none" w:sz="0" w:space="0" w:color="auto"/>
+                <w:right w:val="none" w:sz="0" w:space="0" w:color="auto"/>
+                <w:between w:val="none" w:sz="0" w:space="0" w:color="auto"/>
+              </w:pBdr>
+              <w:cnfStyle w:val="000000000000" w:firstRow="0" w:lastRow="0" w:firstColumn="0" w:lastColumn="0" w:oddVBand="0" w:evenVBand="0" w:oddHBand="0" w:evenHBand="0" w:firstRowFirstColumn="0" w:firstRowLastColumn="0" w:lastRowFirstColumn="0" w:lastRowLastColumn="0"/>
+            </w:pPr>
+            <w:r>
+              <w:t>V</w:t>
+            </w:r>
+          </w:p>
+        </w:tc>
+      </w:tr>
+      <w:tr>
+        <w:trPr>
+          <w:cnfStyle w:val="000000100000" w:firstRow="0" w:lastRow="0" w:firstColumn="0" w:lastColumn="0" w:oddVBand="0" w:evenVBand="0" w:oddHBand="1" w:evenHBand="0" w:firstRowFirstColumn="0" w:firstRowLastColumn="0" w:lastRowFirstColumn="0" w:lastRowLastColumn="0"/>
+        </w:trPr>
+        <w:tc>
+          <w:tcPr>
+            <w:cnfStyle w:val="001000000000" w:firstRow="0" w:lastRow="0" w:firstColumn="1" w:lastColumn="0" w:oddVBand="0" w:evenVBand="0" w:oddHBand="0" w:evenHBand="0" w:firstRowFirstColumn="0" w:firstRowLastColumn="0" w:lastRowFirstColumn="0" w:lastRowLastColumn="0"/>
+            <w:tcW w:w="1143" w:type="dxa"/>
+          </w:tcPr>
+          <w:p>
+            <w:pPr>
+              <w:pBdr>
+                <w:top w:val="none" w:sz="0" w:space="0" w:color="auto"/>
+                <w:left w:val="none" w:sz="0" w:space="0" w:color="auto"/>
+                <w:bottom w:val="none" w:sz="0" w:space="0" w:color="auto"/>
+                <w:right w:val="none" w:sz="0" w:space="0" w:color="auto"/>
+                <w:between w:val="none" w:sz="0" w:space="0" w:color="auto"/>
+              </w:pBdr>
+              <w:rPr>
+                <w:b w:val="0"/>
+              </w:rPr>
+            </w:pPr>
+            <w:r>
+              <w:rPr>
+                <w:b w:val="0"/>
+              </w:rPr>
+              <w:t>A</w:t>
+            </w:r>
+          </w:p>
+        </w:tc>
+        <w:tc>
+          <w:tcPr>
+            <w:tcW w:w="4533" w:type="dxa"/>
+          </w:tcPr>
+          <w:p>
+            <w:pPr>
+              <w:pBdr>
+                <w:top w:val="none" w:sz="0" w:space="0" w:color="auto"/>
+                <w:left w:val="none" w:sz="0" w:space="0" w:color="auto"/>
+                <w:bottom w:val="none" w:sz="0" w:space="0" w:color="auto"/>
+                <w:right w:val="none" w:sz="0" w:space="0" w:color="auto"/>
+                <w:between w:val="none" w:sz="0" w:space="0" w:color="auto"/>
+              </w:pBdr>
+              <w:cnfStyle w:val="000000100000" w:firstRow="0" w:lastRow="0" w:firstColumn="0" w:lastColumn="0" w:oddVBand="0" w:evenVBand="0" w:oddHBand="1" w:evenHBand="0" w:firstRowFirstColumn="0" w:firstRowLastColumn="0" w:lastRowFirstColumn="0" w:lastRowLastColumn="0"/>
+            </w:pPr>
+            <w:r>
+              <w:t>Selecteren om waterwaarde aan te passen</w:t>
+            </w:r>
+          </w:p>
+        </w:tc>
+        <w:tc>
+          <w:tcPr>
+            <w:tcW w:w="3569" w:type="dxa"/>
+          </w:tcPr>
+          <w:p>
+            <w:pPr>
+              <w:pBdr>
+                <w:top w:val="none" w:sz="0" w:space="0" w:color="auto"/>
+                <w:left w:val="none" w:sz="0" w:space="0" w:color="auto"/>
+                <w:bottom w:val="none" w:sz="0" w:space="0" w:color="auto"/>
+                <w:right w:val="none" w:sz="0" w:space="0" w:color="auto"/>
+                <w:between w:val="none" w:sz="0" w:space="0" w:color="auto"/>
+              </w:pBdr>
+              <w:cnfStyle w:val="000000100000" w:firstRow="0" w:lastRow="0" w:firstColumn="0" w:lastColumn="0" w:oddVBand="0" w:evenVBand="0" w:oddHBand="1" w:evenHBand="0" w:firstRowFirstColumn="0" w:firstRowLastColumn="0" w:lastRowFirstColumn="0" w:lastRowLastColumn="0"/>
+            </w:pPr>
+            <w:r>
+              <w:t>V</w:t>
+            </w:r>
+          </w:p>
+        </w:tc>
+      </w:tr>
+      <w:tr>
+        <w:tc>
+          <w:tcPr>
+            <w:cnfStyle w:val="001000000000" w:firstRow="0" w:lastRow="0" w:firstColumn="1" w:lastColumn="0" w:oddVBand="0" w:evenVBand="0" w:oddHBand="0" w:evenHBand="0" w:firstRowFirstColumn="0" w:firstRowLastColumn="0" w:lastRowFirstColumn="0" w:lastRowLastColumn="0"/>
+            <w:tcW w:w="1143" w:type="dxa"/>
+          </w:tcPr>
+          <w:p>
+            <w:pPr>
+              <w:pBdr>
+                <w:top w:val="none" w:sz="0" w:space="0" w:color="auto"/>
+                <w:left w:val="none" w:sz="0" w:space="0" w:color="auto"/>
+                <w:bottom w:val="none" w:sz="0" w:space="0" w:color="auto"/>
+                <w:right w:val="none" w:sz="0" w:space="0" w:color="auto"/>
+                <w:between w:val="none" w:sz="0" w:space="0" w:color="auto"/>
+              </w:pBdr>
+              <w:rPr>
+                <w:b w:val="0"/>
+              </w:rPr>
+            </w:pPr>
+            <w:r>
+              <w:rPr>
+                <w:b w:val="0"/>
+              </w:rPr>
+              <w:t>B</w:t>
+            </w:r>
+          </w:p>
+        </w:tc>
+        <w:tc>
+          <w:tcPr>
+            <w:tcW w:w="4533" w:type="dxa"/>
+          </w:tcPr>
+          <w:p>
+            <w:pPr>
+              <w:pBdr>
+                <w:top w:val="none" w:sz="0" w:space="0" w:color="auto"/>
+                <w:left w:val="none" w:sz="0" w:space="0" w:color="auto"/>
+                <w:bottom w:val="none" w:sz="0" w:space="0" w:color="auto"/>
+                <w:right w:val="none" w:sz="0" w:space="0" w:color="auto"/>
+                <w:between w:val="none" w:sz="0" w:space="0" w:color="auto"/>
+              </w:pBdr>
+              <w:cnfStyle w:val="000000000000" w:firstRow="0" w:lastRow="0" w:firstColumn="0" w:lastColumn="0" w:oddVBand="0" w:evenVBand="0" w:oddHBand="0" w:evenHBand="0" w:firstRowFirstColumn="0" w:firstRowLastColumn="0" w:lastRowFirstColumn="0" w:lastRowLastColumn="0"/>
+            </w:pPr>
+            <w:r>
+              <w:t>Selecteren om limonadewaarde aan te passen</w:t>
+            </w:r>
+          </w:p>
+        </w:tc>
+        <w:tc>
+          <w:tcPr>
+            <w:tcW w:w="3569" w:type="dxa"/>
+          </w:tcPr>
+          <w:p>
+            <w:pPr>
+              <w:pBdr>
+                <w:top w:val="none" w:sz="0" w:space="0" w:color="auto"/>
+                <w:left w:val="none" w:sz="0" w:space="0" w:color="auto"/>
+                <w:bottom w:val="none" w:sz="0" w:space="0" w:color="auto"/>
+                <w:right w:val="none" w:sz="0" w:space="0" w:color="auto"/>
+                <w:between w:val="none" w:sz="0" w:space="0" w:color="auto"/>
+              </w:pBdr>
+              <w:cnfStyle w:val="000000000000" w:firstRow="0" w:lastRow="0" w:firstColumn="0" w:lastColumn="0" w:oddVBand="0" w:evenVBand="0" w:oddHBand="0" w:evenHBand="0" w:firstRowFirstColumn="0" w:firstRowLastColumn="0" w:lastRowFirstColumn="0" w:lastRowLastColumn="0"/>
+            </w:pPr>
+            <w:r>
+              <w:t>V</w:t>
+            </w:r>
+          </w:p>
+        </w:tc>
+      </w:tr>
+      <w:tr>
+        <w:trPr>
+          <w:cnfStyle w:val="000000100000" w:firstRow="0" w:lastRow="0" w:firstColumn="0" w:lastColumn="0" w:oddVBand="0" w:evenVBand="0" w:oddHBand="1" w:evenHBand="0" w:firstRowFirstColumn="0" w:firstRowLastColumn="0" w:lastRowFirstColumn="0" w:lastRowLastColumn="0"/>
+        </w:trPr>
+        <w:tc>
+          <w:tcPr>
+            <w:cnfStyle w:val="001000000000" w:firstRow="0" w:lastRow="0" w:firstColumn="1" w:lastColumn="0" w:oddVBand="0" w:evenVBand="0" w:oddHBand="0" w:evenHBand="0" w:firstRowFirstColumn="0" w:firstRowLastColumn="0" w:lastRowFirstColumn="0" w:lastRowLastColumn="0"/>
+            <w:tcW w:w="1143" w:type="dxa"/>
+          </w:tcPr>
+          <w:p>
+            <w:pPr>
+              <w:pBdr>
+                <w:top w:val="none" w:sz="0" w:space="0" w:color="auto"/>
+                <w:left w:val="none" w:sz="0" w:space="0" w:color="auto"/>
+                <w:bottom w:val="none" w:sz="0" w:space="0" w:color="auto"/>
+                <w:right w:val="none" w:sz="0" w:space="0" w:color="auto"/>
+                <w:between w:val="none" w:sz="0" w:space="0" w:color="auto"/>
+              </w:pBdr>
+              <w:rPr>
+                <w:b w:val="0"/>
+              </w:rPr>
+            </w:pPr>
+            <w:r>
+              <w:rPr>
+                <w:b w:val="0"/>
+              </w:rPr>
+              <w:t>C</w:t>
+            </w:r>
+          </w:p>
+        </w:tc>
+        <w:tc>
+          <w:tcPr>
+            <w:tcW w:w="4533" w:type="dxa"/>
+          </w:tcPr>
+          <w:p>
+            <w:pPr>
+              <w:pBdr>
+                <w:top w:val="none" w:sz="0" w:space="0" w:color="auto"/>
+                <w:left w:val="none" w:sz="0" w:space="0" w:color="auto"/>
+                <w:bottom w:val="none" w:sz="0" w:space="0" w:color="auto"/>
+                <w:right w:val="none" w:sz="0" w:space="0" w:color="auto"/>
+                <w:between w:val="none" w:sz="0" w:space="0" w:color="auto"/>
+              </w:pBdr>
+              <w:cnfStyle w:val="000000100000" w:firstRow="0" w:lastRow="0" w:firstColumn="0" w:lastColumn="0" w:oddVBand="0" w:evenVBand="0" w:oddHBand="1" w:evenHBand="0" w:firstRowFirstColumn="0" w:firstRowLastColumn="0" w:lastRowFirstColumn="0" w:lastRowLastColumn="0"/>
+            </w:pPr>
+            <w:r>
+              <w:t>Start met het maken van een drankje</w:t>
+            </w:r>
+          </w:p>
+        </w:tc>
+        <w:tc>
+          <w:tcPr>
+            <w:tcW w:w="3569" w:type="dxa"/>
+          </w:tcPr>
+          <w:p>
+            <w:pPr>
+              <w:pBdr>
+                <w:top w:val="none" w:sz="0" w:space="0" w:color="auto"/>
+                <w:left w:val="none" w:sz="0" w:space="0" w:color="auto"/>
+                <w:bottom w:val="none" w:sz="0" w:space="0" w:color="auto"/>
+                <w:right w:val="none" w:sz="0" w:space="0" w:color="auto"/>
+                <w:between w:val="none" w:sz="0" w:space="0" w:color="auto"/>
+              </w:pBdr>
+              <w:cnfStyle w:val="000000100000" w:firstRow="0" w:lastRow="0" w:firstColumn="0" w:lastColumn="0" w:oddVBand="0" w:evenVBand="0" w:oddHBand="1" w:evenHBand="0" w:firstRowFirstColumn="0" w:firstRowLastColumn="0" w:lastRowFirstColumn="0" w:lastRowLastColumn="0"/>
+            </w:pPr>
+            <w:r>
+              <w:t>V</w:t>
+            </w:r>
+          </w:p>
+        </w:tc>
+      </w:tr>
+      <w:tr>
+        <w:tc>
+          <w:tcPr>
+            <w:cnfStyle w:val="001000000000" w:firstRow="0" w:lastRow="0" w:firstColumn="1" w:lastColumn="0" w:oddVBand="0" w:evenVBand="0" w:oddHBand="0" w:evenHBand="0" w:firstRowFirstColumn="0" w:firstRowLastColumn="0" w:lastRowFirstColumn="0" w:lastRowLastColumn="0"/>
+            <w:tcW w:w="1143" w:type="dxa"/>
+          </w:tcPr>
+          <w:p>
+            <w:pPr>
+              <w:pBdr>
+                <w:top w:val="none" w:sz="0" w:space="0" w:color="auto"/>
+                <w:left w:val="none" w:sz="0" w:space="0" w:color="auto"/>
+                <w:bottom w:val="none" w:sz="0" w:space="0" w:color="auto"/>
+                <w:right w:val="none" w:sz="0" w:space="0" w:color="auto"/>
+                <w:between w:val="none" w:sz="0" w:space="0" w:color="auto"/>
+              </w:pBdr>
+              <w:rPr>
+                <w:b w:val="0"/>
+              </w:rPr>
+            </w:pPr>
+            <w:r>
+              <w:rPr>
+                <w:b w:val="0"/>
+              </w:rPr>
+              <w:t>D</w:t>
+            </w:r>
+          </w:p>
+        </w:tc>
+        <w:tc>
+          <w:tcPr>
+            <w:tcW w:w="4533" w:type="dxa"/>
+          </w:tcPr>
+          <w:p>
+            <w:pPr>
+              <w:pBdr>
+                <w:top w:val="none" w:sz="0" w:space="0" w:color="auto"/>
+                <w:left w:val="none" w:sz="0" w:space="0" w:color="auto"/>
+                <w:bottom w:val="none" w:sz="0" w:space="0" w:color="auto"/>
+                <w:right w:val="none" w:sz="0" w:space="0" w:color="auto"/>
+                <w:between w:val="none" w:sz="0" w:space="0" w:color="auto"/>
+              </w:pBdr>
+              <w:cnfStyle w:val="000000000000" w:firstRow="0" w:lastRow="0" w:firstColumn="0" w:lastColumn="0" w:oddVBand="0" w:evenVBand="0" w:oddHBand="0" w:evenHBand="0" w:firstRowFirstColumn="0" w:firstRowLastColumn="0" w:lastRowFirstColumn="0" w:lastRowLastColumn="0"/>
+            </w:pPr>
+            <w:r>
+              <w:t>Geen</w:t>
+            </w:r>
+          </w:p>
+        </w:tc>
+        <w:tc>
+          <w:tcPr>
+            <w:tcW w:w="3569" w:type="dxa"/>
+          </w:tcPr>
+          <w:p>
+            <w:pPr>
+              <w:pBdr>
+                <w:top w:val="none" w:sz="0" w:space="0" w:color="auto"/>
+                <w:left w:val="none" w:sz="0" w:space="0" w:color="auto"/>
+                <w:bottom w:val="none" w:sz="0" w:space="0" w:color="auto"/>
+                <w:right w:val="none" w:sz="0" w:space="0" w:color="auto"/>
+                <w:between w:val="none" w:sz="0" w:space="0" w:color="auto"/>
+              </w:pBdr>
+              <w:cnfStyle w:val="000000000000" w:firstRow="0" w:lastRow="0" w:firstColumn="0" w:lastColumn="0" w:oddVBand="0" w:evenVBand="0" w:oddHBand="0" w:evenHBand="0" w:firstRowFirstColumn="0" w:firstRowLastColumn="0" w:lastRowFirstColumn="0" w:lastRowLastColumn="0"/>
+            </w:pPr>
+            <w:r>
+              <w:t>V</w:t>
+            </w:r>
+          </w:p>
+        </w:tc>
+      </w:tr>
+      <w:tr>
+        <w:trPr>
+          <w:cnfStyle w:val="000000100000" w:firstRow="0" w:lastRow="0" w:firstColumn="0" w:lastColumn="0" w:oddVBand="0" w:evenVBand="0" w:oddHBand="1" w:evenHBand="0" w:firstRowFirstColumn="0" w:firstRowLastColumn="0" w:lastRowFirstColumn="0" w:lastRowLastColumn="0"/>
+        </w:trPr>
+        <w:tc>
+          <w:tcPr>
+            <w:cnfStyle w:val="001000000000" w:firstRow="0" w:lastRow="0" w:firstColumn="1" w:lastColumn="0" w:oddVBand="0" w:evenVBand="0" w:oddHBand="0" w:evenHBand="0" w:firstRowFirstColumn="0" w:firstRowLastColumn="0" w:lastRowFirstColumn="0" w:lastRowLastColumn="0"/>
+            <w:tcW w:w="1143" w:type="dxa"/>
+          </w:tcPr>
+          <w:p>
+            <w:pPr>
+              <w:pBdr>
+                <w:top w:val="none" w:sz="0" w:space="0" w:color="auto"/>
+                <w:left w:val="none" w:sz="0" w:space="0" w:color="auto"/>
+                <w:bottom w:val="none" w:sz="0" w:space="0" w:color="auto"/>
+                <w:right w:val="none" w:sz="0" w:space="0" w:color="auto"/>
+                <w:between w:val="none" w:sz="0" w:space="0" w:color="auto"/>
+              </w:pBdr>
+              <w:rPr>
+                <w:b w:val="0"/>
+              </w:rPr>
+            </w:pPr>
+            <w:r>
+              <w:rPr>
+                <w:b w:val="0"/>
+              </w:rPr>
+              <w:t>*</w:t>
+            </w:r>
+          </w:p>
+        </w:tc>
+        <w:tc>
+          <w:tcPr>
+            <w:tcW w:w="4533" w:type="dxa"/>
+          </w:tcPr>
+          <w:p>
+            <w:pPr>
+              <w:pBdr>
+                <w:top w:val="none" w:sz="0" w:space="0" w:color="auto"/>
+                <w:left w:val="none" w:sz="0" w:space="0" w:color="auto"/>
+                <w:bottom w:val="none" w:sz="0" w:space="0" w:color="auto"/>
+                <w:right w:val="none" w:sz="0" w:space="0" w:color="auto"/>
+                <w:between w:val="none" w:sz="0" w:space="0" w:color="auto"/>
+              </w:pBdr>
+              <w:cnfStyle w:val="000000100000" w:firstRow="0" w:lastRow="0" w:firstColumn="0" w:lastColumn="0" w:oddVBand="0" w:evenVBand="0" w:oddHBand="1" w:evenHBand="0" w:firstRowFirstColumn="0" w:firstRowLastColumn="0" w:lastRowFirstColumn="0" w:lastRowLastColumn="0"/>
+            </w:pPr>
+            <w:r>
+              <w:t>Geen</w:t>
+            </w:r>
+          </w:p>
+        </w:tc>
+        <w:tc>
+          <w:tcPr>
+            <w:tcW w:w="3569" w:type="dxa"/>
+          </w:tcPr>
+          <w:p>
+            <w:pPr>
+              <w:pBdr>
+                <w:top w:val="none" w:sz="0" w:space="0" w:color="auto"/>
+                <w:left w:val="none" w:sz="0" w:space="0" w:color="auto"/>
+                <w:bottom w:val="none" w:sz="0" w:space="0" w:color="auto"/>
+                <w:right w:val="none" w:sz="0" w:space="0" w:color="auto"/>
+                <w:between w:val="none" w:sz="0" w:space="0" w:color="auto"/>
+              </w:pBdr>
+              <w:cnfStyle w:val="000000100000" w:firstRow="0" w:lastRow="0" w:firstColumn="0" w:lastColumn="0" w:oddVBand="0" w:evenVBand="0" w:oddHBand="1" w:evenHBand="0" w:firstRowFirstColumn="0" w:firstRowLastColumn="0" w:lastRowFirstColumn="0" w:lastRowLastColumn="0"/>
+            </w:pPr>
+            <w:r>
+              <w:t>V</w:t>
+            </w:r>
+          </w:p>
+        </w:tc>
+      </w:tr>
+      <w:tr>
+        <w:tc>
+          <w:tcPr>
+            <w:cnfStyle w:val="001000000000" w:firstRow="0" w:lastRow="0" w:firstColumn="1" w:lastColumn="0" w:oddVBand="0" w:evenVBand="0" w:oddHBand="0" w:evenHBand="0" w:firstRowFirstColumn="0" w:firstRowLastColumn="0" w:lastRowFirstColumn="0" w:lastRowLastColumn="0"/>
+            <w:tcW w:w="1143" w:type="dxa"/>
+          </w:tcPr>
+          <w:p>
+            <w:pPr>
+              <w:pBdr>
+                <w:top w:val="none" w:sz="0" w:space="0" w:color="auto"/>
+                <w:left w:val="none" w:sz="0" w:space="0" w:color="auto"/>
+                <w:bottom w:val="none" w:sz="0" w:space="0" w:color="auto"/>
+                <w:right w:val="none" w:sz="0" w:space="0" w:color="auto"/>
+                <w:between w:val="none" w:sz="0" w:space="0" w:color="auto"/>
+              </w:pBdr>
+              <w:rPr>
+                <w:b w:val="0"/>
+              </w:rPr>
+            </w:pPr>
+            <w:r>
+              <w:rPr>
+                <w:b w:val="0"/>
+              </w:rPr>
+              <w:t>#</w:t>
+            </w:r>
+          </w:p>
+        </w:tc>
+        <w:tc>
+          <w:tcPr>
+            <w:tcW w:w="4533" w:type="dxa"/>
+          </w:tcPr>
+          <w:p>
+            <w:pPr>
+              <w:pBdr>
+                <w:top w:val="none" w:sz="0" w:space="0" w:color="auto"/>
+                <w:left w:val="none" w:sz="0" w:space="0" w:color="auto"/>
+                <w:bottom w:val="none" w:sz="0" w:space="0" w:color="auto"/>
+                <w:right w:val="none" w:sz="0" w:space="0" w:color="auto"/>
+                <w:between w:val="none" w:sz="0" w:space="0" w:color="auto"/>
+              </w:pBdr>
+              <w:cnfStyle w:val="000000000000" w:firstRow="0" w:lastRow="0" w:firstColumn="0" w:lastColumn="0" w:oddVBand="0" w:evenVBand="0" w:oddHBand="0" w:evenHBand="0" w:firstRowFirstColumn="0" w:firstRowLastColumn="0" w:lastRowFirstColumn="0" w:lastRowLastColumn="0"/>
+            </w:pPr>
+            <w:r>
+              <w:t>Geen</w:t>
+            </w:r>
+          </w:p>
+        </w:tc>
+        <w:tc>
+          <w:tcPr>
+            <w:tcW w:w="3569" w:type="dxa"/>
+          </w:tcPr>
+          <w:p>
+            <w:pPr>
+              <w:pBdr>
+                <w:top w:val="none" w:sz="0" w:space="0" w:color="auto"/>
+                <w:left w:val="none" w:sz="0" w:space="0" w:color="auto"/>
+                <w:bottom w:val="none" w:sz="0" w:space="0" w:color="auto"/>
+                <w:right w:val="none" w:sz="0" w:space="0" w:color="auto"/>
+                <w:between w:val="none" w:sz="0" w:space="0" w:color="auto"/>
+              </w:pBdr>
+              <w:cnfStyle w:val="000000000000" w:firstRow="0" w:lastRow="0" w:firstColumn="0" w:lastColumn="0" w:oddVBand="0" w:evenVBand="0" w:oddHBand="0" w:evenHBand="0" w:firstRowFirstColumn="0" w:firstRowLastColumn="0" w:lastRowFirstColumn="0" w:lastRowLastColumn="0"/>
+            </w:pPr>
+            <w:r>
+              <w:t>V</w:t>
+            </w:r>
+          </w:p>
+        </w:tc>
+      </w:tr>
+    </w:tbl>
+    <w:p/>
+    <w:p>
+      <w:r>
+        <w:t>Het is noodzakelijk om te vermelden dat een knop lang ingedrukt moet worden voordat er een ‘druk’ wordt geregistreerd.</w:t>
+      </w:r>
+    </w:p>
+    <w:p/>
+    <w:p>
+      <w:r>
+        <w:t>Verder is er nog gekeken naar de werking van de pompen. Er was een bepaald moment waarbij het systeem snel switchte van de ene pomp naar de ander, eerst was het alleen de limonadepomp die aan stond, vervolgens switchte het systeem een aantal keer, daarna ging het systeem verder met enkel de waterpomp.</w:t>
+      </w:r>
+    </w:p>
+    <w:p/>
+    <w:p>
+      <w:r>
+        <w:t>De verwachte hoeveelheid van 150mL werd ruim overschreden, hoewel de simulator op de pc 153mL aangaf, wat niet een groot verschil is.</w:t>
+      </w:r>
+    </w:p>
+    <w:p>
+      <w:pPr>
+        <w:pStyle w:val="Kop2"/>
+      </w:pPr>
+      <w:r>
+        <w:t>Conclusie</w:t>
+      </w:r>
+    </w:p>
+    <w:p>
+      <w:r>
+        <w:t>De werking van het systeem is aanwezig maar werkt nog niet helemaal naar behoren. De knoppen op de keypad hebben allemaal de juiste functie maar werken niet optimaal, je moet ze enige tijd indrukken. De pompen doen raar dat er op een gegeven moment een soort switch gebeurd waarbij de pompen om beurten aan gaan, dit is niet zoals verwacht. Verder werd de 150mL ruim overgeschreden terwijl de simulator 153mL aangaf, waarschijnlijk werkt het uitlezen van de sensor niet goed</w:t>
+      </w:r>
+    </w:p>
+    <w:p>
+      <w:pPr>
+        <w:pStyle w:val="Kop2"/>
+      </w:pPr>
+      <w:r>
+        <w:t>Discussie</w:t>
+      </w:r>
+    </w:p>
+    <w:p>
+      <w:r>
+        <w:t xml:space="preserve">Na het uitvoeren van de test is er onderzoek gedaan naar waarom de dingen niet allemaal gingen zoals verwacht. De keypad wordt waarschijnlijk niet vaak genoeg uitgelezen. Hierdoor is het mogelijk dat een druk op een knop niet geregistreerd wordt. </w:t>
+      </w:r>
+    </w:p>
+    <w:p>
+      <w:r>
+        <w:t xml:space="preserve">Verder is het switchen tussen pompen te verklaren door de werking van de afstandssensor. Deze fluctueert namelijk in waarde. Wanneer de waarde (in het geval van deze test) onder de 50 mL zit voor limonade staat de limonadepomp aan, </w:t>
+      </w:r>
+      <w:r>
+        <w:lastRenderedPageBreak/>
+        <w:t>komt deze erboven gaat de waterpomp aan. Het is echter mogelijk door een mogelijk slechte waarde of door het golven van het water dat het een fout was dat de waarde boven de 50 mL zat. Hierdoor schiet de waarde weer onder de 50 mL en gaat de waterpomp uit en de limonadepomp weer aan. Dit gebeurd een aantal keer tijdens het overslagpunt wat het ‘gekke’ switchen van pompen die aan staan verklaard.</w:t>
+      </w:r>
+    </w:p>
+    <w:p>
+      <w:r>
+        <w:t>Dit is ook te zien in de volgende aantal waarden die in de output stonden:</w:t>
+      </w:r>
+    </w:p>
+    <w:p/>
+    <w:p>
+      <w:r>
+        <w:t>ml 0.0</w:t>
+      </w:r>
+    </w:p>
+    <w:p>
+      <w:r>
+        <w:t>....</w:t>
+      </w:r>
+    </w:p>
+    <w:p>
+      <w:pPr>
+        <w:rPr>
+          <w:b/>
+        </w:rPr>
+      </w:pPr>
+      <w:r>
+        <w:rPr>
+          <w:b/>
+        </w:rPr>
+        <w:t>ml 53.87831400906495</w:t>
+      </w:r>
+    </w:p>
+    <w:p>
+      <w:pPr>
+        <w:rPr>
+          <w:b/>
+        </w:rPr>
+      </w:pPr>
+      <w:r>
+        <w:rPr>
+          <w:b/>
+        </w:rPr>
+        <w:t>ml 46.18141200776996</w:t>
+      </w:r>
+    </w:p>
+    <w:p>
+      <w:pPr>
+        <w:rPr>
+          <w:b/>
+        </w:rPr>
+      </w:pPr>
+      <w:r>
+        <w:rPr>
+          <w:b/>
+        </w:rPr>
+        <w:t>ml 15.393804002589986</w:t>
+      </w:r>
+    </w:p>
+    <w:p>
+      <w:pPr>
+        <w:rPr>
+          <w:b/>
+        </w:rPr>
+      </w:pPr>
+      <w:r>
+        <w:rPr>
+          <w:b/>
+        </w:rPr>
+        <w:t>ml 76.96902001294993</w:t>
+      </w:r>
+    </w:p>
+    <w:p>
+      <w:pPr>
+        <w:rPr>
+          <w:b/>
+        </w:rPr>
+      </w:pPr>
+      <w:r>
+        <w:rPr>
+          <w:b/>
+        </w:rPr>
+        <w:t>ml 76.96902001294993</w:t>
+      </w:r>
+    </w:p>
+    <w:p>
+      <w:pPr>
+        <w:rPr>
+          <w:b/>
+        </w:rPr>
+      </w:pPr>
+      <w:r>
+        <w:rPr>
+          <w:b/>
+        </w:rPr>
+        <w:t>ml 76.96902001294993</w:t>
+      </w:r>
+    </w:p>
+    <w:p>
+      <w:pPr>
+        <w:rPr>
+          <w:b/>
+        </w:rPr>
+      </w:pPr>
+      <w:r>
+        <w:rPr>
+          <w:b/>
+        </w:rPr>
+        <w:t>ml 76.96902001294993</w:t>
+      </w:r>
+    </w:p>
+    <w:p>
+      <w:pPr>
+        <w:rPr>
+          <w:b/>
+        </w:rPr>
+      </w:pPr>
+      <w:r>
+        <w:rPr>
+          <w:b/>
+        </w:rPr>
+        <w:t>ml 80.81747101359743</w:t>
+      </w:r>
+    </w:p>
+    <w:p>
+      <w:pPr>
+        <w:rPr>
+          <w:b/>
+        </w:rPr>
+      </w:pPr>
+      <w:r>
+        <w:rPr>
+          <w:b/>
+        </w:rPr>
+        <w:t>ml 38.48451000647496</w:t>
+      </w:r>
+    </w:p>
+    <w:p>
+      <w:pPr>
+        <w:rPr>
+          <w:b/>
+        </w:rPr>
+      </w:pPr>
+      <w:r>
+        <w:rPr>
+          <w:b/>
+        </w:rPr>
+        <w:t>ml 38.48451000647496</w:t>
+      </w:r>
+    </w:p>
+    <w:p>
+      <w:r>
+        <w:t>....</w:t>
+      </w:r>
+    </w:p>
+    <w:p>
+      <w:r>
+        <w:t>ml 107.7566280181299</w:t>
+      </w:r>
+    </w:p>
+    <w:p>
+      <w:r>
+        <w:t>ml 119.3019810200723</w:t>
+      </w:r>
+    </w:p>
+    <w:p>
+      <w:r>
+        <w:t>ml 134.6957850226623</w:t>
+      </w:r>
+    </w:p>
+    <w:p>
+      <w:r>
+        <w:t>ml 134.6957850226623</w:t>
       </w:r>
       <w:bookmarkStart w:id="14" w:name="_GoBack"/>
       <w:bookmarkEnd w:id="14"/>
-      <w:r>
-        <w:t xml:space="preserve">afwijking van </w:t>
-      </w:r>
-      <w:r>
-        <w:t>ongeveer 6 mL</w:t>
-      </w:r>
-      <w:r>
-        <w:t xml:space="preserve">. Interessant is dat geen enkel moment de werkelijke hoeveelheid ingestelde mL is uitgegeven door de lemonator. </w:t>
-      </w:r>
-      <w:r>
-        <w:t>Dit kan mogelijk komen door de uitlees snelheid of reactiesnelheid van het systeem. Daarnaast is de sensor precizie een probleem in combinatie met water. Wat we proberen te meten is water wat langzaam aan dichter bij de sensor komt. Dit water zal soms iets plonsen of uitdijen. Hierdoor</w:t>
-      </w:r>
-      <w:r>
-        <w:t xml:space="preserve"> kan het zijn dat de sensor </w:t>
-      </w:r>
-      <w:r>
-        <w:t>een verkeerde water krijgt</w:t>
-      </w:r>
-      <w:r>
-        <w:t xml:space="preserve"> die hoger of lager is dan wat de echte waarde is</w:t>
-      </w:r>
-      <w:r>
-        <w:t>.</w:t>
-      </w:r>
+    </w:p>
+    <w:p>
+      <w:r>
+        <w:t>ml 126.9988830213673</w:t>
+      </w:r>
+    </w:p>
+    <w:p>
+      <w:r>
+        <w:t>ml 130.8473340220149</w:t>
+      </w:r>
+    </w:p>
+    <w:p>
+      <w:r>
+        <w:t>ml 142.39268702395736</w:t>
+      </w:r>
+    </w:p>
+    <w:p>
+      <w:r>
+        <w:t>ml 153.93804002589985</w:t>
+      </w:r>
+    </w:p>
+    <w:p/>
+    <w:p>
+      <w:r>
+        <w:t>Dat niet de juiste hoeveelheid getapt wordt terwijl de sensor wel de juiste waarde geeft is eveneens aan de afstandssensor te wijten. Er zijn verschillende waarden die hij doorstuurt waardoor het lastig is om te ijken, vervolgens stopt de machine met een drankje afgeven totdat de juiste hoeveelheid in de kop zit. Als er een keer een rare waarde is die boven de juiste hoeveelheid zit stop de machine. Wanneer het uitlezen slecht gaat en de sensor niet de juiste waarde krijgt die overeenkomt met de werkelijkheid kan het zijn dat het kopje gaat overlopen doordat de motoren aan blijven staan.</w:t>
+      </w:r>
+    </w:p>
+    <w:p/>
+    <w:p>
       <w:r>
         <w:t xml:space="preserve"> </w:t>
       </w:r>
-    </w:p>
-    <w:p>
       <w:r>
         <w:br w:type="page"/>
       </w:r>
@@ -1549,32 +4102,26 @@
       <w:pPr>
         <w:pStyle w:val="Ondertitel"/>
         <w:rPr>
-          <w:lang w:val="en-US"/>
-        </w:rPr>
-      </w:pPr>
-      <w:r>
-        <w:rPr>
-          <w:lang w:val="en-US"/>
-        </w:rPr>
-        <w:t xml:space="preserve">Test </w:t>
+          <w:lang w:val="nl-NL"/>
+        </w:rPr>
+      </w:pPr>
+      <w:r>
+        <w:rPr>
+          <w:lang w:val="nl-NL"/>
+        </w:rPr>
+        <w:t xml:space="preserve">Test situatie: </w:t>
       </w:r>
       <w:proofErr w:type="spellStart"/>
       <w:r>
         <w:rPr>
-          <w:lang w:val="en-US"/>
-        </w:rPr>
-        <w:t>situatie</w:t>
+          <w:lang w:val="nl-NL"/>
+        </w:rPr>
+        <w:t>Acceptance</w:t>
       </w:r>
       <w:proofErr w:type="spellEnd"/>
       <w:r>
         <w:rPr>
-          <w:lang w:val="en-US"/>
-        </w:rPr>
-        <w:t>: Acceptance</w:t>
-      </w:r>
-      <w:r>
-        <w:rPr>
-          <w:lang w:val="en-US"/>
+          <w:lang w:val="nl-NL"/>
         </w:rPr>
         <w:t xml:space="preserve"> test</w:t>
       </w:r>
@@ -1774,12 +4321,12 @@
     <w:p>
       <w:pPr>
         <w:rPr>
-          <w:lang w:val="en-US"/>
-        </w:rPr>
-      </w:pPr>
-      <w:r>
-        <w:rPr>
-          <w:lang w:val="en-US"/>
+          <w:lang w:val="nl-NL"/>
+        </w:rPr>
+      </w:pPr>
+      <w:r>
+        <w:rPr>
+          <w:lang w:val="nl-NL"/>
         </w:rPr>
         <w:t>W(A): 0</w:t>
       </w:r>
@@ -1787,12 +4334,12 @@
     <w:p>
       <w:pPr>
         <w:rPr>
-          <w:lang w:val="en-US"/>
-        </w:rPr>
-      </w:pPr>
-      <w:r>
-        <w:rPr>
-          <w:lang w:val="en-US"/>
+          <w:lang w:val="nl-NL"/>
+        </w:rPr>
+      </w:pPr>
+      <w:r>
+        <w:rPr>
+          <w:lang w:val="nl-NL"/>
         </w:rPr>
         <w:t>L(B): 0</w:t>
       </w:r>
@@ -1800,12 +4347,12 @@
     <w:p>
       <w:pPr>
         <w:rPr>
-          <w:lang w:val="en-US"/>
-        </w:rPr>
-      </w:pPr>
-      <w:r>
-        <w:rPr>
-          <w:lang w:val="en-US"/>
+          <w:lang w:val="nl-NL"/>
+        </w:rPr>
+      </w:pPr>
+      <w:r>
+        <w:rPr>
+          <w:lang w:val="nl-NL"/>
         </w:rPr>
         <w:t>Change L</w:t>
       </w:r>
@@ -1867,31 +4414,19 @@
         <w:rPr>
           <w:lang w:val="nl-NL"/>
         </w:rPr>
+        <w:t xml:space="preserve"> Deze waarde is in milliliter.</w:t>
+      </w:r>
+      <w:r>
+        <w:rPr>
+          <w:lang w:val="nl-NL"/>
+        </w:rPr>
         <w:t xml:space="preserve"> </w:t>
       </w:r>
       <w:r>
         <w:rPr>
           <w:lang w:val="nl-NL"/>
         </w:rPr>
-        <w:t>Deze waarde is in milliliter.</w:t>
-      </w:r>
-      <w:r>
-        <w:rPr>
-          <w:lang w:val="nl-NL"/>
-        </w:rPr>
-        <w:t xml:space="preserve"> </w:t>
-      </w:r>
-      <w:r>
-        <w:rPr>
-          <w:lang w:val="nl-NL"/>
-        </w:rPr>
-        <w:t xml:space="preserve">Nu zou het kopje </w:t>
-      </w:r>
-      <w:r>
-        <w:rPr>
-          <w:lang w:val="nl-NL"/>
-        </w:rPr>
-        <w:t xml:space="preserve">“lcd </w:t>
+        <w:t xml:space="preserve">Nu zou het kopje “lcd </w:t>
       </w:r>
       <w:proofErr w:type="spellStart"/>
       <w:r>
@@ -1905,13 +4440,7 @@
         <w:rPr>
           <w:lang w:val="nl-NL"/>
         </w:rPr>
-        <w:t>: ”</w:t>
-      </w:r>
-      <w:r>
-        <w:rPr>
-          <w:lang w:val="nl-NL"/>
-        </w:rPr>
-        <w:t xml:space="preserve"> het volgende moeten laten zien:</w:t>
+        <w:t>: ” het volgende moeten laten zien:</w:t>
       </w:r>
     </w:p>
     <w:p>
@@ -2467,13 +4996,7 @@
         <w:rPr>
           <w:lang w:val="en-US"/>
         </w:rPr>
-        <w:t xml:space="preserve"> Pump:</w:t>
-      </w:r>
-      <w:r>
-        <w:rPr>
-          <w:lang w:val="en-US"/>
-        </w:rPr>
-        <w:t xml:space="preserve"> 0</w:t>
+        <w:t xml:space="preserve"> Pump: 0</w:t>
       </w:r>
     </w:p>
     <w:p>
@@ -2494,32 +5017,20 @@
         <w:rPr>
           <w:lang w:val="en-US"/>
         </w:rPr>
-        <w:t xml:space="preserve"> Valve:</w:t>
-      </w:r>
-      <w:r>
-        <w:rPr>
-          <w:lang w:val="en-US"/>
-        </w:rPr>
-        <w:t xml:space="preserve"> 1</w:t>
-      </w:r>
-    </w:p>
-    <w:p>
-      <w:pPr>
-        <w:rPr>
-          <w:lang w:val="en-US"/>
-        </w:rPr>
-      </w:pPr>
-      <w:r>
-        <w:rPr>
-          <w:lang w:val="en-US"/>
-        </w:rPr>
-        <w:t>Water Pump:</w:t>
-      </w:r>
-      <w:r>
-        <w:rPr>
-          <w:lang w:val="en-US"/>
-        </w:rPr>
-        <w:t xml:space="preserve"> 1</w:t>
+        <w:t xml:space="preserve"> Valve: 1</w:t>
+      </w:r>
+    </w:p>
+    <w:p>
+      <w:pPr>
+        <w:rPr>
+          <w:lang w:val="en-US"/>
+        </w:rPr>
+      </w:pPr>
+      <w:r>
+        <w:rPr>
+          <w:lang w:val="en-US"/>
+        </w:rPr>
+        <w:t>Water Pump: 1</w:t>
       </w:r>
     </w:p>
     <w:p>
@@ -2546,13 +5057,7 @@
         <w:rPr>
           <w:lang w:val="nl-NL"/>
         </w:rPr>
-        <w:t>:</w:t>
-      </w:r>
-      <w:r>
-        <w:rPr>
-          <w:lang w:val="nl-NL"/>
-        </w:rPr>
-        <w:t xml:space="preserve"> 0</w:t>
+        <w:t>: 0</w:t>
       </w:r>
     </w:p>
     <w:p>
@@ -2618,13 +5123,7 @@
         <w:rPr>
           <w:lang w:val="en-US"/>
         </w:rPr>
-        <w:t xml:space="preserve"> Pump:</w:t>
-      </w:r>
-      <w:r>
-        <w:rPr>
-          <w:lang w:val="en-US"/>
-        </w:rPr>
-        <w:t xml:space="preserve"> 0</w:t>
+        <w:t xml:space="preserve"> Pump: 0</w:t>
       </w:r>
     </w:p>
     <w:p>
@@ -2645,32 +5144,20 @@
         <w:rPr>
           <w:lang w:val="en-US"/>
         </w:rPr>
-        <w:t xml:space="preserve"> Valve:</w:t>
-      </w:r>
-      <w:r>
-        <w:rPr>
-          <w:lang w:val="en-US"/>
-        </w:rPr>
-        <w:t xml:space="preserve"> 1</w:t>
-      </w:r>
-    </w:p>
-    <w:p>
-      <w:pPr>
-        <w:rPr>
-          <w:lang w:val="en-US"/>
-        </w:rPr>
-      </w:pPr>
-      <w:r>
-        <w:rPr>
-          <w:lang w:val="en-US"/>
-        </w:rPr>
-        <w:t>Water Pump:</w:t>
-      </w:r>
-      <w:r>
-        <w:rPr>
-          <w:lang w:val="en-US"/>
-        </w:rPr>
-        <w:t xml:space="preserve"> 0</w:t>
+        <w:t xml:space="preserve"> Valve: 1</w:t>
+      </w:r>
+    </w:p>
+    <w:p>
+      <w:pPr>
+        <w:rPr>
+          <w:lang w:val="en-US"/>
+        </w:rPr>
+      </w:pPr>
+      <w:r>
+        <w:rPr>
+          <w:lang w:val="en-US"/>
+        </w:rPr>
+        <w:t>Water Pump: 0</w:t>
       </w:r>
     </w:p>
     <w:p>
@@ -2697,13 +5184,7 @@
         <w:rPr>
           <w:lang w:val="nl-NL"/>
         </w:rPr>
-        <w:t>:</w:t>
-      </w:r>
-      <w:r>
-        <w:rPr>
-          <w:lang w:val="nl-NL"/>
-        </w:rPr>
-        <w:t xml:space="preserve"> 1</w:t>
+        <w:t>: 1</w:t>
       </w:r>
     </w:p>
     <w:p>
@@ -2729,19 +5210,7 @@
         <w:rPr>
           <w:lang w:val="nl-NL"/>
         </w:rPr>
-        <w:t xml:space="preserve">De Waarde bij </w:t>
-      </w:r>
-      <w:r>
-        <w:rPr>
-          <w:lang w:val="nl-NL"/>
-        </w:rPr>
-        <w:t>“Level sensor: ”</w:t>
-      </w:r>
-      <w:r>
-        <w:rPr>
-          <w:lang w:val="nl-NL"/>
-        </w:rPr>
-        <w:t xml:space="preserve"> zou ongeveer op 30 moeten staan indien de limonade en water waardes van hierboven ingevuld zijn (Limonade: 10, Water: 20).</w:t>
+        <w:t>De Waarde bij “Level sensor: ” zou ongeveer op 30 moeten staan indien de limonade en water waardes van hierboven ingevuld zijn (Limonade: 10, Water: 20).</w:t>
       </w:r>
     </w:p>
     <w:p>
@@ -3452,15 +5921,7 @@
                                 <w:szCs w:val="10"/>
                                 <w:lang w:val="nl-NL"/>
                               </w:rPr>
-                              <w:t>Afbeelding</w:t>
-                            </w:r>
-                            <w:r>
-                              <w:rPr>
-                                <w:sz w:val="10"/>
-                                <w:szCs w:val="10"/>
-                                <w:lang w:val="nl-NL"/>
-                              </w:rPr>
-                              <w:t xml:space="preserve"> 6</w:t>
+                              <w:t>Afbeelding 6</w:t>
                             </w:r>
                             <w:r>
                               <w:rPr>
@@ -3544,15 +6005,7 @@
                           <w:szCs w:val="10"/>
                           <w:lang w:val="nl-NL"/>
                         </w:rPr>
-                        <w:t>Afbeelding</w:t>
-                      </w:r>
-                      <w:r>
-                        <w:rPr>
-                          <w:sz w:val="10"/>
-                          <w:szCs w:val="10"/>
-                          <w:lang w:val="nl-NL"/>
-                        </w:rPr>
-                        <w:t xml:space="preserve"> 6</w:t>
+                        <w:t>Afbeelding 6</w:t>
                       </w:r>
                       <w:r>
                         <w:rPr>
@@ -3750,15 +6203,7 @@
                                 <w:szCs w:val="10"/>
                                 <w:lang w:val="nl-NL"/>
                               </w:rPr>
-                              <w:t>Afbeelding</w:t>
-                            </w:r>
-                            <w:r>
-                              <w:rPr>
-                                <w:sz w:val="10"/>
-                                <w:szCs w:val="10"/>
-                                <w:lang w:val="nl-NL"/>
-                              </w:rPr>
-                              <w:t xml:space="preserve"> 5</w:t>
+                              <w:t>Afbeelding 5</w:t>
                             </w:r>
                             <w:r>
                               <w:rPr>
@@ -3775,15 +6220,7 @@
                                 <w:szCs w:val="10"/>
                                 <w:lang w:val="nl-NL"/>
                               </w:rPr>
-                              <w:t>Water</w:t>
-                            </w:r>
-                            <w:r>
-                              <w:rPr>
-                                <w:sz w:val="10"/>
-                                <w:szCs w:val="10"/>
-                                <w:lang w:val="nl-NL"/>
-                              </w:rPr>
-                              <w:t xml:space="preserve"> pomp</w:t>
+                              <w:t>Water pomp</w:t>
                             </w:r>
                             <w:proofErr w:type="gramEnd"/>
                             <w:r>
@@ -3792,15 +6229,7 @@
                                 <w:szCs w:val="10"/>
                                 <w:lang w:val="nl-NL"/>
                               </w:rPr>
-                              <w:t xml:space="preserve"> staat aan</w:t>
-                            </w:r>
-                            <w:r>
-                              <w:rPr>
-                                <w:sz w:val="10"/>
-                                <w:szCs w:val="10"/>
-                                <w:lang w:val="nl-NL"/>
-                              </w:rPr>
-                              <w:t xml:space="preserve">, water </w:t>
+                              <w:t xml:space="preserve"> staat aan, water </w:t>
                             </w:r>
                             <w:proofErr w:type="spellStart"/>
                             <w:r>
@@ -3860,15 +6289,7 @@
                           <w:szCs w:val="10"/>
                           <w:lang w:val="nl-NL"/>
                         </w:rPr>
-                        <w:t>Afbeelding</w:t>
-                      </w:r>
-                      <w:r>
-                        <w:rPr>
-                          <w:sz w:val="10"/>
-                          <w:szCs w:val="10"/>
-                          <w:lang w:val="nl-NL"/>
-                        </w:rPr>
-                        <w:t xml:space="preserve"> 5</w:t>
+                        <w:t>Afbeelding 5</w:t>
                       </w:r>
                       <w:r>
                         <w:rPr>
@@ -3885,15 +6306,7 @@
                           <w:szCs w:val="10"/>
                           <w:lang w:val="nl-NL"/>
                         </w:rPr>
-                        <w:t>Water</w:t>
-                      </w:r>
-                      <w:r>
-                        <w:rPr>
-                          <w:sz w:val="10"/>
-                          <w:szCs w:val="10"/>
-                          <w:lang w:val="nl-NL"/>
-                        </w:rPr>
-                        <w:t xml:space="preserve"> pomp</w:t>
+                        <w:t>Water pomp</w:t>
                       </w:r>
                       <w:proofErr w:type="gramEnd"/>
                       <w:r>
@@ -3902,15 +6315,7 @@
                           <w:szCs w:val="10"/>
                           <w:lang w:val="nl-NL"/>
                         </w:rPr>
-                        <w:t xml:space="preserve"> staat aan</w:t>
-                      </w:r>
-                      <w:r>
-                        <w:rPr>
-                          <w:sz w:val="10"/>
-                          <w:szCs w:val="10"/>
-                          <w:lang w:val="nl-NL"/>
-                        </w:rPr>
-                        <w:t xml:space="preserve">, water </w:t>
+                        <w:t xml:space="preserve"> staat aan, water </w:t>
                       </w:r>
                       <w:proofErr w:type="spellStart"/>
                       <w:r>
@@ -4084,15 +6489,7 @@
                                 <w:szCs w:val="10"/>
                                 <w:lang w:val="nl-NL"/>
                               </w:rPr>
-                              <w:t>Afbeelding</w:t>
-                            </w:r>
-                            <w:r>
-                              <w:rPr>
-                                <w:sz w:val="10"/>
-                                <w:szCs w:val="10"/>
-                                <w:lang w:val="nl-NL"/>
-                              </w:rPr>
-                              <w:t xml:space="preserve"> 4</w:t>
+                              <w:t>Afbeelding 4</w:t>
                             </w:r>
                             <w:r>
                               <w:rPr>
@@ -4168,15 +6565,7 @@
                           <w:szCs w:val="10"/>
                           <w:lang w:val="nl-NL"/>
                         </w:rPr>
-                        <w:t>Afbeelding</w:t>
-                      </w:r>
-                      <w:r>
-                        <w:rPr>
-                          <w:sz w:val="10"/>
-                          <w:szCs w:val="10"/>
-                          <w:lang w:val="nl-NL"/>
-                        </w:rPr>
-                        <w:t xml:space="preserve"> 4</w:t>
+                        <w:t>Afbeelding 4</w:t>
                       </w:r>
                       <w:r>
                         <w:rPr>
@@ -4453,7 +6842,6 @@
       </w:r>
     </w:p>
     <w:sectPr>
-      <w:headerReference w:type="default" r:id="rId13"/>
       <w:pgSz w:w="11909" w:h="16834"/>
       <w:pgMar w:top="1440" w:right="1440" w:bottom="1440" w:left="1440" w:header="0" w:footer="708" w:gutter="0"/>
       <w:pgNumType w:start="1"/>
@@ -4511,12 +6899,6 @@
     </w:p>
   </w:footnote>
 </w:footnotes>
-</file>
-
-<file path=word/header1.xml><?xml version="1.0" encoding="utf-8"?>
-<w:hdr xmlns:wpc="http://schemas.microsoft.com/office/word/2010/wordprocessingCanvas" xmlns:mo="http://schemas.microsoft.com/office/mac/office/2008/main" xmlns:mc="http://schemas.openxmlformats.org/markup-compatibility/2006" xmlns:mv="urn:schemas-microsoft-com:mac:vml" xmlns:o="urn:schemas-microsoft-com:office:office" xmlns:r="http://schemas.openxmlformats.org/officeDocument/2006/relationships" xmlns:m="http://schemas.openxmlformats.org/officeDocument/2006/math" xmlns:v="urn:schemas-microsoft-com:vml" xmlns:wp14="http://schemas.microsoft.com/office/word/2010/wordprocessingDrawing" xmlns:wp="http://schemas.openxmlformats.org/drawingml/2006/wordprocessingDrawing" xmlns:w10="urn:schemas-microsoft-com:office:word" xmlns:w="http://schemas.openxmlformats.org/wordprocessingml/2006/main" xmlns:w14="http://schemas.microsoft.com/office/word/2010/wordml" xmlns:w15="http://schemas.microsoft.com/office/word/2012/wordml" xmlns:wpg="http://schemas.microsoft.com/office/word/2010/wordprocessingGroup" xmlns:wpi="http://schemas.microsoft.com/office/word/2010/wordprocessingInk" xmlns:wne="http://schemas.microsoft.com/office/word/2006/wordml" xmlns:wps="http://schemas.microsoft.com/office/word/2010/wordprocessingShape" mc:Ignorable="w14 w15 wp14">
-  <w:p/>
-</w:hdr>
 </file>
 
 <file path=word/numbering.xml><?xml version="1.0" encoding="utf-8"?>
@@ -4667,8 +7049,8 @@
   </w:docDefaults>
   <w:latentStyles w:defLockedState="0" w:defUIPriority="99" w:defSemiHidden="0" w:defUnhideWhenUsed="0" w:defQFormat="0" w:count="382">
     <w:lsdException w:name="Normal" w:uiPriority="0" w:qFormat="1"/>
-    <w:lsdException w:name="heading 1" w:uiPriority="9" w:qFormat="1"/>
-    <w:lsdException w:name="heading 2" w:semiHidden="1" w:uiPriority="9" w:unhideWhenUsed="1" w:qFormat="1"/>
+    <w:lsdException w:name="heading 1" w:uiPriority="0" w:qFormat="1"/>
+    <w:lsdException w:name="heading 2" w:semiHidden="1" w:uiPriority="0" w:unhideWhenUsed="1" w:qFormat="1"/>
     <w:lsdException w:name="heading 3" w:semiHidden="1" w:uiPriority="9" w:unhideWhenUsed="1" w:qFormat="1"/>
     <w:lsdException w:name="heading 4" w:semiHidden="1" w:uiPriority="9" w:unhideWhenUsed="1" w:qFormat="1"/>
     <w:lsdException w:name="heading 5" w:semiHidden="1" w:uiPriority="9" w:unhideWhenUsed="1" w:qFormat="1"/>
@@ -4740,7 +7122,7 @@
     <w:lsdException w:name="List Continue 4" w:semiHidden="1" w:unhideWhenUsed="1"/>
     <w:lsdException w:name="List Continue 5" w:semiHidden="1" w:unhideWhenUsed="1"/>
     <w:lsdException w:name="Message Header" w:semiHidden="1" w:unhideWhenUsed="1"/>
-    <w:lsdException w:name="Subtitle" w:uiPriority="11" w:qFormat="1"/>
+    <w:lsdException w:name="Subtitle" w:uiPriority="0" w:qFormat="1"/>
     <w:lsdException w:name="Salutation" w:semiHidden="1" w:unhideWhenUsed="1"/>
     <w:lsdException w:name="Date" w:semiHidden="1" w:unhideWhenUsed="1"/>
     <w:lsdException w:name="Body Text First Indent" w:semiHidden="1" w:unhideWhenUsed="1"/>
@@ -5225,6 +7607,137 @@
       </w:tblCellMar>
     </w:tblPr>
   </w:style>
+  <w:style w:type="paragraph" w:styleId="Koptekst">
+    <w:name w:val="header"/>
+    <w:basedOn w:val="Standaard"/>
+    <w:link w:val="KoptekstTeken"/>
+    <w:uiPriority w:val="99"/>
+    <w:unhideWhenUsed/>
+    <w:rsid w:val="00576A87"/>
+    <w:pPr>
+      <w:tabs>
+        <w:tab w:val="center" w:pos="4536"/>
+        <w:tab w:val="right" w:pos="9072"/>
+      </w:tabs>
+      <w:spacing w:line="240" w:lineRule="auto"/>
+    </w:pPr>
+  </w:style>
+  <w:style w:type="character" w:customStyle="1" w:styleId="KoptekstTeken">
+    <w:name w:val="Koptekst Teken"/>
+    <w:basedOn w:val="Standaardalinea-lettertype"/>
+    <w:link w:val="Koptekst"/>
+    <w:uiPriority w:val="99"/>
+    <w:rsid w:val="00576A87"/>
+  </w:style>
+  <w:style w:type="paragraph" w:styleId="Voettekst">
+    <w:name w:val="footer"/>
+    <w:basedOn w:val="Standaard"/>
+    <w:link w:val="VoettekstTeken"/>
+    <w:uiPriority w:val="99"/>
+    <w:unhideWhenUsed/>
+    <w:rsid w:val="00576A87"/>
+    <w:pPr>
+      <w:tabs>
+        <w:tab w:val="center" w:pos="4536"/>
+        <w:tab w:val="right" w:pos="9072"/>
+      </w:tabs>
+      <w:spacing w:line="240" w:lineRule="auto"/>
+    </w:pPr>
+  </w:style>
+  <w:style w:type="character" w:customStyle="1" w:styleId="VoettekstTeken">
+    <w:name w:val="Voettekst Teken"/>
+    <w:basedOn w:val="Standaardalinea-lettertype"/>
+    <w:link w:val="Voettekst"/>
+    <w:uiPriority w:val="99"/>
+    <w:rsid w:val="00576A87"/>
+  </w:style>
+  <w:style w:type="table" w:styleId="Tabelzonderopmaak2">
+    <w:name w:val="Plain Table 2"/>
+    <w:basedOn w:val="Standaardtabel"/>
+    <w:uiPriority w:val="42"/>
+    <w:rsid w:val="00576A87"/>
+    <w:pPr>
+      <w:spacing w:line="240" w:lineRule="auto"/>
+    </w:pPr>
+    <w:tblPr>
+      <w:tblStyleRowBandSize w:val="1"/>
+      <w:tblStyleColBandSize w:val="1"/>
+      <w:tblInd w:w="0" w:type="dxa"/>
+      <w:tblBorders>
+        <w:top w:val="single" w:sz="4" w:space="0" w:color="7F7F7F" w:themeColor="text1" w:themeTint="80"/>
+        <w:bottom w:val="single" w:sz="4" w:space="0" w:color="7F7F7F" w:themeColor="text1" w:themeTint="80"/>
+      </w:tblBorders>
+      <w:tblCellMar>
+        <w:top w:w="0" w:type="dxa"/>
+        <w:left w:w="108" w:type="dxa"/>
+        <w:bottom w:w="0" w:type="dxa"/>
+        <w:right w:w="108" w:type="dxa"/>
+      </w:tblCellMar>
+    </w:tblPr>
+    <w:tblStylePr w:type="firstRow">
+      <w:rPr>
+        <w:b/>
+        <w:bCs/>
+      </w:rPr>
+      <w:tblPr/>
+      <w:tcPr>
+        <w:tcBorders>
+          <w:bottom w:val="single" w:sz="4" w:space="0" w:color="7F7F7F" w:themeColor="text1" w:themeTint="80"/>
+        </w:tcBorders>
+      </w:tcPr>
+    </w:tblStylePr>
+    <w:tblStylePr w:type="lastRow">
+      <w:rPr>
+        <w:b/>
+        <w:bCs/>
+      </w:rPr>
+      <w:tblPr/>
+      <w:tcPr>
+        <w:tcBorders>
+          <w:top w:val="single" w:sz="4" w:space="0" w:color="7F7F7F" w:themeColor="text1" w:themeTint="80"/>
+        </w:tcBorders>
+      </w:tcPr>
+    </w:tblStylePr>
+    <w:tblStylePr w:type="firstCol">
+      <w:rPr>
+        <w:b/>
+        <w:bCs/>
+      </w:rPr>
+    </w:tblStylePr>
+    <w:tblStylePr w:type="lastCol">
+      <w:rPr>
+        <w:b/>
+        <w:bCs/>
+      </w:rPr>
+    </w:tblStylePr>
+    <w:tblStylePr w:type="band1Vert">
+      <w:tblPr/>
+      <w:tcPr>
+        <w:tcBorders>
+          <w:left w:val="single" w:sz="4" w:space="0" w:color="7F7F7F" w:themeColor="text1" w:themeTint="80"/>
+          <w:right w:val="single" w:sz="4" w:space="0" w:color="7F7F7F" w:themeColor="text1" w:themeTint="80"/>
+        </w:tcBorders>
+      </w:tcPr>
+    </w:tblStylePr>
+    <w:tblStylePr w:type="band2Vert">
+      <w:tblPr/>
+      <w:tcPr>
+        <w:tcBorders>
+          <w:left w:val="single" w:sz="4" w:space="0" w:color="7F7F7F" w:themeColor="text1" w:themeTint="80"/>
+          <w:right w:val="single" w:sz="4" w:space="0" w:color="7F7F7F" w:themeColor="text1" w:themeTint="80"/>
+        </w:tcBorders>
+      </w:tcPr>
+    </w:tblStylePr>
+    <w:tblStylePr w:type="band1Horz">
+      <w:tblPr/>
+      <w:tcPr>
+        <w:tcBorders>
+          <w:top w:val="single" w:sz="4" w:space="0" w:color="7F7F7F" w:themeColor="text1" w:themeTint="80"/>
+          <w:bottom w:val="single" w:sz="4" w:space="0" w:color="7F7F7F" w:themeColor="text1" w:themeTint="80"/>
+        </w:tcBorders>
+      </w:tcPr>
+    </w:tblStylePr>
+  </w:style>
 </w:styles>
 </file>
 

</xml_diff>

<commit_message>
First checking round of the test rapport
</commit_message>
<xml_diff>
--- a/arcoentim/Testrapport.docx
+++ b/arcoentim/Testrapport.docx
@@ -165,7 +165,19 @@
     <w:p/>
     <w:p>
       <w:r>
-        <w:t>Hierdoor blijven er 2 testen over die wij wel kunnen uitvoeren. Op unit niveau de test genaamd volumeregeling en op systeemniveau de volumetest. Hieronder zullen de rapporten van deze testen staan.</w:t>
+        <w:t>Hierdoor blijven er 2 testen over die wij wel kunnen uitvoeren. Op unit niveau de test genaamd volumeregeling en op systeem</w:t>
+      </w:r>
+      <w:r>
+        <w:t xml:space="preserve"> </w:t>
+      </w:r>
+      <w:r>
+        <w:t>niveau de volumetest. Hieronder zullen de rapporten van deze testen staan.</w:t>
+      </w:r>
+    </w:p>
+    <w:p/>
+    <w:p>
+      <w:r>
+        <w:t xml:space="preserve">Daarnaast hebben we nog 2 nieuwe testen toegevoegd, één systeem test en één acceptance test. Ook van deze twee tests zijn er rapporten gemaakt die in dit document staan. </w:t>
       </w:r>
     </w:p>
     <w:p>
@@ -1414,13 +1426,13 @@
       <w:pPr>
         <w:pStyle w:val="Kop1"/>
         <w:rPr>
-          <w:lang w:val="nl-NL"/>
+          <w:lang w:val="en-US"/>
         </w:rPr>
       </w:pPr>
       <w:proofErr w:type="spellStart"/>
       <w:r>
         <w:rPr>
-          <w:lang w:val="nl-NL"/>
+          <w:lang w:val="en-US"/>
         </w:rPr>
         <w:lastRenderedPageBreak/>
         <w:t>Hardwaretest</w:t>
@@ -1498,7 +1510,21 @@
     </w:p>
     <w:p>
       <w:r>
-        <w:t>Het doel van deze test is het vaststellen dat verschillende knoppen op de keypad de verwachte uitwerking hebben. De verwachting is als volgt:</w:t>
+        <w:t xml:space="preserve">Het doel van deze test is het vaststellen dat verschillende knoppen op de keypad de verwachte </w:t>
+      </w:r>
+      <w:commentRangeStart w:id="14"/>
+      <w:r>
+        <w:t>uitwerking</w:t>
+      </w:r>
+      <w:commentRangeEnd w:id="14"/>
+      <w:r>
+        <w:rPr>
+          <w:rStyle w:val="Verwijzingopmerking"/>
+        </w:rPr>
+        <w:commentReference w:id="14"/>
+      </w:r>
+      <w:r>
+        <w:t xml:space="preserve"> hebben. De verwachting is als volgt:</w:t>
       </w:r>
     </w:p>
     <w:p/>
@@ -2353,7 +2379,32 @@
     <w:p>
       <w:r>
         <w:br/>
-        <w:t>Vervolgens wordt bekeken of de rest van het systeem werkt zoals behoren. Hierbij wordt vastgesteld of het systeem geen afwijkende werking heeft van de verwachting. Met andere woorden, gaan de pompen netjes een voor een aan en wordt de juiste hoeveelheid afgegeven.</w:t>
+        <w:t xml:space="preserve">Vervolgens wordt bekeken of de rest van het systeem werkt zoals behoren. Hierbij wordt vastgesteld of het systeem geen afwijkende werking heeft van de verwachting. Met andere woorden, gaan de pompen netjes </w:t>
+      </w:r>
+      <w:commentRangeStart w:id="15"/>
+      <w:r>
+        <w:t>een</w:t>
+      </w:r>
+      <w:commentRangeEnd w:id="15"/>
+      <w:r>
+        <w:rPr>
+          <w:rStyle w:val="Verwijzingopmerking"/>
+        </w:rPr>
+        <w:commentReference w:id="15"/>
+      </w:r>
+      <w:r>
+        <w:t xml:space="preserve"> voor een aan en wordt de juiste </w:t>
+      </w:r>
+      <w:commentRangeStart w:id="16"/>
+      <w:r>
+        <w:t>hoeveelheid afgegeven.</w:t>
+      </w:r>
+      <w:commentRangeEnd w:id="16"/>
+      <w:r>
+        <w:rPr>
+          <w:rStyle w:val="Verwijzingopmerking"/>
+        </w:rPr>
+        <w:commentReference w:id="16"/>
       </w:r>
     </w:p>
     <w:p>
@@ -2380,7 +2431,18 @@
     </w:p>
     <w:p>
       <w:r>
-        <w:t>Voor deze test wordt er gebruik gemaakt van de hardware. Zet daarom de variabele “gui.sharedVariables.usingHardware” op True. Vervolgens sluit je de hardware aan op de computer en navigeer je met “cd &lt;pad&gt;” naar de locatie van de simulator in een command line tool, en start de main.py met het commando “python main.py”. Let op dat de COM poort goed ingesteld staat (deze instelling is ook te doen in gui.py, wanneer de COM poort 3 is stel je 2 in bij lemonator.lemonator(COM-1)).</w:t>
+        <w:t xml:space="preserve">Voor deze test wordt er gebruik gemaakt van de hardware. Zet daarom de variabele “gui.sharedVariables.usingHardware” op True. Vervolgens sluit je de hardware aan op de computer en navigeer je met “cd &lt;pad&gt;” naar de locatie van de simulator in een command line tool, en start de main.py met het commando “python main.py”. Let op dat de COM poort goed ingesteld staat (deze instelling is ook te doen in gui.py, </w:t>
+      </w:r>
+      <w:commentRangeStart w:id="17"/>
+      <w:r>
+        <w:t>wanneer de COM poort 3 is stel je 2 in bij lemonator.lemonator(COM-1)).</w:t>
+      </w:r>
+      <w:commentRangeEnd w:id="17"/>
+      <w:r>
+        <w:rPr>
+          <w:rStyle w:val="Verwijzingopmerking"/>
+        </w:rPr>
+        <w:commentReference w:id="17"/>
       </w:r>
     </w:p>
     <w:p/>
@@ -2399,7 +2461,20 @@
         <w:rPr>
           <w:lang w:val="en-US"/>
         </w:rPr>
-        <w:t>“Start(C)</w:t>
+        <w:t>“</w:t>
+      </w:r>
+    </w:p>
+    <w:p>
+      <w:pPr>
+        <w:rPr>
+          <w:lang w:val="en-US"/>
+        </w:rPr>
+      </w:pPr>
+      <w:r>
+        <w:rPr>
+          <w:lang w:val="en-US"/>
+        </w:rPr>
+        <w:t>Start(C)</w:t>
       </w:r>
     </w:p>
     <w:p>
@@ -2438,27 +2513,54 @@
         <w:rPr>
           <w:lang w:val="nl-NL"/>
         </w:rPr>
-        <w:t>Change L”</w:t>
-      </w:r>
-    </w:p>
-    <w:p>
-      <w:pPr>
-        <w:rPr>
-          <w:lang w:val="nl-NL"/>
-        </w:rPr>
-      </w:pPr>
-    </w:p>
-    <w:p>
-      <w:pPr>
-        <w:rPr>
-          <w:lang w:val="nl-NL"/>
-        </w:rPr>
-      </w:pPr>
-      <w:r>
-        <w:rPr>
-          <w:lang w:val="nl-NL"/>
-        </w:rPr>
-        <w:t>Het is nu mogelijk om alle numerieke toetsen te testen. Begin niet met een 0 want dan is het niet goed zichtbaar of een 0 is ingevoerd. Druk vervolgens op alle toetsen waarbij de verwacht is dat er niks gebeurd en stel dit vast. Nu dat alle toetsen niet noodzakelijk voor het mixen van een drankje, getest zijn is het aan te raden het systeem opnieuw te starten volgens het stappenplan beschreven hierboven. Zo start je weer met een nieuw systeem om de rest van de test uit te voeren, nu we gevalideerd hebben hoe de numerieke toetsen werken.</w:t>
+        <w:t>Change L</w:t>
+      </w:r>
+    </w:p>
+    <w:p>
+      <w:pPr>
+        <w:rPr>
+          <w:lang w:val="nl-NL"/>
+        </w:rPr>
+      </w:pPr>
+      <w:r>
+        <w:rPr>
+          <w:lang w:val="nl-NL"/>
+        </w:rPr>
+        <w:t>”</w:t>
+      </w:r>
+    </w:p>
+    <w:p>
+      <w:pPr>
+        <w:rPr>
+          <w:lang w:val="nl-NL"/>
+        </w:rPr>
+      </w:pPr>
+    </w:p>
+    <w:p>
+      <w:pPr>
+        <w:rPr>
+          <w:lang w:val="nl-NL"/>
+        </w:rPr>
+      </w:pPr>
+      <w:r>
+        <w:rPr>
+          <w:lang w:val="nl-NL"/>
+        </w:rPr>
+        <w:t xml:space="preserve">Het is nu mogelijk om alle numerieke toetsen te testen. Begin niet met een 0 want dan is het niet goed zichtbaar of een 0 is ingevoerd. Druk vervolgens op alle toetsen waarbij de verwacht is dat er niks gebeurd en stel dit vast. Nu dat alle toetsen niet noodzakelijk voor het mixen van een drankje, getest zijn is het aan te raden het systeem opnieuw te starten volgens het stappenplan beschreven hierboven. </w:t>
+      </w:r>
+      <w:commentRangeStart w:id="18"/>
+      <w:r>
+        <w:rPr>
+          <w:lang w:val="nl-NL"/>
+        </w:rPr>
+        <w:t>Zo start je weer met een nieuw systeem om de rest van de test uit te voeren, nu we gevalideerd hebben hoe de numerieke toetsen werken.</w:t>
+      </w:r>
+      <w:commentRangeEnd w:id="18"/>
+      <w:r>
+        <w:rPr>
+          <w:rStyle w:val="Verwijzingopmerking"/>
+        </w:rPr>
+        <w:commentReference w:id="18"/>
       </w:r>
     </w:p>
     <w:p>
@@ -2480,6 +2582,33 @@
         </w:rPr>
         <w:t>Wanneer het systeem opnieuw opgestart is gebruik je achtereenvolgens de 5 en de 0 om 50 in te stellen voor limonade.</w:t>
       </w:r>
+      <w:r>
+        <w:rPr>
+          <w:lang w:val="nl-NL"/>
+        </w:rPr>
+        <w:t xml:space="preserve"> </w:t>
+      </w:r>
+      <w:commentRangeStart w:id="19"/>
+      <w:r>
+        <w:rPr>
+          <w:lang w:val="nl-NL"/>
+        </w:rPr>
+        <w:t>Natuurlijk kan dit alleen als het kopje in het systeem staat.</w:t>
+      </w:r>
+      <w:commentRangeEnd w:id="19"/>
+      <w:r>
+        <w:rPr>
+          <w:rStyle w:val="Verwijzingopmerking"/>
+        </w:rPr>
+        <w:commentReference w:id="19"/>
+      </w:r>
+    </w:p>
+    <w:p>
+      <w:pPr>
+        <w:rPr>
+          <w:lang w:val="nl-NL"/>
+        </w:rPr>
+      </w:pPr>
     </w:p>
     <w:p>
       <w:pPr>
@@ -2504,7 +2633,20 @@
         <w:rPr>
           <w:lang w:val="nl-NL"/>
         </w:rPr>
-        <w:t>“Start(C)</w:t>
+        <w:t>“</w:t>
+      </w:r>
+    </w:p>
+    <w:p>
+      <w:pPr>
+        <w:rPr>
+          <w:lang w:val="nl-NL"/>
+        </w:rPr>
+      </w:pPr>
+      <w:r>
+        <w:rPr>
+          <w:lang w:val="nl-NL"/>
+        </w:rPr>
+        <w:t>Start(C)</w:t>
       </w:r>
     </w:p>
     <w:p>
@@ -2549,7 +2691,20 @@
         <w:rPr>
           <w:lang w:val="en-US"/>
         </w:rPr>
-        <w:t>Change W”</w:t>
+        <w:t>Change W</w:t>
+      </w:r>
+    </w:p>
+    <w:p>
+      <w:pPr>
+        <w:rPr>
+          <w:lang w:val="en-US"/>
+        </w:rPr>
+      </w:pPr>
+      <w:r>
+        <w:rPr>
+          <w:lang w:val="en-US"/>
+        </w:rPr>
+        <w:t>”</w:t>
       </w:r>
     </w:p>
     <w:p>
@@ -2589,6 +2744,7 @@
         <w:pStyle w:val="Kop2"/>
       </w:pPr>
       <w:r>
+        <w:lastRenderedPageBreak/>
         <w:t>Resultaten</w:t>
       </w:r>
     </w:p>
@@ -2839,7 +2995,6 @@
               <w:rPr>
                 <w:b w:val="0"/>
               </w:rPr>
-              <w:lastRenderedPageBreak/>
               <w:t>2</w:t>
             </w:r>
           </w:p>
@@ -3797,14 +3952,49 @@
     <w:p/>
     <w:p>
       <w:r>
-        <w:t>Verder is er nog gekeken naar de werking van de pompen. Er was een bepaald moment waarbij het systeem snel switchte van de ene pomp naar de ander, eerst was het alleen de limonadepomp die aan stond, vervolgens switchte het systeem een aantal keer, daarna ging het systeem verder met enkel de waterpomp.</w:t>
+        <w:t xml:space="preserve">Verder is er nog gekeken naar de werking van de pompen. Er was een bepaald moment waarbij het systeem snel switchte van de ene pomp naar de ander, eerst was het alleen de limonadepomp die aan stond, vervolgens switchte het systeem een aantal keer, daarna ging het systeem verder met enkel de </w:t>
+      </w:r>
+      <w:commentRangeStart w:id="20"/>
+      <w:commentRangeStart w:id="21"/>
+      <w:r>
+        <w:t>waterpomp.</w:t>
+      </w:r>
+      <w:commentRangeEnd w:id="20"/>
+      <w:r>
+        <w:rPr>
+          <w:rStyle w:val="Verwijzingopmerking"/>
+        </w:rPr>
+        <w:commentReference w:id="20"/>
+      </w:r>
+      <w:commentRangeEnd w:id="21"/>
+      <w:r>
+        <w:rPr>
+          <w:rStyle w:val="Verwijzingopmerking"/>
+        </w:rPr>
+        <w:commentReference w:id="21"/>
       </w:r>
     </w:p>
     <w:p/>
     <w:p>
+      <w:commentRangeStart w:id="22"/>
+      <w:commentRangeStart w:id="23"/>
       <w:r>
         <w:t>De verwachte hoeveelheid van 150mL werd ruim overschreden, hoewel de simulator op de pc 153mL aangaf, wat niet een groot verschil is.</w:t>
       </w:r>
+      <w:commentRangeEnd w:id="22"/>
+      <w:r>
+        <w:rPr>
+          <w:rStyle w:val="Verwijzingopmerking"/>
+        </w:rPr>
+        <w:commentReference w:id="22"/>
+      </w:r>
+      <w:commentRangeEnd w:id="23"/>
+      <w:r>
+        <w:rPr>
+          <w:rStyle w:val="Verwijzingopmerking"/>
+        </w:rPr>
+        <w:commentReference w:id="23"/>
+      </w:r>
     </w:p>
     <w:p>
       <w:pPr>
@@ -3813,10 +4003,40 @@
       <w:r>
         <w:t>Conclusie</w:t>
       </w:r>
-    </w:p>
-    <w:p>
-      <w:r>
-        <w:t>De werking van het systeem is aanwezig maar werkt nog niet helemaal naar behoren. De knoppen op de keypad hebben allemaal de juiste functie maar werken niet optimaal, je moet ze enige tijd indrukken. De pompen doen raar dat er op een gegeven moment een soort switch gebeurd waarbij de pompen om beurten aan gaan, dit is niet zoals verwacht. Verder werd de 150mL ruim overgeschreden terwijl de simulator 153mL aangaf, waarschijnlijk werkt het uitlezen van de sensor niet goed</w:t>
+      <w:bookmarkStart w:id="24" w:name="_GoBack"/>
+      <w:bookmarkEnd w:id="24"/>
+    </w:p>
+    <w:p>
+      <w:r>
+        <w:t xml:space="preserve">De werking van het systeem is aanwezig maar werkt nog niet helemaal naar behoren. De knoppen op de keypad hebben allemaal de juiste functie maar werken niet optimaal, je moet ze enige tijd </w:t>
+      </w:r>
+      <w:commentRangeStart w:id="25"/>
+      <w:r>
+        <w:t>indrukken</w:t>
+      </w:r>
+      <w:commentRangeEnd w:id="25"/>
+      <w:r>
+        <w:rPr>
+          <w:rStyle w:val="Verwijzingopmerking"/>
+        </w:rPr>
+        <w:commentReference w:id="25"/>
+      </w:r>
+      <w:r>
+        <w:t xml:space="preserve">. </w:t>
+      </w:r>
+      <w:commentRangeStart w:id="26"/>
+      <w:r>
+        <w:t xml:space="preserve">De pompen doen raar dat er op een gegeven moment een soort switch gebeurd waarbij de pompen om beurten aan gaan, dit is niet zoals verwacht. </w:t>
+      </w:r>
+      <w:commentRangeEnd w:id="26"/>
+      <w:r>
+        <w:rPr>
+          <w:rStyle w:val="Verwijzingopmerking"/>
+        </w:rPr>
+        <w:commentReference w:id="26"/>
+      </w:r>
+      <w:r>
+        <w:t>Verder werd de 150mL ruim overgeschreden terwijl de simulator 153mL aangaf, waarschijnlijk werkt het uitlezen van de sensor niet goed</w:t>
       </w:r>
     </w:p>
     <w:p>
@@ -3824,6 +4044,7 @@
         <w:pStyle w:val="Kop2"/>
       </w:pPr>
       <w:r>
+        <w:lastRenderedPageBreak/>
         <w:t>Discussie</w:t>
       </w:r>
     </w:p>
@@ -3834,210 +4055,242 @@
     </w:p>
     <w:p>
       <w:r>
-        <w:t xml:space="preserve">Verder is het switchen tussen pompen te verklaren door de werking van de afstandssensor. Deze fluctueert namelijk in waarde. Wanneer de waarde (in het geval van deze test) onder de 50 mL zit voor limonade staat de limonadepomp aan, </w:t>
+        <w:t>Verder is het switchen tussen pompen te verklaren door de werking van de afstandssensor. Deze fluctueert namelijk in waarde. Wanneer de waarde (in het geval van deze test) onder de 50 mL zit voor limonade staat de limonadepomp aan, komt deze erboven gaat de waterpomp aan. Het is echter mogelijk door een mogelijk slechte waarde</w:t>
+      </w:r>
+      <w:r>
+        <w:t xml:space="preserve"> </w:t>
+      </w:r>
+      <w:commentRangeStart w:id="27"/>
+      <w:r>
+        <w:t>vanuit de sensor</w:t>
+      </w:r>
+      <w:r>
+        <w:t xml:space="preserve"> </w:t>
+      </w:r>
+      <w:commentRangeEnd w:id="27"/>
+      <w:r>
+        <w:rPr>
+          <w:rStyle w:val="Verwijzingopmerking"/>
+        </w:rPr>
+        <w:commentReference w:id="27"/>
+      </w:r>
+      <w:r>
+        <w:t>of door het golven van het water dat het een fout was dat de waarde boven de 50 mL zat. Hierdoor schiet de waarde weer onder de 50 mL en gaat de waterpomp uit en de limonadepomp weer aan. Dit gebeurd een aantal keer tijdens het overslagpunt wat het ‘gekke’ switchen van pompen die aan staan verklaard.</w:t>
+      </w:r>
+    </w:p>
+    <w:p>
+      <w:r>
+        <w:t>Dit is ook te zien in de volgende aantal waarden die in de output stonden:</w:t>
+      </w:r>
+    </w:p>
+    <w:p/>
+    <w:p>
+      <w:r>
+        <w:t>ml 0.0</w:t>
+      </w:r>
+    </w:p>
+    <w:p>
+      <w:r>
+        <w:t>....</w:t>
+      </w:r>
+    </w:p>
+    <w:p>
+      <w:pPr>
+        <w:rPr>
+          <w:b/>
+        </w:rPr>
+      </w:pPr>
+      <w:r>
+        <w:rPr>
+          <w:b/>
+        </w:rPr>
+        <w:t>ml 53.87831400906495</w:t>
+      </w:r>
+    </w:p>
+    <w:p>
+      <w:pPr>
+        <w:rPr>
+          <w:b/>
+        </w:rPr>
+      </w:pPr>
+      <w:r>
+        <w:rPr>
+          <w:b/>
+        </w:rPr>
+        <w:t>ml 46.18141200776996</w:t>
+      </w:r>
+    </w:p>
+    <w:p>
+      <w:pPr>
+        <w:rPr>
+          <w:b/>
+        </w:rPr>
+      </w:pPr>
+      <w:r>
+        <w:rPr>
+          <w:b/>
+        </w:rPr>
+        <w:t>ml 15.393804002589986</w:t>
+      </w:r>
+    </w:p>
+    <w:p>
+      <w:pPr>
+        <w:rPr>
+          <w:b/>
+        </w:rPr>
+      </w:pPr>
+      <w:r>
+        <w:rPr>
+          <w:b/>
+        </w:rPr>
+        <w:t>ml 76.96902001294993</w:t>
+      </w:r>
+    </w:p>
+    <w:p>
+      <w:pPr>
+        <w:rPr>
+          <w:b/>
+        </w:rPr>
+      </w:pPr>
+      <w:r>
+        <w:rPr>
+          <w:b/>
+        </w:rPr>
+        <w:t>ml 76.96902001294993</w:t>
+      </w:r>
+    </w:p>
+    <w:p>
+      <w:pPr>
+        <w:rPr>
+          <w:b/>
+        </w:rPr>
+      </w:pPr>
+      <w:r>
+        <w:rPr>
+          <w:b/>
+        </w:rPr>
+        <w:t>ml 76.96902001294993</w:t>
+      </w:r>
+    </w:p>
+    <w:p>
+      <w:pPr>
+        <w:rPr>
+          <w:b/>
+        </w:rPr>
+      </w:pPr>
+      <w:r>
+        <w:rPr>
+          <w:b/>
+        </w:rPr>
+        <w:t>ml 76.96902001294993</w:t>
+      </w:r>
+    </w:p>
+    <w:p>
+      <w:pPr>
+        <w:rPr>
+          <w:b/>
+        </w:rPr>
+      </w:pPr>
+      <w:r>
+        <w:rPr>
+          <w:b/>
+        </w:rPr>
+        <w:t>ml 80.81747101359743</w:t>
+      </w:r>
+    </w:p>
+    <w:p>
+      <w:pPr>
+        <w:rPr>
+          <w:b/>
+        </w:rPr>
+      </w:pPr>
+      <w:r>
+        <w:rPr>
+          <w:b/>
+        </w:rPr>
+        <w:t>ml 38.48451000647496</w:t>
+      </w:r>
+    </w:p>
+    <w:p>
+      <w:pPr>
+        <w:rPr>
+          <w:b/>
+        </w:rPr>
+      </w:pPr>
+      <w:r>
+        <w:rPr>
+          <w:b/>
+        </w:rPr>
+        <w:t>ml 38.48451000647496</w:t>
+      </w:r>
+    </w:p>
+    <w:p>
+      <w:r>
+        <w:t>....</w:t>
+      </w:r>
+    </w:p>
+    <w:p>
+      <w:r>
+        <w:t>ml 107.7566280181299</w:t>
+      </w:r>
+    </w:p>
+    <w:p>
+      <w:r>
+        <w:t>ml 119.3019810200723</w:t>
+      </w:r>
+    </w:p>
+    <w:p>
+      <w:r>
+        <w:t>ml 134.6957850226623</w:t>
+      </w:r>
+    </w:p>
+    <w:p>
+      <w:r>
+        <w:t>ml 134.6957850226623</w:t>
+      </w:r>
+    </w:p>
+    <w:p>
+      <w:r>
+        <w:t>ml 126.9988830213673</w:t>
+      </w:r>
+    </w:p>
+    <w:p>
+      <w:r>
+        <w:t>ml 130.8473340220149</w:t>
+      </w:r>
+    </w:p>
+    <w:p>
+      <w:r>
+        <w:t>ml 142.39268702395736</w:t>
+      </w:r>
+    </w:p>
+    <w:p>
+      <w:r>
+        <w:t>ml 153.93804002589985</w:t>
+      </w:r>
+    </w:p>
+    <w:p/>
+    <w:p>
+      <w:r>
+        <w:t xml:space="preserve">Dat niet de juiste hoeveelheid getapt wordt terwijl de sensor wel de juiste waarde geeft is eveneens aan de afstandssensor te wijten. Er zijn verschillende waarden die hij doorstuurt waardoor het lastig is om te ijken, </w:t>
+      </w:r>
+      <w:commentRangeStart w:id="28"/>
+      <w:r>
+        <w:t xml:space="preserve">vervolgens stopt de machine met een drankje afgeven totdat de juiste hoeveelheid in de kop zit. </w:t>
+      </w:r>
+      <w:commentRangeEnd w:id="28"/>
+      <w:r>
+        <w:rPr>
+          <w:rStyle w:val="Verwijzingopmerking"/>
+        </w:rPr>
+        <w:commentReference w:id="28"/>
+      </w:r>
+      <w:r>
+        <w:t xml:space="preserve">Als er een keer een rare waarde is die boven de juiste hoeveelheid zit stop de machine. Wanneer het </w:t>
       </w:r>
       <w:r>
         <w:lastRenderedPageBreak/>
-        <w:t>komt deze erboven gaat de waterpomp aan. Het is echter mogelijk door een mogelijk slechte waarde of door het golven van het water dat het een fout was dat de waarde boven de 50 mL zat. Hierdoor schiet de waarde weer onder de 50 mL en gaat de waterpomp uit en de limonadepomp weer aan. Dit gebeurd een aantal keer tijdens het overslagpunt wat het ‘gekke’ switchen van pompen die aan staan verklaard.</w:t>
-      </w:r>
-    </w:p>
-    <w:p>
-      <w:r>
-        <w:t>Dit is ook te zien in de volgende aantal waarden die in de output stonden:</w:t>
-      </w:r>
-    </w:p>
-    <w:p/>
-    <w:p>
-      <w:r>
-        <w:t>ml 0.0</w:t>
-      </w:r>
-    </w:p>
-    <w:p>
-      <w:r>
-        <w:t>....</w:t>
-      </w:r>
-    </w:p>
-    <w:p>
-      <w:pPr>
-        <w:rPr>
-          <w:b/>
-        </w:rPr>
-      </w:pPr>
-      <w:r>
-        <w:rPr>
-          <w:b/>
-        </w:rPr>
-        <w:t>ml 53.87831400906495</w:t>
-      </w:r>
-    </w:p>
-    <w:p>
-      <w:pPr>
-        <w:rPr>
-          <w:b/>
-        </w:rPr>
-      </w:pPr>
-      <w:r>
-        <w:rPr>
-          <w:b/>
-        </w:rPr>
-        <w:t>ml 46.18141200776996</w:t>
-      </w:r>
-    </w:p>
-    <w:p>
-      <w:pPr>
-        <w:rPr>
-          <w:b/>
-        </w:rPr>
-      </w:pPr>
-      <w:r>
-        <w:rPr>
-          <w:b/>
-        </w:rPr>
-        <w:t>ml 15.393804002589986</w:t>
-      </w:r>
-    </w:p>
-    <w:p>
-      <w:pPr>
-        <w:rPr>
-          <w:b/>
-        </w:rPr>
-      </w:pPr>
-      <w:r>
-        <w:rPr>
-          <w:b/>
-        </w:rPr>
-        <w:t>ml 76.96902001294993</w:t>
-      </w:r>
-    </w:p>
-    <w:p>
-      <w:pPr>
-        <w:rPr>
-          <w:b/>
-        </w:rPr>
-      </w:pPr>
-      <w:r>
-        <w:rPr>
-          <w:b/>
-        </w:rPr>
-        <w:t>ml 76.96902001294993</w:t>
-      </w:r>
-    </w:p>
-    <w:p>
-      <w:pPr>
-        <w:rPr>
-          <w:b/>
-        </w:rPr>
-      </w:pPr>
-      <w:r>
-        <w:rPr>
-          <w:b/>
-        </w:rPr>
-        <w:t>ml 76.96902001294993</w:t>
-      </w:r>
-    </w:p>
-    <w:p>
-      <w:pPr>
-        <w:rPr>
-          <w:b/>
-        </w:rPr>
-      </w:pPr>
-      <w:r>
-        <w:rPr>
-          <w:b/>
-        </w:rPr>
-        <w:t>ml 76.96902001294993</w:t>
-      </w:r>
-    </w:p>
-    <w:p>
-      <w:pPr>
-        <w:rPr>
-          <w:b/>
-        </w:rPr>
-      </w:pPr>
-      <w:r>
-        <w:rPr>
-          <w:b/>
-        </w:rPr>
-        <w:t>ml 80.81747101359743</w:t>
-      </w:r>
-    </w:p>
-    <w:p>
-      <w:pPr>
-        <w:rPr>
-          <w:b/>
-        </w:rPr>
-      </w:pPr>
-      <w:r>
-        <w:rPr>
-          <w:b/>
-        </w:rPr>
-        <w:t>ml 38.48451000647496</w:t>
-      </w:r>
-    </w:p>
-    <w:p>
-      <w:pPr>
-        <w:rPr>
-          <w:b/>
-        </w:rPr>
-      </w:pPr>
-      <w:r>
-        <w:rPr>
-          <w:b/>
-        </w:rPr>
-        <w:t>ml 38.48451000647496</w:t>
-      </w:r>
-    </w:p>
-    <w:p>
-      <w:r>
-        <w:t>....</w:t>
-      </w:r>
-    </w:p>
-    <w:p>
-      <w:r>
-        <w:t>ml 107.7566280181299</w:t>
-      </w:r>
-    </w:p>
-    <w:p>
-      <w:r>
-        <w:t>ml 119.3019810200723</w:t>
-      </w:r>
-    </w:p>
-    <w:p>
-      <w:r>
-        <w:t>ml 134.6957850226623</w:t>
-      </w:r>
-    </w:p>
-    <w:p>
-      <w:r>
-        <w:t>ml 134.6957850226623</w:t>
-      </w:r>
-      <w:bookmarkStart w:id="14" w:name="_GoBack"/>
-      <w:bookmarkEnd w:id="14"/>
-    </w:p>
-    <w:p>
-      <w:r>
-        <w:t>ml 126.9988830213673</w:t>
-      </w:r>
-    </w:p>
-    <w:p>
-      <w:r>
-        <w:t>ml 130.8473340220149</w:t>
-      </w:r>
-    </w:p>
-    <w:p>
-      <w:r>
-        <w:t>ml 142.39268702395736</w:t>
-      </w:r>
-    </w:p>
-    <w:p>
-      <w:r>
-        <w:t>ml 153.93804002589985</w:t>
-      </w:r>
-    </w:p>
-    <w:p/>
-    <w:p>
-      <w:r>
-        <w:t>Dat niet de juiste hoeveelheid getapt wordt terwijl de sensor wel de juiste waarde geeft is eveneens aan de afstandssensor te wijten. Er zijn verschillende waarden die hij doorstuurt waardoor het lastig is om te ijken, vervolgens stopt de machine met een drankje afgeven totdat de juiste hoeveelheid in de kop zit. Als er een keer een rare waarde is die boven de juiste hoeveelheid zit stop de machine. Wanneer het uitlezen slecht gaat en de sensor niet de juiste waarde krijgt die overeenkomt met de werkelijkheid kan het zijn dat het kopje gaat overlopen doordat de motoren aan blijven staan.</w:t>
+        <w:t>uitlezen slecht gaat en de sensor niet de juiste waarde krijgt die overeenkomt met de werkelijkheid kan het zijn dat het kopje gaat overlopen doordat de motoren aan blijven staan.</w:t>
       </w:r>
     </w:p>
     <w:p/>
@@ -5292,7 +5545,7 @@
                     </pic:cNvPicPr>
                   </pic:nvPicPr>
                   <pic:blipFill>
-                    <a:blip r:embed="rId7" cstate="print">
+                    <a:blip r:embed="rId9" cstate="print">
                       <a:extLst>
                         <a:ext uri="{28A0092B-C50C-407E-A947-70E740481C1C}">
                           <a14:useLocalDpi xmlns:a14="http://schemas.microsoft.com/office/drawing/2010/main" val="0"/>
@@ -5578,7 +5831,7 @@
                     </pic:cNvPicPr>
                   </pic:nvPicPr>
                   <pic:blipFill>
-                    <a:blip r:embed="rId8" cstate="print">
+                    <a:blip r:embed="rId10" cstate="print">
                       <a:extLst>
                         <a:ext uri="{28A0092B-C50C-407E-A947-70E740481C1C}">
                           <a14:useLocalDpi xmlns:a14="http://schemas.microsoft.com/office/drawing/2010/main" val="0"/>
@@ -5802,7 +6055,7 @@
                     </pic:cNvPicPr>
                   </pic:nvPicPr>
                   <pic:blipFill>
-                    <a:blip r:embed="rId9" cstate="print">
+                    <a:blip r:embed="rId11" cstate="print">
                       <a:extLst>
                         <a:ext uri="{28A0092B-C50C-407E-A947-70E740481C1C}">
                           <a14:useLocalDpi xmlns:a14="http://schemas.microsoft.com/office/drawing/2010/main" val="0"/>
@@ -6097,7 +6350,7 @@
                     </pic:cNvPicPr>
                   </pic:nvPicPr>
                   <pic:blipFill>
-                    <a:blip r:embed="rId10" cstate="print">
+                    <a:blip r:embed="rId12" cstate="print">
                       <a:extLst>
                         <a:ext uri="{28A0092B-C50C-407E-A947-70E740481C1C}">
                           <a14:useLocalDpi xmlns:a14="http://schemas.microsoft.com/office/drawing/2010/main" val="0"/>
@@ -6383,7 +6636,7 @@
                     </pic:cNvPicPr>
                   </pic:nvPicPr>
                   <pic:blipFill>
-                    <a:blip r:embed="rId11" cstate="print">
+                    <a:blip r:embed="rId13" cstate="print">
                       <a:extLst>
                         <a:ext uri="{28A0092B-C50C-407E-A947-70E740481C1C}">
                           <a14:useLocalDpi xmlns:a14="http://schemas.microsoft.com/office/drawing/2010/main" val="0"/>
@@ -6649,7 +6902,7 @@
                     </pic:cNvPicPr>
                   </pic:nvPicPr>
                   <pic:blipFill>
-                    <a:blip r:embed="rId12" cstate="print">
+                    <a:blip r:embed="rId14" cstate="print">
                       <a:extLst>
                         <a:ext uri="{28A0092B-C50C-407E-A947-70E740481C1C}">
                           <a14:useLocalDpi xmlns:a14="http://schemas.microsoft.com/office/drawing/2010/main" val="0"/>
@@ -6851,6 +7104,257 @@
 </w:document>
 </file>
 
+<file path=word/comments.xml><?xml version="1.0" encoding="utf-8"?>
+<w:comments xmlns:wpc="http://schemas.microsoft.com/office/word/2010/wordprocessingCanvas" xmlns:mo="http://schemas.microsoft.com/office/mac/office/2008/main" xmlns:mc="http://schemas.openxmlformats.org/markup-compatibility/2006" xmlns:mv="urn:schemas-microsoft-com:mac:vml" xmlns:o="urn:schemas-microsoft-com:office:office" xmlns:r="http://schemas.openxmlformats.org/officeDocument/2006/relationships" xmlns:m="http://schemas.openxmlformats.org/officeDocument/2006/math" xmlns:v="urn:schemas-microsoft-com:vml" xmlns:wp14="http://schemas.microsoft.com/office/word/2010/wordprocessingDrawing" xmlns:wp="http://schemas.openxmlformats.org/drawingml/2006/wordprocessingDrawing" xmlns:w10="urn:schemas-microsoft-com:office:word" xmlns:w="http://schemas.openxmlformats.org/wordprocessingml/2006/main" xmlns:w14="http://schemas.microsoft.com/office/word/2010/wordml" xmlns:w15="http://schemas.microsoft.com/office/word/2012/wordml" xmlns:wpg="http://schemas.microsoft.com/office/word/2010/wordprocessingGroup" xmlns:wpi="http://schemas.microsoft.com/office/word/2010/wordprocessingInk" xmlns:wne="http://schemas.microsoft.com/office/word/2006/wordml" xmlns:wps="http://schemas.microsoft.com/office/word/2010/wordprocessingShape" mc:Ignorable="w14 w15 wp14">
+  <w:comment w:id="14" w:author="Tim IJntema" w:date="2018-01-12T18:37:00Z" w:initials="TI">
+    <w:p>
+      <w:pPr>
+        <w:pStyle w:val="Tekstopmerking"/>
+      </w:pPr>
+      <w:r>
+        <w:rPr>
+          <w:rStyle w:val="Verwijzingopmerking"/>
+        </w:rPr>
+        <w:annotationRef/>
+      </w:r>
+      <w:r>
+        <w:t>Ik vind “werking” beter klinken</w:t>
+      </w:r>
+    </w:p>
+  </w:comment>
+  <w:comment w:id="15" w:author="Tim IJntema" w:date="2018-01-12T18:38:00Z" w:initials="TI">
+    <w:p>
+      <w:pPr>
+        <w:pStyle w:val="Tekstopmerking"/>
+      </w:pPr>
+      <w:r>
+        <w:rPr>
+          <w:rStyle w:val="Verwijzingopmerking"/>
+        </w:rPr>
+        <w:annotationRef/>
+      </w:r>
+      <w:r>
+        <w:t>Één voor één  ??? volgens mij moeten die streepjes er op</w:t>
+      </w:r>
+    </w:p>
+  </w:comment>
+  <w:comment w:id="16" w:author="Tim IJntema" w:date="2018-01-12T18:39:00Z" w:initials="TI">
+    <w:p>
+      <w:pPr>
+        <w:pStyle w:val="Tekstopmerking"/>
+      </w:pPr>
+      <w:r>
+        <w:rPr>
+          <w:rStyle w:val="Verwijzingopmerking"/>
+        </w:rPr>
+        <w:annotationRef/>
+      </w:r>
+      <w:r>
+        <w:t>Laatste deel van de zin voelt als een vraag dus zou er een vraag teken moeten??</w:t>
+      </w:r>
+    </w:p>
+  </w:comment>
+  <w:comment w:id="17" w:author="Tim IJntema" w:date="2018-01-12T18:41:00Z" w:initials="TI">
+    <w:p>
+      <w:pPr>
+        <w:pStyle w:val="Tekstopmerking"/>
+      </w:pPr>
+      <w:r>
+        <w:rPr>
+          <w:rStyle w:val="Verwijzingopmerking"/>
+        </w:rPr>
+        <w:annotationRef/>
+      </w:r>
+      <w:r>
+        <w:t>Je bedoelt als je in gui een 2 neerzet bij ?welke regel? Selecteer je COM3?</w:t>
+      </w:r>
+    </w:p>
+  </w:comment>
+  <w:comment w:id="18" w:author="Tim IJntema" w:date="2018-01-12T18:43:00Z" w:initials="TI">
+    <w:p>
+      <w:pPr>
+        <w:pStyle w:val="Tekstopmerking"/>
+      </w:pPr>
+      <w:r>
+        <w:rPr>
+          <w:rStyle w:val="Verwijzingopmerking"/>
+        </w:rPr>
+        <w:annotationRef/>
+      </w:r>
+      <w:r>
+        <w:t xml:space="preserve">Dit klinkt alsof we verwachten dat er iets stuk gaat als hij dit niet doet. Misschien veranderen naar het aangeven dat we geen haal nummers weg toets hebben </w:t>
+      </w:r>
+      <w:r>
+        <w:t>en dat een drankje mixen van 1234567890 ml niet gaat vanwege de grootte van het kopje</w:t>
+      </w:r>
+    </w:p>
+  </w:comment>
+  <w:comment w:id="19" w:author="Tim IJntema" w:date="2018-01-12T18:46:00Z" w:initials="TI">
+    <w:p>
+      <w:pPr>
+        <w:pStyle w:val="Tekstopmerking"/>
+      </w:pPr>
+      <w:r>
+        <w:rPr>
+          <w:rStyle w:val="Verwijzingopmerking"/>
+        </w:rPr>
+        <w:annotationRef/>
+      </w:r>
+      <w:r>
+        <w:t>Even een toevoeging voor de extra domme persoon</w:t>
+      </w:r>
+    </w:p>
+  </w:comment>
+  <w:comment w:id="20" w:author="Tim IJntema" w:date="2018-01-12T18:50:00Z" w:initials="TI">
+    <w:p>
+      <w:pPr>
+        <w:pStyle w:val="Tekstopmerking"/>
+      </w:pPr>
+      <w:r>
+        <w:rPr>
+          <w:rStyle w:val="Verwijzingopmerking"/>
+        </w:rPr>
+        <w:annotationRef/>
+      </w:r>
+      <w:r>
+        <w:t>Misschien een korte verklaring van deze bugg …..  eeeeeh feature</w:t>
+      </w:r>
+    </w:p>
+  </w:comment>
+  <w:comment w:id="21" w:author="Tim IJntema" w:date="2018-01-12T18:54:00Z" w:initials="TI">
+    <w:p>
+      <w:pPr>
+        <w:pStyle w:val="Tekstopmerking"/>
+      </w:pPr>
+      <w:r>
+        <w:rPr>
+          <w:rStyle w:val="Verwijzingopmerking"/>
+        </w:rPr>
+        <w:annotationRef/>
+      </w:r>
+      <w:r>
+        <w:t>Laat maar ik zie bij discussie</w:t>
+      </w:r>
+    </w:p>
+  </w:comment>
+  <w:comment w:id="22" w:author="Tim IJntema" w:date="2018-01-12T18:48:00Z" w:initials="TI">
+    <w:p>
+      <w:pPr>
+        <w:pStyle w:val="Tekstopmerking"/>
+      </w:pPr>
+      <w:r>
+        <w:rPr>
+          <w:rStyle w:val="Verwijzingopmerking"/>
+        </w:rPr>
+        <w:annotationRef/>
+      </w:r>
+      <w:r>
+        <w:t>Misschien even aangeven waarom wij denken dat hij er ruim overheen zat</w:t>
+      </w:r>
+    </w:p>
+  </w:comment>
+  <w:comment w:id="23" w:author="Tim IJntema" w:date="2018-01-12T18:55:00Z" w:initials="TI">
+    <w:p>
+      <w:pPr>
+        <w:pStyle w:val="Tekstopmerking"/>
+      </w:pPr>
+      <w:r>
+        <w:rPr>
+          <w:rStyle w:val="Verwijzingopmerking"/>
+        </w:rPr>
+        <w:annotationRef/>
+      </w:r>
+      <w:r>
+        <w:t>Laat maar ik zie bij discussie</w:t>
+      </w:r>
+    </w:p>
+  </w:comment>
+  <w:comment w:id="25" w:author="Tim IJntema" w:date="2018-01-12T18:49:00Z" w:initials="TI">
+    <w:p>
+      <w:pPr>
+        <w:pStyle w:val="Tekstopmerking"/>
+      </w:pPr>
+      <w:r>
+        <w:rPr>
+          <w:rStyle w:val="Verwijzingopmerking"/>
+        </w:rPr>
+        <w:annotationRef/>
+      </w:r>
+      <w:r>
+        <w:t>Ingedrukt houden</w:t>
+      </w:r>
+    </w:p>
+  </w:comment>
+  <w:comment w:id="26" w:author="Tim IJntema" w:date="2018-01-12T18:50:00Z" w:initials="TI">
+    <w:p>
+      <w:pPr>
+        <w:pStyle w:val="Tekstopmerking"/>
+      </w:pPr>
+      <w:r>
+        <w:rPr>
+          <w:rStyle w:val="Verwijzingopmerking"/>
+        </w:rPr>
+        <w:annotationRef/>
+      </w:r>
+      <w:r>
+        <w:t>PLZ lees de zin even goed</w:t>
+      </w:r>
+    </w:p>
+  </w:comment>
+  <w:comment w:id="27" w:author="Tim IJntema" w:date="2018-01-12T18:52:00Z" w:initials="TI">
+    <w:p>
+      <w:pPr>
+        <w:pStyle w:val="Tekstopmerking"/>
+      </w:pPr>
+      <w:r>
+        <w:rPr>
+          <w:rStyle w:val="Verwijzingopmerking"/>
+        </w:rPr>
+        <w:annotationRef/>
+      </w:r>
+      <w:r>
+        <w:t>Kleine toevoeging</w:t>
+      </w:r>
+    </w:p>
+  </w:comment>
+  <w:comment w:id="28" w:author="Tim IJntema" w:date="2018-01-12T18:53:00Z" w:initials="TI">
+    <w:p>
+      <w:pPr>
+        <w:pStyle w:val="Tekstopmerking"/>
+      </w:pPr>
+      <w:r>
+        <w:rPr>
+          <w:rStyle w:val="Verwijzingopmerking"/>
+        </w:rPr>
+        <w:annotationRef/>
+      </w:r>
+      <w:r>
+        <w:t>Wacht maar als de machine stopt is hij toch geen drankje meer aan het afgeven</w:t>
+      </w:r>
+    </w:p>
+  </w:comment>
+</w:comments>
+</file>
+
+<file path=word/commentsExtended.xml><?xml version="1.0" encoding="utf-8"?>
+<w15:commentsEx xmlns:wpc="http://schemas.microsoft.com/office/word/2010/wordprocessingCanvas" xmlns:mo="http://schemas.microsoft.com/office/mac/office/2008/main" xmlns:mc="http://schemas.openxmlformats.org/markup-compatibility/2006" xmlns:mv="urn:schemas-microsoft-com:mac:vml" xmlns:o="urn:schemas-microsoft-com:office:office" xmlns:r="http://schemas.openxmlformats.org/officeDocument/2006/relationships" xmlns:m="http://schemas.openxmlformats.org/officeDocument/2006/math" xmlns:v="urn:schemas-microsoft-com:vml" xmlns:wp14="http://schemas.microsoft.com/office/word/2010/wordprocessingDrawing" xmlns:wp="http://schemas.openxmlformats.org/drawingml/2006/wordprocessingDrawing" xmlns:w10="urn:schemas-microsoft-com:office:word" xmlns:w="http://schemas.openxmlformats.org/wordprocessingml/2006/main" xmlns:w14="http://schemas.microsoft.com/office/word/2010/wordml" xmlns:w15="http://schemas.microsoft.com/office/word/2012/wordml" xmlns:wpg="http://schemas.microsoft.com/office/word/2010/wordprocessingGroup" xmlns:wpi="http://schemas.microsoft.com/office/word/2010/wordprocessingInk" xmlns:wne="http://schemas.microsoft.com/office/word/2006/wordml" xmlns:wps="http://schemas.microsoft.com/office/word/2010/wordprocessingShape" mc:Ignorable="w14 w15 wp14">
+  <w15:commentEx w15:paraId="05567962" w15:done="0"/>
+  <w15:commentEx w15:paraId="6E9A1564" w15:done="0"/>
+  <w15:commentEx w15:paraId="4ADA4033" w15:done="0"/>
+  <w15:commentEx w15:paraId="42399F18" w15:done="0"/>
+  <w15:commentEx w15:paraId="213EB572" w15:done="0"/>
+  <w15:commentEx w15:paraId="4663B07A" w15:done="0"/>
+  <w15:commentEx w15:paraId="5AFE2A1C" w15:done="0"/>
+  <w15:commentEx w15:paraId="7DCB9668" w15:paraIdParent="5AFE2A1C" w15:done="0"/>
+  <w15:commentEx w15:paraId="2D771491" w15:done="0"/>
+  <w15:commentEx w15:paraId="232BDA90" w15:paraIdParent="2D771491" w15:done="0"/>
+  <w15:commentEx w15:paraId="67BFC411" w15:done="0"/>
+  <w15:commentEx w15:paraId="60CF9CEA" w15:done="0"/>
+  <w15:commentEx w15:paraId="67AF90DB" w15:done="0"/>
+  <w15:commentEx w15:paraId="7E4EA1CF" w15:done="0"/>
+</w15:commentsEx>
+</file>
+
 <file path=word/endnotes.xml><?xml version="1.0" encoding="utf-8"?>
 <w:endnotes xmlns:wpc="http://schemas.microsoft.com/office/word/2010/wordprocessingCanvas" xmlns:mo="http://schemas.microsoft.com/office/mac/office/2008/main" xmlns:mc="http://schemas.openxmlformats.org/markup-compatibility/2006" xmlns:mv="urn:schemas-microsoft-com:mac:vml" xmlns:o="urn:schemas-microsoft-com:office:office" xmlns:r="http://schemas.openxmlformats.org/officeDocument/2006/relationships" xmlns:m="http://schemas.openxmlformats.org/officeDocument/2006/math" xmlns:v="urn:schemas-microsoft-com:vml" xmlns:wp14="http://schemas.microsoft.com/office/word/2010/wordprocessingDrawing" xmlns:wp="http://schemas.openxmlformats.org/drawingml/2006/wordprocessingDrawing" xmlns:w10="urn:schemas-microsoft-com:office:word" xmlns:w="http://schemas.openxmlformats.org/wordprocessingml/2006/main" xmlns:w14="http://schemas.microsoft.com/office/word/2010/wordml" xmlns:w15="http://schemas.microsoft.com/office/word/2012/wordml" xmlns:wpg="http://schemas.microsoft.com/office/word/2010/wordprocessingGroup" xmlns:wpi="http://schemas.microsoft.com/office/word/2010/wordprocessingInk" xmlns:wne="http://schemas.microsoft.com/office/word/2006/wordml" xmlns:wps="http://schemas.microsoft.com/office/word/2010/wordprocessingShape" mc:Ignorable="w14 w15 wp14">
   <w:endnote w:type="separator" w:id="-1">
@@ -7020,6 +7524,14 @@
     <w:abstractNumId w:val="0"/>
   </w:num>
 </w:numbering>
+</file>
+
+<file path=word/people.xml><?xml version="1.0" encoding="utf-8"?>
+<w15:people xmlns:wpc="http://schemas.microsoft.com/office/word/2010/wordprocessingCanvas" xmlns:mo="http://schemas.microsoft.com/office/mac/office/2008/main" xmlns:mc="http://schemas.openxmlformats.org/markup-compatibility/2006" xmlns:mv="urn:schemas-microsoft-com:mac:vml" xmlns:o="urn:schemas-microsoft-com:office:office" xmlns:r="http://schemas.openxmlformats.org/officeDocument/2006/relationships" xmlns:m="http://schemas.openxmlformats.org/officeDocument/2006/math" xmlns:v="urn:schemas-microsoft-com:vml" xmlns:wp14="http://schemas.microsoft.com/office/word/2010/wordprocessingDrawing" xmlns:wp="http://schemas.openxmlformats.org/drawingml/2006/wordprocessingDrawing" xmlns:w10="urn:schemas-microsoft-com:office:word" xmlns:w="http://schemas.openxmlformats.org/wordprocessingml/2006/main" xmlns:w14="http://schemas.microsoft.com/office/word/2010/wordml" xmlns:w15="http://schemas.microsoft.com/office/word/2012/wordml" xmlns:wpg="http://schemas.microsoft.com/office/word/2010/wordprocessingGroup" xmlns:wpi="http://schemas.microsoft.com/office/word/2010/wordprocessingInk" xmlns:wne="http://schemas.microsoft.com/office/word/2006/wordml" xmlns:wps="http://schemas.microsoft.com/office/word/2010/wordprocessingShape" mc:Ignorable="w14 w15 wp14">
+  <w15:person w15:author="Tim IJntema">
+    <w15:presenceInfo w15:providerId="None" w15:userId="Tim IJntema"/>
+  </w15:person>
+</w15:people>
 </file>
 
 <file path=word/styles.xml><?xml version="1.0" encoding="utf-8"?>
@@ -7738,6 +8250,98 @@
       </w:tcPr>
     </w:tblStylePr>
   </w:style>
+  <w:style w:type="character" w:styleId="Verwijzingopmerking">
+    <w:name w:val="annotation reference"/>
+    <w:basedOn w:val="Standaardalinea-lettertype"/>
+    <w:uiPriority w:val="99"/>
+    <w:semiHidden/>
+    <w:unhideWhenUsed/>
+    <w:rsid w:val="002470F4"/>
+    <w:rPr>
+      <w:sz w:val="18"/>
+      <w:szCs w:val="18"/>
+    </w:rPr>
+  </w:style>
+  <w:style w:type="paragraph" w:styleId="Tekstopmerking">
+    <w:name w:val="annotation text"/>
+    <w:basedOn w:val="Standaard"/>
+    <w:link w:val="TekstopmerkingTeken"/>
+    <w:uiPriority w:val="99"/>
+    <w:semiHidden/>
+    <w:unhideWhenUsed/>
+    <w:rsid w:val="002470F4"/>
+    <w:pPr>
+      <w:spacing w:line="240" w:lineRule="auto"/>
+    </w:pPr>
+  </w:style>
+  <w:style w:type="character" w:customStyle="1" w:styleId="TekstopmerkingTeken">
+    <w:name w:val="Tekst opmerking Teken"/>
+    <w:basedOn w:val="Standaardalinea-lettertype"/>
+    <w:link w:val="Tekstopmerking"/>
+    <w:uiPriority w:val="99"/>
+    <w:semiHidden/>
+    <w:rsid w:val="002470F4"/>
+  </w:style>
+  <w:style w:type="paragraph" w:styleId="Onderwerpvanopmerking">
+    <w:name w:val="annotation subject"/>
+    <w:basedOn w:val="Tekstopmerking"/>
+    <w:next w:val="Tekstopmerking"/>
+    <w:link w:val="OnderwerpvanopmerkingTeken"/>
+    <w:uiPriority w:val="99"/>
+    <w:semiHidden/>
+    <w:unhideWhenUsed/>
+    <w:rsid w:val="002470F4"/>
+    <w:rPr>
+      <w:b/>
+      <w:bCs/>
+      <w:sz w:val="20"/>
+      <w:szCs w:val="20"/>
+    </w:rPr>
+  </w:style>
+  <w:style w:type="character" w:customStyle="1" w:styleId="OnderwerpvanopmerkingTeken">
+    <w:name w:val="Onderwerp van opmerking Teken"/>
+    <w:basedOn w:val="TekstopmerkingTeken"/>
+    <w:link w:val="Onderwerpvanopmerking"/>
+    <w:uiPriority w:val="99"/>
+    <w:semiHidden/>
+    <w:rsid w:val="002470F4"/>
+    <w:rPr>
+      <w:b/>
+      <w:bCs/>
+      <w:sz w:val="20"/>
+      <w:szCs w:val="20"/>
+    </w:rPr>
+  </w:style>
+  <w:style w:type="paragraph" w:styleId="Ballontekst">
+    <w:name w:val="Balloon Text"/>
+    <w:basedOn w:val="Standaard"/>
+    <w:link w:val="BallontekstTeken"/>
+    <w:uiPriority w:val="99"/>
+    <w:semiHidden/>
+    <w:unhideWhenUsed/>
+    <w:rsid w:val="002470F4"/>
+    <w:pPr>
+      <w:spacing w:line="240" w:lineRule="auto"/>
+    </w:pPr>
+    <w:rPr>
+      <w:rFonts w:ascii="Times New Roman" w:hAnsi="Times New Roman" w:cs="Times New Roman"/>
+      <w:sz w:val="18"/>
+      <w:szCs w:val="18"/>
+    </w:rPr>
+  </w:style>
+  <w:style w:type="character" w:customStyle="1" w:styleId="BallontekstTeken">
+    <w:name w:val="Ballontekst Teken"/>
+    <w:basedOn w:val="Standaardalinea-lettertype"/>
+    <w:link w:val="Ballontekst"/>
+    <w:uiPriority w:val="99"/>
+    <w:semiHidden/>
+    <w:rsid w:val="002470F4"/>
+    <w:rPr>
+      <w:rFonts w:ascii="Times New Roman" w:hAnsi="Times New Roman" w:cs="Times New Roman"/>
+      <w:sz w:val="18"/>
+      <w:szCs w:val="18"/>
+    </w:rPr>
+  </w:style>
 </w:styles>
 </file>
 

</xml_diff>

<commit_message>
Reviewed the test report and made changes based on earlier review
</commit_message>
<xml_diff>
--- a/arcoentim/Testrapport.docx
+++ b/arcoentim/Testrapport.docx
@@ -20,7 +20,13 @@
     <w:p/>
     <w:p>
       <w:r>
-        <w:t>Dit testrapport omvat de testen die zijn uitgevoerd voor het drankjes mix systeem. Het testrapport is gebaseerd op het testplan. Helaas was het echter niet mogelijk om alle testen die eerder in het testplan stonden uit te voeren. Dit kwam doordat gedurende de weken het project veranderde en sommige aannames van eerst niet meer klopten. Hieronder volgt een lijst van de testen die wij niet meer hebben kunnen uitvoeren per niveau.</w:t>
+        <w:t>Dit testrapport omvat de testen die zijn uitgevoerd voor het drankjes mix systeem</w:t>
+      </w:r>
+      <w:r>
+        <w:t>, ook wel gerefereerd als ‘lemonator’</w:t>
+      </w:r>
+      <w:r>
+        <w:t>. Het testrapport is gebaseerd op het testplan. Helaas was het echter niet mogelijk om alle testen die eerder in het testplan stonden uit te voeren. Dit kwam doordat gedurende de weken het project veranderde en sommige aannames van eerst niet meer klopten. Hieronder volgt een lijst van de testen die wij niet meer hebben kunnen uitvoeren per niveau.</w:t>
       </w:r>
     </w:p>
     <w:p/>
@@ -209,7 +215,19 @@
         <w:rPr>
           <w:lang w:val="nl-NL"/>
         </w:rPr>
-        <w:t xml:space="preserve">Test stijl: </w:t>
+        <w:t>Test</w:t>
+      </w:r>
+      <w:r>
+        <w:rPr>
+          <w:lang w:val="nl-NL"/>
+        </w:rPr>
+        <w:t xml:space="preserve"> </w:t>
+      </w:r>
+      <w:r>
+        <w:rPr>
+          <w:lang w:val="nl-NL"/>
+        </w:rPr>
+        <w:t xml:space="preserve">stijl: </w:t>
       </w:r>
       <w:r>
         <w:rPr>
@@ -229,7 +247,19 @@
         <w:rPr>
           <w:lang w:val="nl-NL"/>
         </w:rPr>
-        <w:t xml:space="preserve">Test situatie: </w:t>
+        <w:t>Test</w:t>
+      </w:r>
+      <w:r>
+        <w:rPr>
+          <w:lang w:val="nl-NL"/>
+        </w:rPr>
+        <w:t xml:space="preserve"> </w:t>
+      </w:r>
+      <w:r>
+        <w:rPr>
+          <w:lang w:val="nl-NL"/>
+        </w:rPr>
+        <w:t xml:space="preserve">situatie: </w:t>
       </w:r>
       <w:r>
         <w:rPr>
@@ -246,7 +276,10 @@
     </w:p>
     <w:p>
       <w:r>
-        <w:t>Test verantwoordelijke: Arco Gelderblom</w:t>
+        <w:t>Test</w:t>
+      </w:r>
+      <w:r>
+        <w:t>verantwoordelijke: Arco Gelderblom</w:t>
       </w:r>
     </w:p>
     <w:p>
@@ -300,7 +333,31 @@
     <w:p/>
     <w:p>
       <w:r>
-        <w:t>Deze test word uitgevoerd zonder hardware verbindingen. Hij geld voor beide de limonade en de water pomp. Dit is doordat de 2 pompen door dezelfde functie aangezet worden.</w:t>
+        <w:t>Deze test word uitgevoerd zonder hardware verbindingen. Hij geld</w:t>
+      </w:r>
+      <w:r>
+        <w:t>t</w:t>
+      </w:r>
+      <w:r>
+        <w:t xml:space="preserve"> voor </w:t>
+      </w:r>
+      <w:r>
+        <w:t>zowel</w:t>
+      </w:r>
+      <w:r>
+        <w:t xml:space="preserve"> de limonade</w:t>
+      </w:r>
+      <w:r>
+        <w:t>- en de water</w:t>
+      </w:r>
+      <w:r>
+        <w:t xml:space="preserve">pomp. Dit is </w:t>
+      </w:r>
+      <w:r>
+        <w:t>vanwege het gegeven dat</w:t>
+      </w:r>
+      <w:r>
+        <w:t xml:space="preserve"> de 2 pompen door dezelfde functie aangezet worden.</w:t>
       </w:r>
     </w:p>
     <w:p>
@@ -321,7 +378,10 @@
     <w:p/>
     <w:p>
       <w:r>
-        <w:t xml:space="preserve">Doctest binnen de code op een specifieke unit. Binnen de file controller.py is er een functie genaamd ‘pumpTestIfOn’. Deze controleert of de waterpomp de juiste waarde krijgt wanneer er om </w:t>
+        <w:t>Verder is de test gespecificeerd in een d</w:t>
+      </w:r>
+      <w:r>
+        <w:t xml:space="preserve">octest binnen de code op een specifieke unit. Binnen de file controller.py is er een functie genaamd ‘pumpTestIfOn’. Deze controleert of de waterpomp de juiste waarde krijgt wanneer er om </w:t>
       </w:r>
       <w:r>
         <w:t>water gevraagd word. Dit doet hij door aan te geven dat er water moet komen. Vervolgens voert het de functie uit die normaal uitgevoerd word elke x aantal tijd. Deze functie zou, als er om water of limonade gevraagd word, de water pomp aan moeten zetten en de valve uit. Vervolgens word er gechecked of de pomp inderdaad ook aan is gegaan.</w:t>
@@ -391,13 +451,35 @@
         <w:t xml:space="preserve"> wanneer de pomp uit hoort te zijn.</w:t>
       </w:r>
       <w:r>
-        <w:t xml:space="preserve"> Hier word automatisch voor getest door Doctest. De uitkomst die zichtbaar word in je commandline tool wanneer je de test runt staat hier onder. </w:t>
+        <w:t xml:space="preserve"> Hier wordt automatisch voor getest door d</w:t>
+      </w:r>
+      <w:r>
+        <w:t>octest. De uitkomst die zichtbaar word</w:t>
+      </w:r>
+      <w:r>
+        <w:t>t</w:t>
+      </w:r>
+      <w:r>
+        <w:t xml:space="preserve"> in </w:t>
+      </w:r>
+      <w:r>
+        <w:t>de</w:t>
+      </w:r>
+      <w:r>
+        <w:t xml:space="preserve"> commandline tool wanneer je de test </w:t>
+      </w:r>
+      <w:r>
+        <w:t>uitvoert</w:t>
+      </w:r>
+      <w:r>
+        <w:t xml:space="preserve"> staat hier onder. </w:t>
       </w:r>
     </w:p>
     <w:p/>
     <w:p>
       <w:pPr>
         <w:rPr>
+          <w:rFonts w:ascii="Lucida Console" w:hAnsi="Lucida Console"/>
           <w:sz w:val="20"/>
           <w:szCs w:val="20"/>
           <w:lang w:val="en-US"/>
@@ -405,6 +487,7 @@
       </w:pPr>
       <w:r>
         <w:rPr>
+          <w:rFonts w:ascii="Lucida Console" w:hAnsi="Lucida Console"/>
           <w:sz w:val="20"/>
           <w:szCs w:val="20"/>
           <w:lang w:val="en-US"/>
@@ -415,6 +498,7 @@
     <w:p>
       <w:pPr>
         <w:rPr>
+          <w:rFonts w:ascii="Lucida Console" w:hAnsi="Lucida Console"/>
           <w:color w:val="2F5496" w:themeColor="accent1" w:themeShade="BF"/>
           <w:sz w:val="20"/>
           <w:szCs w:val="20"/>
@@ -422,6 +506,7 @@
       </w:pPr>
       <w:r>
         <w:rPr>
+          <w:rFonts w:ascii="Lucida Console" w:hAnsi="Lucida Console"/>
           <w:color w:val="2F5496" w:themeColor="accent1" w:themeShade="BF"/>
           <w:sz w:val="20"/>
           <w:szCs w:val="20"/>
@@ -467,7 +552,6 @@
       </w:pPr>
       <w:bookmarkStart w:id="8" w:name="_ctgqcl3fz8nf" w:colFirst="0" w:colLast="0"/>
       <w:bookmarkEnd w:id="8"/>
-      <w:proofErr w:type="spellStart"/>
       <w:r>
         <w:rPr>
           <w:lang w:val="en-US"/>
@@ -475,7 +559,6 @@
         <w:lastRenderedPageBreak/>
         <w:t>Volumetest</w:t>
       </w:r>
-      <w:proofErr w:type="spellEnd"/>
     </w:p>
     <w:p>
       <w:pPr>
@@ -488,21 +571,7 @@
         <w:rPr>
           <w:lang w:val="en-US"/>
         </w:rPr>
-        <w:t xml:space="preserve">Test </w:t>
-      </w:r>
-      <w:proofErr w:type="spellStart"/>
-      <w:r>
-        <w:rPr>
-          <w:lang w:val="en-US"/>
-        </w:rPr>
-        <w:t>stijl</w:t>
-      </w:r>
-      <w:proofErr w:type="spellEnd"/>
-      <w:r>
-        <w:rPr>
-          <w:lang w:val="en-US"/>
-        </w:rPr>
-        <w:t xml:space="preserve">: </w:t>
+        <w:t xml:space="preserve">Test stijl: </w:t>
       </w:r>
       <w:r>
         <w:rPr>
@@ -528,26 +597,15 @@
         <w:rPr>
           <w:lang w:val="en-US"/>
         </w:rPr>
-        <w:t xml:space="preserve">Test </w:t>
-      </w:r>
-      <w:proofErr w:type="spellStart"/>
-      <w:r>
-        <w:rPr>
-          <w:lang w:val="en-US"/>
-        </w:rPr>
-        <w:t>situatie</w:t>
-      </w:r>
-      <w:proofErr w:type="spellEnd"/>
-      <w:r>
-        <w:rPr>
-          <w:lang w:val="en-US"/>
-        </w:rPr>
-        <w:t>: System test</w:t>
-      </w:r>
-    </w:p>
-    <w:p>
-      <w:r>
-        <w:t>Test verantwoordelijke: Tim IJntema</w:t>
+        <w:t>Test situatie: System test</w:t>
+      </w:r>
+    </w:p>
+    <w:p>
+      <w:r>
+        <w:t>Testv</w:t>
+      </w:r>
+      <w:r>
+        <w:t>erantwoordelijke: Tim IJntema</w:t>
       </w:r>
     </w:p>
     <w:p>
@@ -580,13 +638,25 @@
         <w:t>De gebruiker stelt een hoeveelheid in en ontvangt die hoeveelheid in de beker.</w:t>
       </w:r>
       <w:r>
-        <w:t xml:space="preserve"> In de simulator word dit zichtbaar gemaakt door bij het kopje “Level sensor: … ml”.</w:t>
+        <w:t xml:space="preserve"> In de simulator word</w:t>
+      </w:r>
+      <w:r>
+        <w:t>t</w:t>
+      </w:r>
+      <w:r>
+        <w:t xml:space="preserve"> dit zichtbaar gemaakt bij het kopje “Level sensor: … ml”.</w:t>
       </w:r>
       <w:r>
         <w:t xml:space="preserve"> Deze test </w:t>
       </w:r>
       <w:r>
-        <w:t>word uitgevoerd op de hardware.</w:t>
+        <w:t>word</w:t>
+      </w:r>
+      <w:r>
+        <w:t>t</w:t>
+      </w:r>
+      <w:r>
+        <w:t xml:space="preserve"> uitgevoerd op de hardware.</w:t>
       </w:r>
       <w:r>
         <w:t xml:space="preserve"> De metingen zijn dan ook genomen van de waardes die we krijgen van de afstand sensor. </w:t>
@@ -607,7 +677,13 @@
         <w:t>De test wordt uitgevoerd</w:t>
       </w:r>
       <w:r>
-        <w:t xml:space="preserve"> door de waarden in te stellen op de hardware en vervolgens het programma zijn werk te laten doen. Er wordt consequent 10 mL ingesteld en nadat de applicatie klaar is met</w:t>
+        <w:t xml:space="preserve"> door de waarden in te stellen op de hardware en vervolgens het programma zijn werk te laten doen. Er wordt consequent 1</w:t>
+      </w:r>
+      <w:r>
+        <w:t>5</w:t>
+      </w:r>
+      <w:r>
+        <w:t>0 mL ingesteld en nadat de applicatie klaar is met</w:t>
       </w:r>
       <w:r>
         <w:t xml:space="preserve"> runnen wordt de hoeveelheid mL afgelezen uit de GUI van de simulator</w:t>
@@ -616,7 +692,13 @@
         <w:t xml:space="preserve">. </w:t>
       </w:r>
       <w:r>
-        <w:t>Deze test word 5 keer herhaald. Een gemiddelde word genomen van de afgelezen waardes.</w:t>
+        <w:t>Deze test word 5 keer herhaald. Een gemiddelde word</w:t>
+      </w:r>
+      <w:r>
+        <w:t>t</w:t>
+      </w:r>
+      <w:r>
+        <w:t xml:space="preserve"> genomen van de afgelezen waardes.</w:t>
       </w:r>
     </w:p>
     <w:p/>
@@ -733,34 +815,50 @@
         <w:rPr>
           <w:lang w:val="nl-NL"/>
         </w:rPr>
-        <w:t xml:space="preserve">Als je deze tekst ziet zit het systeem te wachten op een aantal ML voor limonade. Druk nu op 5 op het </w:t>
-      </w:r>
-      <w:proofErr w:type="spellStart"/>
-      <w:r>
-        <w:rPr>
-          <w:lang w:val="nl-NL"/>
-        </w:rPr>
-        <w:t>keypad</w:t>
-      </w:r>
-      <w:proofErr w:type="spellEnd"/>
-      <w:r>
-        <w:rPr>
-          <w:lang w:val="nl-NL"/>
-        </w:rPr>
-        <w:t xml:space="preserve"> om 5 ml </w:t>
+        <w:t>Als je deze tekst ziet zit het systeem te wachten op een aantal ML voor limonade. Druk nu op 5 op het keypad</w:t>
+      </w:r>
+      <w:r>
+        <w:rPr>
+          <w:lang w:val="nl-NL"/>
+        </w:rPr>
+        <w:t xml:space="preserve"> en </w:t>
       </w:r>
       <w:r>
         <w:rPr>
           <w:lang w:val="nl-NL"/>
         </w:rPr>
         <w:lastRenderedPageBreak/>
-        <w:t xml:space="preserve">limonade toe te voegen. Druk vervolgens op </w:t>
-      </w:r>
-      <w:r>
-        <w:rPr>
-          <w:lang w:val="nl-NL"/>
-        </w:rPr>
-        <w:t xml:space="preserve">A en dan op 5. </w:t>
+        <w:t>vervolgens op 0</w:t>
+      </w:r>
+      <w:r>
+        <w:rPr>
+          <w:lang w:val="nl-NL"/>
+        </w:rPr>
+        <w:t xml:space="preserve"> om 5</w:t>
+      </w:r>
+      <w:r>
+        <w:rPr>
+          <w:lang w:val="nl-NL"/>
+        </w:rPr>
+        <w:t>0</w:t>
+      </w:r>
+      <w:r>
+        <w:rPr>
+          <w:lang w:val="nl-NL"/>
+        </w:rPr>
+        <w:t xml:space="preserve"> ml limonade toe te voegen. Druk vervolgens op </w:t>
+      </w:r>
+      <w:r>
+        <w:rPr>
+          <w:lang w:val="nl-NL"/>
+        </w:rPr>
+        <w:t>A en dan op 1 en daarna 2 keer op 0</w:t>
+      </w:r>
+      <w:r>
+        <w:rPr>
+          <w:lang w:val="nl-NL"/>
+        </w:rPr>
+        <w:t xml:space="preserve">. </w:t>
       </w:r>
       <w:r>
         <w:rPr>
@@ -772,12 +870,12 @@
     <w:p>
       <w:pPr>
         <w:rPr>
-          <w:lang w:val="en-US"/>
-        </w:rPr>
-      </w:pPr>
-      <w:r>
-        <w:rPr>
-          <w:lang w:val="en-US"/>
+          <w:lang w:val="nl-NL"/>
+        </w:rPr>
+      </w:pPr>
+      <w:r>
+        <w:rPr>
+          <w:lang w:val="nl-NL"/>
         </w:rPr>
         <w:t>“Start(C)</w:t>
       </w:r>
@@ -785,64 +883,52 @@
     <w:p>
       <w:pPr>
         <w:rPr>
-          <w:lang w:val="en-US"/>
-        </w:rPr>
-      </w:pPr>
-      <w:r>
-        <w:rPr>
-          <w:lang w:val="en-US"/>
+          <w:lang w:val="nl-NL"/>
+        </w:rPr>
+      </w:pPr>
+      <w:r>
+        <w:rPr>
+          <w:lang w:val="nl-NL"/>
         </w:rPr>
         <w:t>W(A):</w:t>
       </w:r>
       <w:r>
         <w:rPr>
-          <w:lang w:val="en-US"/>
-        </w:rPr>
-        <w:t xml:space="preserve"> 5</w:t>
-      </w:r>
-    </w:p>
-    <w:p>
-      <w:pPr>
-        <w:rPr>
-          <w:lang w:val="en-US"/>
-        </w:rPr>
-      </w:pPr>
-      <w:r>
-        <w:rPr>
-          <w:lang w:val="en-US"/>
-        </w:rPr>
-        <w:t>L(B): 5</w:t>
-      </w:r>
-    </w:p>
-    <w:p>
-      <w:pPr>
-        <w:rPr>
-          <w:lang w:val="en-US"/>
-        </w:rPr>
-      </w:pPr>
-      <w:r>
-        <w:rPr>
-          <w:lang w:val="en-US"/>
-        </w:rPr>
-        <w:t>Chang</w:t>
-      </w:r>
-      <w:r>
-        <w:rPr>
-          <w:lang w:val="en-US"/>
-        </w:rPr>
-        <w:t>e W</w:t>
-      </w:r>
-      <w:r>
-        <w:rPr>
-          <w:lang w:val="en-US"/>
-        </w:rPr>
-        <w:t>”</w:t>
-      </w:r>
-    </w:p>
-    <w:p>
-      <w:pPr>
-        <w:rPr>
-          <w:lang w:val="en-US"/>
+          <w:lang w:val="nl-NL"/>
+        </w:rPr>
+        <w:t xml:space="preserve"> 100</w:t>
+      </w:r>
+    </w:p>
+    <w:p>
+      <w:pPr>
+        <w:rPr>
+          <w:lang w:val="nl-NL"/>
+        </w:rPr>
+      </w:pPr>
+      <w:r>
+        <w:rPr>
+          <w:lang w:val="nl-NL"/>
+        </w:rPr>
+        <w:t>L(B): 50</w:t>
+      </w:r>
+    </w:p>
+    <w:p>
+      <w:pPr>
+        <w:rPr>
+          <w:lang w:val="nl-NL"/>
+        </w:rPr>
+      </w:pPr>
+      <w:r>
+        <w:rPr>
+          <w:lang w:val="nl-NL"/>
+        </w:rPr>
+        <w:t>Change W”</w:t>
+      </w:r>
+    </w:p>
+    <w:p>
+      <w:pPr>
+        <w:rPr>
+          <w:lang w:val="nl-NL"/>
         </w:rPr>
       </w:pPr>
     </w:p>
@@ -874,57 +960,53 @@
         <w:rPr>
           <w:lang w:val="nl-NL"/>
         </w:rPr>
-        <w:t xml:space="preserve">Als het systeem niet lijkt te reageren op </w:t>
-      </w:r>
-      <w:proofErr w:type="spellStart"/>
-      <w:r>
-        <w:rPr>
-          <w:lang w:val="nl-NL"/>
-        </w:rPr>
-        <w:t>keypad</w:t>
-      </w:r>
-      <w:proofErr w:type="spellEnd"/>
-      <w:r>
-        <w:rPr>
-          <w:lang w:val="nl-NL"/>
-        </w:rPr>
-        <w:t xml:space="preserve"> acties, moet je de </w:t>
-      </w:r>
-      <w:proofErr w:type="spellStart"/>
-      <w:r>
-        <w:rPr>
-          <w:lang w:val="nl-NL"/>
-        </w:rPr>
-        <w:t>keypad</w:t>
-      </w:r>
-      <w:proofErr w:type="spellEnd"/>
-      <w:r>
-        <w:rPr>
-          <w:lang w:val="nl-NL"/>
-        </w:rPr>
-        <w:t xml:space="preserve"> knop ingedrukt houden tot het schermpje leeggehaald </w:t>
-      </w:r>
-      <w:proofErr w:type="gramStart"/>
-      <w:r>
-        <w:rPr>
-          <w:lang w:val="nl-NL"/>
-        </w:rPr>
-        <w:t>word</w:t>
-      </w:r>
-      <w:proofErr w:type="gramEnd"/>
-      <w:r>
-        <w:rPr>
-          <w:lang w:val="nl-NL"/>
-        </w:rPr>
-        <w:t xml:space="preserve"> en nieuwe letters typt. Als het schermpje raar gaat doen (gekke tekens laat zien), reset dan het systeem en start opnieuw.</w:t>
+        <w:t>Als het systeem niet lijkt te reageren op keypad acties, moet je de keypad knop ingedrukt houden tot het schermpje leeggehaald word</w:t>
+      </w:r>
+      <w:r>
+        <w:rPr>
+          <w:lang w:val="nl-NL"/>
+        </w:rPr>
+        <w:t>t</w:t>
+      </w:r>
+      <w:r>
+        <w:rPr>
+          <w:lang w:val="nl-NL"/>
+        </w:rPr>
+        <w:t xml:space="preserve"> en nieuwe letters </w:t>
+      </w:r>
+      <w:r>
+        <w:rPr>
+          <w:lang w:val="nl-NL"/>
+        </w:rPr>
+        <w:t>laat zien</w:t>
+      </w:r>
+      <w:r>
+        <w:rPr>
+          <w:lang w:val="nl-NL"/>
+        </w:rPr>
+        <w:t xml:space="preserve">. </w:t>
+      </w:r>
+      <w:commentRangeStart w:id="12"/>
+      <w:r>
+        <w:rPr>
+          <w:lang w:val="nl-NL"/>
+        </w:rPr>
+        <w:t>Als het schermpje raar gaat doen (gekke tekens laat zien), reset dan het systeem en start opnieuw.</w:t>
+      </w:r>
+      <w:commentRangeEnd w:id="12"/>
+      <w:r>
+        <w:rPr>
+          <w:rStyle w:val="Verwijzingopmerking"/>
+        </w:rPr>
+        <w:commentReference w:id="12"/>
       </w:r>
     </w:p>
     <w:p>
       <w:pPr>
         <w:pStyle w:val="Kop2"/>
       </w:pPr>
-      <w:bookmarkStart w:id="12" w:name="_e6a7jfes82ps" w:colFirst="0" w:colLast="0"/>
-      <w:bookmarkEnd w:id="12"/>
+      <w:bookmarkStart w:id="13" w:name="_e6a7jfes82ps" w:colFirst="0" w:colLast="0"/>
+      <w:bookmarkEnd w:id="13"/>
       <w:r>
         <w:t>Resultaten</w:t>
       </w:r>
@@ -1376,8 +1458,8 @@
       <w:pPr>
         <w:pStyle w:val="Kop2"/>
       </w:pPr>
-      <w:bookmarkStart w:id="13" w:name="_kw4x121eqqq4" w:colFirst="0" w:colLast="0"/>
-      <w:bookmarkEnd w:id="13"/>
+      <w:bookmarkStart w:id="14" w:name="_kw4x121eqqq4" w:colFirst="0" w:colLast="0"/>
+      <w:bookmarkEnd w:id="14"/>
       <w:r>
         <w:t>Conclusie</w:t>
       </w:r>
@@ -1399,7 +1481,19 @@
         <w:t xml:space="preserve">. Interessant is dat geen enkel moment de werkelijke hoeveelheid ingestelde mL is uitgegeven door de lemonator. </w:t>
       </w:r>
       <w:r>
-        <w:t>Dit kan mogelijk komen door de uitlees snelheid of reactiesnelheid van het systeem. Daarnaast is de sensor precizie een probleem in combinatie met water. Wat we proberen te meten is water wat langzaam aan dichter bij de sensor komt. Dit water zal soms iets plonsen of uitdijen. Hierdoor</w:t>
+        <w:t>Dit kan</w:t>
+      </w:r>
+      <w:r>
+        <w:t xml:space="preserve"> mogelijk komen door de uitlees</w:t>
+      </w:r>
+      <w:r>
+        <w:t xml:space="preserve">snelheid of reactiesnelheid van het systeem. Daarnaast is de sensor </w:t>
+      </w:r>
+      <w:r>
+        <w:t>precisie</w:t>
+      </w:r>
+      <w:r>
+        <w:t xml:space="preserve"> een probleem in combinatie met water. Wat we proberen te meten is water wat langzaam aan dichter bij de sensor komt. Dit water zal soms iets plonsen of uitdijen. Hierdoor</w:t>
       </w:r>
       <w:r>
         <w:t xml:space="preserve"> kan het zijn dat de sensor </w:t>
@@ -1429,7 +1523,6 @@
           <w:lang w:val="en-US"/>
         </w:rPr>
       </w:pPr>
-      <w:proofErr w:type="spellStart"/>
       <w:r>
         <w:rPr>
           <w:lang w:val="en-US"/>
@@ -1437,7 +1530,6 @@
         <w:lastRenderedPageBreak/>
         <w:t>Hardwaretest</w:t>
       </w:r>
-      <w:proofErr w:type="spellEnd"/>
     </w:p>
     <w:p>
       <w:pPr>
@@ -1450,21 +1542,19 @@
         <w:rPr>
           <w:lang w:val="en-US"/>
         </w:rPr>
-        <w:t xml:space="preserve">Test </w:t>
-      </w:r>
-      <w:proofErr w:type="spellStart"/>
-      <w:r>
-        <w:rPr>
-          <w:lang w:val="en-US"/>
-        </w:rPr>
-        <w:t>stijl</w:t>
-      </w:r>
-      <w:proofErr w:type="spellEnd"/>
-      <w:r>
-        <w:rPr>
-          <w:lang w:val="en-US"/>
-        </w:rPr>
-        <w:t>: Black box</w:t>
+        <w:t>Test</w:t>
+      </w:r>
+      <w:r>
+        <w:rPr>
+          <w:lang w:val="en-US"/>
+        </w:rPr>
+        <w:t xml:space="preserve"> </w:t>
+      </w:r>
+      <w:r>
+        <w:rPr>
+          <w:lang w:val="en-US"/>
+        </w:rPr>
+        <w:t>stijl: Black box</w:t>
       </w:r>
     </w:p>
     <w:p>
@@ -1478,16 +1568,20 @@
         <w:rPr>
           <w:lang w:val="en-US"/>
         </w:rPr>
-        <w:t xml:space="preserve">Test </w:t>
-      </w:r>
-      <w:proofErr w:type="spellStart"/>
+        <w:t>Test</w:t>
+      </w:r>
+      <w:r>
+        <w:rPr>
+          <w:lang w:val="en-US"/>
+        </w:rPr>
+        <w:t xml:space="preserve"> </w:t>
+      </w:r>
       <w:r>
         <w:rPr>
           <w:lang w:val="en-US"/>
         </w:rPr>
         <w:t>situatie</w:t>
       </w:r>
-      <w:proofErr w:type="spellEnd"/>
       <w:r>
         <w:rPr>
           <w:lang w:val="en-US"/>
@@ -1510,21 +1604,7 @@
     </w:p>
     <w:p>
       <w:r>
-        <w:t xml:space="preserve">Het doel van deze test is het vaststellen dat verschillende knoppen op de keypad de verwachte </w:t>
-      </w:r>
-      <w:commentRangeStart w:id="14"/>
-      <w:r>
-        <w:t>uitwerking</w:t>
-      </w:r>
-      <w:commentRangeEnd w:id="14"/>
-      <w:r>
-        <w:rPr>
-          <w:rStyle w:val="Verwijzingopmerking"/>
-        </w:rPr>
-        <w:commentReference w:id="14"/>
-      </w:r>
-      <w:r>
-        <w:t xml:space="preserve"> hebben. De verwachting is als volgt:</w:t>
+        <w:t>Het doel van deze test is het vaststellen dat verschillende knoppen op de keypad de verwachte werking hebben. De verwachting is als volgt:</w:t>
       </w:r>
     </w:p>
     <w:p/>
@@ -2381,30 +2461,20 @@
         <w:br/>
         <w:t xml:space="preserve">Vervolgens wordt bekeken of de rest van het systeem werkt zoals behoren. Hierbij wordt vastgesteld of het systeem geen afwijkende werking heeft van de verwachting. Met andere woorden, gaan de pompen netjes </w:t>
       </w:r>
-      <w:commentRangeStart w:id="15"/>
-      <w:r>
-        <w:t>een</w:t>
-      </w:r>
-      <w:commentRangeEnd w:id="15"/>
-      <w:r>
-        <w:rPr>
-          <w:rStyle w:val="Verwijzingopmerking"/>
-        </w:rPr>
-        <w:commentReference w:id="15"/>
-      </w:r>
-      <w:r>
-        <w:t xml:space="preserve"> voor een aan en wordt de juiste </w:t>
-      </w:r>
-      <w:commentRangeStart w:id="16"/>
-      <w:r>
-        <w:t>hoeveelheid afgegeven.</w:t>
-      </w:r>
-      <w:commentRangeEnd w:id="16"/>
-      <w:r>
-        <w:rPr>
-          <w:rStyle w:val="Verwijzingopmerking"/>
-        </w:rPr>
-        <w:commentReference w:id="16"/>
+      <w:r>
+        <w:t xml:space="preserve">één </w:t>
+      </w:r>
+      <w:r>
+        <w:t xml:space="preserve">voor </w:t>
+      </w:r>
+      <w:r>
+        <w:t>één</w:t>
+      </w:r>
+      <w:r>
+        <w:t xml:space="preserve"> aan en wordt de juiste hoeveelheid afgegeven</w:t>
+      </w:r>
+      <w:r>
+        <w:t>?</w:t>
       </w:r>
     </w:p>
     <w:p>
@@ -2431,18 +2501,34 @@
     </w:p>
     <w:p>
       <w:r>
-        <w:t xml:space="preserve">Voor deze test wordt er gebruik gemaakt van de hardware. Zet daarom de variabele “gui.sharedVariables.usingHardware” op True. Vervolgens sluit je de hardware aan op de computer en navigeer je met “cd &lt;pad&gt;” naar de locatie van de simulator in een command line tool, en start de main.py met het commando “python main.py”. Let op dat de COM poort goed ingesteld staat (deze instelling is ook te doen in gui.py, </w:t>
-      </w:r>
-      <w:commentRangeStart w:id="17"/>
-      <w:r>
-        <w:t>wanneer de COM poort 3 is stel je 2 in bij lemonator.lemonator(COM-1)).</w:t>
-      </w:r>
-      <w:commentRangeEnd w:id="17"/>
-      <w:r>
-        <w:rPr>
-          <w:rStyle w:val="Verwijzingopmerking"/>
-        </w:rPr>
-        <w:commentReference w:id="17"/>
+        <w:t>Voor deze test wordt er gebruik gemaakt van de hardware. Zet daarom de variabele “gui.sharedVariables.usingHardware” op True. Vervolgens sluit je de hardware aan op de computer en navigeer je met “cd &lt;pad&gt;” naar de locatie van de simulator in een command line tool, en start de main.py met het commando “python main.py”. Let op dat de C</w:t>
+      </w:r>
+      <w:r>
+        <w:t>OM poort goed ingesteld staat. D</w:t>
+      </w:r>
+      <w:r>
+        <w:t xml:space="preserve">eze instelling is </w:t>
+      </w:r>
+      <w:r>
+        <w:t>uit te voeren</w:t>
+      </w:r>
+      <w:r>
+        <w:t xml:space="preserve"> in gui.py</w:t>
+      </w:r>
+      <w:r>
+        <w:t xml:space="preserve"> regel 10</w:t>
+      </w:r>
+      <w:r>
+        <w:t>, wanneer de COM poort 3 is stel je 2 in bij lemo</w:t>
+      </w:r>
+      <w:r>
+        <w:t>nator.lemonator(2</w:t>
+      </w:r>
+      <w:r>
+        <w:t>).</w:t>
+      </w:r>
+      <w:r>
+        <w:t xml:space="preserve"> Voor elke COM poort geldt &lt;COM poort nummer&gt;-1= &lt;getal voor in functie&gt;</w:t>
       </w:r>
     </w:p>
     <w:p/>
@@ -2548,19 +2634,11 @@
         </w:rPr>
         <w:t xml:space="preserve">Het is nu mogelijk om alle numerieke toetsen te testen. Begin niet met een 0 want dan is het niet goed zichtbaar of een 0 is ingevoerd. Druk vervolgens op alle toetsen waarbij de verwacht is dat er niks gebeurd en stel dit vast. Nu dat alle toetsen niet noodzakelijk voor het mixen van een drankje, getest zijn is het aan te raden het systeem opnieuw te starten volgens het stappenplan beschreven hierboven. </w:t>
       </w:r>
-      <w:commentRangeStart w:id="18"/>
-      <w:r>
-        <w:rPr>
-          <w:lang w:val="nl-NL"/>
-        </w:rPr>
-        <w:t>Zo start je weer met een nieuw systeem om de rest van de test uit te voeren, nu we gevalideerd hebben hoe de numerieke toetsen werken.</w:t>
-      </w:r>
-      <w:commentRangeEnd w:id="18"/>
-      <w:r>
-        <w:rPr>
-          <w:rStyle w:val="Verwijzingopmerking"/>
-        </w:rPr>
-        <w:commentReference w:id="18"/>
+      <w:r>
+        <w:rPr>
+          <w:lang w:val="nl-NL"/>
+        </w:rPr>
+        <w:t>Er staat nu vermoedelijk 1234567890 ml ingesteld om een drankje te mixen en dit is te veel, dit zal niet in het kopje passen.</w:t>
       </w:r>
     </w:p>
     <w:p>
@@ -2586,21 +2664,7 @@
         <w:rPr>
           <w:lang w:val="nl-NL"/>
         </w:rPr>
-        <w:t xml:space="preserve"> </w:t>
-      </w:r>
-      <w:commentRangeStart w:id="19"/>
-      <w:r>
-        <w:rPr>
-          <w:lang w:val="nl-NL"/>
-        </w:rPr>
-        <w:t>Natuurlijk kan dit alleen als het kopje in het systeem staat.</w:t>
-      </w:r>
-      <w:commentRangeEnd w:id="19"/>
-      <w:r>
-        <w:rPr>
-          <w:rStyle w:val="Verwijzingopmerking"/>
-        </w:rPr>
-        <w:commentReference w:id="19"/>
+        <w:t xml:space="preserve"> Natuurlijk kan dit alleen als het kopje in het systeem staat.</w:t>
       </w:r>
     </w:p>
     <w:p>
@@ -2697,12 +2761,12 @@
     <w:p>
       <w:pPr>
         <w:rPr>
-          <w:lang w:val="en-US"/>
-        </w:rPr>
-      </w:pPr>
-      <w:r>
-        <w:rPr>
-          <w:lang w:val="en-US"/>
+          <w:lang w:val="nl-NL"/>
+        </w:rPr>
+      </w:pPr>
+      <w:r>
+        <w:rPr>
+          <w:lang w:val="nl-NL"/>
         </w:rPr>
         <w:t>”</w:t>
       </w:r>
@@ -2710,7 +2774,7 @@
     <w:p>
       <w:pPr>
         <w:rPr>
-          <w:lang w:val="en-US"/>
+          <w:lang w:val="nl-NL"/>
         </w:rPr>
       </w:pPr>
     </w:p>
@@ -3952,49 +4016,14 @@
     <w:p/>
     <w:p>
       <w:r>
-        <w:t xml:space="preserve">Verder is er nog gekeken naar de werking van de pompen. Er was een bepaald moment waarbij het systeem snel switchte van de ene pomp naar de ander, eerst was het alleen de limonadepomp die aan stond, vervolgens switchte het systeem een aantal keer, daarna ging het systeem verder met enkel de </w:t>
-      </w:r>
-      <w:commentRangeStart w:id="20"/>
-      <w:commentRangeStart w:id="21"/>
-      <w:r>
-        <w:t>waterpomp.</w:t>
-      </w:r>
-      <w:commentRangeEnd w:id="20"/>
-      <w:r>
-        <w:rPr>
-          <w:rStyle w:val="Verwijzingopmerking"/>
-        </w:rPr>
-        <w:commentReference w:id="20"/>
-      </w:r>
-      <w:commentRangeEnd w:id="21"/>
-      <w:r>
-        <w:rPr>
-          <w:rStyle w:val="Verwijzingopmerking"/>
-        </w:rPr>
-        <w:commentReference w:id="21"/>
+        <w:t>Verder is er nog gekeken naar de werking van de pompen. Er was een bepaald moment waarbij het systeem snel switchte van de ene pomp naar de ander, eerst was het alleen de limonadepomp die aan stond, vervolgens switchte het systeem een aantal keer, daarna ging het systeem verder met enkel de waterpomp.</w:t>
       </w:r>
     </w:p>
     <w:p/>
     <w:p>
-      <w:commentRangeStart w:id="22"/>
-      <w:commentRangeStart w:id="23"/>
       <w:r>
         <w:t>De verwachte hoeveelheid van 150mL werd ruim overschreden, hoewel de simulator op de pc 153mL aangaf, wat niet een groot verschil is.</w:t>
       </w:r>
-      <w:commentRangeEnd w:id="22"/>
-      <w:r>
-        <w:rPr>
-          <w:rStyle w:val="Verwijzingopmerking"/>
-        </w:rPr>
-        <w:commentReference w:id="22"/>
-      </w:r>
-      <w:commentRangeEnd w:id="23"/>
-      <w:r>
-        <w:rPr>
-          <w:rStyle w:val="Verwijzingopmerking"/>
-        </w:rPr>
-        <w:commentReference w:id="23"/>
-      </w:r>
     </w:p>
     <w:p>
       <w:pPr>
@@ -4003,40 +4032,34 @@
       <w:r>
         <w:t>Conclusie</w:t>
       </w:r>
-      <w:bookmarkStart w:id="24" w:name="_GoBack"/>
-      <w:bookmarkEnd w:id="24"/>
     </w:p>
     <w:p>
       <w:r>
         <w:t xml:space="preserve">De werking van het systeem is aanwezig maar werkt nog niet helemaal naar behoren. De knoppen op de keypad hebben allemaal de juiste functie maar werken niet optimaal, je moet ze enige tijd </w:t>
       </w:r>
-      <w:commentRangeStart w:id="25"/>
-      <w:r>
-        <w:t>indrukken</w:t>
-      </w:r>
-      <w:commentRangeEnd w:id="25"/>
-      <w:r>
-        <w:rPr>
-          <w:rStyle w:val="Verwijzingopmerking"/>
-        </w:rPr>
-        <w:commentReference w:id="25"/>
-      </w:r>
-      <w:r>
-        <w:t xml:space="preserve">. </w:t>
-      </w:r>
-      <w:commentRangeStart w:id="26"/>
-      <w:r>
-        <w:t xml:space="preserve">De pompen doen raar dat er op een gegeven moment een soort switch gebeurd waarbij de pompen om beurten aan gaan, dit is niet zoals verwacht. </w:t>
-      </w:r>
-      <w:commentRangeEnd w:id="26"/>
-      <w:r>
-        <w:rPr>
-          <w:rStyle w:val="Verwijzingopmerking"/>
-        </w:rPr>
-        <w:commentReference w:id="26"/>
-      </w:r>
-      <w:r>
-        <w:t>Verder werd de 150mL ruim overgeschreden terwijl de simulator 153mL aangaf, waarschijnlijk werkt het uitlezen van de sensor niet goed</w:t>
+      <w:r>
+        <w:t>ingedrukt houden</w:t>
+      </w:r>
+      <w:r>
+        <w:t xml:space="preserve">. De pompen </w:t>
+      </w:r>
+      <w:r>
+        <w:t>vertonen vreemd gedrag,</w:t>
+      </w:r>
+      <w:r>
+        <w:t xml:space="preserve"> op een gegeven moment </w:t>
+      </w:r>
+      <w:r>
+        <w:t xml:space="preserve">gebeurt er </w:t>
+      </w:r>
+      <w:r>
+        <w:t>een soort switch waarbi</w:t>
+      </w:r>
+      <w:r>
+        <w:t>j de pompen om beurten aan gaan</w:t>
+      </w:r>
+      <w:r>
+        <w:t>. Verder werd de 150mL ruim overgeschreden terwijl de simulator 153mL aangaf, waarschijnlijk werkt het uitlezen van de sensor niet goed</w:t>
       </w:r>
     </w:p>
     <w:p>
@@ -4058,24 +4081,10 @@
         <w:t>Verder is het switchen tussen pompen te verklaren door de werking van de afstandssensor. Deze fluctueert namelijk in waarde. Wanneer de waarde (in het geval van deze test) onder de 50 mL zit voor limonade staat de limonadepomp aan, komt deze erboven gaat de waterpomp aan. Het is echter mogelijk door een mogelijk slechte waarde</w:t>
       </w:r>
       <w:r>
-        <w:t xml:space="preserve"> </w:t>
-      </w:r>
-      <w:commentRangeStart w:id="27"/>
-      <w:r>
-        <w:t>vanuit de sensor</w:t>
-      </w:r>
-      <w:r>
-        <w:t xml:space="preserve"> </w:t>
-      </w:r>
-      <w:commentRangeEnd w:id="27"/>
-      <w:r>
-        <w:rPr>
-          <w:rStyle w:val="Verwijzingopmerking"/>
-        </w:rPr>
-        <w:commentReference w:id="27"/>
-      </w:r>
-      <w:r>
-        <w:t>of door het golven van het water dat het een fout was dat de waarde boven de 50 mL zat. Hierdoor schiet de waarde weer onder de 50 mL en gaat de waterpomp uit en de limonadepomp weer aan. Dit gebeurd een aantal keer tijdens het overslagpunt wat het ‘gekke’ switchen van pompen die aan staan verklaard.</w:t>
+        <w:t xml:space="preserve"> vanuit de sensor</w:t>
+      </w:r>
+      <w:r>
+        <w:t xml:space="preserve"> of door het golven van het water dat het een fout was dat de waarde boven de 50 mL zat. Hierdoor schiet de waarde weer onder de 50 mL en gaat de waterpomp uit en de limonadepomp weer aan. Dit gebeurd een aantal keer tijdens het overslagpunt wat het ‘gekke’ switchen van pompen die aan staan verklaard.</w:t>
       </w:r>
     </w:p>
     <w:p>
@@ -4272,25 +4281,17 @@
     <w:p/>
     <w:p>
       <w:r>
-        <w:t xml:space="preserve">Dat niet de juiste hoeveelheid getapt wordt terwijl de sensor wel de juiste waarde geeft is eveneens aan de afstandssensor te wijten. Er zijn verschillende waarden die hij doorstuurt waardoor het lastig is om te ijken, </w:t>
-      </w:r>
-      <w:commentRangeStart w:id="28"/>
-      <w:r>
-        <w:t xml:space="preserve">vervolgens stopt de machine met een drankje afgeven totdat de juiste hoeveelheid in de kop zit. </w:t>
-      </w:r>
-      <w:commentRangeEnd w:id="28"/>
-      <w:r>
-        <w:rPr>
-          <w:rStyle w:val="Verwijzingopmerking"/>
-        </w:rPr>
-        <w:commentReference w:id="28"/>
-      </w:r>
-      <w:r>
-        <w:t xml:space="preserve">Als er een keer een rare waarde is die boven de juiste hoeveelheid zit stop de machine. Wanneer het </w:t>
+        <w:t>Dat niet de juiste hoeveelheid getapt wordt terwijl de sensor wel de juiste waarde geeft is eveneens aan de afstandssensor te wijten. Er zijn verschillende waarden die hij doorstuurt waardoor het lastig is om te ijken</w:t>
+      </w:r>
+      <w:r>
+        <w:t xml:space="preserve">. </w:t>
+      </w:r>
+      <w:r>
+        <w:t xml:space="preserve"> Als er een keer een rare waarde is die boven de juiste hoeveelheid zit stop de machine. Wanneer het uitlezen slecht </w:t>
       </w:r>
       <w:r>
         <w:lastRenderedPageBreak/>
-        <w:t>uitlezen slecht gaat en de sensor niet de juiste waarde krijgt die overeenkomt met de werkelijkheid kan het zijn dat het kopje gaat overlopen doordat de motoren aan blijven staan.</w:t>
+        <w:t>gaat en de sensor niet de juiste waarde krijgt die overeenkomt met de werkelijkheid kan het zijn dat het kopje gaat overlopen doordat de motoren aan blijven staan.</w:t>
       </w:r>
     </w:p>
     <w:p/>
@@ -4328,21 +4329,7 @@
         <w:rPr>
           <w:lang w:val="en-US"/>
         </w:rPr>
-        <w:t xml:space="preserve">Test </w:t>
-      </w:r>
-      <w:proofErr w:type="spellStart"/>
-      <w:r>
-        <w:rPr>
-          <w:lang w:val="en-US"/>
-        </w:rPr>
-        <w:t>stijl</w:t>
-      </w:r>
-      <w:proofErr w:type="spellEnd"/>
-      <w:r>
-        <w:rPr>
-          <w:lang w:val="en-US"/>
-        </w:rPr>
-        <w:t xml:space="preserve">: </w:t>
+        <w:t xml:space="preserve">Test stijl: </w:t>
       </w:r>
       <w:r>
         <w:rPr>
@@ -4362,16 +4349,8 @@
         <w:rPr>
           <w:lang w:val="nl-NL"/>
         </w:rPr>
-        <w:t xml:space="preserve">Test situatie: </w:t>
-      </w:r>
-      <w:proofErr w:type="spellStart"/>
-      <w:r>
-        <w:rPr>
-          <w:lang w:val="nl-NL"/>
-        </w:rPr>
-        <w:t>Acceptance</w:t>
-      </w:r>
-      <w:proofErr w:type="spellEnd"/>
+        <w:t>Test situatie: Acceptance</w:t>
+      </w:r>
       <w:r>
         <w:rPr>
           <w:lang w:val="nl-NL"/>
@@ -4381,7 +4360,10 @@
     </w:p>
     <w:p>
       <w:r>
-        <w:t>Test verantwoordelijke: Tim IJntema</w:t>
+        <w:t>Test</w:t>
+      </w:r>
+      <w:r>
+        <w:t>verantwoordelijke: Tim IJntema</w:t>
       </w:r>
     </w:p>
     <w:p>
@@ -4419,7 +4401,10 @@
         <w:t xml:space="preserve"> volledig uitgevoer</w:t>
       </w:r>
       <w:r>
-        <w:t>d zonder hardware communicatie en is bedoeld om fouten op te sporen bij het gebruiken van het systeem op normale wijze.</w:t>
+        <w:t>d zonder hardware</w:t>
+      </w:r>
+      <w:r>
+        <w:t>communicatie en is bedoeld om fouten op te sporen bij het gebruiken van het systeem op normale wijze.</w:t>
       </w:r>
       <w:r>
         <w:t xml:space="preserve"> </w:t>
@@ -4443,66 +4428,54 @@
         <w:rPr>
           <w:lang w:val="nl-NL"/>
         </w:rPr>
-        <w:t>Als eerst moet de simulator opgestart worden. Check of de variabele “</w:t>
-      </w:r>
-      <w:proofErr w:type="gramStart"/>
+        <w:t>Aller</w:t>
+      </w:r>
+      <w:r>
+        <w:rPr>
+          <w:lang w:val="nl-NL"/>
+        </w:rPr>
+        <w:t xml:space="preserve">eerst moet de simulator opgestart worden. </w:t>
+      </w:r>
+      <w:commentRangeStart w:id="15"/>
+      <w:r>
+        <w:rPr>
+          <w:lang w:val="nl-NL"/>
+        </w:rPr>
+        <w:t>Controleer</w:t>
+      </w:r>
+      <w:r>
+        <w:rPr>
+          <w:lang w:val="nl-NL"/>
+        </w:rPr>
+        <w:t xml:space="preserve"> </w:t>
+      </w:r>
+      <w:commentRangeEnd w:id="15"/>
+      <w:r>
+        <w:rPr>
+          <w:rStyle w:val="Verwijzingopmerking"/>
+        </w:rPr>
+        <w:commentReference w:id="15"/>
+      </w:r>
+      <w:r>
+        <w:rPr>
+          <w:lang w:val="nl-NL"/>
+        </w:rPr>
+        <w:t>of de variabele “</w:t>
+      </w:r>
       <w:r>
         <w:t>gui.sharedVariables.usingHardware</w:t>
       </w:r>
-      <w:proofErr w:type="gramEnd"/>
-      <w:r>
-        <w:rPr>
-          <w:lang w:val="nl-NL"/>
-        </w:rPr>
-        <w:t xml:space="preserve">” op </w:t>
-      </w:r>
-      <w:proofErr w:type="spellStart"/>
-      <w:r>
-        <w:rPr>
-          <w:lang w:val="nl-NL"/>
-        </w:rPr>
-        <w:t>False</w:t>
-      </w:r>
-      <w:proofErr w:type="spellEnd"/>
-      <w:r>
-        <w:rPr>
-          <w:lang w:val="nl-NL"/>
-        </w:rPr>
-        <w:t xml:space="preserve"> staat, aangezien we geen hardware willen gebruiken</w:t>
-      </w:r>
-      <w:r>
-        <w:rPr>
-          <w:lang w:val="nl-NL"/>
-        </w:rPr>
-        <w:t xml:space="preserve">, en open een </w:t>
-      </w:r>
-      <w:proofErr w:type="spellStart"/>
-      <w:r>
-        <w:rPr>
-          <w:lang w:val="nl-NL"/>
-        </w:rPr>
-        <w:t>command</w:t>
-      </w:r>
-      <w:proofErr w:type="spellEnd"/>
-      <w:r>
-        <w:rPr>
-          <w:lang w:val="nl-NL"/>
-        </w:rPr>
-        <w:t xml:space="preserve"> line tool. Hierin navigeer je naar de locatie van de simulator met het commando “cd &lt;</w:t>
-      </w:r>
-      <w:proofErr w:type="spellStart"/>
-      <w:r>
-        <w:rPr>
-          <w:lang w:val="nl-NL"/>
-        </w:rPr>
-        <w:t>Path</w:t>
-      </w:r>
-      <w:proofErr w:type="spellEnd"/>
-      <w:r>
-        <w:rPr>
-          <w:lang w:val="nl-NL"/>
-        </w:rPr>
-        <w:t>&gt;” en daarna start je de simulator met “python main.py”.</w:t>
+      <w:r>
+        <w:rPr>
+          <w:lang w:val="nl-NL"/>
+        </w:rPr>
+        <w:t>” op False staat, aangezien we geen hardware willen gebruiken</w:t>
+      </w:r>
+      <w:r>
+        <w:rPr>
+          <w:lang w:val="nl-NL"/>
+        </w:rPr>
+        <w:t>, en open een command line tool. Hierin navigeer je naar de locatie van de simulator met het commando “cd &lt;Path&gt;” en daarna start je de simulator met “python main.py”.</w:t>
       </w:r>
     </w:p>
     <w:p>
@@ -4528,21 +4501,7 @@
         <w:rPr>
           <w:lang w:val="nl-NL"/>
         </w:rPr>
-        <w:t xml:space="preserve">Het kopje “lcd </w:t>
-      </w:r>
-      <w:proofErr w:type="spellStart"/>
-      <w:r>
-        <w:rPr>
-          <w:lang w:val="nl-NL"/>
-        </w:rPr>
-        <w:t>value</w:t>
-      </w:r>
-      <w:proofErr w:type="spellEnd"/>
-      <w:r>
-        <w:rPr>
-          <w:lang w:val="nl-NL"/>
-        </w:rPr>
-        <w:t>: ” zou nu op</w:t>
+        <w:t>Het kopje “lcd value: ” zou nu op</w:t>
       </w:r>
     </w:p>
     <w:p>
@@ -4629,39 +4588,17 @@
           <w:lang w:val="nl-NL"/>
         </w:rPr>
       </w:pPr>
-      <w:proofErr w:type="gramStart"/>
-      <w:r>
-        <w:rPr>
-          <w:lang w:val="nl-NL"/>
-        </w:rPr>
-        <w:t>moeten</w:t>
-      </w:r>
-      <w:proofErr w:type="gramEnd"/>
-      <w:r>
-        <w:rPr>
-          <w:lang w:val="nl-NL"/>
-        </w:rPr>
-        <w:t xml:space="preserve"> staan. Nu kunnen we een aantal ml invoeren voor limonade (L)</w:t>
-      </w:r>
-      <w:r>
-        <w:rPr>
-          <w:lang w:val="nl-NL"/>
-        </w:rPr>
-        <w:t xml:space="preserve">. Vul hier 10 met de </w:t>
-      </w:r>
-      <w:proofErr w:type="spellStart"/>
-      <w:r>
-        <w:rPr>
-          <w:lang w:val="nl-NL"/>
-        </w:rPr>
-        <w:t>keypad</w:t>
-      </w:r>
-      <w:proofErr w:type="spellEnd"/>
-      <w:r>
-        <w:rPr>
-          <w:lang w:val="nl-NL"/>
-        </w:rPr>
-        <w:t>.</w:t>
+      <w:r>
+        <w:rPr>
+          <w:lang w:val="nl-NL"/>
+        </w:rPr>
+        <w:t>moeten staan. Nu kunnen we een aantal ml invoeren voor limonade (L)</w:t>
+      </w:r>
+      <w:r>
+        <w:rPr>
+          <w:lang w:val="nl-NL"/>
+        </w:rPr>
+        <w:t>. Vul hier 10 met de keypad.</w:t>
       </w:r>
       <w:r>
         <w:rPr>
@@ -4679,21 +4616,7 @@
         <w:rPr>
           <w:lang w:val="nl-NL"/>
         </w:rPr>
-        <w:t xml:space="preserve">Nu zou het kopje “lcd </w:t>
-      </w:r>
-      <w:proofErr w:type="spellStart"/>
-      <w:r>
-        <w:rPr>
-          <w:lang w:val="nl-NL"/>
-        </w:rPr>
-        <w:t>value</w:t>
-      </w:r>
-      <w:proofErr w:type="spellEnd"/>
-      <w:r>
-        <w:rPr>
-          <w:lang w:val="nl-NL"/>
-        </w:rPr>
-        <w:t>: ” het volgende moeten laten zien:</w:t>
+        <w:t>Nu zou het kopje “lcd value: ” het volgende moeten laten zien:</w:t>
       </w:r>
     </w:p>
     <w:p>
@@ -4751,12 +4674,12 @@
     <w:p>
       <w:pPr>
         <w:rPr>
-          <w:lang w:val="en-US"/>
-        </w:rPr>
-      </w:pPr>
-      <w:r>
-        <w:rPr>
-          <w:lang w:val="en-US"/>
+          <w:lang w:val="nl-NL"/>
+        </w:rPr>
+      </w:pPr>
+      <w:r>
+        <w:rPr>
+          <w:lang w:val="nl-NL"/>
         </w:rPr>
         <w:t>Change L</w:t>
       </w:r>
@@ -4781,6 +4704,13 @@
           <w:lang w:val="nl-NL"/>
         </w:rPr>
       </w:pPr>
+    </w:p>
+    <w:p>
+      <w:pPr>
+        <w:rPr>
+          <w:lang w:val="nl-NL"/>
+        </w:rPr>
+      </w:pPr>
       <w:r>
         <w:rPr>
           <w:lang w:val="nl-NL"/>
@@ -4791,21 +4721,13 @@
         <w:rPr>
           <w:lang w:val="nl-NL"/>
         </w:rPr>
-        <w:t xml:space="preserve"> op de </w:t>
-      </w:r>
-      <w:proofErr w:type="gramStart"/>
-      <w:r>
-        <w:rPr>
-          <w:lang w:val="nl-NL"/>
-        </w:rPr>
-        <w:t>A knop</w:t>
-      </w:r>
-      <w:proofErr w:type="gramEnd"/>
-      <w:r>
-        <w:rPr>
-          <w:lang w:val="nl-NL"/>
-        </w:rPr>
-        <w:t xml:space="preserve"> om een waarde in te kunnen vullen voor water. Voer vervolgens de waarde 20 in.</w:t>
+        <w:t xml:space="preserve"> op de A-</w:t>
+      </w:r>
+      <w:r>
+        <w:rPr>
+          <w:lang w:val="nl-NL"/>
+        </w:rPr>
+        <w:t>knop om een waarde in te kunnen vullen voor water. Voer vervolgens de waarde 20 in.</w:t>
       </w:r>
       <w:r>
         <w:rPr>
@@ -4823,35 +4745,13 @@
         <w:rPr>
           <w:lang w:val="nl-NL"/>
         </w:rPr>
-        <w:t xml:space="preserve"> “lcd </w:t>
-      </w:r>
-      <w:proofErr w:type="spellStart"/>
-      <w:r>
-        <w:rPr>
-          <w:lang w:val="nl-NL"/>
-        </w:rPr>
-        <w:t>value</w:t>
-      </w:r>
-      <w:proofErr w:type="spellEnd"/>
-      <w:r>
-        <w:rPr>
-          <w:lang w:val="nl-NL"/>
-        </w:rPr>
-        <w:t xml:space="preserve">: </w:t>
-      </w:r>
-      <w:proofErr w:type="gramStart"/>
-      <w:r>
-        <w:rPr>
-          <w:lang w:val="nl-NL"/>
-        </w:rPr>
-        <w:t>“ zou</w:t>
-      </w:r>
-      <w:proofErr w:type="gramEnd"/>
-      <w:r>
-        <w:rPr>
-          <w:lang w:val="nl-NL"/>
-        </w:rPr>
-        <w:t xml:space="preserve"> nu op het volgende moeten staan:</w:t>
+        <w:t xml:space="preserve"> “lcd value:“ </w:t>
+      </w:r>
+      <w:r>
+        <w:rPr>
+          <w:lang w:val="nl-NL"/>
+        </w:rPr>
+        <w:t>zou nu op het volgende moeten staan:</w:t>
       </w:r>
     </w:p>
     <w:p>
@@ -4909,12 +4809,12 @@
     <w:p>
       <w:pPr>
         <w:rPr>
-          <w:lang w:val="en-US"/>
-        </w:rPr>
-      </w:pPr>
-      <w:r>
-        <w:rPr>
-          <w:lang w:val="en-US"/>
+          <w:lang w:val="nl-NL"/>
+        </w:rPr>
+      </w:pPr>
+      <w:r>
+        <w:rPr>
+          <w:lang w:val="nl-NL"/>
         </w:rPr>
         <w:t>Change W</w:t>
       </w:r>
@@ -4949,30 +4849,20 @@
         <w:rPr>
           <w:lang w:val="nl-NL"/>
         </w:rPr>
-        <w:t xml:space="preserve">Het systeem zou nu moeten beginnen met de waarde bij “level sensor: </w:t>
-      </w:r>
-      <w:proofErr w:type="gramStart"/>
-      <w:r>
-        <w:rPr>
-          <w:lang w:val="nl-NL"/>
-        </w:rPr>
-        <w:t>“ op</w:t>
-      </w:r>
-      <w:proofErr w:type="gramEnd"/>
-      <w:r>
-        <w:rPr>
-          <w:lang w:val="nl-NL"/>
-        </w:rPr>
-        <w:t xml:space="preserve"> te laten tellen. Er is overigens wel een 3 seconde delay voordat dit gebeurt om de “pomp </w:t>
-      </w:r>
-      <w:proofErr w:type="spellStart"/>
-      <w:r>
-        <w:rPr>
-          <w:lang w:val="nl-NL"/>
-        </w:rPr>
-        <w:t>rampup</w:t>
-      </w:r>
-      <w:proofErr w:type="spellEnd"/>
+        <w:t>Het systeem zou nu moeten beginnen met de waarde bij “level sensor: “ op te laten t</w:t>
+      </w:r>
+      <w:r>
+        <w:rPr>
+          <w:lang w:val="nl-NL"/>
+        </w:rPr>
+        <w:t>ellen. Er is overigens wel een 3</w:t>
+      </w:r>
+      <w:r>
+        <w:rPr>
+          <w:lang w:val="nl-NL"/>
+        </w:rPr>
+        <w:t xml:space="preserve"> seconde delay voordat dit gebeurt om de “pomp rampup</w:t>
+      </w:r>
       <w:r>
         <w:rPr>
           <w:lang w:val="nl-NL"/>
@@ -4989,35 +4879,31 @@
         <w:rPr>
           <w:lang w:val="nl-NL"/>
         </w:rPr>
-        <w:t xml:space="preserve">Als eerst </w:t>
-      </w:r>
-      <w:proofErr w:type="gramStart"/>
-      <w:r>
-        <w:rPr>
-          <w:lang w:val="nl-NL"/>
-        </w:rPr>
-        <w:t>word</w:t>
-      </w:r>
-      <w:proofErr w:type="gramEnd"/>
-      <w:r>
-        <w:rPr>
-          <w:lang w:val="nl-NL"/>
-        </w:rPr>
-        <w:t xml:space="preserve"> er limonade toegevoegd. De pomp en </w:t>
-      </w:r>
-      <w:proofErr w:type="spellStart"/>
-      <w:r>
-        <w:rPr>
-          <w:lang w:val="nl-NL"/>
-        </w:rPr>
-        <w:t>valve</w:t>
-      </w:r>
-      <w:proofErr w:type="spellEnd"/>
-      <w:r>
-        <w:rPr>
-          <w:lang w:val="nl-NL"/>
-        </w:rPr>
-        <w:t xml:space="preserve"> waardes zouden in dit geval als volgt moeten zijn:</w:t>
+        <w:t>Als eerst</w:t>
+      </w:r>
+      <w:r>
+        <w:rPr>
+          <w:lang w:val="nl-NL"/>
+        </w:rPr>
+        <w:t>e</w:t>
+      </w:r>
+      <w:r>
+        <w:rPr>
+          <w:lang w:val="nl-NL"/>
+        </w:rPr>
+        <w:t xml:space="preserve"> word</w:t>
+      </w:r>
+      <w:r>
+        <w:rPr>
+          <w:lang w:val="nl-NL"/>
+        </w:rPr>
+        <w:t>t</w:t>
+      </w:r>
+      <w:r>
+        <w:rPr>
+          <w:lang w:val="nl-NL"/>
+        </w:rPr>
+        <w:t xml:space="preserve"> er limonade toegevoegd. De pomp en valve waardes zouden in dit geval als volgt moeten zijn:</w:t>
       </w:r>
     </w:p>
     <w:p>
@@ -5039,19 +4925,11 @@
           <w:lang w:val="en-US"/>
         </w:rPr>
       </w:pPr>
-      <w:proofErr w:type="spellStart"/>
-      <w:r>
-        <w:rPr>
-          <w:lang w:val="en-US"/>
-        </w:rPr>
-        <w:t>Sirup</w:t>
-      </w:r>
-      <w:proofErr w:type="spellEnd"/>
-      <w:r>
-        <w:rPr>
-          <w:lang w:val="en-US"/>
-        </w:rPr>
-        <w:t xml:space="preserve"> P</w:t>
+      <w:r>
+        <w:rPr>
+          <w:lang w:val="en-US"/>
+        </w:rPr>
+        <w:t>Sirup P</w:t>
       </w:r>
       <w:r>
         <w:rPr>
@@ -5072,19 +4950,11 @@
           <w:lang w:val="en-US"/>
         </w:rPr>
       </w:pPr>
-      <w:proofErr w:type="spellStart"/>
-      <w:r>
-        <w:rPr>
-          <w:lang w:val="en-US"/>
-        </w:rPr>
-        <w:t>Sirup</w:t>
-      </w:r>
-      <w:proofErr w:type="spellEnd"/>
-      <w:r>
-        <w:rPr>
-          <w:lang w:val="en-US"/>
-        </w:rPr>
-        <w:t xml:space="preserve"> V</w:t>
+      <w:r>
+        <w:rPr>
+          <w:lang w:val="en-US"/>
+        </w:rPr>
+        <w:t>Sirup V</w:t>
       </w:r>
       <w:r>
         <w:rPr>
@@ -5127,12 +4997,12 @@
     <w:p>
       <w:pPr>
         <w:rPr>
-          <w:lang w:val="en-US"/>
-        </w:rPr>
-      </w:pPr>
-      <w:r>
-        <w:rPr>
-          <w:lang w:val="en-US"/>
+          <w:lang w:val="nl-NL"/>
+        </w:rPr>
+      </w:pPr>
+      <w:r>
+        <w:rPr>
+          <w:lang w:val="nl-NL"/>
         </w:rPr>
         <w:t>Water Valve: 1</w:t>
       </w:r>
@@ -5167,23 +5037,14 @@
         <w:rPr>
           <w:lang w:val="nl-NL"/>
         </w:rPr>
-        <w:t xml:space="preserve">Na het vullen van de limonade tot het correcte aantal zou het systeem weer 3 seconden moeten wachten om de “pomp </w:t>
-      </w:r>
-      <w:proofErr w:type="spellStart"/>
-      <w:r>
-        <w:rPr>
-          <w:lang w:val="nl-NL"/>
-        </w:rPr>
-        <w:t>rampup</w:t>
-      </w:r>
-      <w:proofErr w:type="spellEnd"/>
-      <w:r>
-        <w:rPr>
-          <w:lang w:val="nl-NL"/>
-        </w:rPr>
-        <w:t xml:space="preserve">” te simuleren voor de waterpomp. Nadat de waarde bij “level sensor: </w:t>
-      </w:r>
-      <w:proofErr w:type="gramStart"/>
+        <w:t>Na het vullen van de limonade tot het correcte aantal zou het systeem weer 3 seconden moeten wachten om de “pomp rampup” te simuleren voor de waterpomp. Nad</w:t>
+      </w:r>
+      <w:r>
+        <w:rPr>
+          <w:lang w:val="nl-NL"/>
+        </w:rPr>
+        <w:t>at de waarde bij “level sensor:</w:t>
+      </w:r>
       <w:r>
         <w:rPr>
           <w:lang w:val="nl-NL"/>
@@ -5194,28 +5055,7 @@
         <w:rPr>
           <w:lang w:val="nl-NL"/>
         </w:rPr>
-        <w:t xml:space="preserve"> weer</w:t>
-      </w:r>
-      <w:proofErr w:type="gramEnd"/>
-      <w:r>
-        <w:rPr>
-          <w:lang w:val="nl-NL"/>
-        </w:rPr>
-        <w:t xml:space="preserve"> omhoog begint te gaan zouden de waardes voor pomp en </w:t>
-      </w:r>
-      <w:proofErr w:type="spellStart"/>
-      <w:r>
-        <w:rPr>
-          <w:lang w:val="nl-NL"/>
-        </w:rPr>
-        <w:t>valves</w:t>
-      </w:r>
-      <w:proofErr w:type="spellEnd"/>
-      <w:r>
-        <w:rPr>
-          <w:lang w:val="nl-NL"/>
-        </w:rPr>
-        <w:t xml:space="preserve"> als volgt moeten zijn:</w:t>
+        <w:t xml:space="preserve"> weer omhoog begint te gaan zouden de waardes voor pomp en valves als volgt moeten zijn:</w:t>
       </w:r>
     </w:p>
     <w:p>
@@ -5237,40 +5077,24 @@
           <w:lang w:val="en-US"/>
         </w:rPr>
       </w:pPr>
-      <w:proofErr w:type="spellStart"/>
-      <w:r>
-        <w:rPr>
-          <w:lang w:val="en-US"/>
-        </w:rPr>
-        <w:t>Sirup</w:t>
-      </w:r>
-      <w:proofErr w:type="spellEnd"/>
-      <w:r>
-        <w:rPr>
-          <w:lang w:val="en-US"/>
-        </w:rPr>
-        <w:t xml:space="preserve"> Pump: 0</w:t>
-      </w:r>
-    </w:p>
-    <w:p>
-      <w:pPr>
-        <w:rPr>
-          <w:lang w:val="en-US"/>
-        </w:rPr>
-      </w:pPr>
-      <w:proofErr w:type="spellStart"/>
-      <w:r>
-        <w:rPr>
-          <w:lang w:val="en-US"/>
-        </w:rPr>
-        <w:t>Sirup</w:t>
-      </w:r>
-      <w:proofErr w:type="spellEnd"/>
-      <w:r>
-        <w:rPr>
-          <w:lang w:val="en-US"/>
-        </w:rPr>
-        <w:t xml:space="preserve"> Valve: 1</w:t>
+      <w:r>
+        <w:rPr>
+          <w:lang w:val="en-US"/>
+        </w:rPr>
+        <w:t>Sirup Pump: 0</w:t>
+      </w:r>
+    </w:p>
+    <w:p>
+      <w:pPr>
+        <w:rPr>
+          <w:lang w:val="en-US"/>
+        </w:rPr>
+      </w:pPr>
+      <w:r>
+        <w:rPr>
+          <w:lang w:val="en-US"/>
+        </w:rPr>
+        <w:t>Sirup Valve: 1</w:t>
       </w:r>
     </w:p>
     <w:p>
@@ -5296,21 +5120,7 @@
         <w:rPr>
           <w:lang w:val="nl-NL"/>
         </w:rPr>
-        <w:t xml:space="preserve">Water </w:t>
-      </w:r>
-      <w:proofErr w:type="spellStart"/>
-      <w:r>
-        <w:rPr>
-          <w:lang w:val="nl-NL"/>
-        </w:rPr>
-        <w:t>Valve</w:t>
-      </w:r>
-      <w:proofErr w:type="spellEnd"/>
-      <w:r>
-        <w:rPr>
-          <w:lang w:val="nl-NL"/>
-        </w:rPr>
-        <w:t>: 0</w:t>
+        <w:t>Water Valve: 0</w:t>
       </w:r>
     </w:p>
     <w:p>
@@ -5332,6 +5142,13 @@
           <w:lang w:val="nl-NL"/>
         </w:rPr>
       </w:pPr>
+    </w:p>
+    <w:p>
+      <w:pPr>
+        <w:rPr>
+          <w:lang w:val="nl-NL"/>
+        </w:rPr>
+      </w:pPr>
       <w:r>
         <w:rPr>
           <w:lang w:val="nl-NL"/>
@@ -5342,7 +5159,21 @@
         <w:rPr>
           <w:lang w:val="nl-NL"/>
         </w:rPr>
-        <w:t>heeft zouden deze waardes op het volgende moeten staan:</w:t>
+        <w:t xml:space="preserve">heeft zouden deze waardes </w:t>
+      </w:r>
+      <w:commentRangeStart w:id="16"/>
+      <w:r>
+        <w:rPr>
+          <w:lang w:val="nl-NL"/>
+        </w:rPr>
+        <w:t>op het volgende moeten staan:</w:t>
+      </w:r>
+      <w:commentRangeEnd w:id="16"/>
+      <w:r>
+        <w:rPr>
+          <w:rStyle w:val="Verwijzingopmerking"/>
+        </w:rPr>
+        <w:commentReference w:id="16"/>
       </w:r>
     </w:p>
     <w:p>
@@ -5364,40 +5195,24 @@
           <w:lang w:val="en-US"/>
         </w:rPr>
       </w:pPr>
-      <w:proofErr w:type="spellStart"/>
-      <w:r>
-        <w:rPr>
-          <w:lang w:val="en-US"/>
-        </w:rPr>
-        <w:t>Sirup</w:t>
-      </w:r>
-      <w:proofErr w:type="spellEnd"/>
-      <w:r>
-        <w:rPr>
-          <w:lang w:val="en-US"/>
-        </w:rPr>
-        <w:t xml:space="preserve"> Pump: 0</w:t>
-      </w:r>
-    </w:p>
-    <w:p>
-      <w:pPr>
-        <w:rPr>
-          <w:lang w:val="en-US"/>
-        </w:rPr>
-      </w:pPr>
-      <w:proofErr w:type="spellStart"/>
-      <w:r>
-        <w:rPr>
-          <w:lang w:val="en-US"/>
-        </w:rPr>
-        <w:t>Sirup</w:t>
-      </w:r>
-      <w:proofErr w:type="spellEnd"/>
-      <w:r>
-        <w:rPr>
-          <w:lang w:val="en-US"/>
-        </w:rPr>
-        <w:t xml:space="preserve"> Valve: 1</w:t>
+      <w:r>
+        <w:rPr>
+          <w:lang w:val="en-US"/>
+        </w:rPr>
+        <w:t>Sirup Pump: 0</w:t>
+      </w:r>
+    </w:p>
+    <w:p>
+      <w:pPr>
+        <w:rPr>
+          <w:lang w:val="en-US"/>
+        </w:rPr>
+      </w:pPr>
+      <w:r>
+        <w:rPr>
+          <w:lang w:val="en-US"/>
+        </w:rPr>
+        <w:t>Sirup Valve: 1</w:t>
       </w:r>
     </w:p>
     <w:p>
@@ -5423,21 +5238,7 @@
         <w:rPr>
           <w:lang w:val="nl-NL"/>
         </w:rPr>
-        <w:t xml:space="preserve">Water </w:t>
-      </w:r>
-      <w:proofErr w:type="spellStart"/>
-      <w:r>
-        <w:rPr>
-          <w:lang w:val="nl-NL"/>
-        </w:rPr>
-        <w:t>Valve</w:t>
-      </w:r>
-      <w:proofErr w:type="spellEnd"/>
-      <w:r>
-        <w:rPr>
-          <w:lang w:val="nl-NL"/>
-        </w:rPr>
-        <w:t>: 1</w:t>
+        <w:t>Water Valve: 1</w:t>
       </w:r>
     </w:p>
     <w:p>
@@ -5463,7 +5264,14 @@
         <w:rPr>
           <w:lang w:val="nl-NL"/>
         </w:rPr>
-        <w:t>De Waarde bij “Level sensor: ” zou ongeveer op 30 moeten staan indien de limonade en water waardes van hierboven ingevuld zijn (Limonade: 10, Water: 20).</w:t>
+        <w:lastRenderedPageBreak/>
+        <w:t>De w</w:t>
+      </w:r>
+      <w:r>
+        <w:rPr>
+          <w:lang w:val="nl-NL"/>
+        </w:rPr>
+        <w:t>aarde bij “Level sensor: ” zou ongeveer op 30 moeten staan indien de limonade en water waardes van hierboven ingevuld zijn (Limonade: 10, Water: 20).</w:t>
       </w:r>
     </w:p>
     <w:p>
@@ -5477,113 +5285,6 @@
       <w:pPr>
         <w:pStyle w:val="Kop2"/>
       </w:pPr>
-      <w:r>
-        <w:lastRenderedPageBreak/>
-        <w:t>Resultaten</w:t>
-      </w:r>
-    </w:p>
-    <w:p>
-      <w:r>
-        <w:t>Wij hebben alle bovenstaande test stappen gevolgd en hebben de volgende resultaten gekregen.</w:t>
-      </w:r>
-    </w:p>
-    <w:p/>
-    <w:p>
-      <w:r>
-        <w:t>Recht</w:t>
-      </w:r>
-      <w:r>
-        <w:t>s</w:t>
-      </w:r>
-      <w:r>
-        <w:t xml:space="preserve"> zie je hoe de simulator er uit zag zo gauw we het opgestart hadden</w:t>
-      </w:r>
-      <w:r>
-        <w:t xml:space="preserve"> (Afbeelding 1)</w:t>
-      </w:r>
-      <w:r>
-        <w:t xml:space="preserve">. </w:t>
-      </w:r>
-    </w:p>
-    <w:p>
-      <w:r>
-        <w:rPr>
-          <w:noProof/>
-          <w:lang w:val="nl-NL"/>
-        </w:rPr>
-        <w:drawing>
-          <wp:anchor distT="0" distB="0" distL="114300" distR="114300" simplePos="0" relativeHeight="251658240" behindDoc="0" locked="0" layoutInCell="1" allowOverlap="1" wp14:anchorId="7E780945" wp14:editId="2AA37D4A">
-            <wp:simplePos x="0" y="0"/>
-            <wp:positionH relativeFrom="column">
-              <wp:posOffset>4738370</wp:posOffset>
-            </wp:positionH>
-            <wp:positionV relativeFrom="paragraph">
-              <wp:posOffset>-796290</wp:posOffset>
-            </wp:positionV>
-            <wp:extent cx="1651635" cy="1749425"/>
-            <wp:effectExtent l="0" t="0" r="0" b="3175"/>
-            <wp:wrapTight wrapText="bothSides">
-              <wp:wrapPolygon edited="0">
-                <wp:start x="0" y="0"/>
-                <wp:lineTo x="0" y="21326"/>
-                <wp:lineTo x="21260" y="21326"/>
-                <wp:lineTo x="21260" y="0"/>
-                <wp:lineTo x="0" y="0"/>
-              </wp:wrapPolygon>
-            </wp:wrapTight>
-            <wp:docPr id="7" name="Afbeelding 7" descr="../../../../../../../Downloads/Original%20windo"/>
-            <wp:cNvGraphicFramePr>
-              <a:graphicFrameLocks xmlns:a="http://schemas.openxmlformats.org/drawingml/2006/main" noChangeAspect="1"/>
-            </wp:cNvGraphicFramePr>
-            <a:graphic xmlns:a="http://schemas.openxmlformats.org/drawingml/2006/main">
-              <a:graphicData uri="http://schemas.openxmlformats.org/drawingml/2006/picture">
-                <pic:pic xmlns:pic="http://schemas.openxmlformats.org/drawingml/2006/picture">
-                  <pic:nvPicPr>
-                    <pic:cNvPr id="0" name="Picture 7" descr="../../../../../../../Downloads/Original%20windo"/>
-                    <pic:cNvPicPr>
-                      <a:picLocks noChangeAspect="1" noChangeArrowheads="1"/>
-                    </pic:cNvPicPr>
-                  </pic:nvPicPr>
-                  <pic:blipFill>
-                    <a:blip r:embed="rId9" cstate="print">
-                      <a:extLst>
-                        <a:ext uri="{28A0092B-C50C-407E-A947-70E740481C1C}">
-                          <a14:useLocalDpi xmlns:a14="http://schemas.microsoft.com/office/drawing/2010/main" val="0"/>
-                        </a:ext>
-                      </a:extLst>
-                    </a:blip>
-                    <a:srcRect/>
-                    <a:stretch>
-                      <a:fillRect/>
-                    </a:stretch>
-                  </pic:blipFill>
-                  <pic:spPr bwMode="auto">
-                    <a:xfrm>
-                      <a:off x="0" y="0"/>
-                      <a:ext cx="1651635" cy="1749425"/>
-                    </a:xfrm>
-                    <a:prstGeom prst="rect">
-                      <a:avLst/>
-                    </a:prstGeom>
-                    <a:noFill/>
-                    <a:ln>
-                      <a:noFill/>
-                    </a:ln>
-                  </pic:spPr>
-                </pic:pic>
-              </a:graphicData>
-            </a:graphic>
-            <wp14:sizeRelH relativeFrom="page">
-              <wp14:pctWidth>0</wp14:pctWidth>
-            </wp14:sizeRelH>
-            <wp14:sizeRelV relativeFrom="page">
-              <wp14:pctHeight>0</wp14:pctHeight>
-            </wp14:sizeRelV>
-          </wp:anchor>
-        </w:drawing>
-      </w:r>
-    </w:p>
-    <w:p>
       <w:r>
         <w:rPr>
           <w:noProof/>
@@ -5592,18 +5293,18 @@
         <mc:AlternateContent>
           <mc:Choice Requires="wps">
             <w:drawing>
-              <wp:anchor distT="0" distB="0" distL="114300" distR="114300" simplePos="0" relativeHeight="251659264" behindDoc="0" locked="0" layoutInCell="1" allowOverlap="1" wp14:anchorId="378B0920" wp14:editId="447CA6D2">
+              <wp:anchor distT="0" distB="0" distL="114300" distR="114300" simplePos="0" relativeHeight="251676672" behindDoc="0" locked="0" layoutInCell="1" allowOverlap="1" wp14:anchorId="3E12DD46" wp14:editId="73A2EB5B">
                 <wp:simplePos x="0" y="0"/>
                 <wp:positionH relativeFrom="column">
-                  <wp:posOffset>4737100</wp:posOffset>
+                  <wp:posOffset>4856480</wp:posOffset>
                 </wp:positionH>
                 <wp:positionV relativeFrom="paragraph">
-                  <wp:posOffset>768985</wp:posOffset>
+                  <wp:posOffset>5930265</wp:posOffset>
                 </wp:positionV>
                 <wp:extent cx="1600835" cy="229870"/>
                 <wp:effectExtent l="0" t="0" r="0" b="0"/>
                 <wp:wrapSquare wrapText="bothSides"/>
-                <wp:docPr id="8" name="Tekstvak 8"/>
+                <wp:docPr id="1" name="Tekstvak 1"/>
                 <wp:cNvGraphicFramePr/>
                 <a:graphic xmlns:a="http://schemas.openxmlformats.org/drawingml/2006/main">
                   <a:graphicData uri="http://schemas.microsoft.com/office/word/2010/wordprocessingShape">
@@ -5644,55 +5345,33 @@
                               <w:rPr>
                                 <w:sz w:val="10"/>
                                 <w:szCs w:val="10"/>
-                                <w:lang w:val="en-US"/>
+                                <w:lang w:val="nl-NL"/>
                               </w:rPr>
                             </w:pPr>
-                            <w:proofErr w:type="spellStart"/>
                             <w:r>
                               <w:rPr>
                                 <w:sz w:val="10"/>
                                 <w:szCs w:val="10"/>
-                                <w:lang w:val="en-US"/>
+                                <w:lang w:val="nl-NL"/>
                               </w:rPr>
-                              <w:t>Afbeelding</w:t>
+                              <w:t>Afbeelding 3</w:t>
                             </w:r>
-                            <w:proofErr w:type="spellEnd"/>
                             <w:r>
                               <w:rPr>
                                 <w:sz w:val="10"/>
                                 <w:szCs w:val="10"/>
-                                <w:lang w:val="en-US"/>
+                                <w:lang w:val="nl-NL"/>
                               </w:rPr>
-                              <w:t xml:space="preserve"> 1: Simulator </w:t>
+                              <w:t xml:space="preserve">: Simulator </w:t>
                             </w:r>
-                            <w:proofErr w:type="spellStart"/>
                             <w:r>
                               <w:rPr>
                                 <w:sz w:val="10"/>
                                 <w:szCs w:val="10"/>
-                                <w:lang w:val="en-US"/>
+                                <w:lang w:val="nl-NL"/>
                               </w:rPr>
-                              <w:t>na</w:t>
+                              <w:t>klaar om een kopje te vullen</w:t>
                             </w:r>
-                            <w:proofErr w:type="spellEnd"/>
-                            <w:r>
-                              <w:rPr>
-                                <w:sz w:val="10"/>
-                                <w:szCs w:val="10"/>
-                                <w:lang w:val="en-US"/>
-                              </w:rPr>
-                              <w:t xml:space="preserve"> </w:t>
-                            </w:r>
-                            <w:proofErr w:type="spellStart"/>
-                            <w:r>
-                              <w:rPr>
-                                <w:sz w:val="10"/>
-                                <w:szCs w:val="10"/>
-                                <w:lang w:val="en-US"/>
-                              </w:rPr>
-                              <w:t>opstarten</w:t>
-                            </w:r>
-                            <w:proofErr w:type="spellEnd"/>
                           </w:p>
                         </w:txbxContent>
                       </wps:txbx>
@@ -5716,11 +5395,11 @@
           </mc:Choice>
           <mc:Fallback>
             <w:pict>
-              <v:shapetype w14:anchorId="378B0920" id="_x0000_t202" coordsize="21600,21600" o:spt="202" path="m0,0l0,21600,21600,21600,21600,0xe">
+              <v:shapetype w14:anchorId="3E12DD46" id="_x0000_t202" coordsize="21600,21600" o:spt="202" path="m0,0l0,21600,21600,21600,21600,0xe">
                 <v:stroke joinstyle="miter"/>
                 <v:path gradientshapeok="t" o:connecttype="rect"/>
               </v:shapetype>
-              <v:shape id="Tekstvak 8" o:spid="_x0000_s1026" type="#_x0000_t202" style="position:absolute;margin-left:373pt;margin-top:60.55pt;width:126.05pt;height:18.1pt;z-index:251659264;visibility:visible;mso-wrap-style:square;mso-width-percent:0;mso-height-percent:0;mso-wrap-distance-left:9pt;mso-wrap-distance-top:0;mso-wrap-distance-right:9pt;mso-wrap-distance-bottom:0;mso-position-horizontal:absolute;mso-position-horizontal-relative:text;mso-position-vertical:absolute;mso-position-vertical-relative:text;mso-width-percent:0;mso-height-percent:0;mso-width-relative:margin;mso-height-relative:margin;v-text-anchor:top" o:gfxdata="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" filled="f" stroked="f">
+              <v:shape id="Tekstvak 1" o:spid="_x0000_s1026" type="#_x0000_t202" style="position:absolute;margin-left:382.4pt;margin-top:466.95pt;width:126.05pt;height:18.1pt;z-index:251676672;visibility:visible;mso-wrap-style:square;mso-width-percent:0;mso-height-percent:0;mso-wrap-distance-left:9pt;mso-wrap-distance-top:0;mso-wrap-distance-right:9pt;mso-wrap-distance-bottom:0;mso-position-horizontal:absolute;mso-position-horizontal-relative:text;mso-position-vertical:absolute;mso-position-vertical-relative:text;mso-width-percent:0;mso-height-percent:0;mso-width-relative:margin;mso-height-relative:margin;v-text-anchor:top" o:gfxdata="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" filled="f" stroked="f">
                 <v:textbox>
                   <w:txbxContent>
                     <w:p>
@@ -5728,55 +5407,33 @@
                         <w:rPr>
                           <w:sz w:val="10"/>
                           <w:szCs w:val="10"/>
-                          <w:lang w:val="en-US"/>
+                          <w:lang w:val="nl-NL"/>
                         </w:rPr>
                       </w:pPr>
-                      <w:proofErr w:type="spellStart"/>
                       <w:r>
                         <w:rPr>
                           <w:sz w:val="10"/>
                           <w:szCs w:val="10"/>
-                          <w:lang w:val="en-US"/>
+                          <w:lang w:val="nl-NL"/>
                         </w:rPr>
-                        <w:t>Afbeelding</w:t>
+                        <w:t>Afbeelding 3</w:t>
                       </w:r>
-                      <w:proofErr w:type="spellEnd"/>
                       <w:r>
                         <w:rPr>
                           <w:sz w:val="10"/>
                           <w:szCs w:val="10"/>
-                          <w:lang w:val="en-US"/>
+                          <w:lang w:val="nl-NL"/>
                         </w:rPr>
-                        <w:t xml:space="preserve"> 1: Simulator </w:t>
+                        <w:t xml:space="preserve">: Simulator </w:t>
                       </w:r>
-                      <w:proofErr w:type="spellStart"/>
                       <w:r>
                         <w:rPr>
                           <w:sz w:val="10"/>
                           <w:szCs w:val="10"/>
-                          <w:lang w:val="en-US"/>
+                          <w:lang w:val="nl-NL"/>
                         </w:rPr>
-                        <w:t>na</w:t>
+                        <w:t>klaar om een kopje te vullen</w:t>
                       </w:r>
-                      <w:proofErr w:type="spellEnd"/>
-                      <w:r>
-                        <w:rPr>
-                          <w:sz w:val="10"/>
-                          <w:szCs w:val="10"/>
-                          <w:lang w:val="en-US"/>
-                        </w:rPr>
-                        <w:t xml:space="preserve"> </w:t>
-                      </w:r>
-                      <w:proofErr w:type="spellStart"/>
-                      <w:r>
-                        <w:rPr>
-                          <w:sz w:val="10"/>
-                          <w:szCs w:val="10"/>
-                          <w:lang w:val="en-US"/>
-                        </w:rPr>
-                        <w:t>opstarten</w:t>
-                      </w:r>
-                      <w:proofErr w:type="spellEnd"/>
                     </w:p>
                   </w:txbxContent>
                 </v:textbox>
@@ -5787,37 +5444,31 @@
         </mc:AlternateContent>
       </w:r>
       <w:r>
-        <w:t>De volgende afbeelding laat zien hoe de simulator er uit zag nadat een kopje in de machine was gezet (Afbeelding 2).</w:t>
-      </w:r>
-    </w:p>
-    <w:p/>
-    <w:p>
-      <w:r>
         <w:rPr>
           <w:noProof/>
           <w:lang w:val="nl-NL"/>
         </w:rPr>
         <w:drawing>
-          <wp:anchor distT="0" distB="0" distL="114300" distR="114300" simplePos="0" relativeHeight="251660288" behindDoc="0" locked="0" layoutInCell="1" allowOverlap="1" wp14:anchorId="75281095" wp14:editId="7974D9C7">
+          <wp:anchor distT="0" distB="0" distL="114300" distR="114300" simplePos="0" relativeHeight="251663360" behindDoc="0" locked="0" layoutInCell="1" allowOverlap="1" wp14:anchorId="26CF2DB4" wp14:editId="700E676E">
             <wp:simplePos x="0" y="0"/>
             <wp:positionH relativeFrom="column">
-              <wp:posOffset>4737735</wp:posOffset>
+              <wp:posOffset>4852670</wp:posOffset>
             </wp:positionH>
             <wp:positionV relativeFrom="paragraph">
-              <wp:posOffset>393700</wp:posOffset>
+              <wp:posOffset>4194175</wp:posOffset>
             </wp:positionV>
-            <wp:extent cx="1537335" cy="1628140"/>
-            <wp:effectExtent l="0" t="0" r="12065" b="0"/>
+            <wp:extent cx="1612265" cy="1708150"/>
+            <wp:effectExtent l="0" t="0" r="0" b="0"/>
             <wp:wrapTight wrapText="bothSides">
               <wp:wrapPolygon edited="0">
                 <wp:start x="0" y="0"/>
-                <wp:lineTo x="0" y="21229"/>
-                <wp:lineTo x="21413" y="21229"/>
-                <wp:lineTo x="21413" y="0"/>
+                <wp:lineTo x="0" y="21199"/>
+                <wp:lineTo x="21098" y="21199"/>
+                <wp:lineTo x="21098" y="0"/>
                 <wp:lineTo x="0" y="0"/>
               </wp:wrapPolygon>
             </wp:wrapTight>
-            <wp:docPr id="9" name="Afbeelding 9" descr="../../../../../../../Downloads/Cup%20in%20mach"/>
+            <wp:docPr id="11" name="Afbeelding 11" descr="../../../../../../../Downloads/Ready%20to%20p"/>
             <wp:cNvGraphicFramePr>
               <a:graphicFrameLocks xmlns:a="http://schemas.openxmlformats.org/drawingml/2006/main" noChangeAspect="1"/>
             </wp:cNvGraphicFramePr>
@@ -5825,13 +5476,13 @@
               <a:graphicData uri="http://schemas.openxmlformats.org/drawingml/2006/picture">
                 <pic:pic xmlns:pic="http://schemas.openxmlformats.org/drawingml/2006/picture">
                   <pic:nvPicPr>
-                    <pic:cNvPr id="0" name="Picture 8" descr="../../../../../../../Downloads/Cup%20in%20mach"/>
+                    <pic:cNvPr id="0" name="Picture 9" descr="../../../../../../../Downloads/Ready%20to%20p"/>
                     <pic:cNvPicPr>
                       <a:picLocks noChangeAspect="1" noChangeArrowheads="1"/>
                     </pic:cNvPicPr>
                   </pic:nvPicPr>
                   <pic:blipFill>
-                    <a:blip r:embed="rId10" cstate="print">
+                    <a:blip r:embed="rId9" cstate="print">
                       <a:extLst>
                         <a:ext uri="{28A0092B-C50C-407E-A947-70E740481C1C}">
                           <a14:useLocalDpi xmlns:a14="http://schemas.microsoft.com/office/drawing/2010/main" val="0"/>
@@ -5846,7 +5497,7 @@
                   <pic:spPr bwMode="auto">
                     <a:xfrm>
                       <a:off x="0" y="0"/>
-                      <a:ext cx="1537335" cy="1628140"/>
+                      <a:ext cx="1612265" cy="1708150"/>
                     </a:xfrm>
                     <a:prstGeom prst="rect">
                       <a:avLst/>
@@ -5869,24 +5520,6 @@
         </w:drawing>
       </w:r>
       <w:r>
-        <w:t>De derde afbeelding laat het moment zien waarop de machine klaar was om het vullen te starten met de C knop op de keypad (Afbeelding 3).</w:t>
-      </w:r>
-      <w:r>
-        <w:t xml:space="preserve"> De hoeveelheden waren ingevuld.</w:t>
-      </w:r>
-    </w:p>
-    <w:p/>
-    <w:p>
-      <w:r>
-        <w:t>Vervolgens laten afbeeldingen 4 en 5 zien dat de pompen correct aangaan wanneer het systeem het kopje aan het vullen is met limonade (Afbeelding 4, Afbeelding 5).</w:t>
-      </w:r>
-      <w:r>
-        <w:t xml:space="preserve"> Bij afbeelding 4 is de pomp wel aan maar is de foto genomen in de “ramp up” tijd van de pompen. Zodoende is de “Sensor Level: “ waarde niet omhoog gegaan.</w:t>
-      </w:r>
-    </w:p>
-    <w:p/>
-    <w:p>
-      <w:r>
         <w:rPr>
           <w:noProof/>
           <w:lang w:val="nl-NL"/>
@@ -5894,13 +5527,13 @@
         <mc:AlternateContent>
           <mc:Choice Requires="wps">
             <w:drawing>
-              <wp:anchor distT="0" distB="0" distL="114300" distR="114300" simplePos="0" relativeHeight="251662336" behindDoc="0" locked="0" layoutInCell="1" allowOverlap="1" wp14:anchorId="7E05AA3D" wp14:editId="5555E4CD">
+              <wp:anchor distT="0" distB="0" distL="114300" distR="114300" simplePos="0" relativeHeight="251662336" behindDoc="0" locked="0" layoutInCell="1" allowOverlap="1" wp14:anchorId="7E05AA3D" wp14:editId="732F1390">
                 <wp:simplePos x="0" y="0"/>
                 <wp:positionH relativeFrom="column">
-                  <wp:posOffset>4737735</wp:posOffset>
+                  <wp:posOffset>4853305</wp:posOffset>
                 </wp:positionH>
                 <wp:positionV relativeFrom="paragraph">
-                  <wp:posOffset>345440</wp:posOffset>
+                  <wp:posOffset>3963670</wp:posOffset>
                 </wp:positionV>
                 <wp:extent cx="1600835" cy="229870"/>
                 <wp:effectExtent l="0" t="0" r="0" b="0"/>
@@ -5980,7 +5613,7 @@
           </mc:Choice>
           <mc:Fallback>
             <w:pict>
-              <v:shape w14:anchorId="7E05AA3D" id="Tekstvak 10" o:spid="_x0000_s1027" type="#_x0000_t202" style="position:absolute;margin-left:373.05pt;margin-top:27.2pt;width:126.05pt;height:18.1pt;z-index:251662336;visibility:visible;mso-wrap-style:square;mso-width-percent:0;mso-height-percent:0;mso-wrap-distance-left:9pt;mso-wrap-distance-top:0;mso-wrap-distance-right:9pt;mso-wrap-distance-bottom:0;mso-position-horizontal:absolute;mso-position-horizontal-relative:text;mso-position-vertical:absolute;mso-position-vertical-relative:text;mso-width-percent:0;mso-height-percent:0;mso-width-relative:margin;mso-height-relative:margin;v-text-anchor:top" o:gfxdata="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" filled="f" stroked="f">
+              <v:shape w14:anchorId="7E05AA3D" id="Tekstvak 10" o:spid="_x0000_s1027" type="#_x0000_t202" style="position:absolute;margin-left:382.15pt;margin-top:312.1pt;width:126.05pt;height:18.1pt;z-index:251662336;visibility:visible;mso-wrap-style:square;mso-width-percent:0;mso-height-percent:0;mso-wrap-distance-left:9pt;mso-wrap-distance-top:0;mso-wrap-distance-right:9pt;mso-wrap-distance-bottom:0;mso-position-horizontal:absolute;mso-position-horizontal-relative:text;mso-position-vertical:absolute;mso-position-vertical-relative:text;mso-width-percent:0;mso-height-percent:0;mso-width-relative:margin;mso-height-relative:margin;v-text-anchor:top" o:gfxdata="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" filled="f" stroked="f">
                 <v:textbox>
                   <w:txbxContent>
                     <w:p>
@@ -6009,39 +5642,31 @@
         </mc:AlternateContent>
       </w:r>
       <w:r>
-        <w:t>Als laatst hebben we de simulator wanneer hij klaar is met het drankje maken (Afbeelding 6).</w:t>
-      </w:r>
-    </w:p>
-    <w:p>
-      <w:pPr>
-        <w:pStyle w:val="Kop2"/>
-      </w:pPr>
-      <w:r>
         <w:rPr>
           <w:noProof/>
           <w:lang w:val="nl-NL"/>
         </w:rPr>
         <w:drawing>
-          <wp:anchor distT="0" distB="0" distL="114300" distR="114300" simplePos="0" relativeHeight="251663360" behindDoc="0" locked="0" layoutInCell="1" allowOverlap="1" wp14:anchorId="26CF2DB4" wp14:editId="10E258CB">
+          <wp:anchor distT="0" distB="0" distL="114300" distR="114300" simplePos="0" relativeHeight="251660288" behindDoc="0" locked="0" layoutInCell="1" allowOverlap="1" wp14:anchorId="75281095" wp14:editId="74DA3BA5">
             <wp:simplePos x="0" y="0"/>
             <wp:positionH relativeFrom="column">
-              <wp:posOffset>4737100</wp:posOffset>
+              <wp:posOffset>4853305</wp:posOffset>
             </wp:positionH>
             <wp:positionV relativeFrom="paragraph">
-              <wp:posOffset>170815</wp:posOffset>
+              <wp:posOffset>2317750</wp:posOffset>
             </wp:positionV>
-            <wp:extent cx="1612265" cy="1708150"/>
-            <wp:effectExtent l="0" t="0" r="0" b="0"/>
+            <wp:extent cx="1537335" cy="1628140"/>
+            <wp:effectExtent l="0" t="0" r="12065" b="0"/>
             <wp:wrapTight wrapText="bothSides">
               <wp:wrapPolygon edited="0">
                 <wp:start x="0" y="0"/>
-                <wp:lineTo x="0" y="21199"/>
-                <wp:lineTo x="21098" y="21199"/>
-                <wp:lineTo x="21098" y="0"/>
+                <wp:lineTo x="0" y="21229"/>
+                <wp:lineTo x="21413" y="21229"/>
+                <wp:lineTo x="21413" y="0"/>
                 <wp:lineTo x="0" y="0"/>
               </wp:wrapPolygon>
             </wp:wrapTight>
-            <wp:docPr id="11" name="Afbeelding 11" descr="../../../../../../../Downloads/Ready%20to%20p"/>
+            <wp:docPr id="9" name="Afbeelding 9" descr="../../../../../../../Downloads/Cup%20in%20mach"/>
             <wp:cNvGraphicFramePr>
               <a:graphicFrameLocks xmlns:a="http://schemas.openxmlformats.org/drawingml/2006/main" noChangeAspect="1"/>
             </wp:cNvGraphicFramePr>
@@ -6049,7 +5674,205 @@
               <a:graphicData uri="http://schemas.openxmlformats.org/drawingml/2006/picture">
                 <pic:pic xmlns:pic="http://schemas.openxmlformats.org/drawingml/2006/picture">
                   <pic:nvPicPr>
-                    <pic:cNvPr id="0" name="Picture 9" descr="../../../../../../../Downloads/Ready%20to%20p"/>
+                    <pic:cNvPr id="0" name="Picture 8" descr="../../../../../../../Downloads/Cup%20in%20mach"/>
+                    <pic:cNvPicPr>
+                      <a:picLocks noChangeAspect="1" noChangeArrowheads="1"/>
+                    </pic:cNvPicPr>
+                  </pic:nvPicPr>
+                  <pic:blipFill>
+                    <a:blip r:embed="rId10" cstate="print">
+                      <a:extLst>
+                        <a:ext uri="{28A0092B-C50C-407E-A947-70E740481C1C}">
+                          <a14:useLocalDpi xmlns:a14="http://schemas.microsoft.com/office/drawing/2010/main" val="0"/>
+                        </a:ext>
+                      </a:extLst>
+                    </a:blip>
+                    <a:srcRect/>
+                    <a:stretch>
+                      <a:fillRect/>
+                    </a:stretch>
+                  </pic:blipFill>
+                  <pic:spPr bwMode="auto">
+                    <a:xfrm>
+                      <a:off x="0" y="0"/>
+                      <a:ext cx="1537335" cy="1628140"/>
+                    </a:xfrm>
+                    <a:prstGeom prst="rect">
+                      <a:avLst/>
+                    </a:prstGeom>
+                    <a:noFill/>
+                    <a:ln>
+                      <a:noFill/>
+                    </a:ln>
+                  </pic:spPr>
+                </pic:pic>
+              </a:graphicData>
+            </a:graphic>
+            <wp14:sizeRelH relativeFrom="page">
+              <wp14:pctWidth>0</wp14:pctWidth>
+            </wp14:sizeRelH>
+            <wp14:sizeRelV relativeFrom="page">
+              <wp14:pctHeight>0</wp14:pctHeight>
+            </wp14:sizeRelV>
+          </wp:anchor>
+        </w:drawing>
+      </w:r>
+      <w:r>
+        <w:rPr>
+          <w:noProof/>
+          <w:lang w:val="nl-NL"/>
+        </w:rPr>
+        <mc:AlternateContent>
+          <mc:Choice Requires="wps">
+            <w:drawing>
+              <wp:anchor distT="0" distB="0" distL="114300" distR="114300" simplePos="0" relativeHeight="251659264" behindDoc="0" locked="0" layoutInCell="1" allowOverlap="1" wp14:anchorId="378B0920" wp14:editId="3C99D702">
+                <wp:simplePos x="0" y="0"/>
+                <wp:positionH relativeFrom="column">
+                  <wp:posOffset>4852670</wp:posOffset>
+                </wp:positionH>
+                <wp:positionV relativeFrom="paragraph">
+                  <wp:posOffset>2088515</wp:posOffset>
+                </wp:positionV>
+                <wp:extent cx="1600835" cy="229870"/>
+                <wp:effectExtent l="0" t="0" r="0" b="0"/>
+                <wp:wrapSquare wrapText="bothSides"/>
+                <wp:docPr id="8" name="Tekstvak 8"/>
+                <wp:cNvGraphicFramePr/>
+                <a:graphic xmlns:a="http://schemas.openxmlformats.org/drawingml/2006/main">
+                  <a:graphicData uri="http://schemas.microsoft.com/office/word/2010/wordprocessingShape">
+                    <wps:wsp>
+                      <wps:cNvSpPr txBox="1"/>
+                      <wps:spPr>
+                        <a:xfrm>
+                          <a:off x="0" y="0"/>
+                          <a:ext cx="1600835" cy="229870"/>
+                        </a:xfrm>
+                        <a:prstGeom prst="rect">
+                          <a:avLst/>
+                        </a:prstGeom>
+                        <a:noFill/>
+                        <a:ln>
+                          <a:noFill/>
+                        </a:ln>
+                        <a:effectLst/>
+                      </wps:spPr>
+                      <wps:style>
+                        <a:lnRef idx="0">
+                          <a:schemeClr val="accent1"/>
+                        </a:lnRef>
+                        <a:fillRef idx="0">
+                          <a:schemeClr val="accent1"/>
+                        </a:fillRef>
+                        <a:effectRef idx="0">
+                          <a:schemeClr val="accent1"/>
+                        </a:effectRef>
+                        <a:fontRef idx="minor">
+                          <a:schemeClr val="dk1"/>
+                        </a:fontRef>
+                      </wps:style>
+                      <wps:txbx>
+                        <w:txbxContent>
+                          <w:p>
+                            <w:pPr>
+                              <w:rPr>
+                                <w:sz w:val="10"/>
+                                <w:szCs w:val="10"/>
+                                <w:lang w:val="en-US"/>
+                              </w:rPr>
+                            </w:pPr>
+                            <w:r>
+                              <w:rPr>
+                                <w:sz w:val="10"/>
+                                <w:szCs w:val="10"/>
+                                <w:lang w:val="en-US"/>
+                              </w:rPr>
+                              <w:t>Afbeelding 1: Simulator na opstarten</w:t>
+                            </w:r>
+                          </w:p>
+                        </w:txbxContent>
+                      </wps:txbx>
+                      <wps:bodyPr rot="0" spcFirstLastPara="0" vertOverflow="overflow" horzOverflow="overflow" vert="horz" wrap="square" lIns="91440" tIns="45720" rIns="91440" bIns="45720" numCol="1" spcCol="0" rtlCol="0" fromWordArt="0" anchor="t" anchorCtr="0" forceAA="0" compatLnSpc="1">
+                        <a:prstTxWarp prst="textNoShape">
+                          <a:avLst/>
+                        </a:prstTxWarp>
+                        <a:noAutofit/>
+                      </wps:bodyPr>
+                    </wps:wsp>
+                  </a:graphicData>
+                </a:graphic>
+                <wp14:sizeRelH relativeFrom="margin">
+                  <wp14:pctWidth>0</wp14:pctWidth>
+                </wp14:sizeRelH>
+                <wp14:sizeRelV relativeFrom="margin">
+                  <wp14:pctHeight>0</wp14:pctHeight>
+                </wp14:sizeRelV>
+              </wp:anchor>
+            </w:drawing>
+          </mc:Choice>
+          <mc:Fallback>
+            <w:pict>
+              <v:shape w14:anchorId="378B0920" id="Tekstvak 8" o:spid="_x0000_s1028" type="#_x0000_t202" style="position:absolute;margin-left:382.1pt;margin-top:164.45pt;width:126.05pt;height:18.1pt;z-index:251659264;visibility:visible;mso-wrap-style:square;mso-width-percent:0;mso-height-percent:0;mso-wrap-distance-left:9pt;mso-wrap-distance-top:0;mso-wrap-distance-right:9pt;mso-wrap-distance-bottom:0;mso-position-horizontal:absolute;mso-position-horizontal-relative:text;mso-position-vertical:absolute;mso-position-vertical-relative:text;mso-width-percent:0;mso-height-percent:0;mso-width-relative:margin;mso-height-relative:margin;v-text-anchor:top" o:gfxdata="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" filled="f" stroked="f">
+                <v:textbox>
+                  <w:txbxContent>
+                    <w:p>
+                      <w:pPr>
+                        <w:rPr>
+                          <w:sz w:val="10"/>
+                          <w:szCs w:val="10"/>
+                          <w:lang w:val="en-US"/>
+                        </w:rPr>
+                      </w:pPr>
+                      <w:r>
+                        <w:rPr>
+                          <w:sz w:val="10"/>
+                          <w:szCs w:val="10"/>
+                          <w:lang w:val="en-US"/>
+                        </w:rPr>
+                        <w:t>Afbeelding 1: Simulator na opstarten</w:t>
+                      </w:r>
+                    </w:p>
+                  </w:txbxContent>
+                </v:textbox>
+                <w10:wrap type="square"/>
+              </v:shape>
+            </w:pict>
+          </mc:Fallback>
+        </mc:AlternateContent>
+      </w:r>
+      <w:r>
+        <w:rPr>
+          <w:noProof/>
+          <w:lang w:val="nl-NL"/>
+        </w:rPr>
+        <w:drawing>
+          <wp:anchor distT="0" distB="0" distL="114300" distR="114300" simplePos="0" relativeHeight="251658240" behindDoc="0" locked="0" layoutInCell="1" allowOverlap="1" wp14:anchorId="7E780945" wp14:editId="6531A528">
+            <wp:simplePos x="0" y="0"/>
+            <wp:positionH relativeFrom="column">
+              <wp:posOffset>4853940</wp:posOffset>
+            </wp:positionH>
+            <wp:positionV relativeFrom="paragraph">
+              <wp:posOffset>321310</wp:posOffset>
+            </wp:positionV>
+            <wp:extent cx="1651635" cy="1749425"/>
+            <wp:effectExtent l="0" t="0" r="0" b="3175"/>
+            <wp:wrapTight wrapText="bothSides">
+              <wp:wrapPolygon edited="0">
+                <wp:start x="0" y="0"/>
+                <wp:lineTo x="0" y="21326"/>
+                <wp:lineTo x="21260" y="21326"/>
+                <wp:lineTo x="21260" y="0"/>
+                <wp:lineTo x="0" y="0"/>
+              </wp:wrapPolygon>
+            </wp:wrapTight>
+            <wp:docPr id="7" name="Afbeelding 7" descr="../../../../../../../Downloads/Original%20windo"/>
+            <wp:cNvGraphicFramePr>
+              <a:graphicFrameLocks xmlns:a="http://schemas.openxmlformats.org/drawingml/2006/main" noChangeAspect="1"/>
+            </wp:cNvGraphicFramePr>
+            <a:graphic xmlns:a="http://schemas.openxmlformats.org/drawingml/2006/main">
+              <a:graphicData uri="http://schemas.openxmlformats.org/drawingml/2006/picture">
+                <pic:pic xmlns:pic="http://schemas.openxmlformats.org/drawingml/2006/picture">
+                  <pic:nvPicPr>
+                    <pic:cNvPr id="0" name="Picture 7" descr="../../../../../../../Downloads/Original%20windo"/>
                     <pic:cNvPicPr>
                       <a:picLocks noChangeAspect="1" noChangeArrowheads="1"/>
                     </pic:cNvPicPr>
@@ -6070,7 +5893,7 @@
                   <pic:spPr bwMode="auto">
                     <a:xfrm>
                       <a:off x="0" y="0"/>
-                      <a:ext cx="1612265" cy="1708150"/>
+                      <a:ext cx="1651635" cy="1749425"/>
                     </a:xfrm>
                     <a:prstGeom prst="rect">
                       <a:avLst/>
@@ -6093,6 +5916,87 @@
         </w:drawing>
       </w:r>
       <w:r>
+        <w:t>Resultaten</w:t>
+      </w:r>
+      <w:bookmarkStart w:id="17" w:name="_GoBack"/>
+      <w:bookmarkEnd w:id="17"/>
+    </w:p>
+    <w:p>
+      <w:r>
+        <w:t>Wij hebben alle bovenstaande test stappen gevolgd en hebben de volgende resultaten gekregen.</w:t>
+      </w:r>
+    </w:p>
+    <w:p/>
+    <w:p>
+      <w:r>
+        <w:t>Recht</w:t>
+      </w:r>
+      <w:r>
+        <w:t>s</w:t>
+      </w:r>
+      <w:r>
+        <w:t xml:space="preserve"> zie je hoe de simulator eruit zag </w:t>
+      </w:r>
+      <w:r>
+        <w:t>wanneer</w:t>
+      </w:r>
+      <w:r>
+        <w:t xml:space="preserve"> we </w:t>
+      </w:r>
+      <w:r>
+        <w:t>deze</w:t>
+      </w:r>
+      <w:r>
+        <w:t xml:space="preserve"> opgestart hadden</w:t>
+      </w:r>
+      <w:r>
+        <w:t xml:space="preserve"> (Afbeelding 1)</w:t>
+      </w:r>
+      <w:r>
+        <w:t xml:space="preserve">. </w:t>
+      </w:r>
+    </w:p>
+    <w:p/>
+    <w:p>
+      <w:r>
+        <w:t>De volgende afbeelding laat zien hoe de simulator er uit zag nadat een kopje in de machine was gezet (Afbeelding 2).</w:t>
+      </w:r>
+    </w:p>
+    <w:p/>
+    <w:p>
+      <w:r>
+        <w:t>De derde afbeelding laat het moment zien waarop de machine klaar was om het vullen te starten met de C knop op de keypad (Afbeelding 3).</w:t>
+      </w:r>
+      <w:r>
+        <w:t xml:space="preserve"> De hoeveelheden waren ingevuld.</w:t>
+      </w:r>
+    </w:p>
+    <w:p/>
+    <w:p>
+      <w:r>
+        <w:t>Vervolgens laten afbeeldingen 4 en 5 zien dat de pompen correct aangaan wanneer het systeem het kopje aan het vullen is met limonade (Afbeelding 4, Afbeelding 5).</w:t>
+      </w:r>
+      <w:r>
+        <w:t xml:space="preserve"> Bij afbeelding 4 is de pomp wel aan maar is de foto genomen in de “ramp up” tijd van de pompen. Zodoende is de “Level</w:t>
+      </w:r>
+      <w:r>
+        <w:t xml:space="preserve"> Sensor</w:t>
+      </w:r>
+      <w:r>
+        <w:t>: “ waarde niet omhoog gegaan.</w:t>
+      </w:r>
+    </w:p>
+    <w:p/>
+    <w:p>
+      <w:r>
+        <w:t>Als laatst hebben we de simulator wanneer hij klaar is met het drankje maken (Afbeelding 6).</w:t>
+      </w:r>
+    </w:p>
+    <w:p>
+      <w:pPr>
+        <w:pStyle w:val="Kop2"/>
+      </w:pPr>
+      <w:r>
         <w:t>Conclusie</w:t>
       </w:r>
     </w:p>
@@ -6113,13 +6017,13 @@
         <mc:AlternateContent>
           <mc:Choice Requires="wps">
             <w:drawing>
-              <wp:anchor distT="0" distB="0" distL="114300" distR="114300" simplePos="0" relativeHeight="251674624" behindDoc="0" locked="0" layoutInCell="1" allowOverlap="1" wp14:anchorId="27E70C26" wp14:editId="694A3AAC">
+              <wp:anchor distT="0" distB="0" distL="114300" distR="114300" simplePos="0" relativeHeight="251674624" behindDoc="0" locked="0" layoutInCell="1" allowOverlap="1" wp14:anchorId="27E70C26" wp14:editId="6B583613">
                 <wp:simplePos x="0" y="0"/>
                 <wp:positionH relativeFrom="column">
                   <wp:posOffset>-62865</wp:posOffset>
                 </wp:positionH>
                 <wp:positionV relativeFrom="paragraph">
-                  <wp:posOffset>3215005</wp:posOffset>
+                  <wp:posOffset>2374900</wp:posOffset>
                 </wp:positionV>
                 <wp:extent cx="1600835" cy="341630"/>
                 <wp:effectExtent l="0" t="0" r="0" b="0"/>
@@ -6198,25 +6102,7 @@
                                 <w:szCs w:val="10"/>
                                 <w:lang w:val="nl-NL"/>
                               </w:rPr>
-                              <w:t xml:space="preserve">taan uit, </w:t>
-                            </w:r>
-                            <w:proofErr w:type="spellStart"/>
-                            <w:r>
-                              <w:rPr>
-                                <w:sz w:val="10"/>
-                                <w:szCs w:val="10"/>
-                                <w:lang w:val="nl-NL"/>
-                              </w:rPr>
-                              <w:t>valves</w:t>
-                            </w:r>
-                            <w:proofErr w:type="spellEnd"/>
-                            <w:r>
-                              <w:rPr>
-                                <w:sz w:val="10"/>
-                                <w:szCs w:val="10"/>
-                                <w:lang w:val="nl-NL"/>
-                              </w:rPr>
-                              <w:t xml:space="preserve"> zijn open, het vloeistof level in het kopje is ongeveer 30</w:t>
+                              <w:t>taan uit, valves zijn open, het vloeistof level in het kopje is ongeveer 30</w:t>
                             </w:r>
                           </w:p>
                         </w:txbxContent>
@@ -6241,7 +6127,7 @@
           </mc:Choice>
           <mc:Fallback>
             <w:pict>
-              <v:shape w14:anchorId="27E70C26" id="Tekstvak 18" o:spid="_x0000_s1028" type="#_x0000_t202" style="position:absolute;margin-left:-4.95pt;margin-top:253.15pt;width:126.05pt;height:26.9pt;z-index:251674624;visibility:visible;mso-wrap-style:square;mso-width-percent:0;mso-height-percent:0;mso-wrap-distance-left:9pt;mso-wrap-distance-top:0;mso-wrap-distance-right:9pt;mso-wrap-distance-bottom:0;mso-position-horizontal:absolute;mso-position-horizontal-relative:text;mso-position-vertical:absolute;mso-position-vertical-relative:text;mso-width-percent:0;mso-height-percent:0;mso-width-relative:margin;mso-height-relative:margin;v-text-anchor:top" o:gfxdata="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" filled="f" stroked="f">
+              <v:shape w14:anchorId="27E70C26" id="Tekstvak 18" o:spid="_x0000_s1029" type="#_x0000_t202" style="position:absolute;margin-left:-4.95pt;margin-top:187pt;width:126.05pt;height:26.9pt;z-index:251674624;visibility:visible;mso-wrap-style:square;mso-width-percent:0;mso-height-percent:0;mso-wrap-distance-left:9pt;mso-wrap-distance-top:0;mso-wrap-distance-right:9pt;mso-wrap-distance-bottom:0;mso-position-horizontal:absolute;mso-position-horizontal-relative:text;mso-position-vertical:absolute;mso-position-vertical-relative:text;mso-width-percent:0;mso-height-percent:0;mso-width-relative:margin;mso-height-relative:margin;v-text-anchor:top" o:gfxdata="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" filled="f" stroked="f">
                 <v:textbox>
                   <w:txbxContent>
                     <w:p>
@@ -6282,25 +6168,7 @@
                           <w:szCs w:val="10"/>
                           <w:lang w:val="nl-NL"/>
                         </w:rPr>
-                        <w:t xml:space="preserve">taan uit, </w:t>
-                      </w:r>
-                      <w:proofErr w:type="spellStart"/>
-                      <w:r>
-                        <w:rPr>
-                          <w:sz w:val="10"/>
-                          <w:szCs w:val="10"/>
-                          <w:lang w:val="nl-NL"/>
-                        </w:rPr>
-                        <w:t>valves</w:t>
-                      </w:r>
-                      <w:proofErr w:type="spellEnd"/>
-                      <w:r>
-                        <w:rPr>
-                          <w:sz w:val="10"/>
-                          <w:szCs w:val="10"/>
-                          <w:lang w:val="nl-NL"/>
-                        </w:rPr>
-                        <w:t xml:space="preserve"> zijn open, het vloeistof level in het kopje is ongeveer 30</w:t>
+                        <w:t>taan uit, valves zijn open, het vloeistof level in het kopje is ongeveer 30</w:t>
                       </w:r>
                     </w:p>
                   </w:txbxContent>
@@ -6316,92 +6184,16 @@
           <w:noProof/>
           <w:lang w:val="nl-NL"/>
         </w:rPr>
-        <w:drawing>
-          <wp:anchor distT="0" distB="0" distL="114300" distR="114300" simplePos="0" relativeHeight="251672576" behindDoc="0" locked="0" layoutInCell="1" allowOverlap="1" wp14:anchorId="40CF596F" wp14:editId="0693A1AF">
-            <wp:simplePos x="0" y="0"/>
-            <wp:positionH relativeFrom="column">
-              <wp:posOffset>-63500</wp:posOffset>
-            </wp:positionH>
-            <wp:positionV relativeFrom="paragraph">
-              <wp:posOffset>1503045</wp:posOffset>
-            </wp:positionV>
-            <wp:extent cx="1600200" cy="1694815"/>
-            <wp:effectExtent l="0" t="0" r="0" b="6985"/>
-            <wp:wrapTight wrapText="bothSides">
-              <wp:wrapPolygon edited="0">
-                <wp:start x="0" y="0"/>
-                <wp:lineTo x="0" y="21365"/>
-                <wp:lineTo x="21257" y="21365"/>
-                <wp:lineTo x="21257" y="0"/>
-                <wp:lineTo x="0" y="0"/>
-              </wp:wrapPolygon>
-            </wp:wrapTight>
-            <wp:docPr id="17" name="Afbeelding 17" descr="../../../../../../../Downloads/end."/>
-            <wp:cNvGraphicFramePr>
-              <a:graphicFrameLocks xmlns:a="http://schemas.openxmlformats.org/drawingml/2006/main" noChangeAspect="1"/>
-            </wp:cNvGraphicFramePr>
-            <a:graphic xmlns:a="http://schemas.openxmlformats.org/drawingml/2006/main">
-              <a:graphicData uri="http://schemas.openxmlformats.org/drawingml/2006/picture">
-                <pic:pic xmlns:pic="http://schemas.openxmlformats.org/drawingml/2006/picture">
-                  <pic:nvPicPr>
-                    <pic:cNvPr id="0" name="Picture 12" descr="../../../../../../../Downloads/end."/>
-                    <pic:cNvPicPr>
-                      <a:picLocks noChangeAspect="1" noChangeArrowheads="1"/>
-                    </pic:cNvPicPr>
-                  </pic:nvPicPr>
-                  <pic:blipFill>
-                    <a:blip r:embed="rId12" cstate="print">
-                      <a:extLst>
-                        <a:ext uri="{28A0092B-C50C-407E-A947-70E740481C1C}">
-                          <a14:useLocalDpi xmlns:a14="http://schemas.microsoft.com/office/drawing/2010/main" val="0"/>
-                        </a:ext>
-                      </a:extLst>
-                    </a:blip>
-                    <a:srcRect/>
-                    <a:stretch>
-                      <a:fillRect/>
-                    </a:stretch>
-                  </pic:blipFill>
-                  <pic:spPr bwMode="auto">
-                    <a:xfrm>
-                      <a:off x="0" y="0"/>
-                      <a:ext cx="1600200" cy="1694815"/>
-                    </a:xfrm>
-                    <a:prstGeom prst="rect">
-                      <a:avLst/>
-                    </a:prstGeom>
-                    <a:noFill/>
-                    <a:ln>
-                      <a:noFill/>
-                    </a:ln>
-                  </pic:spPr>
-                </pic:pic>
-              </a:graphicData>
-            </a:graphic>
-            <wp14:sizeRelH relativeFrom="page">
-              <wp14:pctWidth>0</wp14:pctWidth>
-            </wp14:sizeRelH>
-            <wp14:sizeRelV relativeFrom="page">
-              <wp14:pctHeight>0</wp14:pctHeight>
-            </wp14:sizeRelV>
-          </wp:anchor>
-        </w:drawing>
-      </w:r>
-      <w:r>
-        <w:rPr>
-          <w:noProof/>
-          <w:lang w:val="nl-NL"/>
-        </w:rPr>
         <mc:AlternateContent>
           <mc:Choice Requires="wps">
             <w:drawing>
-              <wp:anchor distT="0" distB="0" distL="114300" distR="114300" simplePos="0" relativeHeight="251671552" behindDoc="0" locked="0" layoutInCell="1" allowOverlap="1" wp14:anchorId="559CF6EB" wp14:editId="227A2455">
+              <wp:anchor distT="0" distB="0" distL="114300" distR="114300" simplePos="0" relativeHeight="251671552" behindDoc="0" locked="0" layoutInCell="1" allowOverlap="1" wp14:anchorId="559CF6EB" wp14:editId="6C8FFFE0">
                 <wp:simplePos x="0" y="0"/>
                 <wp:positionH relativeFrom="column">
                   <wp:posOffset>2451100</wp:posOffset>
                 </wp:positionH>
                 <wp:positionV relativeFrom="paragraph">
-                  <wp:posOffset>3213735</wp:posOffset>
+                  <wp:posOffset>2374900</wp:posOffset>
                 </wp:positionV>
                 <wp:extent cx="1600835" cy="341630"/>
                 <wp:effectExtent l="0" t="0" r="0" b="0"/>
@@ -6466,41 +6258,13 @@
                               </w:rPr>
                               <w:t xml:space="preserve">: </w:t>
                             </w:r>
-                            <w:proofErr w:type="gramStart"/>
                             <w:r>
                               <w:rPr>
                                 <w:sz w:val="10"/>
                                 <w:szCs w:val="10"/>
                                 <w:lang w:val="nl-NL"/>
                               </w:rPr>
-                              <w:t>Water pomp</w:t>
-                            </w:r>
-                            <w:proofErr w:type="gramEnd"/>
-                            <w:r>
-                              <w:rPr>
-                                <w:sz w:val="10"/>
-                                <w:szCs w:val="10"/>
-                                <w:lang w:val="nl-NL"/>
-                              </w:rPr>
-                              <w:t xml:space="preserve"> staat aan, water </w:t>
-                            </w:r>
-                            <w:proofErr w:type="spellStart"/>
-                            <w:r>
-                              <w:rPr>
-                                <w:sz w:val="10"/>
-                                <w:szCs w:val="10"/>
-                                <w:lang w:val="nl-NL"/>
-                              </w:rPr>
-                              <w:t>valve</w:t>
-                            </w:r>
-                            <w:proofErr w:type="spellEnd"/>
-                            <w:r>
-                              <w:rPr>
-                                <w:sz w:val="10"/>
-                                <w:szCs w:val="10"/>
-                                <w:lang w:val="nl-NL"/>
-                              </w:rPr>
-                              <w:t xml:space="preserve"> staat dicht</w:t>
+                              <w:t>Water pomp staat aan, water valve staat dicht</w:t>
                             </w:r>
                           </w:p>
                         </w:txbxContent>
@@ -6525,7 +6289,7 @@
           </mc:Choice>
           <mc:Fallback>
             <w:pict>
-              <v:shape w14:anchorId="559CF6EB" id="Tekstvak 16" o:spid="_x0000_s1029" type="#_x0000_t202" style="position:absolute;margin-left:193pt;margin-top:253.05pt;width:126.05pt;height:26.9pt;z-index:251671552;visibility:visible;mso-wrap-style:square;mso-width-percent:0;mso-height-percent:0;mso-wrap-distance-left:9pt;mso-wrap-distance-top:0;mso-wrap-distance-right:9pt;mso-wrap-distance-bottom:0;mso-position-horizontal:absolute;mso-position-horizontal-relative:text;mso-position-vertical:absolute;mso-position-vertical-relative:text;mso-width-percent:0;mso-height-percent:0;mso-width-relative:margin;mso-height-relative:margin;v-text-anchor:top" o:gfxdata="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" filled="f" stroked="f">
+              <v:shape w14:anchorId="559CF6EB" id="Tekstvak 16" o:spid="_x0000_s1030" type="#_x0000_t202" style="position:absolute;margin-left:193pt;margin-top:187pt;width:126.05pt;height:26.9pt;z-index:251671552;visibility:visible;mso-wrap-style:square;mso-width-percent:0;mso-height-percent:0;mso-wrap-distance-left:9pt;mso-wrap-distance-top:0;mso-wrap-distance-right:9pt;mso-wrap-distance-bottom:0;mso-position-horizontal:absolute;mso-position-horizontal-relative:text;mso-position-vertical:absolute;mso-position-vertical-relative:text;mso-width-percent:0;mso-height-percent:0;mso-width-relative:margin;mso-height-relative:margin;v-text-anchor:top" o:gfxdata="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" filled="f" stroked="f">
                 <v:textbox>
                   <w:txbxContent>
                     <w:p>
@@ -6552,41 +6316,13 @@
                         </w:rPr>
                         <w:t xml:space="preserve">: </w:t>
                       </w:r>
-                      <w:proofErr w:type="gramStart"/>
                       <w:r>
                         <w:rPr>
                           <w:sz w:val="10"/>
                           <w:szCs w:val="10"/>
                           <w:lang w:val="nl-NL"/>
                         </w:rPr>
-                        <w:t>Water pomp</w:t>
-                      </w:r>
-                      <w:proofErr w:type="gramEnd"/>
-                      <w:r>
-                        <w:rPr>
-                          <w:sz w:val="10"/>
-                          <w:szCs w:val="10"/>
-                          <w:lang w:val="nl-NL"/>
-                        </w:rPr>
-                        <w:t xml:space="preserve"> staat aan, water </w:t>
-                      </w:r>
-                      <w:proofErr w:type="spellStart"/>
-                      <w:r>
-                        <w:rPr>
-                          <w:sz w:val="10"/>
-                          <w:szCs w:val="10"/>
-                          <w:lang w:val="nl-NL"/>
-                        </w:rPr>
-                        <w:t>valve</w:t>
-                      </w:r>
-                      <w:proofErr w:type="spellEnd"/>
-                      <w:r>
-                        <w:rPr>
-                          <w:sz w:val="10"/>
-                          <w:szCs w:val="10"/>
-                          <w:lang w:val="nl-NL"/>
-                        </w:rPr>
-                        <w:t xml:space="preserve"> staat dicht</w:t>
+                        <w:t>Water pomp staat aan, water valve staat dicht</w:t>
                       </w:r>
                     </w:p>
                   </w:txbxContent>
@@ -6602,92 +6338,16 @@
           <w:noProof/>
           <w:lang w:val="nl-NL"/>
         </w:rPr>
-        <w:drawing>
-          <wp:anchor distT="0" distB="0" distL="114300" distR="114300" simplePos="0" relativeHeight="251669504" behindDoc="0" locked="0" layoutInCell="1" allowOverlap="1" wp14:anchorId="3186D049" wp14:editId="779744CF">
-            <wp:simplePos x="0" y="0"/>
-            <wp:positionH relativeFrom="column">
-              <wp:posOffset>2451100</wp:posOffset>
-            </wp:positionH>
-            <wp:positionV relativeFrom="paragraph">
-              <wp:posOffset>1498600</wp:posOffset>
-            </wp:positionV>
-            <wp:extent cx="1600835" cy="1695450"/>
-            <wp:effectExtent l="0" t="0" r="0" b="6350"/>
-            <wp:wrapTight wrapText="bothSides">
-              <wp:wrapPolygon edited="0">
-                <wp:start x="0" y="0"/>
-                <wp:lineTo x="0" y="21357"/>
-                <wp:lineTo x="21249" y="21357"/>
-                <wp:lineTo x="21249" y="0"/>
-                <wp:lineTo x="0" y="0"/>
-              </wp:wrapPolygon>
-            </wp:wrapTight>
-            <wp:docPr id="15" name="Afbeelding 15" descr="../../../../../../../Downloads/pump%20"/>
-            <wp:cNvGraphicFramePr>
-              <a:graphicFrameLocks xmlns:a="http://schemas.openxmlformats.org/drawingml/2006/main" noChangeAspect="1"/>
-            </wp:cNvGraphicFramePr>
-            <a:graphic xmlns:a="http://schemas.openxmlformats.org/drawingml/2006/main">
-              <a:graphicData uri="http://schemas.openxmlformats.org/drawingml/2006/picture">
-                <pic:pic xmlns:pic="http://schemas.openxmlformats.org/drawingml/2006/picture">
-                  <pic:nvPicPr>
-                    <pic:cNvPr id="0" name="Picture 11" descr="../../../../../../../Downloads/pump%20"/>
-                    <pic:cNvPicPr>
-                      <a:picLocks noChangeAspect="1" noChangeArrowheads="1"/>
-                    </pic:cNvPicPr>
-                  </pic:nvPicPr>
-                  <pic:blipFill>
-                    <a:blip r:embed="rId13" cstate="print">
-                      <a:extLst>
-                        <a:ext uri="{28A0092B-C50C-407E-A947-70E740481C1C}">
-                          <a14:useLocalDpi xmlns:a14="http://schemas.microsoft.com/office/drawing/2010/main" val="0"/>
-                        </a:ext>
-                      </a:extLst>
-                    </a:blip>
-                    <a:srcRect/>
-                    <a:stretch>
-                      <a:fillRect/>
-                    </a:stretch>
-                  </pic:blipFill>
-                  <pic:spPr bwMode="auto">
-                    <a:xfrm>
-                      <a:off x="0" y="0"/>
-                      <a:ext cx="1600835" cy="1695450"/>
-                    </a:xfrm>
-                    <a:prstGeom prst="rect">
-                      <a:avLst/>
-                    </a:prstGeom>
-                    <a:noFill/>
-                    <a:ln>
-                      <a:noFill/>
-                    </a:ln>
-                  </pic:spPr>
-                </pic:pic>
-              </a:graphicData>
-            </a:graphic>
-            <wp14:sizeRelH relativeFrom="page">
-              <wp14:pctWidth>0</wp14:pctWidth>
-            </wp14:sizeRelH>
-            <wp14:sizeRelV relativeFrom="page">
-              <wp14:pctHeight>0</wp14:pctHeight>
-            </wp14:sizeRelV>
-          </wp:anchor>
-        </w:drawing>
-      </w:r>
-      <w:r>
-        <w:rPr>
-          <w:noProof/>
-          <w:lang w:val="nl-NL"/>
-        </w:rPr>
         <mc:AlternateContent>
           <mc:Choice Requires="wps">
             <w:drawing>
-              <wp:anchor distT="0" distB="0" distL="114300" distR="114300" simplePos="0" relativeHeight="251668480" behindDoc="0" locked="0" layoutInCell="1" allowOverlap="1" wp14:anchorId="03841A4E" wp14:editId="7E01E87F">
+              <wp:anchor distT="0" distB="0" distL="114300" distR="114300" simplePos="0" relativeHeight="251668480" behindDoc="0" locked="0" layoutInCell="1" allowOverlap="1" wp14:anchorId="03841A4E" wp14:editId="7C1C810E">
                 <wp:simplePos x="0" y="0"/>
                 <wp:positionH relativeFrom="column">
                   <wp:posOffset>4738370</wp:posOffset>
                 </wp:positionH>
                 <wp:positionV relativeFrom="paragraph">
-                  <wp:posOffset>3246120</wp:posOffset>
+                  <wp:posOffset>2406015</wp:posOffset>
                 </wp:positionV>
                 <wp:extent cx="1600835" cy="310515"/>
                 <wp:effectExtent l="0" t="0" r="0" b="0"/>
@@ -6758,25 +6418,7 @@
                                 <w:szCs w:val="10"/>
                                 <w:lang w:val="nl-NL"/>
                               </w:rPr>
-                              <w:t xml:space="preserve">Limonade pomp staat aan, limonade </w:t>
-                            </w:r>
-                            <w:proofErr w:type="spellStart"/>
-                            <w:r>
-                              <w:rPr>
-                                <w:sz w:val="10"/>
-                                <w:szCs w:val="10"/>
-                                <w:lang w:val="nl-NL"/>
-                              </w:rPr>
-                              <w:t>valve</w:t>
-                            </w:r>
-                            <w:proofErr w:type="spellEnd"/>
-                            <w:r>
-                              <w:rPr>
-                                <w:sz w:val="10"/>
-                                <w:szCs w:val="10"/>
-                                <w:lang w:val="nl-NL"/>
-                              </w:rPr>
-                              <w:t xml:space="preserve"> staat dicht</w:t>
+                              <w:t>Limonade pomp staat aan, limonade valve staat dicht</w:t>
                             </w:r>
                           </w:p>
                         </w:txbxContent>
@@ -6801,7 +6443,7 @@
           </mc:Choice>
           <mc:Fallback>
             <w:pict>
-              <v:shape w14:anchorId="03841A4E" id="Tekstvak 14" o:spid="_x0000_s1030" type="#_x0000_t202" style="position:absolute;margin-left:373.1pt;margin-top:255.6pt;width:126.05pt;height:24.45pt;z-index:251668480;visibility:visible;mso-wrap-style:square;mso-width-percent:0;mso-height-percent:0;mso-wrap-distance-left:9pt;mso-wrap-distance-top:0;mso-wrap-distance-right:9pt;mso-wrap-distance-bottom:0;mso-position-horizontal:absolute;mso-position-horizontal-relative:text;mso-position-vertical:absolute;mso-position-vertical-relative:text;mso-width-percent:0;mso-height-percent:0;mso-width-relative:margin;mso-height-relative:margin;v-text-anchor:top" o:gfxdata="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" filled="f" stroked="f">
+              <v:shape w14:anchorId="03841A4E" id="Tekstvak 14" o:spid="_x0000_s1031" type="#_x0000_t202" style="position:absolute;margin-left:373.1pt;margin-top:189.45pt;width:126.05pt;height:24.45pt;z-index:251668480;visibility:visible;mso-wrap-style:square;mso-width-percent:0;mso-height-percent:0;mso-wrap-distance-left:9pt;mso-wrap-distance-top:0;mso-wrap-distance-right:9pt;mso-wrap-distance-bottom:0;mso-position-horizontal:absolute;mso-position-horizontal-relative:text;mso-position-vertical:absolute;mso-position-vertical-relative:text;mso-width-percent:0;mso-height-percent:0;mso-width-relative:margin;mso-height-relative:margin;v-text-anchor:top" o:gfxdata="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" filled="f" stroked="f">
                 <v:textbox>
                   <w:txbxContent>
                     <w:p>
@@ -6834,25 +6476,7 @@
                           <w:szCs w:val="10"/>
                           <w:lang w:val="nl-NL"/>
                         </w:rPr>
-                        <w:t xml:space="preserve">Limonade pomp staat aan, limonade </w:t>
-                      </w:r>
-                      <w:proofErr w:type="spellStart"/>
-                      <w:r>
-                        <w:rPr>
-                          <w:sz w:val="10"/>
-                          <w:szCs w:val="10"/>
-                          <w:lang w:val="nl-NL"/>
-                        </w:rPr>
-                        <w:t>valve</w:t>
-                      </w:r>
-                      <w:proofErr w:type="spellEnd"/>
-                      <w:r>
-                        <w:rPr>
-                          <w:sz w:val="10"/>
-                          <w:szCs w:val="10"/>
-                          <w:lang w:val="nl-NL"/>
-                        </w:rPr>
-                        <w:t xml:space="preserve"> staat dicht</w:t>
+                        <w:t>Limonade pomp staat aan, limonade valve staat dicht</w:t>
                       </w:r>
                     </w:p>
                   </w:txbxContent>
@@ -6869,13 +6493,165 @@
           <w:lang w:val="nl-NL"/>
         </w:rPr>
         <w:drawing>
-          <wp:anchor distT="0" distB="0" distL="114300" distR="114300" simplePos="0" relativeHeight="251666432" behindDoc="0" locked="0" layoutInCell="1" allowOverlap="1" wp14:anchorId="42AF3D6B" wp14:editId="0174C049">
+          <wp:anchor distT="0" distB="0" distL="114300" distR="114300" simplePos="0" relativeHeight="251672576" behindDoc="0" locked="0" layoutInCell="1" allowOverlap="1" wp14:anchorId="40CF596F" wp14:editId="347FA945">
             <wp:simplePos x="0" y="0"/>
             <wp:positionH relativeFrom="column">
-              <wp:posOffset>4737735</wp:posOffset>
+              <wp:posOffset>-59055</wp:posOffset>
             </wp:positionH>
             <wp:positionV relativeFrom="paragraph">
-              <wp:posOffset>1418590</wp:posOffset>
+              <wp:posOffset>693420</wp:posOffset>
+            </wp:positionV>
+            <wp:extent cx="1600200" cy="1694815"/>
+            <wp:effectExtent l="0" t="0" r="0" b="6985"/>
+            <wp:wrapTight wrapText="bothSides">
+              <wp:wrapPolygon edited="0">
+                <wp:start x="0" y="0"/>
+                <wp:lineTo x="0" y="21365"/>
+                <wp:lineTo x="21257" y="21365"/>
+                <wp:lineTo x="21257" y="0"/>
+                <wp:lineTo x="0" y="0"/>
+              </wp:wrapPolygon>
+            </wp:wrapTight>
+            <wp:docPr id="17" name="Afbeelding 17" descr="../../../../../../../Downloads/end."/>
+            <wp:cNvGraphicFramePr>
+              <a:graphicFrameLocks xmlns:a="http://schemas.openxmlformats.org/drawingml/2006/main" noChangeAspect="1"/>
+            </wp:cNvGraphicFramePr>
+            <a:graphic xmlns:a="http://schemas.openxmlformats.org/drawingml/2006/main">
+              <a:graphicData uri="http://schemas.openxmlformats.org/drawingml/2006/picture">
+                <pic:pic xmlns:pic="http://schemas.openxmlformats.org/drawingml/2006/picture">
+                  <pic:nvPicPr>
+                    <pic:cNvPr id="0" name="Picture 12" descr="../../../../../../../Downloads/end."/>
+                    <pic:cNvPicPr>
+                      <a:picLocks noChangeAspect="1" noChangeArrowheads="1"/>
+                    </pic:cNvPicPr>
+                  </pic:nvPicPr>
+                  <pic:blipFill>
+                    <a:blip r:embed="rId12" cstate="print">
+                      <a:extLst>
+                        <a:ext uri="{28A0092B-C50C-407E-A947-70E740481C1C}">
+                          <a14:useLocalDpi xmlns:a14="http://schemas.microsoft.com/office/drawing/2010/main" val="0"/>
+                        </a:ext>
+                      </a:extLst>
+                    </a:blip>
+                    <a:srcRect/>
+                    <a:stretch>
+                      <a:fillRect/>
+                    </a:stretch>
+                  </pic:blipFill>
+                  <pic:spPr bwMode="auto">
+                    <a:xfrm>
+                      <a:off x="0" y="0"/>
+                      <a:ext cx="1600200" cy="1694815"/>
+                    </a:xfrm>
+                    <a:prstGeom prst="rect">
+                      <a:avLst/>
+                    </a:prstGeom>
+                    <a:noFill/>
+                    <a:ln>
+                      <a:noFill/>
+                    </a:ln>
+                  </pic:spPr>
+                </pic:pic>
+              </a:graphicData>
+            </a:graphic>
+            <wp14:sizeRelH relativeFrom="page">
+              <wp14:pctWidth>0</wp14:pctWidth>
+            </wp14:sizeRelH>
+            <wp14:sizeRelV relativeFrom="page">
+              <wp14:pctHeight>0</wp14:pctHeight>
+            </wp14:sizeRelV>
+          </wp:anchor>
+        </w:drawing>
+      </w:r>
+      <w:r>
+        <w:rPr>
+          <w:noProof/>
+          <w:lang w:val="nl-NL"/>
+        </w:rPr>
+        <w:drawing>
+          <wp:anchor distT="0" distB="0" distL="114300" distR="114300" simplePos="0" relativeHeight="251669504" behindDoc="0" locked="0" layoutInCell="1" allowOverlap="1" wp14:anchorId="3186D049" wp14:editId="208D9276">
+            <wp:simplePos x="0" y="0"/>
+            <wp:positionH relativeFrom="column">
+              <wp:posOffset>2455545</wp:posOffset>
+            </wp:positionH>
+            <wp:positionV relativeFrom="paragraph">
+              <wp:posOffset>693420</wp:posOffset>
+            </wp:positionV>
+            <wp:extent cx="1600835" cy="1695450"/>
+            <wp:effectExtent l="0" t="0" r="0" b="6350"/>
+            <wp:wrapTight wrapText="bothSides">
+              <wp:wrapPolygon edited="0">
+                <wp:start x="0" y="0"/>
+                <wp:lineTo x="0" y="21357"/>
+                <wp:lineTo x="21249" y="21357"/>
+                <wp:lineTo x="21249" y="0"/>
+                <wp:lineTo x="0" y="0"/>
+              </wp:wrapPolygon>
+            </wp:wrapTight>
+            <wp:docPr id="15" name="Afbeelding 15" descr="../../../../../../../Downloads/pump%20"/>
+            <wp:cNvGraphicFramePr>
+              <a:graphicFrameLocks xmlns:a="http://schemas.openxmlformats.org/drawingml/2006/main" noChangeAspect="1"/>
+            </wp:cNvGraphicFramePr>
+            <a:graphic xmlns:a="http://schemas.openxmlformats.org/drawingml/2006/main">
+              <a:graphicData uri="http://schemas.openxmlformats.org/drawingml/2006/picture">
+                <pic:pic xmlns:pic="http://schemas.openxmlformats.org/drawingml/2006/picture">
+                  <pic:nvPicPr>
+                    <pic:cNvPr id="0" name="Picture 11" descr="../../../../../../../Downloads/pump%20"/>
+                    <pic:cNvPicPr>
+                      <a:picLocks noChangeAspect="1" noChangeArrowheads="1"/>
+                    </pic:cNvPicPr>
+                  </pic:nvPicPr>
+                  <pic:blipFill>
+                    <a:blip r:embed="rId13" cstate="print">
+                      <a:extLst>
+                        <a:ext uri="{28A0092B-C50C-407E-A947-70E740481C1C}">
+                          <a14:useLocalDpi xmlns:a14="http://schemas.microsoft.com/office/drawing/2010/main" val="0"/>
+                        </a:ext>
+                      </a:extLst>
+                    </a:blip>
+                    <a:srcRect/>
+                    <a:stretch>
+                      <a:fillRect/>
+                    </a:stretch>
+                  </pic:blipFill>
+                  <pic:spPr bwMode="auto">
+                    <a:xfrm>
+                      <a:off x="0" y="0"/>
+                      <a:ext cx="1600835" cy="1695450"/>
+                    </a:xfrm>
+                    <a:prstGeom prst="rect">
+                      <a:avLst/>
+                    </a:prstGeom>
+                    <a:noFill/>
+                    <a:ln>
+                      <a:noFill/>
+                    </a:ln>
+                  </pic:spPr>
+                </pic:pic>
+              </a:graphicData>
+            </a:graphic>
+            <wp14:sizeRelH relativeFrom="page">
+              <wp14:pctWidth>0</wp14:pctWidth>
+            </wp14:sizeRelH>
+            <wp14:sizeRelV relativeFrom="page">
+              <wp14:pctHeight>0</wp14:pctHeight>
+            </wp14:sizeRelV>
+          </wp:anchor>
+        </w:drawing>
+      </w:r>
+      <w:r>
+        <w:rPr>
+          <w:noProof/>
+          <w:lang w:val="nl-NL"/>
+        </w:rPr>
+        <w:drawing>
+          <wp:anchor distT="0" distB="0" distL="114300" distR="114300" simplePos="0" relativeHeight="251666432" behindDoc="0" locked="0" layoutInCell="1" allowOverlap="1" wp14:anchorId="42AF3D6B" wp14:editId="72387CE6">
+            <wp:simplePos x="0" y="0"/>
+            <wp:positionH relativeFrom="column">
+              <wp:posOffset>4742180</wp:posOffset>
+            </wp:positionH>
+            <wp:positionV relativeFrom="paragraph">
+              <wp:posOffset>642620</wp:posOffset>
             </wp:positionV>
             <wp:extent cx="1651635" cy="1749425"/>
             <wp:effectExtent l="0" t="0" r="0" b="3175"/>
@@ -7106,7 +6882,7 @@
 
 <file path=word/comments.xml><?xml version="1.0" encoding="utf-8"?>
 <w:comments xmlns:wpc="http://schemas.microsoft.com/office/word/2010/wordprocessingCanvas" xmlns:mo="http://schemas.microsoft.com/office/mac/office/2008/main" xmlns:mc="http://schemas.openxmlformats.org/markup-compatibility/2006" xmlns:mv="urn:schemas-microsoft-com:mac:vml" xmlns:o="urn:schemas-microsoft-com:office:office" xmlns:r="http://schemas.openxmlformats.org/officeDocument/2006/relationships" xmlns:m="http://schemas.openxmlformats.org/officeDocument/2006/math" xmlns:v="urn:schemas-microsoft-com:vml" xmlns:wp14="http://schemas.microsoft.com/office/word/2010/wordprocessingDrawing" xmlns:wp="http://schemas.openxmlformats.org/drawingml/2006/wordprocessingDrawing" xmlns:w10="urn:schemas-microsoft-com:office:word" xmlns:w="http://schemas.openxmlformats.org/wordprocessingml/2006/main" xmlns:w14="http://schemas.microsoft.com/office/word/2010/wordml" xmlns:w15="http://schemas.microsoft.com/office/word/2012/wordml" xmlns:wpg="http://schemas.microsoft.com/office/word/2010/wordprocessingGroup" xmlns:wpi="http://schemas.microsoft.com/office/word/2010/wordprocessingInk" xmlns:wne="http://schemas.microsoft.com/office/word/2006/wordml" xmlns:wps="http://schemas.microsoft.com/office/word/2010/wordprocessingShape" mc:Ignorable="w14 w15 wp14">
-  <w:comment w:id="14" w:author="Tim IJntema" w:date="2018-01-12T18:37:00Z" w:initials="TI">
+  <w:comment w:id="12" w:author="Arco Gelderblom" w:date="2018-01-13T11:47:00Z" w:initials="AG">
     <w:p>
       <w:pPr>
         <w:pStyle w:val="Tekstopmerking"/>
@@ -7118,11 +6894,11 @@
         <w:annotationRef/>
       </w:r>
       <w:r>
-        <w:t>Ik vind “werking” beter klinken</w:t>
+        <w:t>Moeten we dit wel zo zeggen? Het is alsof we weten dat het dan stuk is en dan hebben we er niks aan gedaan..</w:t>
       </w:r>
     </w:p>
   </w:comment>
-  <w:comment w:id="15" w:author="Tim IJntema" w:date="2018-01-12T18:38:00Z" w:initials="TI">
+  <w:comment w:id="15" w:author="Arco Gelderblom" w:date="2018-01-13T11:49:00Z" w:initials="AG">
     <w:p>
       <w:pPr>
         <w:pStyle w:val="Tekstopmerking"/>
@@ -7134,11 +6910,11 @@
         <w:annotationRef/>
       </w:r>
       <w:r>
-        <w:t>Één voor één  ??? volgens mij moeten die streepjes er op</w:t>
+        <w:t>‘Controleer’ ipv ‘check’ gedaan</w:t>
       </w:r>
     </w:p>
   </w:comment>
-  <w:comment w:id="16" w:author="Tim IJntema" w:date="2018-01-12T18:39:00Z" w:initials="TI">
+  <w:comment w:id="16" w:author="Arco Gelderblom" w:date="2018-01-13T11:52:00Z" w:initials="AG">
     <w:p>
       <w:pPr>
         <w:pStyle w:val="Tekstopmerking"/>
@@ -7150,186 +6926,10 @@
         <w:annotationRef/>
       </w:r>
       <w:r>
-        <w:t>Laatste deel van de zin voelt als een vraag dus zou er een vraag teken moeten??</w:t>
-      </w:r>
-    </w:p>
-  </w:comment>
-  <w:comment w:id="17" w:author="Tim IJntema" w:date="2018-01-12T18:41:00Z" w:initials="TI">
-    <w:p>
-      <w:pPr>
-        <w:pStyle w:val="Tekstopmerking"/>
-      </w:pPr>
-      <w:r>
-        <w:rPr>
-          <w:rStyle w:val="Verwijzingopmerking"/>
-        </w:rPr>
-        <w:annotationRef/>
-      </w:r>
-      <w:r>
-        <w:t>Je bedoelt als je in gui een 2 neerzet bij ?welke regel? Selecteer je COM3?</w:t>
-      </w:r>
-    </w:p>
-  </w:comment>
-  <w:comment w:id="18" w:author="Tim IJntema" w:date="2018-01-12T18:43:00Z" w:initials="TI">
-    <w:p>
-      <w:pPr>
-        <w:pStyle w:val="Tekstopmerking"/>
-      </w:pPr>
-      <w:r>
-        <w:rPr>
-          <w:rStyle w:val="Verwijzingopmerking"/>
-        </w:rPr>
-        <w:annotationRef/>
-      </w:r>
-      <w:r>
-        <w:t xml:space="preserve">Dit klinkt alsof we verwachten dat er iets stuk gaat als hij dit niet doet. Misschien veranderen naar het aangeven dat we geen haal nummers weg toets hebben </w:t>
-      </w:r>
-      <w:r>
-        <w:t>en dat een drankje mixen van 1234567890 ml niet gaat vanwege de grootte van het kopje</w:t>
-      </w:r>
-    </w:p>
-  </w:comment>
-  <w:comment w:id="19" w:author="Tim IJntema" w:date="2018-01-12T18:46:00Z" w:initials="TI">
-    <w:p>
-      <w:pPr>
-        <w:pStyle w:val="Tekstopmerking"/>
-      </w:pPr>
-      <w:r>
-        <w:rPr>
-          <w:rStyle w:val="Verwijzingopmerking"/>
-        </w:rPr>
-        <w:annotationRef/>
-      </w:r>
-      <w:r>
-        <w:t>Even een toevoeging voor de extra domme persoon</w:t>
-      </w:r>
-    </w:p>
-  </w:comment>
-  <w:comment w:id="20" w:author="Tim IJntema" w:date="2018-01-12T18:50:00Z" w:initials="TI">
-    <w:p>
-      <w:pPr>
-        <w:pStyle w:val="Tekstopmerking"/>
-      </w:pPr>
-      <w:r>
-        <w:rPr>
-          <w:rStyle w:val="Verwijzingopmerking"/>
-        </w:rPr>
-        <w:annotationRef/>
-      </w:r>
-      <w:r>
-        <w:t>Misschien een korte verklaring van deze bugg …..  eeeeeh feature</w:t>
-      </w:r>
-    </w:p>
-  </w:comment>
-  <w:comment w:id="21" w:author="Tim IJntema" w:date="2018-01-12T18:54:00Z" w:initials="TI">
-    <w:p>
-      <w:pPr>
-        <w:pStyle w:val="Tekstopmerking"/>
-      </w:pPr>
-      <w:r>
-        <w:rPr>
-          <w:rStyle w:val="Verwijzingopmerking"/>
-        </w:rPr>
-        <w:annotationRef/>
-      </w:r>
-      <w:r>
-        <w:t>Laat maar ik zie bij discussie</w:t>
-      </w:r>
-    </w:p>
-  </w:comment>
-  <w:comment w:id="22" w:author="Tim IJntema" w:date="2018-01-12T18:48:00Z" w:initials="TI">
-    <w:p>
-      <w:pPr>
-        <w:pStyle w:val="Tekstopmerking"/>
-      </w:pPr>
-      <w:r>
-        <w:rPr>
-          <w:rStyle w:val="Verwijzingopmerking"/>
-        </w:rPr>
-        <w:annotationRef/>
-      </w:r>
-      <w:r>
-        <w:t>Misschien even aangeven waarom wij denken dat hij er ruim overheen zat</w:t>
-      </w:r>
-    </w:p>
-  </w:comment>
-  <w:comment w:id="23" w:author="Tim IJntema" w:date="2018-01-12T18:55:00Z" w:initials="TI">
-    <w:p>
-      <w:pPr>
-        <w:pStyle w:val="Tekstopmerking"/>
-      </w:pPr>
-      <w:r>
-        <w:rPr>
-          <w:rStyle w:val="Verwijzingopmerking"/>
-        </w:rPr>
-        <w:annotationRef/>
-      </w:r>
-      <w:r>
-        <w:t>Laat maar ik zie bij discussie</w:t>
-      </w:r>
-    </w:p>
-  </w:comment>
-  <w:comment w:id="25" w:author="Tim IJntema" w:date="2018-01-12T18:49:00Z" w:initials="TI">
-    <w:p>
-      <w:pPr>
-        <w:pStyle w:val="Tekstopmerking"/>
-      </w:pPr>
-      <w:r>
-        <w:rPr>
-          <w:rStyle w:val="Verwijzingopmerking"/>
-        </w:rPr>
-        <w:annotationRef/>
-      </w:r>
-      <w:r>
-        <w:t>Ingedrukt houden</w:t>
-      </w:r>
-    </w:p>
-  </w:comment>
-  <w:comment w:id="26" w:author="Tim IJntema" w:date="2018-01-12T18:50:00Z" w:initials="TI">
-    <w:p>
-      <w:pPr>
-        <w:pStyle w:val="Tekstopmerking"/>
-      </w:pPr>
-      <w:r>
-        <w:rPr>
-          <w:rStyle w:val="Verwijzingopmerking"/>
-        </w:rPr>
-        <w:annotationRef/>
-      </w:r>
-      <w:r>
-        <w:t>PLZ lees de zin even goed</w:t>
-      </w:r>
-    </w:p>
-  </w:comment>
-  <w:comment w:id="27" w:author="Tim IJntema" w:date="2018-01-12T18:52:00Z" w:initials="TI">
-    <w:p>
-      <w:pPr>
-        <w:pStyle w:val="Tekstopmerking"/>
-      </w:pPr>
-      <w:r>
-        <w:rPr>
-          <w:rStyle w:val="Verwijzingopmerking"/>
-        </w:rPr>
-        <w:annotationRef/>
-      </w:r>
-      <w:r>
-        <w:t>Kleine toevoeging</w:t>
-      </w:r>
-    </w:p>
-  </w:comment>
-  <w:comment w:id="28" w:author="Tim IJntema" w:date="2018-01-12T18:53:00Z" w:initials="TI">
-    <w:p>
-      <w:pPr>
-        <w:pStyle w:val="Tekstopmerking"/>
-      </w:pPr>
-      <w:r>
-        <w:rPr>
-          <w:rStyle w:val="Verwijzingopmerking"/>
-        </w:rPr>
-        <w:annotationRef/>
-      </w:r>
-      <w:r>
-        <w:t>Wacht maar als de machine stopt is hij toch geen drankje meer aan het afgeven</w:t>
+        <w:t>In plaats van dit misschien ‘als volgt weergegeven worden’ o</w:t>
+      </w:r>
+      <w:r>
+        <w:t>f iets dergelijks</w:t>
       </w:r>
     </w:p>
   </w:comment>
@@ -7338,20 +6938,9 @@
 
 <file path=word/commentsExtended.xml><?xml version="1.0" encoding="utf-8"?>
 <w15:commentsEx xmlns:wpc="http://schemas.microsoft.com/office/word/2010/wordprocessingCanvas" xmlns:mo="http://schemas.microsoft.com/office/mac/office/2008/main" xmlns:mc="http://schemas.openxmlformats.org/markup-compatibility/2006" xmlns:mv="urn:schemas-microsoft-com:mac:vml" xmlns:o="urn:schemas-microsoft-com:office:office" xmlns:r="http://schemas.openxmlformats.org/officeDocument/2006/relationships" xmlns:m="http://schemas.openxmlformats.org/officeDocument/2006/math" xmlns:v="urn:schemas-microsoft-com:vml" xmlns:wp14="http://schemas.microsoft.com/office/word/2010/wordprocessingDrawing" xmlns:wp="http://schemas.openxmlformats.org/drawingml/2006/wordprocessingDrawing" xmlns:w10="urn:schemas-microsoft-com:office:word" xmlns:w="http://schemas.openxmlformats.org/wordprocessingml/2006/main" xmlns:w14="http://schemas.microsoft.com/office/word/2010/wordml" xmlns:w15="http://schemas.microsoft.com/office/word/2012/wordml" xmlns:wpg="http://schemas.microsoft.com/office/word/2010/wordprocessingGroup" xmlns:wpi="http://schemas.microsoft.com/office/word/2010/wordprocessingInk" xmlns:wne="http://schemas.microsoft.com/office/word/2006/wordml" xmlns:wps="http://schemas.microsoft.com/office/word/2010/wordprocessingShape" mc:Ignorable="w14 w15 wp14">
-  <w15:commentEx w15:paraId="05567962" w15:done="0"/>
-  <w15:commentEx w15:paraId="6E9A1564" w15:done="0"/>
-  <w15:commentEx w15:paraId="4ADA4033" w15:done="0"/>
-  <w15:commentEx w15:paraId="42399F18" w15:done="0"/>
-  <w15:commentEx w15:paraId="213EB572" w15:done="0"/>
-  <w15:commentEx w15:paraId="4663B07A" w15:done="0"/>
-  <w15:commentEx w15:paraId="5AFE2A1C" w15:done="0"/>
-  <w15:commentEx w15:paraId="7DCB9668" w15:paraIdParent="5AFE2A1C" w15:done="0"/>
-  <w15:commentEx w15:paraId="2D771491" w15:done="0"/>
-  <w15:commentEx w15:paraId="232BDA90" w15:paraIdParent="2D771491" w15:done="0"/>
-  <w15:commentEx w15:paraId="67BFC411" w15:done="0"/>
-  <w15:commentEx w15:paraId="60CF9CEA" w15:done="0"/>
-  <w15:commentEx w15:paraId="67AF90DB" w15:done="0"/>
-  <w15:commentEx w15:paraId="7E4EA1CF" w15:done="0"/>
+  <w15:commentEx w15:paraId="35D32E84" w15:done="0"/>
+  <w15:commentEx w15:paraId="2090092A" w15:done="0"/>
+  <w15:commentEx w15:paraId="33A282AA" w15:done="0"/>
 </w15:commentsEx>
 </file>
 
@@ -7528,8 +7117,8 @@
 
 <file path=word/people.xml><?xml version="1.0" encoding="utf-8"?>
 <w15:people xmlns:wpc="http://schemas.microsoft.com/office/word/2010/wordprocessingCanvas" xmlns:mo="http://schemas.microsoft.com/office/mac/office/2008/main" xmlns:mc="http://schemas.openxmlformats.org/markup-compatibility/2006" xmlns:mv="urn:schemas-microsoft-com:mac:vml" xmlns:o="urn:schemas-microsoft-com:office:office" xmlns:r="http://schemas.openxmlformats.org/officeDocument/2006/relationships" xmlns:m="http://schemas.openxmlformats.org/officeDocument/2006/math" xmlns:v="urn:schemas-microsoft-com:vml" xmlns:wp14="http://schemas.microsoft.com/office/word/2010/wordprocessingDrawing" xmlns:wp="http://schemas.openxmlformats.org/drawingml/2006/wordprocessingDrawing" xmlns:w10="urn:schemas-microsoft-com:office:word" xmlns:w="http://schemas.openxmlformats.org/wordprocessingml/2006/main" xmlns:w14="http://schemas.microsoft.com/office/word/2010/wordml" xmlns:w15="http://schemas.microsoft.com/office/word/2012/wordml" xmlns:wpg="http://schemas.microsoft.com/office/word/2010/wordprocessingGroup" xmlns:wpi="http://schemas.microsoft.com/office/word/2010/wordprocessingInk" xmlns:wne="http://schemas.microsoft.com/office/word/2006/wordml" xmlns:wps="http://schemas.microsoft.com/office/word/2010/wordprocessingShape" mc:Ignorable="w14 w15 wp14">
-  <w15:person w15:author="Tim IJntema">
-    <w15:presenceInfo w15:providerId="None" w15:userId="Tim IJntema"/>
+  <w15:person w15:author="Arco Gelderblom">
+    <w15:presenceInfo w15:providerId="Windows Live" w15:userId="f0a31d58746a0da1"/>
   </w15:person>
 </w15:people>
 </file>

</xml_diff>

<commit_message>
Changed the last few things in the test rapport.
</commit_message>
<xml_diff>
--- a/arcoentim/Testrapport.docx
+++ b/arcoentim/Testrapport.docx
@@ -552,6 +552,7 @@
       </w:pPr>
       <w:bookmarkStart w:id="8" w:name="_ctgqcl3fz8nf" w:colFirst="0" w:colLast="0"/>
       <w:bookmarkEnd w:id="8"/>
+      <w:proofErr w:type="spellStart"/>
       <w:r>
         <w:rPr>
           <w:lang w:val="en-US"/>
@@ -559,6 +560,7 @@
         <w:lastRenderedPageBreak/>
         <w:t>Volumetest</w:t>
       </w:r>
+      <w:proofErr w:type="spellEnd"/>
     </w:p>
     <w:p>
       <w:pPr>
@@ -571,7 +573,21 @@
         <w:rPr>
           <w:lang w:val="en-US"/>
         </w:rPr>
-        <w:t xml:space="preserve">Test stijl: </w:t>
+        <w:t xml:space="preserve">Test </w:t>
+      </w:r>
+      <w:proofErr w:type="spellStart"/>
+      <w:r>
+        <w:rPr>
+          <w:lang w:val="en-US"/>
+        </w:rPr>
+        <w:t>stijl</w:t>
+      </w:r>
+      <w:proofErr w:type="spellEnd"/>
+      <w:r>
+        <w:rPr>
+          <w:lang w:val="en-US"/>
+        </w:rPr>
+        <w:t xml:space="preserve">: </w:t>
       </w:r>
       <w:r>
         <w:rPr>
@@ -597,7 +613,21 @@
         <w:rPr>
           <w:lang w:val="en-US"/>
         </w:rPr>
-        <w:t>Test situatie: System test</w:t>
+        <w:t xml:space="preserve">Test </w:t>
+      </w:r>
+      <w:proofErr w:type="spellStart"/>
+      <w:r>
+        <w:rPr>
+          <w:lang w:val="en-US"/>
+        </w:rPr>
+        <w:t>situatie</w:t>
+      </w:r>
+      <w:proofErr w:type="spellEnd"/>
+      <w:r>
+        <w:rPr>
+          <w:lang w:val="en-US"/>
+        </w:rPr>
+        <w:t>: System test</w:t>
       </w:r>
     </w:p>
     <w:p>
@@ -815,8 +845,16 @@
         <w:rPr>
           <w:lang w:val="nl-NL"/>
         </w:rPr>
-        <w:t>Als je deze tekst ziet zit het systeem te wachten op een aantal ML voor limonade. Druk nu op 5 op het keypad</w:t>
-      </w:r>
+        <w:t xml:space="preserve">Als je deze tekst ziet zit het systeem te wachten op een aantal ML voor limonade. Druk nu op 5 op het </w:t>
+      </w:r>
+      <w:proofErr w:type="spellStart"/>
+      <w:r>
+        <w:rPr>
+          <w:lang w:val="nl-NL"/>
+        </w:rPr>
+        <w:t>keypad</w:t>
+      </w:r>
+      <w:proofErr w:type="spellEnd"/>
       <w:r>
         <w:rPr>
           <w:lang w:val="nl-NL"/>
@@ -960,7 +998,35 @@
         <w:rPr>
           <w:lang w:val="nl-NL"/>
         </w:rPr>
-        <w:t>Als het systeem niet lijkt te reageren op keypad acties, moet je de keypad knop ingedrukt houden tot het schermpje leeggehaald word</w:t>
+        <w:t xml:space="preserve">Als het systeem niet lijkt te reageren op </w:t>
+      </w:r>
+      <w:proofErr w:type="spellStart"/>
+      <w:r>
+        <w:rPr>
+          <w:lang w:val="nl-NL"/>
+        </w:rPr>
+        <w:t>keypad</w:t>
+      </w:r>
+      <w:proofErr w:type="spellEnd"/>
+      <w:r>
+        <w:rPr>
+          <w:lang w:val="nl-NL"/>
+        </w:rPr>
+        <w:t xml:space="preserve"> acties, moet je de </w:t>
+      </w:r>
+      <w:proofErr w:type="spellStart"/>
+      <w:r>
+        <w:rPr>
+          <w:lang w:val="nl-NL"/>
+        </w:rPr>
+        <w:t>keypad</w:t>
+      </w:r>
+      <w:proofErr w:type="spellEnd"/>
+      <w:r>
+        <w:rPr>
+          <w:lang w:val="nl-NL"/>
+        </w:rPr>
+        <w:t xml:space="preserve"> knop ingedrukt houden tot het schermpje leeggehaald word</w:t>
       </w:r>
       <w:r>
         <w:rPr>
@@ -986,27 +1052,13 @@
         </w:rPr>
         <w:t xml:space="preserve">. </w:t>
       </w:r>
-      <w:commentRangeStart w:id="12"/>
-      <w:r>
-        <w:rPr>
-          <w:lang w:val="nl-NL"/>
-        </w:rPr>
-        <w:t>Als het schermpje raar gaat doen (gekke tekens laat zien), reset dan het systeem en start opnieuw.</w:t>
-      </w:r>
-      <w:commentRangeEnd w:id="12"/>
-      <w:r>
-        <w:rPr>
-          <w:rStyle w:val="Verwijzingopmerking"/>
-        </w:rPr>
-        <w:commentReference w:id="12"/>
-      </w:r>
     </w:p>
     <w:p>
       <w:pPr>
         <w:pStyle w:val="Kop2"/>
       </w:pPr>
-      <w:bookmarkStart w:id="13" w:name="_e6a7jfes82ps" w:colFirst="0" w:colLast="0"/>
-      <w:bookmarkEnd w:id="13"/>
+      <w:bookmarkStart w:id="12" w:name="_e6a7jfes82ps" w:colFirst="0" w:colLast="0"/>
+      <w:bookmarkEnd w:id="12"/>
       <w:r>
         <w:t>Resultaten</w:t>
       </w:r>
@@ -1458,8 +1510,8 @@
       <w:pPr>
         <w:pStyle w:val="Kop2"/>
       </w:pPr>
-      <w:bookmarkStart w:id="14" w:name="_kw4x121eqqq4" w:colFirst="0" w:colLast="0"/>
-      <w:bookmarkEnd w:id="14"/>
+      <w:bookmarkStart w:id="13" w:name="_kw4x121eqqq4" w:colFirst="0" w:colLast="0"/>
+      <w:bookmarkEnd w:id="13"/>
       <w:r>
         <w:t>Conclusie</w:t>
       </w:r>
@@ -1523,6 +1575,7 @@
           <w:lang w:val="en-US"/>
         </w:rPr>
       </w:pPr>
+      <w:proofErr w:type="spellStart"/>
       <w:r>
         <w:rPr>
           <w:lang w:val="en-US"/>
@@ -1530,6 +1583,7 @@
         <w:lastRenderedPageBreak/>
         <w:t>Hardwaretest</w:t>
       </w:r>
+      <w:proofErr w:type="spellEnd"/>
     </w:p>
     <w:p>
       <w:pPr>
@@ -1550,11 +1604,19 @@
         </w:rPr>
         <w:t xml:space="preserve"> </w:t>
       </w:r>
-      <w:r>
-        <w:rPr>
-          <w:lang w:val="en-US"/>
-        </w:rPr>
-        <w:t>stijl: Black box</w:t>
+      <w:proofErr w:type="spellStart"/>
+      <w:r>
+        <w:rPr>
+          <w:lang w:val="en-US"/>
+        </w:rPr>
+        <w:t>stijl</w:t>
+      </w:r>
+      <w:proofErr w:type="spellEnd"/>
+      <w:r>
+        <w:rPr>
+          <w:lang w:val="en-US"/>
+        </w:rPr>
+        <w:t>: Black box</w:t>
       </w:r>
     </w:p>
     <w:p>
@@ -1576,12 +1638,14 @@
         </w:rPr>
         <w:t xml:space="preserve"> </w:t>
       </w:r>
+      <w:proofErr w:type="spellStart"/>
       <w:r>
         <w:rPr>
           <w:lang w:val="en-US"/>
         </w:rPr>
         <w:t>situatie</w:t>
       </w:r>
+      <w:proofErr w:type="spellEnd"/>
       <w:r>
         <w:rPr>
           <w:lang w:val="en-US"/>
@@ -4329,7 +4393,21 @@
         <w:rPr>
           <w:lang w:val="en-US"/>
         </w:rPr>
-        <w:t xml:space="preserve">Test stijl: </w:t>
+        <w:t xml:space="preserve">Test </w:t>
+      </w:r>
+      <w:proofErr w:type="spellStart"/>
+      <w:r>
+        <w:rPr>
+          <w:lang w:val="en-US"/>
+        </w:rPr>
+        <w:t>stijl</w:t>
+      </w:r>
+      <w:proofErr w:type="spellEnd"/>
+      <w:r>
+        <w:rPr>
+          <w:lang w:val="en-US"/>
+        </w:rPr>
+        <w:t xml:space="preserve">: </w:t>
       </w:r>
       <w:r>
         <w:rPr>
@@ -4349,8 +4427,16 @@
         <w:rPr>
           <w:lang w:val="nl-NL"/>
         </w:rPr>
-        <w:t>Test situatie: Acceptance</w:t>
-      </w:r>
+        <w:t xml:space="preserve">Test situatie: </w:t>
+      </w:r>
+      <w:proofErr w:type="spellStart"/>
+      <w:r>
+        <w:rPr>
+          <w:lang w:val="nl-NL"/>
+        </w:rPr>
+        <w:t>Acceptance</w:t>
+      </w:r>
+      <w:proofErr w:type="spellEnd"/>
       <w:r>
         <w:rPr>
           <w:lang w:val="nl-NL"/>
@@ -4436,7 +4522,6 @@
         </w:rPr>
         <w:t xml:space="preserve">eerst moet de simulator opgestart worden. </w:t>
       </w:r>
-      <w:commentRangeStart w:id="15"/>
       <w:r>
         <w:rPr>
           <w:lang w:val="nl-NL"/>
@@ -4447,176 +4532,257 @@
         <w:rPr>
           <w:lang w:val="nl-NL"/>
         </w:rPr>
+        <w:t xml:space="preserve"> of de variabele “</w:t>
+      </w:r>
+      <w:proofErr w:type="gramStart"/>
+      <w:r>
+        <w:t>gui.sharedVariables.usingHardware</w:t>
+      </w:r>
+      <w:proofErr w:type="gramEnd"/>
+      <w:r>
+        <w:rPr>
+          <w:lang w:val="nl-NL"/>
+        </w:rPr>
+        <w:t xml:space="preserve">” op </w:t>
+      </w:r>
+      <w:proofErr w:type="spellStart"/>
+      <w:r>
+        <w:rPr>
+          <w:lang w:val="nl-NL"/>
+        </w:rPr>
+        <w:t>False</w:t>
+      </w:r>
+      <w:proofErr w:type="spellEnd"/>
+      <w:r>
+        <w:rPr>
+          <w:lang w:val="nl-NL"/>
+        </w:rPr>
+        <w:t xml:space="preserve"> staat, aangezien we geen hardware willen gebruiken</w:t>
+      </w:r>
+      <w:r>
+        <w:rPr>
+          <w:lang w:val="nl-NL"/>
+        </w:rPr>
+        <w:t xml:space="preserve">, en open een </w:t>
+      </w:r>
+      <w:proofErr w:type="spellStart"/>
+      <w:r>
+        <w:rPr>
+          <w:lang w:val="nl-NL"/>
+        </w:rPr>
+        <w:t>command</w:t>
+      </w:r>
+      <w:proofErr w:type="spellEnd"/>
+      <w:r>
+        <w:rPr>
+          <w:lang w:val="nl-NL"/>
+        </w:rPr>
+        <w:t xml:space="preserve"> line tool. Hierin navigeer je naar de locatie van de simulator met het commando “cd &lt;</w:t>
+      </w:r>
+      <w:proofErr w:type="spellStart"/>
+      <w:r>
+        <w:rPr>
+          <w:lang w:val="nl-NL"/>
+        </w:rPr>
+        <w:t>Path</w:t>
+      </w:r>
+      <w:proofErr w:type="spellEnd"/>
+      <w:r>
+        <w:rPr>
+          <w:lang w:val="nl-NL"/>
+        </w:rPr>
+        <w:t>&gt;” en daarna start je de simulator met “python main.py”.</w:t>
+      </w:r>
+    </w:p>
+    <w:p>
+      <w:pPr>
+        <w:rPr>
+          <w:lang w:val="nl-NL"/>
+        </w:rPr>
+      </w:pPr>
+    </w:p>
+    <w:p>
+      <w:pPr>
+        <w:rPr>
+          <w:lang w:val="nl-NL"/>
+        </w:rPr>
+      </w:pPr>
+      <w:r>
+        <w:rPr>
+          <w:lang w:val="nl-NL"/>
+        </w:rPr>
+        <w:t xml:space="preserve">Wanneer de simulator gestart is kunnen we beginnen met de test. Druk als eerste op de “Put cup in machine” knop. </w:t>
+      </w:r>
+      <w:r>
+        <w:rPr>
+          <w:lang w:val="nl-NL"/>
+        </w:rPr>
+        <w:t xml:space="preserve">Het kopje “lcd </w:t>
+      </w:r>
+      <w:proofErr w:type="spellStart"/>
+      <w:r>
+        <w:rPr>
+          <w:lang w:val="nl-NL"/>
+        </w:rPr>
+        <w:t>value</w:t>
+      </w:r>
+      <w:proofErr w:type="spellEnd"/>
+      <w:r>
+        <w:rPr>
+          <w:lang w:val="nl-NL"/>
+        </w:rPr>
+        <w:t>: ” zou nu op</w:t>
+      </w:r>
+    </w:p>
+    <w:p>
+      <w:pPr>
+        <w:rPr>
+          <w:lang w:val="nl-NL"/>
+        </w:rPr>
+      </w:pPr>
+      <w:r>
+        <w:rPr>
+          <w:lang w:val="nl-NL"/>
+        </w:rPr>
+        <w:t>“</w:t>
+      </w:r>
+    </w:p>
+    <w:p>
+      <w:pPr>
+        <w:rPr>
+          <w:lang w:val="nl-NL"/>
+        </w:rPr>
+      </w:pPr>
+      <w:r>
+        <w:rPr>
+          <w:lang w:val="nl-NL"/>
+        </w:rPr>
+        <w:t>Start(C)</w:t>
+      </w:r>
+    </w:p>
+    <w:p>
+      <w:pPr>
+        <w:rPr>
+          <w:lang w:val="nl-NL"/>
+        </w:rPr>
+      </w:pPr>
+      <w:r>
+        <w:rPr>
+          <w:lang w:val="nl-NL"/>
+        </w:rPr>
+        <w:t>W(A): 0</w:t>
+      </w:r>
+    </w:p>
+    <w:p>
+      <w:pPr>
+        <w:rPr>
+          <w:lang w:val="nl-NL"/>
+        </w:rPr>
+      </w:pPr>
+      <w:r>
+        <w:rPr>
+          <w:lang w:val="nl-NL"/>
+        </w:rPr>
+        <w:t>L(B): 0</w:t>
+      </w:r>
+    </w:p>
+    <w:p>
+      <w:pPr>
+        <w:rPr>
+          <w:lang w:val="nl-NL"/>
+        </w:rPr>
+      </w:pPr>
+      <w:r>
+        <w:rPr>
+          <w:lang w:val="nl-NL"/>
+        </w:rPr>
+        <w:t>Change L</w:t>
+      </w:r>
+    </w:p>
+    <w:p>
+      <w:pPr>
+        <w:rPr>
+          <w:lang w:val="nl-NL"/>
+        </w:rPr>
+      </w:pPr>
+      <w:r>
+        <w:rPr>
+          <w:lang w:val="nl-NL"/>
+        </w:rPr>
+        <w:t>”</w:t>
+      </w:r>
+    </w:p>
+    <w:p>
+      <w:pPr>
+        <w:rPr>
+          <w:lang w:val="nl-NL"/>
+        </w:rPr>
+      </w:pPr>
+      <w:proofErr w:type="gramStart"/>
+      <w:r>
+        <w:rPr>
+          <w:lang w:val="nl-NL"/>
+        </w:rPr>
+        <w:t>moeten</w:t>
+      </w:r>
+      <w:proofErr w:type="gramEnd"/>
+      <w:r>
+        <w:rPr>
+          <w:lang w:val="nl-NL"/>
+        </w:rPr>
+        <w:t xml:space="preserve"> staan. Nu kunnen we een aantal ml invoeren voor limonade (L)</w:t>
+      </w:r>
+      <w:r>
+        <w:rPr>
+          <w:lang w:val="nl-NL"/>
+        </w:rPr>
+        <w:t xml:space="preserve">. Vul hier 10 met de </w:t>
+      </w:r>
+      <w:proofErr w:type="spellStart"/>
+      <w:r>
+        <w:rPr>
+          <w:lang w:val="nl-NL"/>
+        </w:rPr>
+        <w:t>keypad</w:t>
+      </w:r>
+      <w:proofErr w:type="spellEnd"/>
+      <w:r>
+        <w:rPr>
+          <w:lang w:val="nl-NL"/>
+        </w:rPr>
+        <w:t>.</w:t>
+      </w:r>
+      <w:r>
+        <w:rPr>
+          <w:lang w:val="nl-NL"/>
+        </w:rPr>
+        <w:t xml:space="preserve"> Deze waarde is in milliliter.</w:t>
+      </w:r>
+      <w:r>
+        <w:rPr>
+          <w:lang w:val="nl-NL"/>
+        </w:rPr>
         <w:t xml:space="preserve"> </w:t>
       </w:r>
-      <w:commentRangeEnd w:id="15"/>
-      <w:r>
-        <w:rPr>
-          <w:rStyle w:val="Verwijzingopmerking"/>
-        </w:rPr>
-        <w:commentReference w:id="15"/>
-      </w:r>
-      <w:r>
-        <w:rPr>
-          <w:lang w:val="nl-NL"/>
-        </w:rPr>
-        <w:t>of de variabele “</w:t>
-      </w:r>
-      <w:r>
-        <w:t>gui.sharedVariables.usingHardware</w:t>
-      </w:r>
-      <w:r>
-        <w:rPr>
-          <w:lang w:val="nl-NL"/>
-        </w:rPr>
-        <w:t>” op False staat, aangezien we geen hardware willen gebruiken</w:t>
-      </w:r>
-      <w:r>
-        <w:rPr>
-          <w:lang w:val="nl-NL"/>
-        </w:rPr>
-        <w:t>, en open een command line tool. Hierin navigeer je naar de locatie van de simulator met het commando “cd &lt;Path&gt;” en daarna start je de simulator met “python main.py”.</w:t>
-      </w:r>
-    </w:p>
-    <w:p>
-      <w:pPr>
-        <w:rPr>
-          <w:lang w:val="nl-NL"/>
-        </w:rPr>
-      </w:pPr>
-    </w:p>
-    <w:p>
-      <w:pPr>
-        <w:rPr>
-          <w:lang w:val="nl-NL"/>
-        </w:rPr>
-      </w:pPr>
-      <w:r>
-        <w:rPr>
-          <w:lang w:val="nl-NL"/>
-        </w:rPr>
-        <w:t xml:space="preserve">Wanneer de simulator gestart is kunnen we beginnen met de test. Druk als eerste op de “Put cup in machine” knop. </w:t>
-      </w:r>
-      <w:r>
-        <w:rPr>
-          <w:lang w:val="nl-NL"/>
-        </w:rPr>
-        <w:t>Het kopje “lcd value: ” zou nu op</w:t>
-      </w:r>
-    </w:p>
-    <w:p>
-      <w:pPr>
-        <w:rPr>
-          <w:lang w:val="nl-NL"/>
-        </w:rPr>
-      </w:pPr>
-      <w:r>
-        <w:rPr>
-          <w:lang w:val="nl-NL"/>
-        </w:rPr>
-        <w:t>“</w:t>
-      </w:r>
-    </w:p>
-    <w:p>
-      <w:pPr>
-        <w:rPr>
-          <w:lang w:val="nl-NL"/>
-        </w:rPr>
-      </w:pPr>
-      <w:r>
-        <w:rPr>
-          <w:lang w:val="nl-NL"/>
-        </w:rPr>
-        <w:t>Start(C)</w:t>
-      </w:r>
-    </w:p>
-    <w:p>
-      <w:pPr>
-        <w:rPr>
-          <w:lang w:val="nl-NL"/>
-        </w:rPr>
-      </w:pPr>
-      <w:r>
-        <w:rPr>
-          <w:lang w:val="nl-NL"/>
-        </w:rPr>
-        <w:t>W(A): 0</w:t>
-      </w:r>
-    </w:p>
-    <w:p>
-      <w:pPr>
-        <w:rPr>
-          <w:lang w:val="nl-NL"/>
-        </w:rPr>
-      </w:pPr>
-      <w:r>
-        <w:rPr>
-          <w:lang w:val="nl-NL"/>
-        </w:rPr>
-        <w:t>L(B): 0</w:t>
-      </w:r>
-    </w:p>
-    <w:p>
-      <w:pPr>
-        <w:rPr>
-          <w:lang w:val="nl-NL"/>
-        </w:rPr>
-      </w:pPr>
-      <w:r>
-        <w:rPr>
-          <w:lang w:val="nl-NL"/>
-        </w:rPr>
-        <w:t>Change L</w:t>
-      </w:r>
-    </w:p>
-    <w:p>
-      <w:pPr>
-        <w:rPr>
-          <w:lang w:val="nl-NL"/>
-        </w:rPr>
-      </w:pPr>
-      <w:r>
-        <w:rPr>
-          <w:lang w:val="nl-NL"/>
-        </w:rPr>
-        <w:t>”</w:t>
-      </w:r>
-    </w:p>
-    <w:p>
-      <w:pPr>
-        <w:rPr>
-          <w:lang w:val="nl-NL"/>
-        </w:rPr>
-      </w:pPr>
-      <w:r>
-        <w:rPr>
-          <w:lang w:val="nl-NL"/>
-        </w:rPr>
-        <w:t>moeten staan. Nu kunnen we een aantal ml invoeren voor limonade (L)</w:t>
-      </w:r>
-      <w:r>
-        <w:rPr>
-          <w:lang w:val="nl-NL"/>
-        </w:rPr>
-        <w:t>. Vul hier 10 met de keypad.</w:t>
-      </w:r>
-      <w:r>
-        <w:rPr>
-          <w:lang w:val="nl-NL"/>
-        </w:rPr>
-        <w:t xml:space="preserve"> Deze waarde is in milliliter.</w:t>
-      </w:r>
-      <w:r>
-        <w:rPr>
-          <w:lang w:val="nl-NL"/>
-        </w:rPr>
-        <w:t xml:space="preserve"> </w:t>
-      </w:r>
-      <w:r>
-        <w:rPr>
-          <w:lang w:val="nl-NL"/>
-        </w:rPr>
-        <w:t>Nu zou het kopje “lcd value: ” het volgende moeten laten zien:</w:t>
+      <w:r>
+        <w:rPr>
+          <w:lang w:val="nl-NL"/>
+        </w:rPr>
+        <w:t xml:space="preserve">Nu zou het kopje “lcd </w:t>
+      </w:r>
+      <w:proofErr w:type="spellStart"/>
+      <w:r>
+        <w:rPr>
+          <w:lang w:val="nl-NL"/>
+        </w:rPr>
+        <w:t>value</w:t>
+      </w:r>
+      <w:proofErr w:type="spellEnd"/>
+      <w:r>
+        <w:rPr>
+          <w:lang w:val="nl-NL"/>
+        </w:rPr>
+        <w:t>: ” het volgende moeten laten zien:</w:t>
       </w:r>
     </w:p>
     <w:p>
@@ -4745,7 +4911,29 @@
         <w:rPr>
           <w:lang w:val="nl-NL"/>
         </w:rPr>
-        <w:t xml:space="preserve"> “lcd value:“ </w:t>
+        <w:t xml:space="preserve"> “lcd </w:t>
+      </w:r>
+      <w:proofErr w:type="spellStart"/>
+      <w:proofErr w:type="gramStart"/>
+      <w:r>
+        <w:rPr>
+          <w:lang w:val="nl-NL"/>
+        </w:rPr>
+        <w:t>value</w:t>
+      </w:r>
+      <w:proofErr w:type="spellEnd"/>
+      <w:r>
+        <w:rPr>
+          <w:lang w:val="nl-NL"/>
+        </w:rPr>
+        <w:t>:“</w:t>
+      </w:r>
+      <w:proofErr w:type="gramEnd"/>
+      <w:r>
+        <w:rPr>
+          <w:lang w:val="nl-NL"/>
+        </w:rPr>
+        <w:t xml:space="preserve"> </w:t>
       </w:r>
       <w:r>
         <w:rPr>
@@ -4849,7 +5037,21 @@
         <w:rPr>
           <w:lang w:val="nl-NL"/>
         </w:rPr>
-        <w:t>Het systeem zou nu moeten beginnen met de waarde bij “level sensor: “ op te laten t</w:t>
+        <w:t xml:space="preserve">Het systeem zou nu moeten beginnen met de waarde bij “level sensor: </w:t>
+      </w:r>
+      <w:proofErr w:type="gramStart"/>
+      <w:r>
+        <w:rPr>
+          <w:lang w:val="nl-NL"/>
+        </w:rPr>
+        <w:t>“ op</w:t>
+      </w:r>
+      <w:proofErr w:type="gramEnd"/>
+      <w:r>
+        <w:rPr>
+          <w:lang w:val="nl-NL"/>
+        </w:rPr>
+        <w:t xml:space="preserve"> te laten t</w:t>
       </w:r>
       <w:r>
         <w:rPr>
@@ -4861,8 +5063,16 @@
         <w:rPr>
           <w:lang w:val="nl-NL"/>
         </w:rPr>
-        <w:t xml:space="preserve"> seconde delay voordat dit gebeurt om de “pomp rampup</w:t>
-      </w:r>
+        <w:t xml:space="preserve"> seconde delay voordat dit gebeurt om de “pomp </w:t>
+      </w:r>
+      <w:proofErr w:type="spellStart"/>
+      <w:r>
+        <w:rPr>
+          <w:lang w:val="nl-NL"/>
+        </w:rPr>
+        <w:t>rampup</w:t>
+      </w:r>
+      <w:proofErr w:type="spellEnd"/>
       <w:r>
         <w:rPr>
           <w:lang w:val="nl-NL"/>
@@ -4903,7 +5113,21 @@
         <w:rPr>
           <w:lang w:val="nl-NL"/>
         </w:rPr>
-        <w:t xml:space="preserve"> er limonade toegevoegd. De pomp en valve waardes zouden in dit geval als volgt moeten zijn:</w:t>
+        <w:t xml:space="preserve"> er limonade toegevoegd. De pomp en </w:t>
+      </w:r>
+      <w:proofErr w:type="spellStart"/>
+      <w:r>
+        <w:rPr>
+          <w:lang w:val="nl-NL"/>
+        </w:rPr>
+        <w:t>valve</w:t>
+      </w:r>
+      <w:proofErr w:type="spellEnd"/>
+      <w:r>
+        <w:rPr>
+          <w:lang w:val="nl-NL"/>
+        </w:rPr>
+        <w:t xml:space="preserve"> waardes zouden in dit geval als volgt moeten zijn:</w:t>
       </w:r>
     </w:p>
     <w:p>
@@ -4925,11 +5149,19 @@
           <w:lang w:val="en-US"/>
         </w:rPr>
       </w:pPr>
-      <w:r>
-        <w:rPr>
-          <w:lang w:val="en-US"/>
-        </w:rPr>
-        <w:t>Sirup P</w:t>
+      <w:proofErr w:type="spellStart"/>
+      <w:r>
+        <w:rPr>
+          <w:lang w:val="en-US"/>
+        </w:rPr>
+        <w:t>Sirup</w:t>
+      </w:r>
+      <w:proofErr w:type="spellEnd"/>
+      <w:r>
+        <w:rPr>
+          <w:lang w:val="en-US"/>
+        </w:rPr>
+        <w:t xml:space="preserve"> P</w:t>
       </w:r>
       <w:r>
         <w:rPr>
@@ -4950,11 +5182,19 @@
           <w:lang w:val="en-US"/>
         </w:rPr>
       </w:pPr>
-      <w:r>
-        <w:rPr>
-          <w:lang w:val="en-US"/>
-        </w:rPr>
-        <w:t>Sirup V</w:t>
+      <w:proofErr w:type="spellStart"/>
+      <w:r>
+        <w:rPr>
+          <w:lang w:val="en-US"/>
+        </w:rPr>
+        <w:t>Sirup</w:t>
+      </w:r>
+      <w:proofErr w:type="spellEnd"/>
+      <w:r>
+        <w:rPr>
+          <w:lang w:val="en-US"/>
+        </w:rPr>
+        <w:t xml:space="preserve"> V</w:t>
       </w:r>
       <w:r>
         <w:rPr>
@@ -5004,7 +5244,21 @@
         <w:rPr>
           <w:lang w:val="nl-NL"/>
         </w:rPr>
-        <w:t>Water Valve: 1</w:t>
+        <w:t xml:space="preserve">Water </w:t>
+      </w:r>
+      <w:proofErr w:type="spellStart"/>
+      <w:r>
+        <w:rPr>
+          <w:lang w:val="nl-NL"/>
+        </w:rPr>
+        <w:t>Valve</w:t>
+      </w:r>
+      <w:proofErr w:type="spellEnd"/>
+      <w:r>
+        <w:rPr>
+          <w:lang w:val="nl-NL"/>
+        </w:rPr>
+        <w:t>: 1</w:t>
       </w:r>
     </w:p>
     <w:p>
@@ -5037,13 +5291,34 @@
         <w:rPr>
           <w:lang w:val="nl-NL"/>
         </w:rPr>
-        <w:t>Na het vullen van de limonade tot het correcte aantal zou het systeem weer 3 seconden moeten wachten om de “pomp rampup” te simuleren voor de waterpomp. Nad</w:t>
-      </w:r>
-      <w:r>
-        <w:rPr>
-          <w:lang w:val="nl-NL"/>
-        </w:rPr>
-        <w:t>at de waarde bij “level sensor:</w:t>
+        <w:t xml:space="preserve">Na het vullen van de limonade tot het correcte aantal zou het systeem weer 3 seconden moeten wachten om de “pomp </w:t>
+      </w:r>
+      <w:proofErr w:type="spellStart"/>
+      <w:r>
+        <w:rPr>
+          <w:lang w:val="nl-NL"/>
+        </w:rPr>
+        <w:t>rampup</w:t>
+      </w:r>
+      <w:proofErr w:type="spellEnd"/>
+      <w:r>
+        <w:rPr>
+          <w:lang w:val="nl-NL"/>
+        </w:rPr>
+        <w:t>” te simuleren voor de waterpomp. Nad</w:t>
+      </w:r>
+      <w:r>
+        <w:rPr>
+          <w:lang w:val="nl-NL"/>
+        </w:rPr>
+        <w:t xml:space="preserve">at de waarde bij “level </w:t>
+      </w:r>
+      <w:proofErr w:type="gramStart"/>
+      <w:r>
+        <w:rPr>
+          <w:lang w:val="nl-NL"/>
+        </w:rPr>
+        <w:t>sensor:</w:t>
       </w:r>
       <w:r>
         <w:rPr>
@@ -5051,11 +5326,26 @@
         </w:rPr>
         <w:t>“</w:t>
       </w:r>
-      <w:r>
-        <w:rPr>
-          <w:lang w:val="nl-NL"/>
-        </w:rPr>
-        <w:t xml:space="preserve"> weer omhoog begint te gaan zouden de waardes voor pomp en valves als volgt moeten zijn:</w:t>
+      <w:proofErr w:type="gramEnd"/>
+      <w:r>
+        <w:rPr>
+          <w:lang w:val="nl-NL"/>
+        </w:rPr>
+        <w:t xml:space="preserve"> weer omhoog begint te gaan zouden de waardes voor pomp en </w:t>
+      </w:r>
+      <w:proofErr w:type="spellStart"/>
+      <w:r>
+        <w:rPr>
+          <w:lang w:val="nl-NL"/>
+        </w:rPr>
+        <w:t>valves</w:t>
+      </w:r>
+      <w:proofErr w:type="spellEnd"/>
+      <w:r>
+        <w:rPr>
+          <w:lang w:val="nl-NL"/>
+        </w:rPr>
+        <w:t xml:space="preserve"> als volgt moeten zijn:</w:t>
       </w:r>
     </w:p>
     <w:p>
@@ -5077,24 +5367,40 @@
           <w:lang w:val="en-US"/>
         </w:rPr>
       </w:pPr>
-      <w:r>
-        <w:rPr>
-          <w:lang w:val="en-US"/>
-        </w:rPr>
-        <w:t>Sirup Pump: 0</w:t>
-      </w:r>
-    </w:p>
-    <w:p>
-      <w:pPr>
-        <w:rPr>
-          <w:lang w:val="en-US"/>
-        </w:rPr>
-      </w:pPr>
-      <w:r>
-        <w:rPr>
-          <w:lang w:val="en-US"/>
-        </w:rPr>
-        <w:t>Sirup Valve: 1</w:t>
+      <w:proofErr w:type="spellStart"/>
+      <w:r>
+        <w:rPr>
+          <w:lang w:val="en-US"/>
+        </w:rPr>
+        <w:t>Sirup</w:t>
+      </w:r>
+      <w:proofErr w:type="spellEnd"/>
+      <w:r>
+        <w:rPr>
+          <w:lang w:val="en-US"/>
+        </w:rPr>
+        <w:t xml:space="preserve"> Pump: 0</w:t>
+      </w:r>
+    </w:p>
+    <w:p>
+      <w:pPr>
+        <w:rPr>
+          <w:lang w:val="en-US"/>
+        </w:rPr>
+      </w:pPr>
+      <w:proofErr w:type="spellStart"/>
+      <w:r>
+        <w:rPr>
+          <w:lang w:val="en-US"/>
+        </w:rPr>
+        <w:t>Sirup</w:t>
+      </w:r>
+      <w:proofErr w:type="spellEnd"/>
+      <w:r>
+        <w:rPr>
+          <w:lang w:val="en-US"/>
+        </w:rPr>
+        <w:t xml:space="preserve"> Valve: 1</w:t>
       </w:r>
     </w:p>
     <w:p>
@@ -5120,7 +5426,21 @@
         <w:rPr>
           <w:lang w:val="nl-NL"/>
         </w:rPr>
-        <w:t>Water Valve: 0</w:t>
+        <w:t xml:space="preserve">Water </w:t>
+      </w:r>
+      <w:proofErr w:type="spellStart"/>
+      <w:r>
+        <w:rPr>
+          <w:lang w:val="nl-NL"/>
+        </w:rPr>
+        <w:t>Valve</w:t>
+      </w:r>
+      <w:proofErr w:type="spellEnd"/>
+      <w:r>
+        <w:rPr>
+          <w:lang w:val="nl-NL"/>
+        </w:rPr>
+        <w:t>: 0</w:t>
       </w:r>
     </w:p>
     <w:p>
@@ -5161,19 +5481,17 @@
         </w:rPr>
         <w:t xml:space="preserve">heeft zouden deze waardes </w:t>
       </w:r>
-      <w:commentRangeStart w:id="16"/>
-      <w:r>
-        <w:rPr>
-          <w:lang w:val="nl-NL"/>
-        </w:rPr>
-        <w:t>op het volgende moeten staan:</w:t>
-      </w:r>
-      <w:commentRangeEnd w:id="16"/>
-      <w:r>
-        <w:rPr>
-          <w:rStyle w:val="Verwijzingopmerking"/>
-        </w:rPr>
-        <w:commentReference w:id="16"/>
+      <w:r>
+        <w:rPr>
+          <w:lang w:val="nl-NL"/>
+        </w:rPr>
+        <w:t>als volgt weergegeven moeten worden</w:t>
+      </w:r>
+      <w:r>
+        <w:rPr>
+          <w:lang w:val="nl-NL"/>
+        </w:rPr>
+        <w:t>:</w:t>
       </w:r>
     </w:p>
     <w:p>
@@ -5195,24 +5513,40 @@
           <w:lang w:val="en-US"/>
         </w:rPr>
       </w:pPr>
-      <w:r>
-        <w:rPr>
-          <w:lang w:val="en-US"/>
-        </w:rPr>
-        <w:t>Sirup Pump: 0</w:t>
-      </w:r>
-    </w:p>
-    <w:p>
-      <w:pPr>
-        <w:rPr>
-          <w:lang w:val="en-US"/>
-        </w:rPr>
-      </w:pPr>
-      <w:r>
-        <w:rPr>
-          <w:lang w:val="en-US"/>
-        </w:rPr>
-        <w:t>Sirup Valve: 1</w:t>
+      <w:proofErr w:type="spellStart"/>
+      <w:r>
+        <w:rPr>
+          <w:lang w:val="en-US"/>
+        </w:rPr>
+        <w:t>Sirup</w:t>
+      </w:r>
+      <w:proofErr w:type="spellEnd"/>
+      <w:r>
+        <w:rPr>
+          <w:lang w:val="en-US"/>
+        </w:rPr>
+        <w:t xml:space="preserve"> Pump: 0</w:t>
+      </w:r>
+    </w:p>
+    <w:p>
+      <w:pPr>
+        <w:rPr>
+          <w:lang w:val="en-US"/>
+        </w:rPr>
+      </w:pPr>
+      <w:proofErr w:type="spellStart"/>
+      <w:r>
+        <w:rPr>
+          <w:lang w:val="en-US"/>
+        </w:rPr>
+        <w:t>Sirup</w:t>
+      </w:r>
+      <w:proofErr w:type="spellEnd"/>
+      <w:r>
+        <w:rPr>
+          <w:lang w:val="en-US"/>
+        </w:rPr>
+        <w:t xml:space="preserve"> Valve: 1</w:t>
       </w:r>
     </w:p>
     <w:p>
@@ -5238,7 +5572,21 @@
         <w:rPr>
           <w:lang w:val="nl-NL"/>
         </w:rPr>
-        <w:t>Water Valve: 1</w:t>
+        <w:t xml:space="preserve">Water </w:t>
+      </w:r>
+      <w:proofErr w:type="spellStart"/>
+      <w:r>
+        <w:rPr>
+          <w:lang w:val="nl-NL"/>
+        </w:rPr>
+        <w:t>Valve</w:t>
+      </w:r>
+      <w:proofErr w:type="spellEnd"/>
+      <w:r>
+        <w:rPr>
+          <w:lang w:val="nl-NL"/>
+        </w:rPr>
+        <w:t>: 1</w:t>
       </w:r>
     </w:p>
     <w:p>
@@ -5285,6 +5633,93 @@
       <w:pPr>
         <w:pStyle w:val="Kop2"/>
       </w:pPr>
+      <w:r>
+        <w:rPr>
+          <w:noProof/>
+          <w:lang w:val="nl-NL"/>
+        </w:rPr>
+        <w:drawing>
+          <wp:anchor distT="0" distB="0" distL="114300" distR="114300" simplePos="0" relativeHeight="251658240" behindDoc="0" locked="0" layoutInCell="1" allowOverlap="1" wp14:anchorId="7E780945" wp14:editId="7DB70F96">
+            <wp:simplePos x="0" y="0"/>
+            <wp:positionH relativeFrom="column">
+              <wp:posOffset>4851400</wp:posOffset>
+            </wp:positionH>
+            <wp:positionV relativeFrom="paragraph">
+              <wp:posOffset>84455</wp:posOffset>
+            </wp:positionV>
+            <wp:extent cx="1651635" cy="1749425"/>
+            <wp:effectExtent l="0" t="0" r="0" b="3175"/>
+            <wp:wrapTight wrapText="bothSides">
+              <wp:wrapPolygon edited="0">
+                <wp:start x="0" y="0"/>
+                <wp:lineTo x="0" y="21326"/>
+                <wp:lineTo x="21260" y="21326"/>
+                <wp:lineTo x="21260" y="0"/>
+                <wp:lineTo x="0" y="0"/>
+              </wp:wrapPolygon>
+            </wp:wrapTight>
+            <wp:docPr id="7" name="Afbeelding 7" descr="../../../../../../../Downloads/Original%20windo"/>
+            <wp:cNvGraphicFramePr>
+              <a:graphicFrameLocks xmlns:a="http://schemas.openxmlformats.org/drawingml/2006/main" noChangeAspect="1"/>
+            </wp:cNvGraphicFramePr>
+            <a:graphic xmlns:a="http://schemas.openxmlformats.org/drawingml/2006/main">
+              <a:graphicData uri="http://schemas.openxmlformats.org/drawingml/2006/picture">
+                <pic:pic xmlns:pic="http://schemas.openxmlformats.org/drawingml/2006/picture">
+                  <pic:nvPicPr>
+                    <pic:cNvPr id="0" name="Picture 7" descr="../../../../../../../Downloads/Original%20windo"/>
+                    <pic:cNvPicPr>
+                      <a:picLocks noChangeAspect="1" noChangeArrowheads="1"/>
+                    </pic:cNvPicPr>
+                  </pic:nvPicPr>
+                  <pic:blipFill>
+                    <a:blip r:embed="rId7" cstate="print">
+                      <a:extLst>
+                        <a:ext uri="{28A0092B-C50C-407E-A947-70E740481C1C}">
+                          <a14:useLocalDpi xmlns:a14="http://schemas.microsoft.com/office/drawing/2010/main" val="0"/>
+                        </a:ext>
+                      </a:extLst>
+                    </a:blip>
+                    <a:srcRect/>
+                    <a:stretch>
+                      <a:fillRect/>
+                    </a:stretch>
+                  </pic:blipFill>
+                  <pic:spPr bwMode="auto">
+                    <a:xfrm>
+                      <a:off x="0" y="0"/>
+                      <a:ext cx="1651635" cy="1749425"/>
+                    </a:xfrm>
+                    <a:prstGeom prst="rect">
+                      <a:avLst/>
+                    </a:prstGeom>
+                    <a:noFill/>
+                    <a:ln>
+                      <a:noFill/>
+                    </a:ln>
+                  </pic:spPr>
+                </pic:pic>
+              </a:graphicData>
+            </a:graphic>
+            <wp14:sizeRelH relativeFrom="page">
+              <wp14:pctWidth>0</wp14:pctWidth>
+            </wp14:sizeRelH>
+            <wp14:sizeRelV relativeFrom="page">
+              <wp14:pctHeight>0</wp14:pctHeight>
+            </wp14:sizeRelV>
+          </wp:anchor>
+        </w:drawing>
+      </w:r>
+      <w:r>
+        <w:t>Resultaten</w:t>
+      </w:r>
+    </w:p>
+    <w:p>
+      <w:r>
+        <w:t>Wij hebben alle bovenstaande test stappen gevolgd en hebben de volgende resultaten gekregen.</w:t>
+      </w:r>
+    </w:p>
+    <w:p/>
+    <w:p>
       <w:r>
         <w:rPr>
           <w:noProof/>
@@ -5293,18 +5728,18 @@
         <mc:AlternateContent>
           <mc:Choice Requires="wps">
             <w:drawing>
-              <wp:anchor distT="0" distB="0" distL="114300" distR="114300" simplePos="0" relativeHeight="251676672" behindDoc="0" locked="0" layoutInCell="1" allowOverlap="1" wp14:anchorId="3E12DD46" wp14:editId="73A2EB5B">
+              <wp:anchor distT="0" distB="0" distL="114300" distR="114300" simplePos="0" relativeHeight="251659264" behindDoc="0" locked="0" layoutInCell="1" allowOverlap="1" wp14:anchorId="378B0920" wp14:editId="19899D18">
                 <wp:simplePos x="0" y="0"/>
                 <wp:positionH relativeFrom="column">
-                  <wp:posOffset>4856480</wp:posOffset>
+                  <wp:posOffset>4851400</wp:posOffset>
                 </wp:positionH>
                 <wp:positionV relativeFrom="paragraph">
-                  <wp:posOffset>5930265</wp:posOffset>
+                  <wp:posOffset>535305</wp:posOffset>
                 </wp:positionV>
-                <wp:extent cx="1600835" cy="229870"/>
+                <wp:extent cx="1600835" cy="342265"/>
                 <wp:effectExtent l="0" t="0" r="0" b="0"/>
                 <wp:wrapSquare wrapText="bothSides"/>
-                <wp:docPr id="1" name="Tekstvak 1"/>
+                <wp:docPr id="8" name="Tekstvak 8"/>
                 <wp:cNvGraphicFramePr/>
                 <a:graphic xmlns:a="http://schemas.openxmlformats.org/drawingml/2006/main">
                   <a:graphicData uri="http://schemas.microsoft.com/office/word/2010/wordprocessingShape">
@@ -5313,7 +5748,7 @@
                       <wps:spPr>
                         <a:xfrm>
                           <a:off x="0" y="0"/>
-                          <a:ext cx="1600835" cy="229870"/>
+                          <a:ext cx="1600835" cy="342265"/>
                         </a:xfrm>
                         <a:prstGeom prst="rect">
                           <a:avLst/>
@@ -5343,34 +5778,341 @@
                           <w:p>
                             <w:pPr>
                               <w:rPr>
-                                <w:sz w:val="10"/>
-                                <w:szCs w:val="10"/>
+                                <w:sz w:val="14"/>
+                                <w:szCs w:val="14"/>
+                                <w:lang w:val="en-US"/>
+                              </w:rPr>
+                            </w:pPr>
+                            <w:proofErr w:type="spellStart"/>
+                            <w:r>
+                              <w:rPr>
+                                <w:sz w:val="14"/>
+                                <w:szCs w:val="14"/>
+                                <w:lang w:val="en-US"/>
+                              </w:rPr>
+                              <w:t>Afbeelding</w:t>
+                            </w:r>
+                            <w:proofErr w:type="spellEnd"/>
+                            <w:r>
+                              <w:rPr>
+                                <w:sz w:val="14"/>
+                                <w:szCs w:val="14"/>
+                                <w:lang w:val="en-US"/>
+                              </w:rPr>
+                              <w:t xml:space="preserve"> 1: Simulator </w:t>
+                            </w:r>
+                            <w:proofErr w:type="spellStart"/>
+                            <w:r>
+                              <w:rPr>
+                                <w:sz w:val="14"/>
+                                <w:szCs w:val="14"/>
+                                <w:lang w:val="en-US"/>
+                              </w:rPr>
+                              <w:t>na</w:t>
+                            </w:r>
+                            <w:proofErr w:type="spellEnd"/>
+                            <w:r>
+                              <w:rPr>
+                                <w:sz w:val="14"/>
+                                <w:szCs w:val="14"/>
+                                <w:lang w:val="en-US"/>
+                              </w:rPr>
+                              <w:t xml:space="preserve"> </w:t>
+                            </w:r>
+                            <w:proofErr w:type="spellStart"/>
+                            <w:r>
+                              <w:rPr>
+                                <w:sz w:val="14"/>
+                                <w:szCs w:val="14"/>
+                                <w:lang w:val="en-US"/>
+                              </w:rPr>
+                              <w:t>opstarten</w:t>
+                            </w:r>
+                            <w:proofErr w:type="spellEnd"/>
+                          </w:p>
+                        </w:txbxContent>
+                      </wps:txbx>
+                      <wps:bodyPr rot="0" spcFirstLastPara="0" vertOverflow="overflow" horzOverflow="overflow" vert="horz" wrap="square" lIns="91440" tIns="45720" rIns="91440" bIns="45720" numCol="1" spcCol="0" rtlCol="0" fromWordArt="0" anchor="t" anchorCtr="0" forceAA="0" compatLnSpc="1">
+                        <a:prstTxWarp prst="textNoShape">
+                          <a:avLst/>
+                        </a:prstTxWarp>
+                        <a:noAutofit/>
+                      </wps:bodyPr>
+                    </wps:wsp>
+                  </a:graphicData>
+                </a:graphic>
+                <wp14:sizeRelH relativeFrom="margin">
+                  <wp14:pctWidth>0</wp14:pctWidth>
+                </wp14:sizeRelH>
+                <wp14:sizeRelV relativeFrom="margin">
+                  <wp14:pctHeight>0</wp14:pctHeight>
+                </wp14:sizeRelV>
+              </wp:anchor>
+            </w:drawing>
+          </mc:Choice>
+          <mc:Fallback>
+            <w:pict>
+              <v:shapetype w14:anchorId="378B0920" id="_x0000_t202" coordsize="21600,21600" o:spt="202" path="m0,0l0,21600,21600,21600,21600,0xe">
+                <v:stroke joinstyle="miter"/>
+                <v:path gradientshapeok="t" o:connecttype="rect"/>
+              </v:shapetype>
+              <v:shape id="Tekstvak 8" o:spid="_x0000_s1026" type="#_x0000_t202" style="position:absolute;margin-left:382pt;margin-top:42.15pt;width:126.05pt;height:26.95pt;z-index:251659264;visibility:visible;mso-wrap-style:square;mso-width-percent:0;mso-height-percent:0;mso-wrap-distance-left:9pt;mso-wrap-distance-top:0;mso-wrap-distance-right:9pt;mso-wrap-distance-bottom:0;mso-position-horizontal:absolute;mso-position-horizontal-relative:text;mso-position-vertical:absolute;mso-position-vertical-relative:text;mso-width-percent:0;mso-height-percent:0;mso-width-relative:margin;mso-height-relative:margin;v-text-anchor:top" o:gfxdata="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" filled="f" stroked="f">
+                <v:textbox>
+                  <w:txbxContent>
+                    <w:p>
+                      <w:pPr>
+                        <w:rPr>
+                          <w:sz w:val="14"/>
+                          <w:szCs w:val="14"/>
+                          <w:lang w:val="en-US"/>
+                        </w:rPr>
+                      </w:pPr>
+                      <w:proofErr w:type="spellStart"/>
+                      <w:r>
+                        <w:rPr>
+                          <w:sz w:val="14"/>
+                          <w:szCs w:val="14"/>
+                          <w:lang w:val="en-US"/>
+                        </w:rPr>
+                        <w:t>Afbeelding</w:t>
+                      </w:r>
+                      <w:proofErr w:type="spellEnd"/>
+                      <w:r>
+                        <w:rPr>
+                          <w:sz w:val="14"/>
+                          <w:szCs w:val="14"/>
+                          <w:lang w:val="en-US"/>
+                        </w:rPr>
+                        <w:t xml:space="preserve"> 1: Simulator </w:t>
+                      </w:r>
+                      <w:proofErr w:type="spellStart"/>
+                      <w:r>
+                        <w:rPr>
+                          <w:sz w:val="14"/>
+                          <w:szCs w:val="14"/>
+                          <w:lang w:val="en-US"/>
+                        </w:rPr>
+                        <w:t>na</w:t>
+                      </w:r>
+                      <w:proofErr w:type="spellEnd"/>
+                      <w:r>
+                        <w:rPr>
+                          <w:sz w:val="14"/>
+                          <w:szCs w:val="14"/>
+                          <w:lang w:val="en-US"/>
+                        </w:rPr>
+                        <w:t xml:space="preserve"> </w:t>
+                      </w:r>
+                      <w:proofErr w:type="spellStart"/>
+                      <w:r>
+                        <w:rPr>
+                          <w:sz w:val="14"/>
+                          <w:szCs w:val="14"/>
+                          <w:lang w:val="en-US"/>
+                        </w:rPr>
+                        <w:t>opstarten</w:t>
+                      </w:r>
+                      <w:proofErr w:type="spellEnd"/>
+                    </w:p>
+                  </w:txbxContent>
+                </v:textbox>
+                <w10:wrap type="square"/>
+              </v:shape>
+            </w:pict>
+          </mc:Fallback>
+        </mc:AlternateContent>
+      </w:r>
+      <w:r>
+        <w:t>Recht</w:t>
+      </w:r>
+      <w:r>
+        <w:t>s</w:t>
+      </w:r>
+      <w:r>
+        <w:t xml:space="preserve"> zie je hoe de simulator eruit zag </w:t>
+      </w:r>
+      <w:r>
+        <w:t>wanneer</w:t>
+      </w:r>
+      <w:r>
+        <w:t xml:space="preserve"> we </w:t>
+      </w:r>
+      <w:r>
+        <w:t>deze</w:t>
+      </w:r>
+      <w:r>
+        <w:t xml:space="preserve"> opgestart hadden</w:t>
+      </w:r>
+      <w:r>
+        <w:t xml:space="preserve"> (Afbeelding 1)</w:t>
+      </w:r>
+      <w:r>
+        <w:t xml:space="preserve">. </w:t>
+      </w:r>
+    </w:p>
+    <w:p/>
+    <w:p>
+      <w:r>
+        <w:rPr>
+          <w:noProof/>
+          <w:lang w:val="nl-NL"/>
+        </w:rPr>
+        <w:drawing>
+          <wp:anchor distT="0" distB="0" distL="114300" distR="114300" simplePos="0" relativeHeight="251660288" behindDoc="0" locked="0" layoutInCell="1" allowOverlap="1" wp14:anchorId="75281095" wp14:editId="7D86DED4">
+            <wp:simplePos x="0" y="0"/>
+            <wp:positionH relativeFrom="column">
+              <wp:posOffset>4850765</wp:posOffset>
+            </wp:positionH>
+            <wp:positionV relativeFrom="paragraph">
+              <wp:posOffset>387350</wp:posOffset>
+            </wp:positionV>
+            <wp:extent cx="1537335" cy="1628140"/>
+            <wp:effectExtent l="0" t="0" r="12065" b="0"/>
+            <wp:wrapTight wrapText="bothSides">
+              <wp:wrapPolygon edited="0">
+                <wp:start x="0" y="0"/>
+                <wp:lineTo x="0" y="21229"/>
+                <wp:lineTo x="21413" y="21229"/>
+                <wp:lineTo x="21413" y="0"/>
+                <wp:lineTo x="0" y="0"/>
+              </wp:wrapPolygon>
+            </wp:wrapTight>
+            <wp:docPr id="9" name="Afbeelding 9" descr="../../../../../../../Downloads/Cup%20in%20mach"/>
+            <wp:cNvGraphicFramePr>
+              <a:graphicFrameLocks xmlns:a="http://schemas.openxmlformats.org/drawingml/2006/main" noChangeAspect="1"/>
+            </wp:cNvGraphicFramePr>
+            <a:graphic xmlns:a="http://schemas.openxmlformats.org/drawingml/2006/main">
+              <a:graphicData uri="http://schemas.openxmlformats.org/drawingml/2006/picture">
+                <pic:pic xmlns:pic="http://schemas.openxmlformats.org/drawingml/2006/picture">
+                  <pic:nvPicPr>
+                    <pic:cNvPr id="0" name="Picture 8" descr="../../../../../../../Downloads/Cup%20in%20mach"/>
+                    <pic:cNvPicPr>
+                      <a:picLocks noChangeAspect="1" noChangeArrowheads="1"/>
+                    </pic:cNvPicPr>
+                  </pic:nvPicPr>
+                  <pic:blipFill>
+                    <a:blip r:embed="rId8" cstate="print">
+                      <a:extLst>
+                        <a:ext uri="{28A0092B-C50C-407E-A947-70E740481C1C}">
+                          <a14:useLocalDpi xmlns:a14="http://schemas.microsoft.com/office/drawing/2010/main" val="0"/>
+                        </a:ext>
+                      </a:extLst>
+                    </a:blip>
+                    <a:srcRect/>
+                    <a:stretch>
+                      <a:fillRect/>
+                    </a:stretch>
+                  </pic:blipFill>
+                  <pic:spPr bwMode="auto">
+                    <a:xfrm>
+                      <a:off x="0" y="0"/>
+                      <a:ext cx="1537335" cy="1628140"/>
+                    </a:xfrm>
+                    <a:prstGeom prst="rect">
+                      <a:avLst/>
+                    </a:prstGeom>
+                    <a:noFill/>
+                    <a:ln>
+                      <a:noFill/>
+                    </a:ln>
+                  </pic:spPr>
+                </pic:pic>
+              </a:graphicData>
+            </a:graphic>
+            <wp14:sizeRelH relativeFrom="page">
+              <wp14:pctWidth>0</wp14:pctWidth>
+            </wp14:sizeRelH>
+            <wp14:sizeRelV relativeFrom="page">
+              <wp14:pctHeight>0</wp14:pctHeight>
+            </wp14:sizeRelV>
+          </wp:anchor>
+        </w:drawing>
+      </w:r>
+      <w:r>
+        <w:t>De volgende afbeelding laat zien hoe de simulator er uit zag nadat een kopje in de machine was gezet (Afbeelding 2).</w:t>
+      </w:r>
+    </w:p>
+    <w:p/>
+    <w:p>
+      <w:r>
+        <w:t>De derde afbeelding laat het moment zien waarop de machine klaar was om het vullen te starten met de C knop op de keypad (Afbeelding 3).</w:t>
+      </w:r>
+      <w:r>
+        <w:t xml:space="preserve"> De hoeveelheden waren ingevuld.</w:t>
+      </w:r>
+    </w:p>
+    <w:p/>
+    <w:p>
+      <w:r>
+        <w:rPr>
+          <w:noProof/>
+          <w:lang w:val="nl-NL"/>
+        </w:rPr>
+        <mc:AlternateContent>
+          <mc:Choice Requires="wps">
+            <w:drawing>
+              <wp:anchor distT="0" distB="0" distL="114300" distR="114300" simplePos="0" relativeHeight="251662336" behindDoc="0" locked="0" layoutInCell="1" allowOverlap="1" wp14:anchorId="7E05AA3D" wp14:editId="0D20E652">
+                <wp:simplePos x="0" y="0"/>
+                <wp:positionH relativeFrom="column">
+                  <wp:posOffset>4851400</wp:posOffset>
+                </wp:positionH>
+                <wp:positionV relativeFrom="paragraph">
+                  <wp:posOffset>577215</wp:posOffset>
+                </wp:positionV>
+                <wp:extent cx="1600835" cy="350520"/>
+                <wp:effectExtent l="0" t="0" r="0" b="5080"/>
+                <wp:wrapSquare wrapText="bothSides"/>
+                <wp:docPr id="10" name="Tekstvak 10"/>
+                <wp:cNvGraphicFramePr/>
+                <a:graphic xmlns:a="http://schemas.openxmlformats.org/drawingml/2006/main">
+                  <a:graphicData uri="http://schemas.microsoft.com/office/word/2010/wordprocessingShape">
+                    <wps:wsp>
+                      <wps:cNvSpPr txBox="1"/>
+                      <wps:spPr>
+                        <a:xfrm>
+                          <a:off x="0" y="0"/>
+                          <a:ext cx="1600835" cy="350520"/>
+                        </a:xfrm>
+                        <a:prstGeom prst="rect">
+                          <a:avLst/>
+                        </a:prstGeom>
+                        <a:noFill/>
+                        <a:ln>
+                          <a:noFill/>
+                        </a:ln>
+                        <a:effectLst/>
+                      </wps:spPr>
+                      <wps:style>
+                        <a:lnRef idx="0">
+                          <a:schemeClr val="accent1"/>
+                        </a:lnRef>
+                        <a:fillRef idx="0">
+                          <a:schemeClr val="accent1"/>
+                        </a:fillRef>
+                        <a:effectRef idx="0">
+                          <a:schemeClr val="accent1"/>
+                        </a:effectRef>
+                        <a:fontRef idx="minor">
+                          <a:schemeClr val="dk1"/>
+                        </a:fontRef>
+                      </wps:style>
+                      <wps:txbx>
+                        <w:txbxContent>
+                          <w:p>
+                            <w:pPr>
+                              <w:rPr>
+                                <w:sz w:val="14"/>
+                                <w:szCs w:val="14"/>
                                 <w:lang w:val="nl-NL"/>
                               </w:rPr>
                             </w:pPr>
                             <w:r>
                               <w:rPr>
-                                <w:sz w:val="10"/>
-                                <w:szCs w:val="10"/>
+                                <w:sz w:val="14"/>
+                                <w:szCs w:val="14"/>
                                 <w:lang w:val="nl-NL"/>
                               </w:rPr>
-                              <w:t>Afbeelding 3</w:t>
-                            </w:r>
-                            <w:r>
-                              <w:rPr>
-                                <w:sz w:val="10"/>
-                                <w:szCs w:val="10"/>
-                                <w:lang w:val="nl-NL"/>
-                              </w:rPr>
-                              <w:t xml:space="preserve">: Simulator </w:t>
-                            </w:r>
-                            <w:r>
-                              <w:rPr>
-                                <w:sz w:val="10"/>
-                                <w:szCs w:val="10"/>
-                                <w:lang w:val="nl-NL"/>
-                              </w:rPr>
-                              <w:t>klaar om een kopje te vullen</w:t>
+                              <w:t>Afbeelding 2: Simulator nadat er een kopje in zit</w:t>
                             </w:r>
                           </w:p>
                         </w:txbxContent>
@@ -5395,44 +6137,24 @@
           </mc:Choice>
           <mc:Fallback>
             <w:pict>
-              <v:shapetype w14:anchorId="3E12DD46" id="_x0000_t202" coordsize="21600,21600" o:spt="202" path="m0,0l0,21600,21600,21600,21600,0xe">
-                <v:stroke joinstyle="miter"/>
-                <v:path gradientshapeok="t" o:connecttype="rect"/>
-              </v:shapetype>
-              <v:shape id="Tekstvak 1" o:spid="_x0000_s1026" type="#_x0000_t202" style="position:absolute;margin-left:382.4pt;margin-top:466.95pt;width:126.05pt;height:18.1pt;z-index:251676672;visibility:visible;mso-wrap-style:square;mso-width-percent:0;mso-height-percent:0;mso-wrap-distance-left:9pt;mso-wrap-distance-top:0;mso-wrap-distance-right:9pt;mso-wrap-distance-bottom:0;mso-position-horizontal:absolute;mso-position-horizontal-relative:text;mso-position-vertical:absolute;mso-position-vertical-relative:text;mso-width-percent:0;mso-height-percent:0;mso-width-relative:margin;mso-height-relative:margin;v-text-anchor:top" o:gfxdata="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" filled="f" stroked="f">
+              <v:shape w14:anchorId="7E05AA3D" id="Tekstvak 10" o:spid="_x0000_s1027" type="#_x0000_t202" style="position:absolute;margin-left:382pt;margin-top:45.45pt;width:126.05pt;height:27.6pt;z-index:251662336;visibility:visible;mso-wrap-style:square;mso-width-percent:0;mso-height-percent:0;mso-wrap-distance-left:9pt;mso-wrap-distance-top:0;mso-wrap-distance-right:9pt;mso-wrap-distance-bottom:0;mso-position-horizontal:absolute;mso-position-horizontal-relative:text;mso-position-vertical:absolute;mso-position-vertical-relative:text;mso-width-percent:0;mso-height-percent:0;mso-width-relative:margin;mso-height-relative:margin;v-text-anchor:top" o:gfxdata="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" filled="f" stroked="f">
                 <v:textbox>
                   <w:txbxContent>
                     <w:p>
                       <w:pPr>
                         <w:rPr>
-                          <w:sz w:val="10"/>
-                          <w:szCs w:val="10"/>
+                          <w:sz w:val="14"/>
+                          <w:szCs w:val="14"/>
                           <w:lang w:val="nl-NL"/>
                         </w:rPr>
                       </w:pPr>
                       <w:r>
                         <w:rPr>
-                          <w:sz w:val="10"/>
-                          <w:szCs w:val="10"/>
+                          <w:sz w:val="14"/>
+                          <w:szCs w:val="14"/>
                           <w:lang w:val="nl-NL"/>
                         </w:rPr>
-                        <w:t>Afbeelding 3</w:t>
-                      </w:r>
-                      <w:r>
-                        <w:rPr>
-                          <w:sz w:val="10"/>
-                          <w:szCs w:val="10"/>
-                          <w:lang w:val="nl-NL"/>
-                        </w:rPr>
-                        <w:t xml:space="preserve">: Simulator </w:t>
-                      </w:r>
-                      <w:r>
-                        <w:rPr>
-                          <w:sz w:val="10"/>
-                          <w:szCs w:val="10"/>
-                          <w:lang w:val="nl-NL"/>
-                        </w:rPr>
-                        <w:t>klaar om een kopje te vullen</w:t>
+                        <w:t>Afbeelding 2: Simulator nadat er een kopje in zit</w:t>
                       </w:r>
                     </w:p>
                   </w:txbxContent>
@@ -5444,18 +6166,32 @@
         </mc:AlternateContent>
       </w:r>
       <w:r>
+        <w:t>Vervolgens laten afbeeldingen 4 en 5 zien dat de pompen correct aangaan wanneer het systeem het kopje aan het vullen is met limonade (Afbeelding 4, Afbeelding 5).</w:t>
+      </w:r>
+      <w:r>
+        <w:t xml:space="preserve"> Bij afbeelding 4 is de pomp wel aan maar is de foto genomen in de “ramp up” tijd van de pompen. Zodoende is de “Level</w:t>
+      </w:r>
+      <w:r>
+        <w:t xml:space="preserve"> Sensor</w:t>
+      </w:r>
+      <w:r>
+        <w:t>: “ waarde niet omhoog gegaan.</w:t>
+      </w:r>
+    </w:p>
+    <w:p>
+      <w:r>
         <w:rPr>
           <w:noProof/>
           <w:lang w:val="nl-NL"/>
         </w:rPr>
         <w:drawing>
-          <wp:anchor distT="0" distB="0" distL="114300" distR="114300" simplePos="0" relativeHeight="251663360" behindDoc="0" locked="0" layoutInCell="1" allowOverlap="1" wp14:anchorId="26CF2DB4" wp14:editId="700E676E">
+          <wp:anchor distT="0" distB="0" distL="114300" distR="114300" simplePos="0" relativeHeight="251663360" behindDoc="0" locked="0" layoutInCell="1" allowOverlap="1" wp14:anchorId="26CF2DB4" wp14:editId="609B3FF3">
             <wp:simplePos x="0" y="0"/>
             <wp:positionH relativeFrom="column">
-              <wp:posOffset>4852670</wp:posOffset>
+              <wp:posOffset>4850130</wp:posOffset>
             </wp:positionH>
             <wp:positionV relativeFrom="paragraph">
-              <wp:posOffset>4194175</wp:posOffset>
+              <wp:posOffset>27940</wp:posOffset>
             </wp:positionV>
             <wp:extent cx="1612265" cy="1708150"/>
             <wp:effectExtent l="0" t="0" r="0" b="0"/>
@@ -5519,339 +6255,44 @@
           </wp:anchor>
         </w:drawing>
       </w:r>
+    </w:p>
+    <w:p>
+      <w:r>
+        <w:t>Als laatst hebben we de simulator wanneer hij klaar is met het drankje maken (Afbeelding 6).</w:t>
+      </w:r>
+    </w:p>
+    <w:p>
+      <w:pPr>
+        <w:pStyle w:val="Kop2"/>
+      </w:pPr>
+      <w:r>
+        <w:t>Conclusie</w:t>
+      </w:r>
+    </w:p>
+    <w:p>
+      <w:r>
+        <w:t>De simulator werkt naar verwachting</w:t>
+      </w:r>
+      <w:r>
+        <w:t>. Het laat de verwachte waardes zien voor de lcd, pompen en valves.</w:t>
+      </w:r>
+    </w:p>
+    <w:p>
+      <w:bookmarkStart w:id="14" w:name="_GoBack"/>
+      <w:bookmarkEnd w:id="14"/>
       <w:r>
         <w:rPr>
           <w:noProof/>
           <w:lang w:val="nl-NL"/>
         </w:rPr>
-        <mc:AlternateContent>
-          <mc:Choice Requires="wps">
-            <w:drawing>
-              <wp:anchor distT="0" distB="0" distL="114300" distR="114300" simplePos="0" relativeHeight="251662336" behindDoc="0" locked="0" layoutInCell="1" allowOverlap="1" wp14:anchorId="7E05AA3D" wp14:editId="732F1390">
-                <wp:simplePos x="0" y="0"/>
-                <wp:positionH relativeFrom="column">
-                  <wp:posOffset>4853305</wp:posOffset>
-                </wp:positionH>
-                <wp:positionV relativeFrom="paragraph">
-                  <wp:posOffset>3963670</wp:posOffset>
-                </wp:positionV>
-                <wp:extent cx="1600835" cy="229870"/>
-                <wp:effectExtent l="0" t="0" r="0" b="0"/>
-                <wp:wrapSquare wrapText="bothSides"/>
-                <wp:docPr id="10" name="Tekstvak 10"/>
-                <wp:cNvGraphicFramePr/>
-                <a:graphic xmlns:a="http://schemas.openxmlformats.org/drawingml/2006/main">
-                  <a:graphicData uri="http://schemas.microsoft.com/office/word/2010/wordprocessingShape">
-                    <wps:wsp>
-                      <wps:cNvSpPr txBox="1"/>
-                      <wps:spPr>
-                        <a:xfrm>
-                          <a:off x="0" y="0"/>
-                          <a:ext cx="1600835" cy="229870"/>
-                        </a:xfrm>
-                        <a:prstGeom prst="rect">
-                          <a:avLst/>
-                        </a:prstGeom>
-                        <a:noFill/>
-                        <a:ln>
-                          <a:noFill/>
-                        </a:ln>
-                        <a:effectLst/>
-                      </wps:spPr>
-                      <wps:style>
-                        <a:lnRef idx="0">
-                          <a:schemeClr val="accent1"/>
-                        </a:lnRef>
-                        <a:fillRef idx="0">
-                          <a:schemeClr val="accent1"/>
-                        </a:fillRef>
-                        <a:effectRef idx="0">
-                          <a:schemeClr val="accent1"/>
-                        </a:effectRef>
-                        <a:fontRef idx="minor">
-                          <a:schemeClr val="dk1"/>
-                        </a:fontRef>
-                      </wps:style>
-                      <wps:txbx>
-                        <w:txbxContent>
-                          <w:p>
-                            <w:pPr>
-                              <w:rPr>
-                                <w:sz w:val="10"/>
-                                <w:szCs w:val="10"/>
-                                <w:lang w:val="nl-NL"/>
-                              </w:rPr>
-                            </w:pPr>
-                            <w:r>
-                              <w:rPr>
-                                <w:sz w:val="10"/>
-                                <w:szCs w:val="10"/>
-                                <w:lang w:val="nl-NL"/>
-                              </w:rPr>
-                              <w:t>Afbeelding 2: Simulator nadat er een kopje in zit</w:t>
-                            </w:r>
-                          </w:p>
-                        </w:txbxContent>
-                      </wps:txbx>
-                      <wps:bodyPr rot="0" spcFirstLastPara="0" vertOverflow="overflow" horzOverflow="overflow" vert="horz" wrap="square" lIns="91440" tIns="45720" rIns="91440" bIns="45720" numCol="1" spcCol="0" rtlCol="0" fromWordArt="0" anchor="t" anchorCtr="0" forceAA="0" compatLnSpc="1">
-                        <a:prstTxWarp prst="textNoShape">
-                          <a:avLst/>
-                        </a:prstTxWarp>
-                        <a:noAutofit/>
-                      </wps:bodyPr>
-                    </wps:wsp>
-                  </a:graphicData>
-                </a:graphic>
-                <wp14:sizeRelH relativeFrom="margin">
-                  <wp14:pctWidth>0</wp14:pctWidth>
-                </wp14:sizeRelH>
-                <wp14:sizeRelV relativeFrom="margin">
-                  <wp14:pctHeight>0</wp14:pctHeight>
-                </wp14:sizeRelV>
-              </wp:anchor>
-            </w:drawing>
-          </mc:Choice>
-          <mc:Fallback>
-            <w:pict>
-              <v:shape w14:anchorId="7E05AA3D" id="Tekstvak 10" o:spid="_x0000_s1027" type="#_x0000_t202" style="position:absolute;margin-left:382.15pt;margin-top:312.1pt;width:126.05pt;height:18.1pt;z-index:251662336;visibility:visible;mso-wrap-style:square;mso-width-percent:0;mso-height-percent:0;mso-wrap-distance-left:9pt;mso-wrap-distance-top:0;mso-wrap-distance-right:9pt;mso-wrap-distance-bottom:0;mso-position-horizontal:absolute;mso-position-horizontal-relative:text;mso-position-vertical:absolute;mso-position-vertical-relative:text;mso-width-percent:0;mso-height-percent:0;mso-width-relative:margin;mso-height-relative:margin;v-text-anchor:top" o:gfxdata="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" filled="f" stroked="f">
-                <v:textbox>
-                  <w:txbxContent>
-                    <w:p>
-                      <w:pPr>
-                        <w:rPr>
-                          <w:sz w:val="10"/>
-                          <w:szCs w:val="10"/>
-                          <w:lang w:val="nl-NL"/>
-                        </w:rPr>
-                      </w:pPr>
-                      <w:r>
-                        <w:rPr>
-                          <w:sz w:val="10"/>
-                          <w:szCs w:val="10"/>
-                          <w:lang w:val="nl-NL"/>
-                        </w:rPr>
-                        <w:t>Afbeelding 2: Simulator nadat er een kopje in zit</w:t>
-                      </w:r>
-                    </w:p>
-                  </w:txbxContent>
-                </v:textbox>
-                <w10:wrap type="square"/>
-              </v:shape>
-            </w:pict>
-          </mc:Fallback>
-        </mc:AlternateContent>
-      </w:r>
-      <w:r>
-        <w:rPr>
-          <w:noProof/>
-          <w:lang w:val="nl-NL"/>
-        </w:rPr>
         <w:drawing>
-          <wp:anchor distT="0" distB="0" distL="114300" distR="114300" simplePos="0" relativeHeight="251660288" behindDoc="0" locked="0" layoutInCell="1" allowOverlap="1" wp14:anchorId="75281095" wp14:editId="74DA3BA5">
+          <wp:anchor distT="0" distB="0" distL="114300" distR="114300" simplePos="0" relativeHeight="251666432" behindDoc="0" locked="0" layoutInCell="1" allowOverlap="1" wp14:anchorId="42AF3D6B" wp14:editId="4C8E284C">
             <wp:simplePos x="0" y="0"/>
             <wp:positionH relativeFrom="column">
-              <wp:posOffset>4853305</wp:posOffset>
+              <wp:posOffset>4735830</wp:posOffset>
             </wp:positionH>
             <wp:positionV relativeFrom="paragraph">
-              <wp:posOffset>2317750</wp:posOffset>
-            </wp:positionV>
-            <wp:extent cx="1537335" cy="1628140"/>
-            <wp:effectExtent l="0" t="0" r="12065" b="0"/>
-            <wp:wrapTight wrapText="bothSides">
-              <wp:wrapPolygon edited="0">
-                <wp:start x="0" y="0"/>
-                <wp:lineTo x="0" y="21229"/>
-                <wp:lineTo x="21413" y="21229"/>
-                <wp:lineTo x="21413" y="0"/>
-                <wp:lineTo x="0" y="0"/>
-              </wp:wrapPolygon>
-            </wp:wrapTight>
-            <wp:docPr id="9" name="Afbeelding 9" descr="../../../../../../../Downloads/Cup%20in%20mach"/>
-            <wp:cNvGraphicFramePr>
-              <a:graphicFrameLocks xmlns:a="http://schemas.openxmlformats.org/drawingml/2006/main" noChangeAspect="1"/>
-            </wp:cNvGraphicFramePr>
-            <a:graphic xmlns:a="http://schemas.openxmlformats.org/drawingml/2006/main">
-              <a:graphicData uri="http://schemas.openxmlformats.org/drawingml/2006/picture">
-                <pic:pic xmlns:pic="http://schemas.openxmlformats.org/drawingml/2006/picture">
-                  <pic:nvPicPr>
-                    <pic:cNvPr id="0" name="Picture 8" descr="../../../../../../../Downloads/Cup%20in%20mach"/>
-                    <pic:cNvPicPr>
-                      <a:picLocks noChangeAspect="1" noChangeArrowheads="1"/>
-                    </pic:cNvPicPr>
-                  </pic:nvPicPr>
-                  <pic:blipFill>
-                    <a:blip r:embed="rId10" cstate="print">
-                      <a:extLst>
-                        <a:ext uri="{28A0092B-C50C-407E-A947-70E740481C1C}">
-                          <a14:useLocalDpi xmlns:a14="http://schemas.microsoft.com/office/drawing/2010/main" val="0"/>
-                        </a:ext>
-                      </a:extLst>
-                    </a:blip>
-                    <a:srcRect/>
-                    <a:stretch>
-                      <a:fillRect/>
-                    </a:stretch>
-                  </pic:blipFill>
-                  <pic:spPr bwMode="auto">
-                    <a:xfrm>
-                      <a:off x="0" y="0"/>
-                      <a:ext cx="1537335" cy="1628140"/>
-                    </a:xfrm>
-                    <a:prstGeom prst="rect">
-                      <a:avLst/>
-                    </a:prstGeom>
-                    <a:noFill/>
-                    <a:ln>
-                      <a:noFill/>
-                    </a:ln>
-                  </pic:spPr>
-                </pic:pic>
-              </a:graphicData>
-            </a:graphic>
-            <wp14:sizeRelH relativeFrom="page">
-              <wp14:pctWidth>0</wp14:pctWidth>
-            </wp14:sizeRelH>
-            <wp14:sizeRelV relativeFrom="page">
-              <wp14:pctHeight>0</wp14:pctHeight>
-            </wp14:sizeRelV>
-          </wp:anchor>
-        </w:drawing>
-      </w:r>
-      <w:r>
-        <w:rPr>
-          <w:noProof/>
-          <w:lang w:val="nl-NL"/>
-        </w:rPr>
-        <mc:AlternateContent>
-          <mc:Choice Requires="wps">
-            <w:drawing>
-              <wp:anchor distT="0" distB="0" distL="114300" distR="114300" simplePos="0" relativeHeight="251659264" behindDoc="0" locked="0" layoutInCell="1" allowOverlap="1" wp14:anchorId="378B0920" wp14:editId="3C99D702">
-                <wp:simplePos x="0" y="0"/>
-                <wp:positionH relativeFrom="column">
-                  <wp:posOffset>4852670</wp:posOffset>
-                </wp:positionH>
-                <wp:positionV relativeFrom="paragraph">
-                  <wp:posOffset>2088515</wp:posOffset>
-                </wp:positionV>
-                <wp:extent cx="1600835" cy="229870"/>
-                <wp:effectExtent l="0" t="0" r="0" b="0"/>
-                <wp:wrapSquare wrapText="bothSides"/>
-                <wp:docPr id="8" name="Tekstvak 8"/>
-                <wp:cNvGraphicFramePr/>
-                <a:graphic xmlns:a="http://schemas.openxmlformats.org/drawingml/2006/main">
-                  <a:graphicData uri="http://schemas.microsoft.com/office/word/2010/wordprocessingShape">
-                    <wps:wsp>
-                      <wps:cNvSpPr txBox="1"/>
-                      <wps:spPr>
-                        <a:xfrm>
-                          <a:off x="0" y="0"/>
-                          <a:ext cx="1600835" cy="229870"/>
-                        </a:xfrm>
-                        <a:prstGeom prst="rect">
-                          <a:avLst/>
-                        </a:prstGeom>
-                        <a:noFill/>
-                        <a:ln>
-                          <a:noFill/>
-                        </a:ln>
-                        <a:effectLst/>
-                      </wps:spPr>
-                      <wps:style>
-                        <a:lnRef idx="0">
-                          <a:schemeClr val="accent1"/>
-                        </a:lnRef>
-                        <a:fillRef idx="0">
-                          <a:schemeClr val="accent1"/>
-                        </a:fillRef>
-                        <a:effectRef idx="0">
-                          <a:schemeClr val="accent1"/>
-                        </a:effectRef>
-                        <a:fontRef idx="minor">
-                          <a:schemeClr val="dk1"/>
-                        </a:fontRef>
-                      </wps:style>
-                      <wps:txbx>
-                        <w:txbxContent>
-                          <w:p>
-                            <w:pPr>
-                              <w:rPr>
-                                <w:sz w:val="10"/>
-                                <w:szCs w:val="10"/>
-                                <w:lang w:val="en-US"/>
-                              </w:rPr>
-                            </w:pPr>
-                            <w:r>
-                              <w:rPr>
-                                <w:sz w:val="10"/>
-                                <w:szCs w:val="10"/>
-                                <w:lang w:val="en-US"/>
-                              </w:rPr>
-                              <w:t>Afbeelding 1: Simulator na opstarten</w:t>
-                            </w:r>
-                          </w:p>
-                        </w:txbxContent>
-                      </wps:txbx>
-                      <wps:bodyPr rot="0" spcFirstLastPara="0" vertOverflow="overflow" horzOverflow="overflow" vert="horz" wrap="square" lIns="91440" tIns="45720" rIns="91440" bIns="45720" numCol="1" spcCol="0" rtlCol="0" fromWordArt="0" anchor="t" anchorCtr="0" forceAA="0" compatLnSpc="1">
-                        <a:prstTxWarp prst="textNoShape">
-                          <a:avLst/>
-                        </a:prstTxWarp>
-                        <a:noAutofit/>
-                      </wps:bodyPr>
-                    </wps:wsp>
-                  </a:graphicData>
-                </a:graphic>
-                <wp14:sizeRelH relativeFrom="margin">
-                  <wp14:pctWidth>0</wp14:pctWidth>
-                </wp14:sizeRelH>
-                <wp14:sizeRelV relativeFrom="margin">
-                  <wp14:pctHeight>0</wp14:pctHeight>
-                </wp14:sizeRelV>
-              </wp:anchor>
-            </w:drawing>
-          </mc:Choice>
-          <mc:Fallback>
-            <w:pict>
-              <v:shape w14:anchorId="378B0920" id="Tekstvak 8" o:spid="_x0000_s1028" type="#_x0000_t202" style="position:absolute;margin-left:382.1pt;margin-top:164.45pt;width:126.05pt;height:18.1pt;z-index:251659264;visibility:visible;mso-wrap-style:square;mso-width-percent:0;mso-height-percent:0;mso-wrap-distance-left:9pt;mso-wrap-distance-top:0;mso-wrap-distance-right:9pt;mso-wrap-distance-bottom:0;mso-position-horizontal:absolute;mso-position-horizontal-relative:text;mso-position-vertical:absolute;mso-position-vertical-relative:text;mso-width-percent:0;mso-height-percent:0;mso-width-relative:margin;mso-height-relative:margin;v-text-anchor:top" o:gfxdata="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" filled="f" stroked="f">
-                <v:textbox>
-                  <w:txbxContent>
-                    <w:p>
-                      <w:pPr>
-                        <w:rPr>
-                          <w:sz w:val="10"/>
-                          <w:szCs w:val="10"/>
-                          <w:lang w:val="en-US"/>
-                        </w:rPr>
-                      </w:pPr>
-                      <w:r>
-                        <w:rPr>
-                          <w:sz w:val="10"/>
-                          <w:szCs w:val="10"/>
-                          <w:lang w:val="en-US"/>
-                        </w:rPr>
-                        <w:t>Afbeelding 1: Simulator na opstarten</w:t>
-                      </w:r>
-                    </w:p>
-                  </w:txbxContent>
-                </v:textbox>
-                <w10:wrap type="square"/>
-              </v:shape>
-            </w:pict>
-          </mc:Fallback>
-        </mc:AlternateContent>
-      </w:r>
-      <w:r>
-        <w:rPr>
-          <w:noProof/>
-          <w:lang w:val="nl-NL"/>
-        </w:rPr>
-        <w:drawing>
-          <wp:anchor distT="0" distB="0" distL="114300" distR="114300" simplePos="0" relativeHeight="251658240" behindDoc="0" locked="0" layoutInCell="1" allowOverlap="1" wp14:anchorId="7E780945" wp14:editId="6531A528">
-            <wp:simplePos x="0" y="0"/>
-            <wp:positionH relativeFrom="column">
-              <wp:posOffset>4853940</wp:posOffset>
-            </wp:positionH>
-            <wp:positionV relativeFrom="paragraph">
-              <wp:posOffset>321310</wp:posOffset>
+              <wp:posOffset>474980</wp:posOffset>
             </wp:positionV>
             <wp:extent cx="1651635" cy="1749425"/>
             <wp:effectExtent l="0" t="0" r="0" b="3175"/>
@@ -5864,7 +6305,7 @@
                 <wp:lineTo x="0" y="0"/>
               </wp:wrapPolygon>
             </wp:wrapTight>
-            <wp:docPr id="7" name="Afbeelding 7" descr="../../../../../../../Downloads/Original%20windo"/>
+            <wp:docPr id="13" name="Afbeelding 13" descr="../../../../../../../Downloads/pump%20"/>
             <wp:cNvGraphicFramePr>
               <a:graphicFrameLocks xmlns:a="http://schemas.openxmlformats.org/drawingml/2006/main" noChangeAspect="1"/>
             </wp:cNvGraphicFramePr>
@@ -5872,13 +6313,13 @@
               <a:graphicData uri="http://schemas.openxmlformats.org/drawingml/2006/picture">
                 <pic:pic xmlns:pic="http://schemas.openxmlformats.org/drawingml/2006/picture">
                   <pic:nvPicPr>
-                    <pic:cNvPr id="0" name="Picture 7" descr="../../../../../../../Downloads/Original%20windo"/>
+                    <pic:cNvPr id="0" name="Picture 10" descr="../../../../../../../Downloads/pump%20"/>
                     <pic:cNvPicPr>
                       <a:picLocks noChangeAspect="1" noChangeArrowheads="1"/>
                     </pic:cNvPicPr>
                   </pic:nvPicPr>
                   <pic:blipFill>
-                    <a:blip r:embed="rId11" cstate="print">
+                    <a:blip r:embed="rId10" cstate="print">
                       <a:extLst>
                         <a:ext uri="{28A0092B-C50C-407E-A947-70E740481C1C}">
                           <a14:useLocalDpi xmlns:a14="http://schemas.microsoft.com/office/drawing/2010/main" val="0"/>
@@ -5916,590 +6357,18 @@
         </w:drawing>
       </w:r>
       <w:r>
-        <w:t>Resultaten</w:t>
-      </w:r>
-      <w:bookmarkStart w:id="17" w:name="_GoBack"/>
-      <w:bookmarkEnd w:id="17"/>
-    </w:p>
-    <w:p>
-      <w:r>
-        <w:t>Wij hebben alle bovenstaande test stappen gevolgd en hebben de volgende resultaten gekregen.</w:t>
-      </w:r>
-    </w:p>
-    <w:p/>
-    <w:p>
-      <w:r>
-        <w:t>Recht</w:t>
-      </w:r>
-      <w:r>
-        <w:t>s</w:t>
-      </w:r>
-      <w:r>
-        <w:t xml:space="preserve"> zie je hoe de simulator eruit zag </w:t>
-      </w:r>
-      <w:r>
-        <w:t>wanneer</w:t>
-      </w:r>
-      <w:r>
-        <w:t xml:space="preserve"> we </w:t>
-      </w:r>
-      <w:r>
-        <w:t>deze</w:t>
-      </w:r>
-      <w:r>
-        <w:t xml:space="preserve"> opgestart hadden</w:t>
-      </w:r>
-      <w:r>
-        <w:t xml:space="preserve"> (Afbeelding 1)</w:t>
-      </w:r>
-      <w:r>
-        <w:t xml:space="preserve">. </w:t>
-      </w:r>
-    </w:p>
-    <w:p/>
-    <w:p>
-      <w:r>
-        <w:t>De volgende afbeelding laat zien hoe de simulator er uit zag nadat een kopje in de machine was gezet (Afbeelding 2).</w:t>
-      </w:r>
-    </w:p>
-    <w:p/>
-    <w:p>
-      <w:r>
-        <w:t>De derde afbeelding laat het moment zien waarop de machine klaar was om het vullen te starten met de C knop op de keypad (Afbeelding 3).</w:t>
-      </w:r>
-      <w:r>
-        <w:t xml:space="preserve"> De hoeveelheden waren ingevuld.</w:t>
-      </w:r>
-    </w:p>
-    <w:p/>
-    <w:p>
-      <w:r>
-        <w:t>Vervolgens laten afbeeldingen 4 en 5 zien dat de pompen correct aangaan wanneer het systeem het kopje aan het vullen is met limonade (Afbeelding 4, Afbeelding 5).</w:t>
-      </w:r>
-      <w:r>
-        <w:t xml:space="preserve"> Bij afbeelding 4 is de pomp wel aan maar is de foto genomen in de “ramp up” tijd van de pompen. Zodoende is de “Level</w:t>
-      </w:r>
-      <w:r>
-        <w:t xml:space="preserve"> Sensor</w:t>
-      </w:r>
-      <w:r>
-        <w:t>: “ waarde niet omhoog gegaan.</w:t>
-      </w:r>
-    </w:p>
-    <w:p/>
-    <w:p>
-      <w:r>
-        <w:t>Als laatst hebben we de simulator wanneer hij klaar is met het drankje maken (Afbeelding 6).</w:t>
-      </w:r>
-    </w:p>
-    <w:p>
-      <w:pPr>
-        <w:pStyle w:val="Kop2"/>
-      </w:pPr>
-      <w:r>
-        <w:t>Conclusie</w:t>
-      </w:r>
-    </w:p>
-    <w:p>
-      <w:r>
-        <w:t>De simulator werkt naar verwachting</w:t>
-      </w:r>
-      <w:r>
-        <w:t>. Het laat de verwachte waardes zien voor de lcd, pompen en valves.</w:t>
-      </w:r>
-    </w:p>
-    <w:p>
-      <w:r>
         <w:rPr>
           <w:noProof/>
           <w:lang w:val="nl-NL"/>
         </w:rPr>
-        <mc:AlternateContent>
-          <mc:Choice Requires="wps">
-            <w:drawing>
-              <wp:anchor distT="0" distB="0" distL="114300" distR="114300" simplePos="0" relativeHeight="251674624" behindDoc="0" locked="0" layoutInCell="1" allowOverlap="1" wp14:anchorId="27E70C26" wp14:editId="6B583613">
-                <wp:simplePos x="0" y="0"/>
-                <wp:positionH relativeFrom="column">
-                  <wp:posOffset>-62865</wp:posOffset>
-                </wp:positionH>
-                <wp:positionV relativeFrom="paragraph">
-                  <wp:posOffset>2374900</wp:posOffset>
-                </wp:positionV>
-                <wp:extent cx="1600835" cy="341630"/>
-                <wp:effectExtent l="0" t="0" r="0" b="0"/>
-                <wp:wrapSquare wrapText="bothSides"/>
-                <wp:docPr id="18" name="Tekstvak 18"/>
-                <wp:cNvGraphicFramePr/>
-                <a:graphic xmlns:a="http://schemas.openxmlformats.org/drawingml/2006/main">
-                  <a:graphicData uri="http://schemas.microsoft.com/office/word/2010/wordprocessingShape">
-                    <wps:wsp>
-                      <wps:cNvSpPr txBox="1"/>
-                      <wps:spPr>
-                        <a:xfrm>
-                          <a:off x="0" y="0"/>
-                          <a:ext cx="1600835" cy="341630"/>
-                        </a:xfrm>
-                        <a:prstGeom prst="rect">
-                          <a:avLst/>
-                        </a:prstGeom>
-                        <a:noFill/>
-                        <a:ln>
-                          <a:noFill/>
-                        </a:ln>
-                        <a:effectLst/>
-                      </wps:spPr>
-                      <wps:style>
-                        <a:lnRef idx="0">
-                          <a:schemeClr val="accent1"/>
-                        </a:lnRef>
-                        <a:fillRef idx="0">
-                          <a:schemeClr val="accent1"/>
-                        </a:fillRef>
-                        <a:effectRef idx="0">
-                          <a:schemeClr val="accent1"/>
-                        </a:effectRef>
-                        <a:fontRef idx="minor">
-                          <a:schemeClr val="dk1"/>
-                        </a:fontRef>
-                      </wps:style>
-                      <wps:txbx>
-                        <w:txbxContent>
-                          <w:p>
-                            <w:pPr>
-                              <w:rPr>
-                                <w:sz w:val="10"/>
-                                <w:szCs w:val="10"/>
-                                <w:lang w:val="nl-NL"/>
-                              </w:rPr>
-                            </w:pPr>
-                            <w:r>
-                              <w:rPr>
-                                <w:sz w:val="10"/>
-                                <w:szCs w:val="10"/>
-                                <w:lang w:val="nl-NL"/>
-                              </w:rPr>
-                              <w:t>Afbeelding 6</w:t>
-                            </w:r>
-                            <w:r>
-                              <w:rPr>
-                                <w:sz w:val="10"/>
-                                <w:szCs w:val="10"/>
-                                <w:lang w:val="nl-NL"/>
-                              </w:rPr>
-                              <w:t xml:space="preserve">: </w:t>
-                            </w:r>
-                            <w:r>
-                              <w:rPr>
-                                <w:sz w:val="10"/>
-                                <w:szCs w:val="10"/>
-                                <w:lang w:val="nl-NL"/>
-                              </w:rPr>
-                              <w:t>Pompen s</w:t>
-                            </w:r>
-                            <w:r>
-                              <w:rPr>
-                                <w:sz w:val="10"/>
-                                <w:szCs w:val="10"/>
-                                <w:lang w:val="nl-NL"/>
-                              </w:rPr>
-                              <w:t>taan uit, valves zijn open, het vloeistof level in het kopje is ongeveer 30</w:t>
-                            </w:r>
-                          </w:p>
-                        </w:txbxContent>
-                      </wps:txbx>
-                      <wps:bodyPr rot="0" spcFirstLastPara="0" vertOverflow="overflow" horzOverflow="overflow" vert="horz" wrap="square" lIns="91440" tIns="45720" rIns="91440" bIns="45720" numCol="1" spcCol="0" rtlCol="0" fromWordArt="0" anchor="t" anchorCtr="0" forceAA="0" compatLnSpc="1">
-                        <a:prstTxWarp prst="textNoShape">
-                          <a:avLst/>
-                        </a:prstTxWarp>
-                        <a:noAutofit/>
-                      </wps:bodyPr>
-                    </wps:wsp>
-                  </a:graphicData>
-                </a:graphic>
-                <wp14:sizeRelH relativeFrom="margin">
-                  <wp14:pctWidth>0</wp14:pctWidth>
-                </wp14:sizeRelH>
-                <wp14:sizeRelV relativeFrom="margin">
-                  <wp14:pctHeight>0</wp14:pctHeight>
-                </wp14:sizeRelV>
-              </wp:anchor>
-            </w:drawing>
-          </mc:Choice>
-          <mc:Fallback>
-            <w:pict>
-              <v:shape w14:anchorId="27E70C26" id="Tekstvak 18" o:spid="_x0000_s1029" type="#_x0000_t202" style="position:absolute;margin-left:-4.95pt;margin-top:187pt;width:126.05pt;height:26.9pt;z-index:251674624;visibility:visible;mso-wrap-style:square;mso-width-percent:0;mso-height-percent:0;mso-wrap-distance-left:9pt;mso-wrap-distance-top:0;mso-wrap-distance-right:9pt;mso-wrap-distance-bottom:0;mso-position-horizontal:absolute;mso-position-horizontal-relative:text;mso-position-vertical:absolute;mso-position-vertical-relative:text;mso-width-percent:0;mso-height-percent:0;mso-width-relative:margin;mso-height-relative:margin;v-text-anchor:top" o:gfxdata="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" filled="f" stroked="f">
-                <v:textbox>
-                  <w:txbxContent>
-                    <w:p>
-                      <w:pPr>
-                        <w:rPr>
-                          <w:sz w:val="10"/>
-                          <w:szCs w:val="10"/>
-                          <w:lang w:val="nl-NL"/>
-                        </w:rPr>
-                      </w:pPr>
-                      <w:r>
-                        <w:rPr>
-                          <w:sz w:val="10"/>
-                          <w:szCs w:val="10"/>
-                          <w:lang w:val="nl-NL"/>
-                        </w:rPr>
-                        <w:t>Afbeelding 6</w:t>
-                      </w:r>
-                      <w:r>
-                        <w:rPr>
-                          <w:sz w:val="10"/>
-                          <w:szCs w:val="10"/>
-                          <w:lang w:val="nl-NL"/>
-                        </w:rPr>
-                        <w:t xml:space="preserve">: </w:t>
-                      </w:r>
-                      <w:r>
-                        <w:rPr>
-                          <w:sz w:val="10"/>
-                          <w:szCs w:val="10"/>
-                          <w:lang w:val="nl-NL"/>
-                        </w:rPr>
-                        <w:t>Pompen s</w:t>
-                      </w:r>
-                      <w:r>
-                        <w:rPr>
-                          <w:sz w:val="10"/>
-                          <w:szCs w:val="10"/>
-                          <w:lang w:val="nl-NL"/>
-                        </w:rPr>
-                        <w:t>taan uit, valves zijn open, het vloeistof level in het kopje is ongeveer 30</w:t>
-                      </w:r>
-                    </w:p>
-                  </w:txbxContent>
-                </v:textbox>
-                <w10:wrap type="square"/>
-              </v:shape>
-            </w:pict>
-          </mc:Fallback>
-        </mc:AlternateContent>
-      </w:r>
-      <w:r>
-        <w:rPr>
-          <w:noProof/>
-          <w:lang w:val="nl-NL"/>
-        </w:rPr>
-        <mc:AlternateContent>
-          <mc:Choice Requires="wps">
-            <w:drawing>
-              <wp:anchor distT="0" distB="0" distL="114300" distR="114300" simplePos="0" relativeHeight="251671552" behindDoc="0" locked="0" layoutInCell="1" allowOverlap="1" wp14:anchorId="559CF6EB" wp14:editId="6C8FFFE0">
-                <wp:simplePos x="0" y="0"/>
-                <wp:positionH relativeFrom="column">
-                  <wp:posOffset>2451100</wp:posOffset>
-                </wp:positionH>
-                <wp:positionV relativeFrom="paragraph">
-                  <wp:posOffset>2374900</wp:posOffset>
-                </wp:positionV>
-                <wp:extent cx="1600835" cy="341630"/>
-                <wp:effectExtent l="0" t="0" r="0" b="0"/>
-                <wp:wrapSquare wrapText="bothSides"/>
-                <wp:docPr id="16" name="Tekstvak 16"/>
-                <wp:cNvGraphicFramePr/>
-                <a:graphic xmlns:a="http://schemas.openxmlformats.org/drawingml/2006/main">
-                  <a:graphicData uri="http://schemas.microsoft.com/office/word/2010/wordprocessingShape">
-                    <wps:wsp>
-                      <wps:cNvSpPr txBox="1"/>
-                      <wps:spPr>
-                        <a:xfrm>
-                          <a:off x="0" y="0"/>
-                          <a:ext cx="1600835" cy="341630"/>
-                        </a:xfrm>
-                        <a:prstGeom prst="rect">
-                          <a:avLst/>
-                        </a:prstGeom>
-                        <a:noFill/>
-                        <a:ln>
-                          <a:noFill/>
-                        </a:ln>
-                        <a:effectLst/>
-                      </wps:spPr>
-                      <wps:style>
-                        <a:lnRef idx="0">
-                          <a:schemeClr val="accent1"/>
-                        </a:lnRef>
-                        <a:fillRef idx="0">
-                          <a:schemeClr val="accent1"/>
-                        </a:fillRef>
-                        <a:effectRef idx="0">
-                          <a:schemeClr val="accent1"/>
-                        </a:effectRef>
-                        <a:fontRef idx="minor">
-                          <a:schemeClr val="dk1"/>
-                        </a:fontRef>
-                      </wps:style>
-                      <wps:txbx>
-                        <w:txbxContent>
-                          <w:p>
-                            <w:pPr>
-                              <w:rPr>
-                                <w:sz w:val="10"/>
-                                <w:szCs w:val="10"/>
-                                <w:lang w:val="nl-NL"/>
-                              </w:rPr>
-                            </w:pPr>
-                            <w:r>
-                              <w:rPr>
-                                <w:sz w:val="10"/>
-                                <w:szCs w:val="10"/>
-                                <w:lang w:val="nl-NL"/>
-                              </w:rPr>
-                              <w:t>Afbeelding 5</w:t>
-                            </w:r>
-                            <w:r>
-                              <w:rPr>
-                                <w:sz w:val="10"/>
-                                <w:szCs w:val="10"/>
-                                <w:lang w:val="nl-NL"/>
-                              </w:rPr>
-                              <w:t xml:space="preserve">: </w:t>
-                            </w:r>
-                            <w:r>
-                              <w:rPr>
-                                <w:sz w:val="10"/>
-                                <w:szCs w:val="10"/>
-                                <w:lang w:val="nl-NL"/>
-                              </w:rPr>
-                              <w:t>Water pomp staat aan, water valve staat dicht</w:t>
-                            </w:r>
-                          </w:p>
-                        </w:txbxContent>
-                      </wps:txbx>
-                      <wps:bodyPr rot="0" spcFirstLastPara="0" vertOverflow="overflow" horzOverflow="overflow" vert="horz" wrap="square" lIns="91440" tIns="45720" rIns="91440" bIns="45720" numCol="1" spcCol="0" rtlCol="0" fromWordArt="0" anchor="t" anchorCtr="0" forceAA="0" compatLnSpc="1">
-                        <a:prstTxWarp prst="textNoShape">
-                          <a:avLst/>
-                        </a:prstTxWarp>
-                        <a:noAutofit/>
-                      </wps:bodyPr>
-                    </wps:wsp>
-                  </a:graphicData>
-                </a:graphic>
-                <wp14:sizeRelH relativeFrom="margin">
-                  <wp14:pctWidth>0</wp14:pctWidth>
-                </wp14:sizeRelH>
-                <wp14:sizeRelV relativeFrom="margin">
-                  <wp14:pctHeight>0</wp14:pctHeight>
-                </wp14:sizeRelV>
-              </wp:anchor>
-            </w:drawing>
-          </mc:Choice>
-          <mc:Fallback>
-            <w:pict>
-              <v:shape w14:anchorId="559CF6EB" id="Tekstvak 16" o:spid="_x0000_s1030" type="#_x0000_t202" style="position:absolute;margin-left:193pt;margin-top:187pt;width:126.05pt;height:26.9pt;z-index:251671552;visibility:visible;mso-wrap-style:square;mso-width-percent:0;mso-height-percent:0;mso-wrap-distance-left:9pt;mso-wrap-distance-top:0;mso-wrap-distance-right:9pt;mso-wrap-distance-bottom:0;mso-position-horizontal:absolute;mso-position-horizontal-relative:text;mso-position-vertical:absolute;mso-position-vertical-relative:text;mso-width-percent:0;mso-height-percent:0;mso-width-relative:margin;mso-height-relative:margin;v-text-anchor:top" o:gfxdata="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" filled="f" stroked="f">
-                <v:textbox>
-                  <w:txbxContent>
-                    <w:p>
-                      <w:pPr>
-                        <w:rPr>
-                          <w:sz w:val="10"/>
-                          <w:szCs w:val="10"/>
-                          <w:lang w:val="nl-NL"/>
-                        </w:rPr>
-                      </w:pPr>
-                      <w:r>
-                        <w:rPr>
-                          <w:sz w:val="10"/>
-                          <w:szCs w:val="10"/>
-                          <w:lang w:val="nl-NL"/>
-                        </w:rPr>
-                        <w:t>Afbeelding 5</w:t>
-                      </w:r>
-                      <w:r>
-                        <w:rPr>
-                          <w:sz w:val="10"/>
-                          <w:szCs w:val="10"/>
-                          <w:lang w:val="nl-NL"/>
-                        </w:rPr>
-                        <w:t xml:space="preserve">: </w:t>
-                      </w:r>
-                      <w:r>
-                        <w:rPr>
-                          <w:sz w:val="10"/>
-                          <w:szCs w:val="10"/>
-                          <w:lang w:val="nl-NL"/>
-                        </w:rPr>
-                        <w:t>Water pomp staat aan, water valve staat dicht</w:t>
-                      </w:r>
-                    </w:p>
-                  </w:txbxContent>
-                </v:textbox>
-                <w10:wrap type="square"/>
-              </v:shape>
-            </w:pict>
-          </mc:Fallback>
-        </mc:AlternateContent>
-      </w:r>
-      <w:r>
-        <w:rPr>
-          <w:noProof/>
-          <w:lang w:val="nl-NL"/>
-        </w:rPr>
-        <mc:AlternateContent>
-          <mc:Choice Requires="wps">
-            <w:drawing>
-              <wp:anchor distT="0" distB="0" distL="114300" distR="114300" simplePos="0" relativeHeight="251668480" behindDoc="0" locked="0" layoutInCell="1" allowOverlap="1" wp14:anchorId="03841A4E" wp14:editId="7C1C810E">
-                <wp:simplePos x="0" y="0"/>
-                <wp:positionH relativeFrom="column">
-                  <wp:posOffset>4738370</wp:posOffset>
-                </wp:positionH>
-                <wp:positionV relativeFrom="paragraph">
-                  <wp:posOffset>2406015</wp:posOffset>
-                </wp:positionV>
-                <wp:extent cx="1600835" cy="310515"/>
-                <wp:effectExtent l="0" t="0" r="0" b="0"/>
-                <wp:wrapSquare wrapText="bothSides"/>
-                <wp:docPr id="14" name="Tekstvak 14"/>
-                <wp:cNvGraphicFramePr/>
-                <a:graphic xmlns:a="http://schemas.openxmlformats.org/drawingml/2006/main">
-                  <a:graphicData uri="http://schemas.microsoft.com/office/word/2010/wordprocessingShape">
-                    <wps:wsp>
-                      <wps:cNvSpPr txBox="1"/>
-                      <wps:spPr>
-                        <a:xfrm>
-                          <a:off x="0" y="0"/>
-                          <a:ext cx="1600835" cy="310515"/>
-                        </a:xfrm>
-                        <a:prstGeom prst="rect">
-                          <a:avLst/>
-                        </a:prstGeom>
-                        <a:noFill/>
-                        <a:ln>
-                          <a:noFill/>
-                        </a:ln>
-                        <a:effectLst/>
-                      </wps:spPr>
-                      <wps:style>
-                        <a:lnRef idx="0">
-                          <a:schemeClr val="accent1"/>
-                        </a:lnRef>
-                        <a:fillRef idx="0">
-                          <a:schemeClr val="accent1"/>
-                        </a:fillRef>
-                        <a:effectRef idx="0">
-                          <a:schemeClr val="accent1"/>
-                        </a:effectRef>
-                        <a:fontRef idx="minor">
-                          <a:schemeClr val="dk1"/>
-                        </a:fontRef>
-                      </wps:style>
-                      <wps:txbx>
-                        <w:txbxContent>
-                          <w:p>
-                            <w:pPr>
-                              <w:rPr>
-                                <w:sz w:val="10"/>
-                                <w:szCs w:val="10"/>
-                                <w:lang w:val="nl-NL"/>
-                              </w:rPr>
-                            </w:pPr>
-                            <w:r>
-                              <w:rPr>
-                                <w:sz w:val="10"/>
-                                <w:szCs w:val="10"/>
-                                <w:lang w:val="nl-NL"/>
-                              </w:rPr>
-                              <w:t>Afbeelding 4</w:t>
-                            </w:r>
-                            <w:r>
-                              <w:rPr>
-                                <w:sz w:val="10"/>
-                                <w:szCs w:val="10"/>
-                                <w:lang w:val="nl-NL"/>
-                              </w:rPr>
-                              <w:t xml:space="preserve">: </w:t>
-                            </w:r>
-                            <w:r>
-                              <w:rPr>
-                                <w:sz w:val="10"/>
-                                <w:szCs w:val="10"/>
-                                <w:lang w:val="nl-NL"/>
-                              </w:rPr>
-                              <w:t>Limonade pomp staat aan, limonade valve staat dicht</w:t>
-                            </w:r>
-                          </w:p>
-                        </w:txbxContent>
-                      </wps:txbx>
-                      <wps:bodyPr rot="0" spcFirstLastPara="0" vertOverflow="overflow" horzOverflow="overflow" vert="horz" wrap="square" lIns="91440" tIns="45720" rIns="91440" bIns="45720" numCol="1" spcCol="0" rtlCol="0" fromWordArt="0" anchor="t" anchorCtr="0" forceAA="0" compatLnSpc="1">
-                        <a:prstTxWarp prst="textNoShape">
-                          <a:avLst/>
-                        </a:prstTxWarp>
-                        <a:noAutofit/>
-                      </wps:bodyPr>
-                    </wps:wsp>
-                  </a:graphicData>
-                </a:graphic>
-                <wp14:sizeRelH relativeFrom="margin">
-                  <wp14:pctWidth>0</wp14:pctWidth>
-                </wp14:sizeRelH>
-                <wp14:sizeRelV relativeFrom="margin">
-                  <wp14:pctHeight>0</wp14:pctHeight>
-                </wp14:sizeRelV>
-              </wp:anchor>
-            </w:drawing>
-          </mc:Choice>
-          <mc:Fallback>
-            <w:pict>
-              <v:shape w14:anchorId="03841A4E" id="Tekstvak 14" o:spid="_x0000_s1031" type="#_x0000_t202" style="position:absolute;margin-left:373.1pt;margin-top:189.45pt;width:126.05pt;height:24.45pt;z-index:251668480;visibility:visible;mso-wrap-style:square;mso-width-percent:0;mso-height-percent:0;mso-wrap-distance-left:9pt;mso-wrap-distance-top:0;mso-wrap-distance-right:9pt;mso-wrap-distance-bottom:0;mso-position-horizontal:absolute;mso-position-horizontal-relative:text;mso-position-vertical:absolute;mso-position-vertical-relative:text;mso-width-percent:0;mso-height-percent:0;mso-width-relative:margin;mso-height-relative:margin;v-text-anchor:top" o:gfxdata="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" filled="f" stroked="f">
-                <v:textbox>
-                  <w:txbxContent>
-                    <w:p>
-                      <w:pPr>
-                        <w:rPr>
-                          <w:sz w:val="10"/>
-                          <w:szCs w:val="10"/>
-                          <w:lang w:val="nl-NL"/>
-                        </w:rPr>
-                      </w:pPr>
-                      <w:r>
-                        <w:rPr>
-                          <w:sz w:val="10"/>
-                          <w:szCs w:val="10"/>
-                          <w:lang w:val="nl-NL"/>
-                        </w:rPr>
-                        <w:t>Afbeelding 4</w:t>
-                      </w:r>
-                      <w:r>
-                        <w:rPr>
-                          <w:sz w:val="10"/>
-                          <w:szCs w:val="10"/>
-                          <w:lang w:val="nl-NL"/>
-                        </w:rPr>
-                        <w:t xml:space="preserve">: </w:t>
-                      </w:r>
-                      <w:r>
-                        <w:rPr>
-                          <w:sz w:val="10"/>
-                          <w:szCs w:val="10"/>
-                          <w:lang w:val="nl-NL"/>
-                        </w:rPr>
-                        <w:t>Limonade pomp staat aan, limonade valve staat dicht</w:t>
-                      </w:r>
-                    </w:p>
-                  </w:txbxContent>
-                </v:textbox>
-                <w10:wrap type="square"/>
-              </v:shape>
-            </w:pict>
-          </mc:Fallback>
-        </mc:AlternateContent>
-      </w:r>
-      <w:r>
-        <w:rPr>
-          <w:noProof/>
-          <w:lang w:val="nl-NL"/>
-        </w:rPr>
         <w:drawing>
-          <wp:anchor distT="0" distB="0" distL="114300" distR="114300" simplePos="0" relativeHeight="251672576" behindDoc="0" locked="0" layoutInCell="1" allowOverlap="1" wp14:anchorId="40CF596F" wp14:editId="347FA945">
+          <wp:anchor distT="0" distB="0" distL="114300" distR="114300" simplePos="0" relativeHeight="251672576" behindDoc="0" locked="0" layoutInCell="1" allowOverlap="1" wp14:anchorId="40CF596F" wp14:editId="067B52B6">
             <wp:simplePos x="0" y="0"/>
             <wp:positionH relativeFrom="column">
-              <wp:posOffset>-59055</wp:posOffset>
+              <wp:posOffset>-62230</wp:posOffset>
             </wp:positionH>
             <wp:positionV relativeFrom="paragraph">
-              <wp:posOffset>693420</wp:posOffset>
+              <wp:posOffset>474345</wp:posOffset>
             </wp:positionV>
             <wp:extent cx="1600200" cy="1694815"/>
             <wp:effectExtent l="0" t="0" r="0" b="6985"/>
@@ -6526,7 +6395,7 @@
                     </pic:cNvPicPr>
                   </pic:nvPicPr>
                   <pic:blipFill>
-                    <a:blip r:embed="rId12" cstate="print">
+                    <a:blip r:embed="rId11" cstate="print">
                       <a:extLst>
                         <a:ext uri="{28A0092B-C50C-407E-A947-70E740481C1C}">
                           <a14:useLocalDpi xmlns:a14="http://schemas.microsoft.com/office/drawing/2010/main" val="0"/>
@@ -6568,14 +6437,188 @@
           <w:noProof/>
           <w:lang w:val="nl-NL"/>
         </w:rPr>
+        <mc:AlternateContent>
+          <mc:Choice Requires="wps">
+            <w:drawing>
+              <wp:anchor distT="0" distB="0" distL="114300" distR="114300" simplePos="0" relativeHeight="251674624" behindDoc="0" locked="0" layoutInCell="1" allowOverlap="1" wp14:anchorId="27E70C26" wp14:editId="1A71546E">
+                <wp:simplePos x="0" y="0"/>
+                <wp:positionH relativeFrom="column">
+                  <wp:posOffset>-64770</wp:posOffset>
+                </wp:positionH>
+                <wp:positionV relativeFrom="paragraph">
+                  <wp:posOffset>2301240</wp:posOffset>
+                </wp:positionV>
+                <wp:extent cx="1600835" cy="443865"/>
+                <wp:effectExtent l="0" t="0" r="0" b="0"/>
+                <wp:wrapSquare wrapText="bothSides"/>
+                <wp:docPr id="18" name="Tekstvak 18"/>
+                <wp:cNvGraphicFramePr/>
+                <a:graphic xmlns:a="http://schemas.openxmlformats.org/drawingml/2006/main">
+                  <a:graphicData uri="http://schemas.microsoft.com/office/word/2010/wordprocessingShape">
+                    <wps:wsp>
+                      <wps:cNvSpPr txBox="1"/>
+                      <wps:spPr>
+                        <a:xfrm>
+                          <a:off x="0" y="0"/>
+                          <a:ext cx="1600835" cy="443865"/>
+                        </a:xfrm>
+                        <a:prstGeom prst="rect">
+                          <a:avLst/>
+                        </a:prstGeom>
+                        <a:noFill/>
+                        <a:ln>
+                          <a:noFill/>
+                        </a:ln>
+                        <a:effectLst/>
+                      </wps:spPr>
+                      <wps:style>
+                        <a:lnRef idx="0">
+                          <a:schemeClr val="accent1"/>
+                        </a:lnRef>
+                        <a:fillRef idx="0">
+                          <a:schemeClr val="accent1"/>
+                        </a:fillRef>
+                        <a:effectRef idx="0">
+                          <a:schemeClr val="accent1"/>
+                        </a:effectRef>
+                        <a:fontRef idx="minor">
+                          <a:schemeClr val="dk1"/>
+                        </a:fontRef>
+                      </wps:style>
+                      <wps:txbx>
+                        <w:txbxContent>
+                          <w:p>
+                            <w:pPr>
+                              <w:rPr>
+                                <w:sz w:val="14"/>
+                                <w:szCs w:val="14"/>
+                                <w:lang w:val="nl-NL"/>
+                              </w:rPr>
+                            </w:pPr>
+                            <w:r>
+                              <w:rPr>
+                                <w:sz w:val="14"/>
+                                <w:szCs w:val="14"/>
+                                <w:lang w:val="nl-NL"/>
+                              </w:rPr>
+                              <w:t>Afbeelding 6: Pompen s</w:t>
+                            </w:r>
+                            <w:r>
+                              <w:rPr>
+                                <w:sz w:val="14"/>
+                                <w:szCs w:val="14"/>
+                                <w:lang w:val="nl-NL"/>
+                              </w:rPr>
+                              <w:t xml:space="preserve">taan uit, </w:t>
+                            </w:r>
+                            <w:proofErr w:type="spellStart"/>
+                            <w:r>
+                              <w:rPr>
+                                <w:sz w:val="14"/>
+                                <w:szCs w:val="14"/>
+                                <w:lang w:val="nl-NL"/>
+                              </w:rPr>
+                              <w:t>valves</w:t>
+                            </w:r>
+                            <w:proofErr w:type="spellEnd"/>
+                            <w:r>
+                              <w:rPr>
+                                <w:sz w:val="14"/>
+                                <w:szCs w:val="14"/>
+                                <w:lang w:val="nl-NL"/>
+                              </w:rPr>
+                              <w:t xml:space="preserve"> zijn open, het vloeistof level in het kopje is ongeveer 30</w:t>
+                            </w:r>
+                          </w:p>
+                        </w:txbxContent>
+                      </wps:txbx>
+                      <wps:bodyPr rot="0" spcFirstLastPara="0" vertOverflow="overflow" horzOverflow="overflow" vert="horz" wrap="square" lIns="91440" tIns="45720" rIns="91440" bIns="45720" numCol="1" spcCol="0" rtlCol="0" fromWordArt="0" anchor="t" anchorCtr="0" forceAA="0" compatLnSpc="1">
+                        <a:prstTxWarp prst="textNoShape">
+                          <a:avLst/>
+                        </a:prstTxWarp>
+                        <a:noAutofit/>
+                      </wps:bodyPr>
+                    </wps:wsp>
+                  </a:graphicData>
+                </a:graphic>
+                <wp14:sizeRelH relativeFrom="margin">
+                  <wp14:pctWidth>0</wp14:pctWidth>
+                </wp14:sizeRelH>
+                <wp14:sizeRelV relativeFrom="margin">
+                  <wp14:pctHeight>0</wp14:pctHeight>
+                </wp14:sizeRelV>
+              </wp:anchor>
+            </w:drawing>
+          </mc:Choice>
+          <mc:Fallback>
+            <w:pict>
+              <v:shape w14:anchorId="27E70C26" id="Tekstvak 18" o:spid="_x0000_s1028" type="#_x0000_t202" style="position:absolute;margin-left:-5.1pt;margin-top:181.2pt;width:126.05pt;height:34.95pt;z-index:251674624;visibility:visible;mso-wrap-style:square;mso-width-percent:0;mso-height-percent:0;mso-wrap-distance-left:9pt;mso-wrap-distance-top:0;mso-wrap-distance-right:9pt;mso-wrap-distance-bottom:0;mso-position-horizontal:absolute;mso-position-horizontal-relative:text;mso-position-vertical:absolute;mso-position-vertical-relative:text;mso-width-percent:0;mso-height-percent:0;mso-width-relative:margin;mso-height-relative:margin;v-text-anchor:top" o:gfxdata="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" filled="f" stroked="f">
+                <v:textbox>
+                  <w:txbxContent>
+                    <w:p>
+                      <w:pPr>
+                        <w:rPr>
+                          <w:sz w:val="14"/>
+                          <w:szCs w:val="14"/>
+                          <w:lang w:val="nl-NL"/>
+                        </w:rPr>
+                      </w:pPr>
+                      <w:r>
+                        <w:rPr>
+                          <w:sz w:val="14"/>
+                          <w:szCs w:val="14"/>
+                          <w:lang w:val="nl-NL"/>
+                        </w:rPr>
+                        <w:t>Afbeelding 6: Pompen s</w:t>
+                      </w:r>
+                      <w:r>
+                        <w:rPr>
+                          <w:sz w:val="14"/>
+                          <w:szCs w:val="14"/>
+                          <w:lang w:val="nl-NL"/>
+                        </w:rPr>
+                        <w:t xml:space="preserve">taan uit, </w:t>
+                      </w:r>
+                      <w:proofErr w:type="spellStart"/>
+                      <w:r>
+                        <w:rPr>
+                          <w:sz w:val="14"/>
+                          <w:szCs w:val="14"/>
+                          <w:lang w:val="nl-NL"/>
+                        </w:rPr>
+                        <w:t>valves</w:t>
+                      </w:r>
+                      <w:proofErr w:type="spellEnd"/>
+                      <w:r>
+                        <w:rPr>
+                          <w:sz w:val="14"/>
+                          <w:szCs w:val="14"/>
+                          <w:lang w:val="nl-NL"/>
+                        </w:rPr>
+                        <w:t xml:space="preserve"> zijn open, het vloeistof level in het kopje is ongeveer 30</w:t>
+                      </w:r>
+                    </w:p>
+                  </w:txbxContent>
+                </v:textbox>
+                <w10:wrap type="square"/>
+              </v:shape>
+            </w:pict>
+          </mc:Fallback>
+        </mc:AlternateContent>
+      </w:r>
+      <w:r>
+        <w:rPr>
+          <w:noProof/>
+          <w:lang w:val="nl-NL"/>
+        </w:rPr>
         <w:drawing>
-          <wp:anchor distT="0" distB="0" distL="114300" distR="114300" simplePos="0" relativeHeight="251669504" behindDoc="0" locked="0" layoutInCell="1" allowOverlap="1" wp14:anchorId="3186D049" wp14:editId="208D9276">
+          <wp:anchor distT="0" distB="0" distL="114300" distR="114300" simplePos="0" relativeHeight="251669504" behindDoc="0" locked="0" layoutInCell="1" allowOverlap="1" wp14:anchorId="3186D049" wp14:editId="20E307B6">
             <wp:simplePos x="0" y="0"/>
             <wp:positionH relativeFrom="column">
-              <wp:posOffset>2455545</wp:posOffset>
+              <wp:posOffset>2449195</wp:posOffset>
             </wp:positionH>
             <wp:positionV relativeFrom="paragraph">
-              <wp:posOffset>693420</wp:posOffset>
+              <wp:posOffset>471170</wp:posOffset>
             </wp:positionV>
             <wp:extent cx="1600835" cy="1695450"/>
             <wp:effectExtent l="0" t="0" r="0" b="6350"/>
@@ -6602,7 +6645,7 @@
                     </pic:cNvPicPr>
                   </pic:nvPicPr>
                   <pic:blipFill>
-                    <a:blip r:embed="rId13" cstate="print">
+                    <a:blip r:embed="rId12" cstate="print">
                       <a:extLst>
                         <a:ext uri="{28A0092B-C50C-407E-A947-70E740481C1C}">
                           <a14:useLocalDpi xmlns:a14="http://schemas.microsoft.com/office/drawing/2010/main" val="0"/>
@@ -6644,76 +6687,474 @@
           <w:noProof/>
           <w:lang w:val="nl-NL"/>
         </w:rPr>
-        <w:drawing>
-          <wp:anchor distT="0" distB="0" distL="114300" distR="114300" simplePos="0" relativeHeight="251666432" behindDoc="0" locked="0" layoutInCell="1" allowOverlap="1" wp14:anchorId="42AF3D6B" wp14:editId="72387CE6">
-            <wp:simplePos x="0" y="0"/>
-            <wp:positionH relativeFrom="column">
-              <wp:posOffset>4742180</wp:posOffset>
-            </wp:positionH>
-            <wp:positionV relativeFrom="paragraph">
-              <wp:posOffset>642620</wp:posOffset>
-            </wp:positionV>
-            <wp:extent cx="1651635" cy="1749425"/>
-            <wp:effectExtent l="0" t="0" r="0" b="3175"/>
-            <wp:wrapTight wrapText="bothSides">
-              <wp:wrapPolygon edited="0">
-                <wp:start x="0" y="0"/>
-                <wp:lineTo x="0" y="21326"/>
-                <wp:lineTo x="21260" y="21326"/>
-                <wp:lineTo x="21260" y="0"/>
-                <wp:lineTo x="0" y="0"/>
-              </wp:wrapPolygon>
-            </wp:wrapTight>
-            <wp:docPr id="13" name="Afbeelding 13" descr="../../../../../../../Downloads/pump%20"/>
-            <wp:cNvGraphicFramePr>
-              <a:graphicFrameLocks xmlns:a="http://schemas.openxmlformats.org/drawingml/2006/main" noChangeAspect="1"/>
-            </wp:cNvGraphicFramePr>
-            <a:graphic xmlns:a="http://schemas.openxmlformats.org/drawingml/2006/main">
-              <a:graphicData uri="http://schemas.openxmlformats.org/drawingml/2006/picture">
-                <pic:pic xmlns:pic="http://schemas.openxmlformats.org/drawingml/2006/picture">
-                  <pic:nvPicPr>
-                    <pic:cNvPr id="0" name="Picture 10" descr="../../../../../../../Downloads/pump%20"/>
-                    <pic:cNvPicPr>
-                      <a:picLocks noChangeAspect="1" noChangeArrowheads="1"/>
-                    </pic:cNvPicPr>
-                  </pic:nvPicPr>
-                  <pic:blipFill>
-                    <a:blip r:embed="rId14" cstate="print">
-                      <a:extLst>
-                        <a:ext uri="{28A0092B-C50C-407E-A947-70E740481C1C}">
-                          <a14:useLocalDpi xmlns:a14="http://schemas.microsoft.com/office/drawing/2010/main" val="0"/>
-                        </a:ext>
-                      </a:extLst>
-                    </a:blip>
-                    <a:srcRect/>
-                    <a:stretch>
-                      <a:fillRect/>
-                    </a:stretch>
-                  </pic:blipFill>
-                  <pic:spPr bwMode="auto">
-                    <a:xfrm>
-                      <a:off x="0" y="0"/>
-                      <a:ext cx="1651635" cy="1749425"/>
-                    </a:xfrm>
-                    <a:prstGeom prst="rect">
-                      <a:avLst/>
-                    </a:prstGeom>
-                    <a:noFill/>
-                    <a:ln>
-                      <a:noFill/>
-                    </a:ln>
-                  </pic:spPr>
-                </pic:pic>
-              </a:graphicData>
-            </a:graphic>
-            <wp14:sizeRelH relativeFrom="page">
-              <wp14:pctWidth>0</wp14:pctWidth>
-            </wp14:sizeRelH>
-            <wp14:sizeRelV relativeFrom="page">
-              <wp14:pctHeight>0</wp14:pctHeight>
-            </wp14:sizeRelV>
-          </wp:anchor>
-        </w:drawing>
+        <mc:AlternateContent>
+          <mc:Choice Requires="wps">
+            <w:drawing>
+              <wp:anchor distT="0" distB="0" distL="114300" distR="114300" simplePos="0" relativeHeight="251671552" behindDoc="0" locked="0" layoutInCell="1" allowOverlap="1" wp14:anchorId="559CF6EB" wp14:editId="458F7332">
+                <wp:simplePos x="0" y="0"/>
+                <wp:positionH relativeFrom="column">
+                  <wp:posOffset>2451100</wp:posOffset>
+                </wp:positionH>
+                <wp:positionV relativeFrom="paragraph">
+                  <wp:posOffset>2301875</wp:posOffset>
+                </wp:positionV>
+                <wp:extent cx="1600835" cy="570865"/>
+                <wp:effectExtent l="0" t="0" r="0" b="0"/>
+                <wp:wrapSquare wrapText="bothSides"/>
+                <wp:docPr id="16" name="Tekstvak 16"/>
+                <wp:cNvGraphicFramePr/>
+                <a:graphic xmlns:a="http://schemas.openxmlformats.org/drawingml/2006/main">
+                  <a:graphicData uri="http://schemas.microsoft.com/office/word/2010/wordprocessingShape">
+                    <wps:wsp>
+                      <wps:cNvSpPr txBox="1"/>
+                      <wps:spPr>
+                        <a:xfrm>
+                          <a:off x="0" y="0"/>
+                          <a:ext cx="1600835" cy="570865"/>
+                        </a:xfrm>
+                        <a:prstGeom prst="rect">
+                          <a:avLst/>
+                        </a:prstGeom>
+                        <a:noFill/>
+                        <a:ln>
+                          <a:noFill/>
+                        </a:ln>
+                        <a:effectLst/>
+                      </wps:spPr>
+                      <wps:style>
+                        <a:lnRef idx="0">
+                          <a:schemeClr val="accent1"/>
+                        </a:lnRef>
+                        <a:fillRef idx="0">
+                          <a:schemeClr val="accent1"/>
+                        </a:fillRef>
+                        <a:effectRef idx="0">
+                          <a:schemeClr val="accent1"/>
+                        </a:effectRef>
+                        <a:fontRef idx="minor">
+                          <a:schemeClr val="dk1"/>
+                        </a:fontRef>
+                      </wps:style>
+                      <wps:txbx>
+                        <w:txbxContent>
+                          <w:p>
+                            <w:pPr>
+                              <w:rPr>
+                                <w:sz w:val="14"/>
+                                <w:szCs w:val="14"/>
+                                <w:lang w:val="nl-NL"/>
+                              </w:rPr>
+                            </w:pPr>
+                            <w:r>
+                              <w:rPr>
+                                <w:sz w:val="14"/>
+                                <w:szCs w:val="14"/>
+                                <w:lang w:val="nl-NL"/>
+                              </w:rPr>
+                              <w:t xml:space="preserve">Afbeelding 5: </w:t>
+                            </w:r>
+                            <w:proofErr w:type="gramStart"/>
+                            <w:r>
+                              <w:rPr>
+                                <w:sz w:val="14"/>
+                                <w:szCs w:val="14"/>
+                                <w:lang w:val="nl-NL"/>
+                              </w:rPr>
+                              <w:t>Water pomp</w:t>
+                            </w:r>
+                            <w:proofErr w:type="gramEnd"/>
+                            <w:r>
+                              <w:rPr>
+                                <w:sz w:val="14"/>
+                                <w:szCs w:val="14"/>
+                                <w:lang w:val="nl-NL"/>
+                              </w:rPr>
+                              <w:t xml:space="preserve"> staat aan, water </w:t>
+                            </w:r>
+                            <w:proofErr w:type="spellStart"/>
+                            <w:r>
+                              <w:rPr>
+                                <w:sz w:val="14"/>
+                                <w:szCs w:val="14"/>
+                                <w:lang w:val="nl-NL"/>
+                              </w:rPr>
+                              <w:t>valve</w:t>
+                            </w:r>
+                            <w:proofErr w:type="spellEnd"/>
+                            <w:r>
+                              <w:rPr>
+                                <w:sz w:val="14"/>
+                                <w:szCs w:val="14"/>
+                                <w:lang w:val="nl-NL"/>
+                              </w:rPr>
+                              <w:t xml:space="preserve"> staat dicht</w:t>
+                            </w:r>
+                          </w:p>
+                        </w:txbxContent>
+                      </wps:txbx>
+                      <wps:bodyPr rot="0" spcFirstLastPara="0" vertOverflow="overflow" horzOverflow="overflow" vert="horz" wrap="square" lIns="91440" tIns="45720" rIns="91440" bIns="45720" numCol="1" spcCol="0" rtlCol="0" fromWordArt="0" anchor="t" anchorCtr="0" forceAA="0" compatLnSpc="1">
+                        <a:prstTxWarp prst="textNoShape">
+                          <a:avLst/>
+                        </a:prstTxWarp>
+                        <a:noAutofit/>
+                      </wps:bodyPr>
+                    </wps:wsp>
+                  </a:graphicData>
+                </a:graphic>
+                <wp14:sizeRelH relativeFrom="margin">
+                  <wp14:pctWidth>0</wp14:pctWidth>
+                </wp14:sizeRelH>
+                <wp14:sizeRelV relativeFrom="margin">
+                  <wp14:pctHeight>0</wp14:pctHeight>
+                </wp14:sizeRelV>
+              </wp:anchor>
+            </w:drawing>
+          </mc:Choice>
+          <mc:Fallback>
+            <w:pict>
+              <v:shape w14:anchorId="559CF6EB" id="Tekstvak 16" o:spid="_x0000_s1029" type="#_x0000_t202" style="position:absolute;margin-left:193pt;margin-top:181.25pt;width:126.05pt;height:44.95pt;z-index:251671552;visibility:visible;mso-wrap-style:square;mso-width-percent:0;mso-height-percent:0;mso-wrap-distance-left:9pt;mso-wrap-distance-top:0;mso-wrap-distance-right:9pt;mso-wrap-distance-bottom:0;mso-position-horizontal:absolute;mso-position-horizontal-relative:text;mso-position-vertical:absolute;mso-position-vertical-relative:text;mso-width-percent:0;mso-height-percent:0;mso-width-relative:margin;mso-height-relative:margin;v-text-anchor:top" o:gfxdata="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" filled="f" stroked="f">
+                <v:textbox>
+                  <w:txbxContent>
+                    <w:p>
+                      <w:pPr>
+                        <w:rPr>
+                          <w:sz w:val="14"/>
+                          <w:szCs w:val="14"/>
+                          <w:lang w:val="nl-NL"/>
+                        </w:rPr>
+                      </w:pPr>
+                      <w:r>
+                        <w:rPr>
+                          <w:sz w:val="14"/>
+                          <w:szCs w:val="14"/>
+                          <w:lang w:val="nl-NL"/>
+                        </w:rPr>
+                        <w:t xml:space="preserve">Afbeelding 5: </w:t>
+                      </w:r>
+                      <w:proofErr w:type="gramStart"/>
+                      <w:r>
+                        <w:rPr>
+                          <w:sz w:val="14"/>
+                          <w:szCs w:val="14"/>
+                          <w:lang w:val="nl-NL"/>
+                        </w:rPr>
+                        <w:t>Water pomp</w:t>
+                      </w:r>
+                      <w:proofErr w:type="gramEnd"/>
+                      <w:r>
+                        <w:rPr>
+                          <w:sz w:val="14"/>
+                          <w:szCs w:val="14"/>
+                          <w:lang w:val="nl-NL"/>
+                        </w:rPr>
+                        <w:t xml:space="preserve"> staat aan, water </w:t>
+                      </w:r>
+                      <w:proofErr w:type="spellStart"/>
+                      <w:r>
+                        <w:rPr>
+                          <w:sz w:val="14"/>
+                          <w:szCs w:val="14"/>
+                          <w:lang w:val="nl-NL"/>
+                        </w:rPr>
+                        <w:t>valve</w:t>
+                      </w:r>
+                      <w:proofErr w:type="spellEnd"/>
+                      <w:r>
+                        <w:rPr>
+                          <w:sz w:val="14"/>
+                          <w:szCs w:val="14"/>
+                          <w:lang w:val="nl-NL"/>
+                        </w:rPr>
+                        <w:t xml:space="preserve"> staat dicht</w:t>
+                      </w:r>
+                    </w:p>
+                  </w:txbxContent>
+                </v:textbox>
+                <w10:wrap type="square"/>
+              </v:shape>
+            </w:pict>
+          </mc:Fallback>
+        </mc:AlternateContent>
+      </w:r>
+      <w:r>
+        <w:rPr>
+          <w:noProof/>
+          <w:lang w:val="nl-NL"/>
+        </w:rPr>
+        <mc:AlternateContent>
+          <mc:Choice Requires="wps">
+            <w:drawing>
+              <wp:anchor distT="0" distB="0" distL="114300" distR="114300" simplePos="0" relativeHeight="251676672" behindDoc="0" locked="0" layoutInCell="1" allowOverlap="1" wp14:anchorId="3E12DD46" wp14:editId="4F9E3981">
+                <wp:simplePos x="0" y="0"/>
+                <wp:positionH relativeFrom="column">
+                  <wp:posOffset>4851400</wp:posOffset>
+                </wp:positionH>
+                <wp:positionV relativeFrom="paragraph">
+                  <wp:posOffset>18415</wp:posOffset>
+                </wp:positionV>
+                <wp:extent cx="1600835" cy="440055"/>
+                <wp:effectExtent l="0" t="0" r="0" b="0"/>
+                <wp:wrapSquare wrapText="bothSides"/>
+                <wp:docPr id="1" name="Tekstvak 1"/>
+                <wp:cNvGraphicFramePr/>
+                <a:graphic xmlns:a="http://schemas.openxmlformats.org/drawingml/2006/main">
+                  <a:graphicData uri="http://schemas.microsoft.com/office/word/2010/wordprocessingShape">
+                    <wps:wsp>
+                      <wps:cNvSpPr txBox="1"/>
+                      <wps:spPr>
+                        <a:xfrm>
+                          <a:off x="0" y="0"/>
+                          <a:ext cx="1600835" cy="440055"/>
+                        </a:xfrm>
+                        <a:prstGeom prst="rect">
+                          <a:avLst/>
+                        </a:prstGeom>
+                        <a:noFill/>
+                        <a:ln>
+                          <a:noFill/>
+                        </a:ln>
+                        <a:effectLst/>
+                      </wps:spPr>
+                      <wps:style>
+                        <a:lnRef idx="0">
+                          <a:schemeClr val="accent1"/>
+                        </a:lnRef>
+                        <a:fillRef idx="0">
+                          <a:schemeClr val="accent1"/>
+                        </a:fillRef>
+                        <a:effectRef idx="0">
+                          <a:schemeClr val="accent1"/>
+                        </a:effectRef>
+                        <a:fontRef idx="minor">
+                          <a:schemeClr val="dk1"/>
+                        </a:fontRef>
+                      </wps:style>
+                      <wps:txbx>
+                        <w:txbxContent>
+                          <w:p>
+                            <w:pPr>
+                              <w:rPr>
+                                <w:sz w:val="14"/>
+                                <w:szCs w:val="14"/>
+                                <w:lang w:val="nl-NL"/>
+                              </w:rPr>
+                            </w:pPr>
+                            <w:r>
+                              <w:rPr>
+                                <w:sz w:val="14"/>
+                                <w:szCs w:val="14"/>
+                                <w:lang w:val="nl-NL"/>
+                              </w:rPr>
+                              <w:t>Afbeelding 3: Simulator klaar om een kopje te vullen</w:t>
+                            </w:r>
+                          </w:p>
+                        </w:txbxContent>
+                      </wps:txbx>
+                      <wps:bodyPr rot="0" spcFirstLastPara="0" vertOverflow="overflow" horzOverflow="overflow" vert="horz" wrap="square" lIns="91440" tIns="45720" rIns="91440" bIns="45720" numCol="1" spcCol="0" rtlCol="0" fromWordArt="0" anchor="t" anchorCtr="0" forceAA="0" compatLnSpc="1">
+                        <a:prstTxWarp prst="textNoShape">
+                          <a:avLst/>
+                        </a:prstTxWarp>
+                        <a:noAutofit/>
+                      </wps:bodyPr>
+                    </wps:wsp>
+                  </a:graphicData>
+                </a:graphic>
+                <wp14:sizeRelH relativeFrom="margin">
+                  <wp14:pctWidth>0</wp14:pctWidth>
+                </wp14:sizeRelH>
+                <wp14:sizeRelV relativeFrom="margin">
+                  <wp14:pctHeight>0</wp14:pctHeight>
+                </wp14:sizeRelV>
+              </wp:anchor>
+            </w:drawing>
+          </mc:Choice>
+          <mc:Fallback>
+            <w:pict>
+              <v:shape w14:anchorId="3E12DD46" id="Tekstvak 1" o:spid="_x0000_s1030" type="#_x0000_t202" style="position:absolute;margin-left:382pt;margin-top:1.45pt;width:126.05pt;height:34.65pt;z-index:251676672;visibility:visible;mso-wrap-style:square;mso-width-percent:0;mso-height-percent:0;mso-wrap-distance-left:9pt;mso-wrap-distance-top:0;mso-wrap-distance-right:9pt;mso-wrap-distance-bottom:0;mso-position-horizontal:absolute;mso-position-horizontal-relative:text;mso-position-vertical:absolute;mso-position-vertical-relative:text;mso-width-percent:0;mso-height-percent:0;mso-width-relative:margin;mso-height-relative:margin;v-text-anchor:top" o:gfxdata="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" filled="f" stroked="f">
+                <v:textbox>
+                  <w:txbxContent>
+                    <w:p>
+                      <w:pPr>
+                        <w:rPr>
+                          <w:sz w:val="14"/>
+                          <w:szCs w:val="14"/>
+                          <w:lang w:val="nl-NL"/>
+                        </w:rPr>
+                      </w:pPr>
+                      <w:r>
+                        <w:rPr>
+                          <w:sz w:val="14"/>
+                          <w:szCs w:val="14"/>
+                          <w:lang w:val="nl-NL"/>
+                        </w:rPr>
+                        <w:t>Afbeelding 3: Simulator klaar om een kopje te vullen</w:t>
+                      </w:r>
+                    </w:p>
+                  </w:txbxContent>
+                </v:textbox>
+                <w10:wrap type="square"/>
+              </v:shape>
+            </w:pict>
+          </mc:Fallback>
+        </mc:AlternateContent>
+      </w:r>
+      <w:r>
+        <w:rPr>
+          <w:noProof/>
+          <w:lang w:val="nl-NL"/>
+        </w:rPr>
+        <mc:AlternateContent>
+          <mc:Choice Requires="wps">
+            <w:drawing>
+              <wp:anchor distT="0" distB="0" distL="114300" distR="114300" simplePos="0" relativeHeight="251668480" behindDoc="0" locked="0" layoutInCell="1" allowOverlap="1" wp14:anchorId="03841A4E" wp14:editId="3AF07F30">
+                <wp:simplePos x="0" y="0"/>
+                <wp:positionH relativeFrom="column">
+                  <wp:posOffset>4737100</wp:posOffset>
+                </wp:positionH>
+                <wp:positionV relativeFrom="paragraph">
+                  <wp:posOffset>2335530</wp:posOffset>
+                </wp:positionV>
+                <wp:extent cx="1600835" cy="456565"/>
+                <wp:effectExtent l="0" t="0" r="0" b="635"/>
+                <wp:wrapSquare wrapText="bothSides"/>
+                <wp:docPr id="14" name="Tekstvak 14"/>
+                <wp:cNvGraphicFramePr/>
+                <a:graphic xmlns:a="http://schemas.openxmlformats.org/drawingml/2006/main">
+                  <a:graphicData uri="http://schemas.microsoft.com/office/word/2010/wordprocessingShape">
+                    <wps:wsp>
+                      <wps:cNvSpPr txBox="1"/>
+                      <wps:spPr>
+                        <a:xfrm>
+                          <a:off x="0" y="0"/>
+                          <a:ext cx="1600835" cy="456565"/>
+                        </a:xfrm>
+                        <a:prstGeom prst="rect">
+                          <a:avLst/>
+                        </a:prstGeom>
+                        <a:noFill/>
+                        <a:ln>
+                          <a:noFill/>
+                        </a:ln>
+                        <a:effectLst/>
+                      </wps:spPr>
+                      <wps:style>
+                        <a:lnRef idx="0">
+                          <a:schemeClr val="accent1"/>
+                        </a:lnRef>
+                        <a:fillRef idx="0">
+                          <a:schemeClr val="accent1"/>
+                        </a:fillRef>
+                        <a:effectRef idx="0">
+                          <a:schemeClr val="accent1"/>
+                        </a:effectRef>
+                        <a:fontRef idx="minor">
+                          <a:schemeClr val="dk1"/>
+                        </a:fontRef>
+                      </wps:style>
+                      <wps:txbx>
+                        <w:txbxContent>
+                          <w:p>
+                            <w:pPr>
+                              <w:rPr>
+                                <w:sz w:val="14"/>
+                                <w:szCs w:val="14"/>
+                                <w:lang w:val="nl-NL"/>
+                              </w:rPr>
+                            </w:pPr>
+                            <w:r>
+                              <w:rPr>
+                                <w:sz w:val="14"/>
+                                <w:szCs w:val="14"/>
+                                <w:lang w:val="nl-NL"/>
+                              </w:rPr>
+                              <w:t xml:space="preserve">Afbeelding 4: Limonade pomp staat aan, limonade </w:t>
+                            </w:r>
+                            <w:proofErr w:type="spellStart"/>
+                            <w:r>
+                              <w:rPr>
+                                <w:sz w:val="14"/>
+                                <w:szCs w:val="14"/>
+                                <w:lang w:val="nl-NL"/>
+                              </w:rPr>
+                              <w:t>valve</w:t>
+                            </w:r>
+                            <w:proofErr w:type="spellEnd"/>
+                            <w:r>
+                              <w:rPr>
+                                <w:sz w:val="14"/>
+                                <w:szCs w:val="14"/>
+                                <w:lang w:val="nl-NL"/>
+                              </w:rPr>
+                              <w:t xml:space="preserve"> staat dicht</w:t>
+                            </w:r>
+                          </w:p>
+                        </w:txbxContent>
+                      </wps:txbx>
+                      <wps:bodyPr rot="0" spcFirstLastPara="0" vertOverflow="overflow" horzOverflow="overflow" vert="horz" wrap="square" lIns="91440" tIns="45720" rIns="91440" bIns="45720" numCol="1" spcCol="0" rtlCol="0" fromWordArt="0" anchor="t" anchorCtr="0" forceAA="0" compatLnSpc="1">
+                        <a:prstTxWarp prst="textNoShape">
+                          <a:avLst/>
+                        </a:prstTxWarp>
+                        <a:noAutofit/>
+                      </wps:bodyPr>
+                    </wps:wsp>
+                  </a:graphicData>
+                </a:graphic>
+                <wp14:sizeRelH relativeFrom="margin">
+                  <wp14:pctWidth>0</wp14:pctWidth>
+                </wp14:sizeRelH>
+                <wp14:sizeRelV relativeFrom="margin">
+                  <wp14:pctHeight>0</wp14:pctHeight>
+                </wp14:sizeRelV>
+              </wp:anchor>
+            </w:drawing>
+          </mc:Choice>
+          <mc:Fallback>
+            <w:pict>
+              <v:shape w14:anchorId="03841A4E" id="Tekstvak 14" o:spid="_x0000_s1031" type="#_x0000_t202" style="position:absolute;margin-left:373pt;margin-top:183.9pt;width:126.05pt;height:35.95pt;z-index:251668480;visibility:visible;mso-wrap-style:square;mso-width-percent:0;mso-height-percent:0;mso-wrap-distance-left:9pt;mso-wrap-distance-top:0;mso-wrap-distance-right:9pt;mso-wrap-distance-bottom:0;mso-position-horizontal:absolute;mso-position-horizontal-relative:text;mso-position-vertical:absolute;mso-position-vertical-relative:text;mso-width-percent:0;mso-height-percent:0;mso-width-relative:margin;mso-height-relative:margin;v-text-anchor:top" o:gfxdata="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" filled="f" stroked="f">
+                <v:textbox>
+                  <w:txbxContent>
+                    <w:p>
+                      <w:pPr>
+                        <w:rPr>
+                          <w:sz w:val="14"/>
+                          <w:szCs w:val="14"/>
+                          <w:lang w:val="nl-NL"/>
+                        </w:rPr>
+                      </w:pPr>
+                      <w:r>
+                        <w:rPr>
+                          <w:sz w:val="14"/>
+                          <w:szCs w:val="14"/>
+                          <w:lang w:val="nl-NL"/>
+                        </w:rPr>
+                        <w:t xml:space="preserve">Afbeelding 4: Limonade pomp staat aan, limonade </w:t>
+                      </w:r>
+                      <w:proofErr w:type="spellStart"/>
+                      <w:r>
+                        <w:rPr>
+                          <w:sz w:val="14"/>
+                          <w:szCs w:val="14"/>
+                          <w:lang w:val="nl-NL"/>
+                        </w:rPr>
+                        <w:t>valve</w:t>
+                      </w:r>
+                      <w:proofErr w:type="spellEnd"/>
+                      <w:r>
+                        <w:rPr>
+                          <w:sz w:val="14"/>
+                          <w:szCs w:val="14"/>
+                          <w:lang w:val="nl-NL"/>
+                        </w:rPr>
+                        <w:t xml:space="preserve"> staat dicht</w:t>
+                      </w:r>
+                    </w:p>
+                  </w:txbxContent>
+                </v:textbox>
+                <w10:wrap type="square"/>
+              </v:shape>
+            </w:pict>
+          </mc:Fallback>
+        </mc:AlternateContent>
       </w:r>
       <w:r>
         <w:rPr>
@@ -6880,70 +7321,6 @@
 </w:document>
 </file>
 
-<file path=word/comments.xml><?xml version="1.0" encoding="utf-8"?>
-<w:comments xmlns:wpc="http://schemas.microsoft.com/office/word/2010/wordprocessingCanvas" xmlns:mo="http://schemas.microsoft.com/office/mac/office/2008/main" xmlns:mc="http://schemas.openxmlformats.org/markup-compatibility/2006" xmlns:mv="urn:schemas-microsoft-com:mac:vml" xmlns:o="urn:schemas-microsoft-com:office:office" xmlns:r="http://schemas.openxmlformats.org/officeDocument/2006/relationships" xmlns:m="http://schemas.openxmlformats.org/officeDocument/2006/math" xmlns:v="urn:schemas-microsoft-com:vml" xmlns:wp14="http://schemas.microsoft.com/office/word/2010/wordprocessingDrawing" xmlns:wp="http://schemas.openxmlformats.org/drawingml/2006/wordprocessingDrawing" xmlns:w10="urn:schemas-microsoft-com:office:word" xmlns:w="http://schemas.openxmlformats.org/wordprocessingml/2006/main" xmlns:w14="http://schemas.microsoft.com/office/word/2010/wordml" xmlns:w15="http://schemas.microsoft.com/office/word/2012/wordml" xmlns:wpg="http://schemas.microsoft.com/office/word/2010/wordprocessingGroup" xmlns:wpi="http://schemas.microsoft.com/office/word/2010/wordprocessingInk" xmlns:wne="http://schemas.microsoft.com/office/word/2006/wordml" xmlns:wps="http://schemas.microsoft.com/office/word/2010/wordprocessingShape" mc:Ignorable="w14 w15 wp14">
-  <w:comment w:id="12" w:author="Arco Gelderblom" w:date="2018-01-13T11:47:00Z" w:initials="AG">
-    <w:p>
-      <w:pPr>
-        <w:pStyle w:val="Tekstopmerking"/>
-      </w:pPr>
-      <w:r>
-        <w:rPr>
-          <w:rStyle w:val="Verwijzingopmerking"/>
-        </w:rPr>
-        <w:annotationRef/>
-      </w:r>
-      <w:r>
-        <w:t>Moeten we dit wel zo zeggen? Het is alsof we weten dat het dan stuk is en dan hebben we er niks aan gedaan..</w:t>
-      </w:r>
-    </w:p>
-  </w:comment>
-  <w:comment w:id="15" w:author="Arco Gelderblom" w:date="2018-01-13T11:49:00Z" w:initials="AG">
-    <w:p>
-      <w:pPr>
-        <w:pStyle w:val="Tekstopmerking"/>
-      </w:pPr>
-      <w:r>
-        <w:rPr>
-          <w:rStyle w:val="Verwijzingopmerking"/>
-        </w:rPr>
-        <w:annotationRef/>
-      </w:r>
-      <w:r>
-        <w:t>‘Controleer’ ipv ‘check’ gedaan</w:t>
-      </w:r>
-    </w:p>
-  </w:comment>
-  <w:comment w:id="16" w:author="Arco Gelderblom" w:date="2018-01-13T11:52:00Z" w:initials="AG">
-    <w:p>
-      <w:pPr>
-        <w:pStyle w:val="Tekstopmerking"/>
-      </w:pPr>
-      <w:r>
-        <w:rPr>
-          <w:rStyle w:val="Verwijzingopmerking"/>
-        </w:rPr>
-        <w:annotationRef/>
-      </w:r>
-      <w:r>
-        <w:t>In plaats van dit misschien ‘als volgt weergegeven worden’ o</w:t>
-      </w:r>
-      <w:r>
-        <w:t>f iets dergelijks</w:t>
-      </w:r>
-    </w:p>
-  </w:comment>
-</w:comments>
-</file>
-
-<file path=word/commentsExtended.xml><?xml version="1.0" encoding="utf-8"?>
-<w15:commentsEx xmlns:wpc="http://schemas.microsoft.com/office/word/2010/wordprocessingCanvas" xmlns:mo="http://schemas.microsoft.com/office/mac/office/2008/main" xmlns:mc="http://schemas.openxmlformats.org/markup-compatibility/2006" xmlns:mv="urn:schemas-microsoft-com:mac:vml" xmlns:o="urn:schemas-microsoft-com:office:office" xmlns:r="http://schemas.openxmlformats.org/officeDocument/2006/relationships" xmlns:m="http://schemas.openxmlformats.org/officeDocument/2006/math" xmlns:v="urn:schemas-microsoft-com:vml" xmlns:wp14="http://schemas.microsoft.com/office/word/2010/wordprocessingDrawing" xmlns:wp="http://schemas.openxmlformats.org/drawingml/2006/wordprocessingDrawing" xmlns:w10="urn:schemas-microsoft-com:office:word" xmlns:w="http://schemas.openxmlformats.org/wordprocessingml/2006/main" xmlns:w14="http://schemas.microsoft.com/office/word/2010/wordml" xmlns:w15="http://schemas.microsoft.com/office/word/2012/wordml" xmlns:wpg="http://schemas.microsoft.com/office/word/2010/wordprocessingGroup" xmlns:wpi="http://schemas.microsoft.com/office/word/2010/wordprocessingInk" xmlns:wne="http://schemas.microsoft.com/office/word/2006/wordml" xmlns:wps="http://schemas.microsoft.com/office/word/2010/wordprocessingShape" mc:Ignorable="w14 w15 wp14">
-  <w15:commentEx w15:paraId="35D32E84" w15:done="0"/>
-  <w15:commentEx w15:paraId="2090092A" w15:done="0"/>
-  <w15:commentEx w15:paraId="33A282AA" w15:done="0"/>
-</w15:commentsEx>
-</file>
-
 <file path=word/endnotes.xml><?xml version="1.0" encoding="utf-8"?>
 <w:endnotes xmlns:wpc="http://schemas.microsoft.com/office/word/2010/wordprocessingCanvas" xmlns:mo="http://schemas.microsoft.com/office/mac/office/2008/main" xmlns:mc="http://schemas.openxmlformats.org/markup-compatibility/2006" xmlns:mv="urn:schemas-microsoft-com:mac:vml" xmlns:o="urn:schemas-microsoft-com:office:office" xmlns:r="http://schemas.openxmlformats.org/officeDocument/2006/relationships" xmlns:m="http://schemas.openxmlformats.org/officeDocument/2006/math" xmlns:v="urn:schemas-microsoft-com:vml" xmlns:wp14="http://schemas.microsoft.com/office/word/2010/wordprocessingDrawing" xmlns:wp="http://schemas.openxmlformats.org/drawingml/2006/wordprocessingDrawing" xmlns:w10="urn:schemas-microsoft-com:office:word" xmlns:w="http://schemas.openxmlformats.org/wordprocessingml/2006/main" xmlns:w14="http://schemas.microsoft.com/office/word/2010/wordml" xmlns:w15="http://schemas.microsoft.com/office/word/2012/wordml" xmlns:wpg="http://schemas.microsoft.com/office/word/2010/wordprocessingGroup" xmlns:wpi="http://schemas.microsoft.com/office/word/2010/wordprocessingInk" xmlns:wne="http://schemas.microsoft.com/office/word/2006/wordml" xmlns:wps="http://schemas.microsoft.com/office/word/2010/wordprocessingShape" mc:Ignorable="w14 w15 wp14">
   <w:endnote w:type="separator" w:id="-1">
@@ -7113,14 +7490,6 @@
     <w:abstractNumId w:val="0"/>
   </w:num>
 </w:numbering>
-</file>
-
-<file path=word/people.xml><?xml version="1.0" encoding="utf-8"?>
-<w15:people xmlns:wpc="http://schemas.microsoft.com/office/word/2010/wordprocessingCanvas" xmlns:mo="http://schemas.microsoft.com/office/mac/office/2008/main" xmlns:mc="http://schemas.openxmlformats.org/markup-compatibility/2006" xmlns:mv="urn:schemas-microsoft-com:mac:vml" xmlns:o="urn:schemas-microsoft-com:office:office" xmlns:r="http://schemas.openxmlformats.org/officeDocument/2006/relationships" xmlns:m="http://schemas.openxmlformats.org/officeDocument/2006/math" xmlns:v="urn:schemas-microsoft-com:vml" xmlns:wp14="http://schemas.microsoft.com/office/word/2010/wordprocessingDrawing" xmlns:wp="http://schemas.openxmlformats.org/drawingml/2006/wordprocessingDrawing" xmlns:w10="urn:schemas-microsoft-com:office:word" xmlns:w="http://schemas.openxmlformats.org/wordprocessingml/2006/main" xmlns:w14="http://schemas.microsoft.com/office/word/2010/wordml" xmlns:w15="http://schemas.microsoft.com/office/word/2012/wordml" xmlns:wpg="http://schemas.microsoft.com/office/word/2010/wordprocessingGroup" xmlns:wpi="http://schemas.microsoft.com/office/word/2010/wordprocessingInk" xmlns:wne="http://schemas.microsoft.com/office/word/2006/wordml" xmlns:wps="http://schemas.microsoft.com/office/word/2010/wordprocessingShape" mc:Ignorable="w14 w15 wp14">
-  <w15:person w15:author="Arco Gelderblom">
-    <w15:presenceInfo w15:providerId="Windows Live" w15:userId="f0a31d58746a0da1"/>
-  </w15:person>
-</w15:people>
 </file>
 
 <file path=word/styles.xml><?xml version="1.0" encoding="utf-8"?>

</xml_diff>